<commit_message>
Nombres de cartas de hechizos
</commit_message>
<xml_diff>
--- a/source/Diseño Técnico/GDD/GDD - Spellers - Fire MeatBall Games.docx
+++ b/source/Diseño Técnico/GDD/GDD - Spellers - Fire MeatBall Games.docx
@@ -965,31 +965,7 @@
                                         <w:szCs w:val="28"/>
                                         <w:lang w:val="en-US"/>
                                       </w:rPr>
-                                      <w:t xml:space="preserve">Grupo H – Fire </w:t>
-                                    </w:r>
-                                    <w:proofErr w:type="spellStart"/>
-                                    <w:r>
-                                      <w:rPr>
-                                        <w:b/>
-                                        <w:bCs/>
-                                        <w:color w:val="595959" w:themeColor="text1" w:themeTint="A6"/>
-                                        <w:sz w:val="28"/>
-                                        <w:szCs w:val="28"/>
-                                        <w:lang w:val="en-US"/>
-                                      </w:rPr>
-                                      <w:t>MeatBall</w:t>
-                                    </w:r>
-                                    <w:proofErr w:type="spellEnd"/>
-                                    <w:r>
-                                      <w:rPr>
-                                        <w:b/>
-                                        <w:bCs/>
-                                        <w:color w:val="595959" w:themeColor="text1" w:themeTint="A6"/>
-                                        <w:sz w:val="28"/>
-                                        <w:szCs w:val="28"/>
-                                        <w:lang w:val="en-US"/>
-                                      </w:rPr>
-                                      <w:t xml:space="preserve"> Games</w:t>
+                                      <w:t>Grupo H – Fire MeatBall Games</w:t>
                                     </w:r>
                                   </w:p>
                                 </w:sdtContent>
@@ -4801,7 +4777,6 @@
         <w:ind w:firstLine="708"/>
         <w:jc w:val="both"/>
       </w:pPr>
-      <w:proofErr w:type="spellStart"/>
       <w:r>
         <w:rPr>
           <w:i/>
@@ -4823,7 +4798,6 @@
         </w:rPr>
         <w:t>s</w:t>
       </w:r>
-      <w:proofErr w:type="spellEnd"/>
       <w:r>
         <w:t xml:space="preserve"> tratará de poner al jugador en los pies de un mago novato en este mundo centrado en los duelos de varitas entre magos. Escoger perfectamente y ejecutar los hechizos en el momento más rápido posible pueden determinar si consigue acabar con </w:t>
       </w:r>
@@ -4969,7 +4943,6 @@
       <w:r>
         <w:t xml:space="preserve">De esta forma, todo amante de la magia y la hechicería tendrá su lugar en </w:t>
       </w:r>
-      <w:proofErr w:type="spellStart"/>
       <w:r>
         <w:rPr>
           <w:i/>
@@ -4984,7 +4957,6 @@
         </w:rPr>
         <w:t>s</w:t>
       </w:r>
-      <w:proofErr w:type="spellEnd"/>
       <w:r>
         <w:t>, buscando entretener a los niños de cualquier edad superior a 7 años y varios adultos que han crecido con este tipo de historias.</w:t>
       </w:r>
@@ -5130,15 +5102,7 @@
         <w:t>mismo</w:t>
       </w:r>
       <w:r>
-        <w:t xml:space="preserve">, conocida como </w:t>
-      </w:r>
-      <w:proofErr w:type="spellStart"/>
-      <w:r>
-        <w:t>Speller</w:t>
-      </w:r>
-      <w:proofErr w:type="spellEnd"/>
-      <w:r>
-        <w:t>$</w:t>
+        <w:t>, conocida como Speller$</w:t>
       </w:r>
       <w:r>
         <w:t xml:space="preserve">. Dicha moneda podría ser utilizada para comprar </w:t>
@@ -5150,15 +5114,7 @@
         <w:t>skins para los diferentes personajes</w:t>
       </w:r>
       <w:r>
-        <w:t xml:space="preserve"> o incluso </w:t>
-      </w:r>
-      <w:proofErr w:type="spellStart"/>
-      <w:r>
-        <w:t>lootboxes</w:t>
-      </w:r>
-      <w:proofErr w:type="spellEnd"/>
-      <w:r>
-        <w:t>.</w:t>
+        <w:t xml:space="preserve"> o incluso lootboxes.</w:t>
       </w:r>
     </w:p>
     <w:p>
@@ -5179,23 +5135,7 @@
           <w:b/>
           <w:bCs/>
         </w:rPr>
-        <w:t xml:space="preserve">F2P con </w:t>
-      </w:r>
-      <w:proofErr w:type="spellStart"/>
-      <w:r>
-        <w:rPr>
-          <w:b/>
-          <w:bCs/>
-        </w:rPr>
-        <w:t>microtransacciones</w:t>
-      </w:r>
-      <w:proofErr w:type="spellEnd"/>
-      <w:r>
-        <w:rPr>
-          <w:b/>
-          <w:bCs/>
-        </w:rPr>
-        <w:t>:</w:t>
+        <w:t>F2P con microtransacciones:</w:t>
       </w:r>
     </w:p>
     <w:p>
@@ -5208,15 +5148,7 @@
         <w:t>Los jugadores obtendrían monedas de manera gratuita conforme juegan partidas, pero también tendrían opción de comprarlas directamente.</w:t>
       </w:r>
       <w:r>
-        <w:t xml:space="preserve"> La primera compra de cada </w:t>
-      </w:r>
-      <w:proofErr w:type="spellStart"/>
-      <w:r>
-        <w:t>bundle</w:t>
-      </w:r>
-      <w:proofErr w:type="spellEnd"/>
-      <w:r>
-        <w:t xml:space="preserve"> otorgaría un x2 a las monedas obtenidas</w:t>
+        <w:t xml:space="preserve"> La primera compra de cada bundle otorgaría un x2 a las monedas obtenidas</w:t>
       </w:r>
       <w:r>
         <w:t xml:space="preserve"> en la compra</w:t>
@@ -5350,15 +5282,7 @@
         <w:t>ecompensas instantáneas</w:t>
       </w:r>
       <w:r>
-        <w:t xml:space="preserve"> (</w:t>
-      </w:r>
-      <w:proofErr w:type="spellStart"/>
-      <w:r>
-        <w:t>Speller</w:t>
-      </w:r>
-      <w:proofErr w:type="spellEnd"/>
-      <w:r>
-        <w:t>$)</w:t>
+        <w:t xml:space="preserve"> (Speller$)</w:t>
       </w:r>
       <w:r>
         <w:t xml:space="preserve"> y </w:t>
@@ -5503,15 +5427,7 @@
               <w:t>5</w:t>
             </w:r>
             <w:r>
-              <w:t xml:space="preserve">0 </w:t>
-            </w:r>
-            <w:proofErr w:type="spellStart"/>
-            <w:r>
-              <w:t>Speller</w:t>
-            </w:r>
-            <w:proofErr w:type="spellEnd"/>
-            <w:r>
-              <w:t xml:space="preserve">$ // </w:t>
+              <w:t xml:space="preserve">0 Speller$ // </w:t>
             </w:r>
             <w:r>
               <w:t>2</w:t>
@@ -5653,13 +5569,8 @@
             <w:r>
               <w:t xml:space="preserve"> </w:t>
             </w:r>
-            <w:proofErr w:type="spellStart"/>
-            <w:r>
-              <w:t>Speller</w:t>
-            </w:r>
-            <w:proofErr w:type="spellEnd"/>
-            <w:r>
-              <w:t xml:space="preserve">$ // </w:t>
+            <w:r>
+              <w:t xml:space="preserve">Speller$ // </w:t>
             </w:r>
             <w:r>
               <w:t>4,99$</w:t>
@@ -5860,15 +5771,7 @@
               <w:cnfStyle w:val="000000000000" w:firstRow="0" w:lastRow="0" w:firstColumn="0" w:lastColumn="0" w:oddVBand="0" w:evenVBand="0" w:oddHBand="0" w:evenHBand="0" w:firstRowFirstColumn="0" w:firstRowLastColumn="0" w:lastRowFirstColumn="0" w:lastRowLastColumn="0"/>
             </w:pPr>
             <w:r>
-              <w:t xml:space="preserve">150 </w:t>
-            </w:r>
-            <w:proofErr w:type="spellStart"/>
-            <w:r>
-              <w:t>Speller</w:t>
-            </w:r>
-            <w:proofErr w:type="spellEnd"/>
-            <w:r>
-              <w:t>$ // 9,99$</w:t>
+              <w:t>150 Speller$ // 9,99$</w:t>
             </w:r>
           </w:p>
         </w:tc>
@@ -5984,15 +5887,7 @@
               <w:cnfStyle w:val="000000000000" w:firstRow="0" w:lastRow="0" w:firstColumn="0" w:lastColumn="0" w:oddVBand="0" w:evenVBand="0" w:oddHBand="0" w:evenHBand="0" w:firstRowFirstColumn="0" w:firstRowLastColumn="0" w:lastRowFirstColumn="0" w:lastRowLastColumn="0"/>
             </w:pPr>
             <w:r>
-              <w:t xml:space="preserve">300 </w:t>
-            </w:r>
-            <w:proofErr w:type="spellStart"/>
-            <w:r>
-              <w:t>Speller</w:t>
-            </w:r>
-            <w:proofErr w:type="spellEnd"/>
-            <w:r>
-              <w:t>$ // 9,99 $</w:t>
+              <w:t>300 Speller$ // 9,99 $</w:t>
             </w:r>
           </w:p>
         </w:tc>
@@ -6180,21 +6075,8 @@
               </w:rPr>
             </w:pPr>
             <w:r>
-              <w:t xml:space="preserve">Túnica </w:t>
-            </w:r>
-            <w:proofErr w:type="spellStart"/>
-            <w:r>
-              <w:t>Fire</w:t>
-            </w:r>
-            <w:proofErr w:type="spellEnd"/>
-            <w:r>
-              <w:t xml:space="preserve"> </w:t>
-            </w:r>
-            <w:proofErr w:type="spellStart"/>
-            <w:r>
-              <w:t>MeatBall</w:t>
-            </w:r>
-            <w:proofErr w:type="spellEnd"/>
+              <w:t>Túnica Fire MeatBall</w:t>
+            </w:r>
           </w:p>
         </w:tc>
         <w:tc>
@@ -6235,21 +6117,8 @@
               </w:rPr>
             </w:pPr>
             <w:r>
-              <w:t xml:space="preserve">Gorro </w:t>
-            </w:r>
-            <w:proofErr w:type="spellStart"/>
-            <w:r>
-              <w:t>Fire</w:t>
-            </w:r>
-            <w:proofErr w:type="spellEnd"/>
-            <w:r>
-              <w:t xml:space="preserve"> </w:t>
-            </w:r>
-            <w:proofErr w:type="spellStart"/>
-            <w:r>
-              <w:t>MeatBall</w:t>
-            </w:r>
-            <w:proofErr w:type="spellEnd"/>
+              <w:t>Gorro Fire MeatBall</w:t>
+            </w:r>
           </w:p>
         </w:tc>
         <w:tc>
@@ -6667,84 +6536,47 @@
         <w:t xml:space="preserve"> 3</w:t>
       </w:r>
       <w:r>
+        <w:t xml:space="preserve"> game designers.</w:t>
+      </w:r>
+      <w:r>
         <w:t xml:space="preserve"> </w:t>
       </w:r>
-      <w:proofErr w:type="spellStart"/>
-      <w:r>
-        <w:t>game</w:t>
-      </w:r>
-      <w:proofErr w:type="spellEnd"/>
+      <w:r>
+        <w:t xml:space="preserve">Se ha dividido </w:t>
+      </w:r>
+      <w:r>
+        <w:t xml:space="preserve">el personal </w:t>
+      </w:r>
+      <w:r>
+        <w:t xml:space="preserve">en diferentes grupos, con el fin de </w:t>
+      </w:r>
+      <w:r>
+        <w:t>organizar mejor el trabajo.</w:t>
+      </w:r>
+    </w:p>
+    <w:p>
+      <w:pPr>
+        <w:spacing w:line="360" w:lineRule="auto"/>
+        <w:ind w:firstLine="708"/>
+        <w:jc w:val="both"/>
+      </w:pPr>
+      <w:r>
+        <w:t xml:space="preserve">En caso de ser necesario se utilizarían </w:t>
+      </w:r>
+      <w:r>
+        <w:t xml:space="preserve">assets, plugins o </w:t>
+      </w:r>
+      <w:r>
+        <w:t>efectos sonoros</w:t>
+      </w:r>
+      <w:r>
+        <w:t>, entre otros,</w:t>
+      </w:r>
       <w:r>
         <w:t xml:space="preserve"> </w:t>
       </w:r>
-      <w:proofErr w:type="spellStart"/>
-      <w:r>
-        <w:t>designers</w:t>
-      </w:r>
-      <w:proofErr w:type="spellEnd"/>
-      <w:r>
-        <w:t>.</w:t>
-      </w:r>
-      <w:r>
-        <w:t xml:space="preserve"> </w:t>
-      </w:r>
-      <w:r>
-        <w:t xml:space="preserve">Se ha dividido </w:t>
-      </w:r>
-      <w:r>
-        <w:t xml:space="preserve">el personal </w:t>
-      </w:r>
-      <w:r>
-        <w:t xml:space="preserve">en diferentes grupos, con el fin de </w:t>
-      </w:r>
-      <w:r>
-        <w:t>organizar mejor el trabajo.</w:t>
-      </w:r>
-    </w:p>
-    <w:p>
-      <w:pPr>
-        <w:spacing w:line="360" w:lineRule="auto"/>
-        <w:ind w:firstLine="708"/>
-        <w:jc w:val="both"/>
-      </w:pPr>
-      <w:r>
-        <w:t xml:space="preserve">En caso de ser necesario se utilizarían </w:t>
-      </w:r>
-      <w:proofErr w:type="spellStart"/>
-      <w:r>
-        <w:t>assets</w:t>
-      </w:r>
-      <w:proofErr w:type="spellEnd"/>
-      <w:r>
-        <w:t xml:space="preserve">, </w:t>
-      </w:r>
-      <w:proofErr w:type="spellStart"/>
-      <w:r>
-        <w:t>plugins</w:t>
-      </w:r>
-      <w:proofErr w:type="spellEnd"/>
-      <w:r>
-        <w:t xml:space="preserve"> o </w:t>
-      </w:r>
-      <w:r>
-        <w:t>efectos sonoros</w:t>
-      </w:r>
-      <w:r>
-        <w:t>, entre otros,</w:t>
-      </w:r>
-      <w:r>
-        <w:t xml:space="preserve"> </w:t>
-      </w:r>
-      <w:r>
-        <w:t xml:space="preserve">desarrollados por personas ajenas al proyecto. En ese caso se indicaría la procedencia de </w:t>
-      </w:r>
-      <w:proofErr w:type="gramStart"/>
-      <w:r>
-        <w:t>los mismos</w:t>
-      </w:r>
-      <w:proofErr w:type="gramEnd"/>
-      <w:r>
-        <w:t xml:space="preserve"> y su licencia de uso</w:t>
+      <w:r>
+        <w:t>desarrollados por personas ajenas al proyecto. En ese caso se indicaría la procedencia de los mismos y su licencia de uso</w:t>
       </w:r>
       <w:r>
         <w:t>, siempre que esta lo permita.</w:t>
@@ -6790,24 +6622,15 @@
           <w:b/>
           <w:bCs/>
         </w:rPr>
-        <w:t xml:space="preserve">Gold </w:t>
-      </w:r>
-      <w:proofErr w:type="gramStart"/>
+        <w:t>Gold Maste</w:t>
+      </w:r>
       <w:r>
         <w:rPr>
           <w:b/>
           <w:bCs/>
         </w:rPr>
-        <w:t>Maste</w:t>
-      </w:r>
-      <w:r>
-        <w:rPr>
-          <w:b/>
-          <w:bCs/>
-        </w:rPr>
         <w:t>r</w:t>
       </w:r>
-      <w:proofErr w:type="gramEnd"/>
       <w:r>
         <w:t xml:space="preserve"> </w:t>
       </w:r>
@@ -6971,17 +6794,8 @@
           <w:b/>
           <w:bCs/>
         </w:rPr>
-        <w:t xml:space="preserve">Beta </w:t>
-      </w:r>
-      <w:proofErr w:type="spellStart"/>
-      <w:r>
-        <w:rPr>
-          <w:b/>
-          <w:bCs/>
-        </w:rPr>
-        <w:t>Testing</w:t>
-      </w:r>
-      <w:proofErr w:type="spellEnd"/>
+        <w:t>Beta Testing</w:t>
+      </w:r>
       <w:r>
         <w:rPr>
           <w:b/>
@@ -7033,38 +6847,22 @@
           <w:b/>
           <w:bCs/>
         </w:rPr>
-        <w:t xml:space="preserve">Versión Gold </w:t>
-      </w:r>
-      <w:proofErr w:type="gramStart"/>
+        <w:t xml:space="preserve">Versión Gold Master </w:t>
+      </w:r>
       <w:r>
         <w:rPr>
           <w:b/>
           <w:bCs/>
-        </w:rPr>
-        <w:t>Master</w:t>
-      </w:r>
-      <w:proofErr w:type="gramEnd"/>
+          <w:i/>
+          <w:iCs/>
+        </w:rPr>
+        <w:t>12/12/2021</w:t>
+      </w:r>
       <w:r>
         <w:rPr>
           <w:b/>
           <w:bCs/>
         </w:rPr>
-        <w:t xml:space="preserve"> </w:t>
-      </w:r>
-      <w:r>
-        <w:rPr>
-          <w:b/>
-          <w:bCs/>
-          <w:i/>
-          <w:iCs/>
-        </w:rPr>
-        <w:t>12/12/2021</w:t>
-      </w:r>
-      <w:r>
-        <w:rPr>
-          <w:b/>
-          <w:bCs/>
-        </w:rPr>
         <w:t>:</w:t>
       </w:r>
     </w:p>
@@ -7075,15 +6873,7 @@
         <w:jc w:val="both"/>
       </w:pPr>
       <w:r>
-        <w:t xml:space="preserve">Versión final del juego. Ha de notarse un buen acabado en todos los aspectos </w:t>
-      </w:r>
-      <w:proofErr w:type="gramStart"/>
-      <w:r>
-        <w:t>del mismo</w:t>
-      </w:r>
-      <w:proofErr w:type="gramEnd"/>
-      <w:r>
-        <w:t>, de tal manera que el juego se sienta agradable</w:t>
+        <w:t>Versión final del juego. Ha de notarse un buen acabado en todos los aspectos del mismo, de tal manera que el juego se sienta agradable</w:t>
       </w:r>
       <w:r>
         <w:t xml:space="preserve"> en todo momento. Se habrán corregido todos los fallos detectados antes de su salida y el producto desarrollado, aunque contará con mantenimiento y contenido adicional a futuro, ha de ser un juego plenamente funcional.</w:t>
@@ -7113,38 +6903,22 @@
           <w:bCs/>
         </w:rPr>
         <w:lastRenderedPageBreak/>
-        <w:t xml:space="preserve">Pitch + Redes Sociales + </w:t>
-      </w:r>
-      <w:proofErr w:type="gramStart"/>
+        <w:t xml:space="preserve">Pitch + Redes Sociales + Portfolio </w:t>
+      </w:r>
       <w:r>
         <w:rPr>
           <w:b/>
           <w:bCs/>
-        </w:rPr>
-        <w:t>Portfolio</w:t>
-      </w:r>
-      <w:proofErr w:type="gramEnd"/>
+          <w:i/>
+          <w:iCs/>
+        </w:rPr>
+        <w:t>19/12/2021</w:t>
+      </w:r>
       <w:r>
         <w:rPr>
           <w:b/>
           <w:bCs/>
         </w:rPr>
-        <w:t xml:space="preserve"> </w:t>
-      </w:r>
-      <w:r>
-        <w:rPr>
-          <w:b/>
-          <w:bCs/>
-          <w:i/>
-          <w:iCs/>
-        </w:rPr>
-        <w:t>19/12/2021</w:t>
-      </w:r>
-      <w:r>
-        <w:rPr>
-          <w:b/>
-          <w:bCs/>
-        </w:rPr>
         <w:t>:</w:t>
       </w:r>
     </w:p>
@@ -7193,15 +6967,7 @@
         <w:jc w:val="both"/>
       </w:pPr>
       <w:r>
-        <w:t xml:space="preserve">Para desarrollar el proyecto se </w:t>
-      </w:r>
-      <w:proofErr w:type="gramStart"/>
-      <w:r>
-        <w:t>tendría que tener</w:t>
-      </w:r>
-      <w:proofErr w:type="gramEnd"/>
-      <w:r>
-        <w:t xml:space="preserve"> en cuenta el coste asociado al alquiler de una oficina </w:t>
+        <w:t xml:space="preserve">Para desarrollar el proyecto se tendría que tener en cuenta el coste asociado al alquiler de una oficina </w:t>
       </w:r>
       <w:r>
         <w:t>con capacidad para todos los integrantes del grupo. En caso de trabajar en remoto, el consumo eléctrico de los ordenadores de cada uno de estos</w:t>
@@ -7319,7 +7085,6 @@
       <w:r>
         <w:t xml:space="preserve">Como concepto general, </w:t>
       </w:r>
-      <w:proofErr w:type="spellStart"/>
       <w:r>
         <w:rPr>
           <w:i/>
@@ -7334,7 +7099,6 @@
         </w:rPr>
         <w:t>s</w:t>
       </w:r>
-      <w:proofErr w:type="spellEnd"/>
       <w:r>
         <w:t xml:space="preserve"> se trata de un videojuego de combates</w:t>
       </w:r>
@@ -7768,21 +7532,13 @@
         <w:t>Navegador web en PC:</w:t>
       </w:r>
       <w:r>
-        <w:t xml:space="preserve"> aprovechando el ratón del jugador ordenador del jugador, todas las mecánicas serán realizadas por el jugador moviendo el ratón y </w:t>
-      </w:r>
-      <w:proofErr w:type="spellStart"/>
-      <w:r>
-        <w:t>click</w:t>
+        <w:t xml:space="preserve"> aprovechando el ratón del jugador ordenador del jugador, todas las mecánicas serán realizadas por el jugador moviendo el ratón y click</w:t>
       </w:r>
       <w:r>
         <w:t>e</w:t>
       </w:r>
       <w:r>
-        <w:t>ando</w:t>
-      </w:r>
-      <w:proofErr w:type="spellEnd"/>
-      <w:r>
-        <w:t xml:space="preserve"> con el botón izquierdo, sin necesidad de ningún otro control.</w:t>
+        <w:t>ando con el botón izquierdo, sin necesidad de ningún otro control.</w:t>
       </w:r>
     </w:p>
     <w:p>
@@ -7839,7 +7595,6 @@
         <w:ind w:firstLine="708"/>
         <w:jc w:val="both"/>
       </w:pPr>
-      <w:proofErr w:type="spellStart"/>
       <w:r>
         <w:rPr>
           <w:i/>
@@ -7854,7 +7609,6 @@
         </w:rPr>
         <w:t>s</w:t>
       </w:r>
-      <w:proofErr w:type="spellEnd"/>
       <w:r>
         <w:t xml:space="preserve"> va a concebirse como un título para un solo jugador y también para poder disfrutar con amigos o con otros usuarios. De esta forma, no se trata de un videojuego que tenga diferentes niveles, ya que la acción transcurre en un mismo lugar. Lo que va a ser diferente serán los escenarios donde transcurran los combates y los propios personajes a los que se enfrente el jugador</w:t>
       </w:r>
@@ -7932,13 +7686,8 @@
         <w:jc w:val="both"/>
       </w:pPr>
       <w:r>
-        <w:t xml:space="preserve">Explicación de la elección de hechizo y ejecución </w:t>
-      </w:r>
-      <w:proofErr w:type="gramStart"/>
-      <w:r>
-        <w:t>del mismo</w:t>
-      </w:r>
-      <w:proofErr w:type="gramEnd"/>
+        <w:t>Explicación de la elección de hechizo y ejecución del mismo</w:t>
+      </w:r>
     </w:p>
     <w:p>
       <w:pPr>
@@ -8087,7 +7836,6 @@
       <w:r>
         <w:t xml:space="preserve">Observando todos los diferentes modelos, se puede ver que </w:t>
       </w:r>
-      <w:proofErr w:type="spellStart"/>
       <w:r>
         <w:rPr>
           <w:i/>
@@ -8102,7 +7850,6 @@
         </w:rPr>
         <w:t>s</w:t>
       </w:r>
-      <w:proofErr w:type="spellEnd"/>
       <w:r>
         <w:rPr>
           <w:i/>
@@ -8148,7 +7895,6 @@
       <w:r>
         <w:t xml:space="preserve">Con la primera versión de </w:t>
       </w:r>
-      <w:proofErr w:type="spellStart"/>
       <w:r>
         <w:rPr>
           <w:i/>
@@ -8163,17 +7909,8 @@
         </w:rPr>
         <w:t>s</w:t>
       </w:r>
-      <w:proofErr w:type="spellEnd"/>
-      <w:r>
-        <w:t xml:space="preserve">, el videojuego contendrá un total de 12 cartas de cada uno de los tipos de hechizos que puede haber. Estas 12 cartas no estarán desde un comienzo accesibles para el jugador, siendo uno de los principales ítems con los que deberá contar, ya que las mecánicas de juego se centran en ellas. Tras la elaboración de </w:t>
-      </w:r>
-      <w:proofErr w:type="gramStart"/>
-      <w:r>
-        <w:t>las mismas</w:t>
-      </w:r>
-      <w:proofErr w:type="gramEnd"/>
-      <w:r>
-        <w:t>, las cartas de hechizos a realizar, según su tip</w:t>
+      <w:r>
+        <w:t>, el videojuego contendrá un total de 12 cartas de cada uno de los tipos de hechizos que puede haber. Estas 12 cartas no estarán desde un comienzo accesibles para el jugador, siendo uno de los principales ítems con los que deberá contar, ya que las mecánicas de juego se centran en ellas. Tras la elaboración de las mismas, las cartas de hechizos a realizar, según su tip</w:t>
       </w:r>
       <w:r>
         <w:t>ología serán:</w:t>
@@ -8223,7 +7960,14 @@
           <w:i/>
           <w:iCs/>
         </w:rPr>
-        <w:t>Ataque débil I:</w:t>
+        <w:t>Imperio +</w:t>
+      </w:r>
+      <w:r>
+        <w:rPr>
+          <w:i/>
+          <w:iCs/>
+        </w:rPr>
+        <w:t>:</w:t>
       </w:r>
       <w:r>
         <w:t xml:space="preserve"> resta un 5% de la vida del rival.</w:t>
@@ -8248,7 +7992,14 @@
           <w:i/>
           <w:iCs/>
         </w:rPr>
-        <w:t xml:space="preserve">Ataque débil II: </w:t>
+        <w:t>Imperio ++</w:t>
+      </w:r>
+      <w:r>
+        <w:rPr>
+          <w:i/>
+          <w:iCs/>
+        </w:rPr>
+        <w:t xml:space="preserve">: </w:t>
       </w:r>
       <w:r>
         <w:t>resta un 7,5% de la vida del rival.</w:t>
@@ -8273,7 +8024,14 @@
           <w:i/>
           <w:iCs/>
         </w:rPr>
-        <w:t xml:space="preserve">Ataque débil III: </w:t>
+        <w:t>Imperio +++</w:t>
+      </w:r>
+      <w:r>
+        <w:rPr>
+          <w:i/>
+          <w:iCs/>
+        </w:rPr>
+        <w:t xml:space="preserve">: </w:t>
       </w:r>
       <w:r>
         <w:t>resta un 10% de la vida del rival.</w:t>
@@ -8298,7 +8056,14 @@
           <w:i/>
           <w:iCs/>
         </w:rPr>
-        <w:t>Ataque medio I:</w:t>
+        <w:t>Vastare +</w:t>
+      </w:r>
+      <w:r>
+        <w:rPr>
+          <w:i/>
+          <w:iCs/>
+        </w:rPr>
+        <w:t>:</w:t>
       </w:r>
       <w:r>
         <w:t xml:space="preserve"> resta un 15% de la vida del rival.</w:t>
@@ -8323,7 +8088,14 @@
           <w:i/>
           <w:iCs/>
         </w:rPr>
-        <w:t xml:space="preserve">Ataque medio II: </w:t>
+        <w:t>Vastare ++</w:t>
+      </w:r>
+      <w:r>
+        <w:rPr>
+          <w:i/>
+          <w:iCs/>
+        </w:rPr>
+        <w:t xml:space="preserve">: </w:t>
       </w:r>
       <w:r>
         <w:t>resta un 17,5% de la vida del rival.</w:t>
@@ -8348,7 +8120,14 @@
           <w:i/>
           <w:iCs/>
         </w:rPr>
-        <w:t xml:space="preserve">Ataque medio III: </w:t>
+        <w:t>Vastare +++</w:t>
+      </w:r>
+      <w:r>
+        <w:rPr>
+          <w:i/>
+          <w:iCs/>
+        </w:rPr>
+        <w:t xml:space="preserve">: </w:t>
       </w:r>
       <w:r>
         <w:t>resta un 20% de la vida del rival.</w:t>
@@ -8373,7 +8152,14 @@
           <w:i/>
           <w:iCs/>
         </w:rPr>
-        <w:t xml:space="preserve">Ataque sacrificio I: </w:t>
+        <w:t>Autovincens +</w:t>
+      </w:r>
+      <w:r>
+        <w:rPr>
+          <w:i/>
+          <w:iCs/>
+        </w:rPr>
+        <w:t xml:space="preserve">: </w:t>
       </w:r>
       <w:r>
         <w:t>resta un 25% de la vida del rival y un 10% de la vida del jugador que lo ejecuta.</w:t>
@@ -8398,7 +8184,21 @@
           <w:i/>
           <w:iCs/>
         </w:rPr>
-        <w:t>Ataque sacrificio II:</w:t>
+        <w:t>A</w:t>
+      </w:r>
+      <w:r>
+        <w:rPr>
+          <w:i/>
+          <w:iCs/>
+        </w:rPr>
+        <w:t>utovincens ++</w:t>
+      </w:r>
+      <w:r>
+        <w:rPr>
+          <w:i/>
+          <w:iCs/>
+        </w:rPr>
+        <w:t>:</w:t>
       </w:r>
       <w:r>
         <w:t xml:space="preserve"> resta un 27,5% de la vida del rival y un 12,5% de la vida del jugador que lo ejecuta.</w:t>
@@ -8423,7 +8223,14 @@
           <w:i/>
           <w:iCs/>
         </w:rPr>
-        <w:t xml:space="preserve">Ataque sacrificio III: </w:t>
+        <w:t>Autovincens +++</w:t>
+      </w:r>
+      <w:r>
+        <w:rPr>
+          <w:i/>
+          <w:iCs/>
+        </w:rPr>
+        <w:t xml:space="preserve">: </w:t>
       </w:r>
       <w:r>
         <w:t>resta un 30% de la vida del rival y un 20% de la vida del jugador que lo ejecuta.</w:t>
@@ -8449,7 +8256,14 @@
           <w:iCs/>
         </w:rPr>
         <w:lastRenderedPageBreak/>
-        <w:t xml:space="preserve">Ataque múltiple I: </w:t>
+        <w:t>Iteratio noxia +</w:t>
+      </w:r>
+      <w:r>
+        <w:rPr>
+          <w:i/>
+          <w:iCs/>
+        </w:rPr>
+        <w:t xml:space="preserve">: </w:t>
       </w:r>
       <w:r>
         <w:t>resta 3% de la vida del rival en dos ocasiones. Si presenta escudos, eliminará esos escudos con cada ataque.</w:t>
@@ -8474,7 +8288,28 @@
           <w:i/>
           <w:iCs/>
         </w:rPr>
-        <w:t xml:space="preserve">Ataque múltiple II: </w:t>
+        <w:t>Iteratio noxia</w:t>
+      </w:r>
+      <w:r>
+        <w:rPr>
+          <w:i/>
+          <w:iCs/>
+        </w:rPr>
+        <w:t xml:space="preserve"> </w:t>
+      </w:r>
+      <w:r>
+        <w:rPr>
+          <w:i/>
+          <w:iCs/>
+        </w:rPr>
+        <w:t>++</w:t>
+      </w:r>
+      <w:r>
+        <w:rPr>
+          <w:i/>
+          <w:iCs/>
+        </w:rPr>
+        <w:t xml:space="preserve">: </w:t>
       </w:r>
       <w:r>
         <w:t>resta 3% de la vida del rival en 3 ocasiones. Si presenta escudos, eliminará esos escudos con cada ataque.</w:t>
@@ -8499,7 +8334,14 @@
           <w:i/>
           <w:iCs/>
         </w:rPr>
-        <w:t>Ataque múltiple III:</w:t>
+        <w:t>Iteratio noxia +++</w:t>
+      </w:r>
+      <w:r>
+        <w:rPr>
+          <w:i/>
+          <w:iCs/>
+        </w:rPr>
+        <w:t>:</w:t>
       </w:r>
       <w:r>
         <w:t xml:space="preserve"> resta 3% de la vida del rival en 4 ocasiones. Si presenta escudos, eliminará esos escudos con cada ataque.</w:t>
@@ -8548,7 +8390,14 @@
           <w:i/>
           <w:iCs/>
         </w:rPr>
-        <w:t>Curación débil I:</w:t>
+        <w:t>Vitale +</w:t>
+      </w:r>
+      <w:r>
+        <w:rPr>
+          <w:i/>
+          <w:iCs/>
+        </w:rPr>
+        <w:t>:</w:t>
       </w:r>
       <w:r>
         <w:t xml:space="preserve"> suma un 4% de la vida del jugador.</w:t>
@@ -8573,7 +8422,14 @@
           <w:i/>
           <w:iCs/>
         </w:rPr>
-        <w:t>Curación débil II:</w:t>
+        <w:t>Vitale ++</w:t>
+      </w:r>
+      <w:r>
+        <w:rPr>
+          <w:i/>
+          <w:iCs/>
+        </w:rPr>
+        <w:t>:</w:t>
       </w:r>
       <w:r>
         <w:t xml:space="preserve"> suma un 6% de la vida del jugador.</w:t>
@@ -8598,7 +8454,14 @@
           <w:i/>
           <w:iCs/>
         </w:rPr>
-        <w:t>Curación débil III:</w:t>
+        <w:t>Vitale +++</w:t>
+      </w:r>
+      <w:r>
+        <w:rPr>
+          <w:i/>
+          <w:iCs/>
+        </w:rPr>
+        <w:t>:</w:t>
       </w:r>
       <w:r>
         <w:t xml:space="preserve"> suma un 8% de la vida del jugador.</w:t>
@@ -8623,7 +8486,14 @@
           <w:i/>
           <w:iCs/>
         </w:rPr>
-        <w:t>Curación media I:</w:t>
+        <w:t>Renovationis +</w:t>
+      </w:r>
+      <w:r>
+        <w:rPr>
+          <w:i/>
+          <w:iCs/>
+        </w:rPr>
+        <w:t>:</w:t>
       </w:r>
       <w:r>
         <w:t xml:space="preserve"> suma un 12% de la vida del jugador.</w:t>
@@ -8648,7 +8518,14 @@
           <w:i/>
           <w:iCs/>
         </w:rPr>
-        <w:t>Curación media II:</w:t>
+        <w:t>Renovationis ++</w:t>
+      </w:r>
+      <w:r>
+        <w:rPr>
+          <w:i/>
+          <w:iCs/>
+        </w:rPr>
+        <w:t>:</w:t>
       </w:r>
       <w:r>
         <w:t xml:space="preserve"> suma un 15% de la vida del jugador.</w:t>
@@ -8673,7 +8550,14 @@
           <w:i/>
           <w:iCs/>
         </w:rPr>
-        <w:t>Curación media III:</w:t>
+        <w:t>Renovationis +++</w:t>
+      </w:r>
+      <w:r>
+        <w:rPr>
+          <w:i/>
+          <w:iCs/>
+        </w:rPr>
+        <w:t>:</w:t>
       </w:r>
       <w:r>
         <w:t xml:space="preserve"> suma un 18% de la vida del jugador.</w:t>
@@ -8698,7 +8582,14 @@
           <w:i/>
           <w:iCs/>
         </w:rPr>
-        <w:t>Aumento de defensa I:</w:t>
+        <w:t>Defensus turtur +</w:t>
+      </w:r>
+      <w:r>
+        <w:rPr>
+          <w:i/>
+          <w:iCs/>
+        </w:rPr>
+        <w:t>:</w:t>
       </w:r>
       <w:r>
         <w:t xml:space="preserve"> reduce el daño del daño recibido el próximo turno en un 4%.</w:t>
@@ -8722,7 +8613,14 @@
           <w:i/>
           <w:iCs/>
         </w:rPr>
-        <w:t>Aumento de defensa II:</w:t>
+        <w:t>Defensus turtur ++</w:t>
+      </w:r>
+      <w:r>
+        <w:rPr>
+          <w:i/>
+          <w:iCs/>
+        </w:rPr>
+        <w:t>:</w:t>
       </w:r>
       <w:r>
         <w:t xml:space="preserve"> reduce el daño del daño recibido el próximo turno en un 6%.</w:t>
@@ -8746,7 +8644,14 @@
           <w:i/>
           <w:iCs/>
         </w:rPr>
-        <w:t>Aumento de defensa III:</w:t>
+        <w:t>Defensus turtur +++</w:t>
+      </w:r>
+      <w:r>
+        <w:rPr>
+          <w:i/>
+          <w:iCs/>
+        </w:rPr>
+        <w:t>:</w:t>
       </w:r>
       <w:r>
         <w:t xml:space="preserve"> reduce el daño del daño recibido el próximo turno en un 8%.</w:t>
@@ -8770,7 +8675,14 @@
           <w:i/>
           <w:iCs/>
         </w:rPr>
-        <w:t>Escudo I:</w:t>
+        <w:t>Scutum armis +</w:t>
+      </w:r>
+      <w:r>
+        <w:rPr>
+          <w:i/>
+          <w:iCs/>
+        </w:rPr>
+        <w:t>:</w:t>
       </w:r>
       <w:r>
         <w:t xml:space="preserve"> es capaz de detener un ataque. Hasta que no termine su efecto no podrán jugarse más del mismo estilo.</w:t>
@@ -8794,7 +8706,14 @@
           <w:i/>
           <w:iCs/>
         </w:rPr>
-        <w:t>Escudo II:</w:t>
+        <w:t>Scutum armis ++</w:t>
+      </w:r>
+      <w:r>
+        <w:rPr>
+          <w:i/>
+          <w:iCs/>
+        </w:rPr>
+        <w:t>:</w:t>
       </w:r>
       <w:r>
         <w:t xml:space="preserve"> es capaz de detener dos ataques. Hasta que no termine su efecto no podrán jugarse más del mismo estilo.</w:t>
@@ -8818,7 +8737,14 @@
           <w:i/>
           <w:iCs/>
         </w:rPr>
-        <w:t>Escudo III:</w:t>
+        <w:t>Scutum armis +++</w:t>
+      </w:r>
+      <w:r>
+        <w:rPr>
+          <w:i/>
+          <w:iCs/>
+        </w:rPr>
+        <w:t>:</w:t>
       </w:r>
       <w:r>
         <w:t xml:space="preserve"> es capaz de detener tres ataques. Hasta que no termine su efecto no podrán jugarse más del mismo estilo.</w:t>
@@ -8859,7 +8785,14 @@
           <w:i/>
           <w:iCs/>
         </w:rPr>
-        <w:t xml:space="preserve">Aumento ataque I: </w:t>
+        <w:t>Melius leo +</w:t>
+      </w:r>
+      <w:r>
+        <w:rPr>
+          <w:i/>
+          <w:iCs/>
+        </w:rPr>
+        <w:t xml:space="preserve">: </w:t>
       </w:r>
       <w:r>
         <w:t>el próximo ataque aumentará su potencia en 1,25.</w:t>
@@ -8880,7 +8813,14 @@
           <w:i/>
           <w:iCs/>
         </w:rPr>
-        <w:t>Aumento ataque II:</w:t>
+        <w:t>Melius leo ++</w:t>
+      </w:r>
+      <w:r>
+        <w:rPr>
+          <w:i/>
+          <w:iCs/>
+        </w:rPr>
+        <w:t>:</w:t>
       </w:r>
       <w:r>
         <w:t xml:space="preserve"> el próximo ataque aumentará su potencia en 1,5.</w:t>
@@ -8901,7 +8841,14 @@
           <w:i/>
           <w:iCs/>
         </w:rPr>
-        <w:t xml:space="preserve">Aumento ataque III: </w:t>
+        <w:t>Melius leo +++</w:t>
+      </w:r>
+      <w:r>
+        <w:rPr>
+          <w:i/>
+          <w:iCs/>
+        </w:rPr>
+        <w:t xml:space="preserve">: </w:t>
       </w:r>
       <w:r>
         <w:t>el próximo ataque aumentará su potencia en 1,75.</w:t>
@@ -8922,7 +8869,14 @@
           <w:i/>
           <w:iCs/>
         </w:rPr>
-        <w:t xml:space="preserve">Cura de estados: </w:t>
+        <w:t>Purgatum</w:t>
+      </w:r>
+      <w:r>
+        <w:rPr>
+          <w:i/>
+          <w:iCs/>
+        </w:rPr>
+        <w:t xml:space="preserve">: </w:t>
       </w:r>
       <w:r>
         <w:t>cura cualquier estado negativo que esté alterando al jugador.</w:t>
@@ -8943,7 +8897,14 @@
           <w:i/>
           <w:iCs/>
         </w:rPr>
-        <w:t xml:space="preserve">Cura progresiva I: </w:t>
+        <w:t>Remedium continuus +</w:t>
+      </w:r>
+      <w:r>
+        <w:rPr>
+          <w:i/>
+          <w:iCs/>
+        </w:rPr>
+        <w:t xml:space="preserve">: </w:t>
       </w:r>
       <w:r>
         <w:t>va curando un 2% de la vida durante los 3 próximos turnos.</w:t>
@@ -8967,7 +8928,14 @@
           <w:i/>
           <w:iCs/>
         </w:rPr>
-        <w:t>Cura progresiva II:</w:t>
+        <w:t>Remedium continuus ++</w:t>
+      </w:r>
+      <w:r>
+        <w:rPr>
+          <w:i/>
+          <w:iCs/>
+        </w:rPr>
+        <w:t>:</w:t>
       </w:r>
       <w:r>
         <w:t xml:space="preserve"> va curando un 2% de la vida durante los 4 próximos turnos.</w:t>
@@ -8991,7 +8959,14 @@
           <w:i/>
           <w:iCs/>
         </w:rPr>
-        <w:t>Cura progresiva III:</w:t>
+        <w:t>Remedium continuus +++</w:t>
+      </w:r>
+      <w:r>
+        <w:rPr>
+          <w:i/>
+          <w:iCs/>
+        </w:rPr>
+        <w:t>:</w:t>
       </w:r>
       <w:r>
         <w:t xml:space="preserve"> va curando un 2% de la vida durante los 5 próximos turnos.</w:t>
@@ -9012,7 +8987,14 @@
           <w:i/>
           <w:iCs/>
         </w:rPr>
-        <w:t>Ordenación de letras:</w:t>
+        <w:t>Locus totallum</w:t>
+      </w:r>
+      <w:r>
+        <w:rPr>
+          <w:i/>
+          <w:iCs/>
+        </w:rPr>
+        <w:t>:</w:t>
       </w:r>
       <w:r>
         <w:t xml:space="preserve"> las letras aparecerán ordenadas para el próximo hechizo en la tablilla de letras.</w:t>
@@ -9049,7 +9031,14 @@
           <w:iCs/>
         </w:rPr>
         <w:lastRenderedPageBreak/>
-        <w:t xml:space="preserve">Clarividencia I: </w:t>
+        <w:t>Totum visio +</w:t>
+      </w:r>
+      <w:r>
+        <w:rPr>
+          <w:i/>
+          <w:iCs/>
+        </w:rPr>
+        <w:t xml:space="preserve">: </w:t>
       </w:r>
       <w:r>
         <w:t>una de las letras ya aparece marcada en el hechizo.</w:t>
@@ -9073,7 +9062,14 @@
           <w:i/>
           <w:iCs/>
         </w:rPr>
-        <w:t xml:space="preserve">Clarividencia II: </w:t>
+        <w:t>Totum visio ++</w:t>
+      </w:r>
+      <w:r>
+        <w:rPr>
+          <w:i/>
+          <w:iCs/>
+        </w:rPr>
+        <w:t xml:space="preserve">: </w:t>
       </w:r>
       <w:r>
         <w:t>dos de las letras ya aparecen marcadas en el hechizo.</w:t>
@@ -9097,7 +9093,14 @@
           <w:i/>
           <w:iCs/>
         </w:rPr>
-        <w:t xml:space="preserve">Clarividencia III: </w:t>
+        <w:t>Totum visio +++</w:t>
+      </w:r>
+      <w:r>
+        <w:rPr>
+          <w:i/>
+          <w:iCs/>
+        </w:rPr>
+        <w:t xml:space="preserve">: </w:t>
       </w:r>
       <w:r>
         <w:t>tres de las letras ya aparecen marcadas en el hechizo.</w:t>
@@ -9118,7 +9121,14 @@
           <w:i/>
           <w:iCs/>
         </w:rPr>
-        <w:t xml:space="preserve">Carta extra: </w:t>
+        <w:t>Commodum</w:t>
+      </w:r>
+      <w:r>
+        <w:rPr>
+          <w:i/>
+          <w:iCs/>
+        </w:rPr>
+        <w:t xml:space="preserve">: </w:t>
       </w:r>
       <w:r>
         <w:t>en el siguiente turno, el jugador tendrá una carta más para elegir.</w:t>
@@ -9159,7 +9169,14 @@
           <w:i/>
           <w:iCs/>
         </w:rPr>
-        <w:t xml:space="preserve">Debilidad I: </w:t>
+        <w:t>Mollis macula +</w:t>
+      </w:r>
+      <w:r>
+        <w:rPr>
+          <w:i/>
+          <w:iCs/>
+        </w:rPr>
+        <w:t xml:space="preserve">: </w:t>
       </w:r>
       <w:r>
         <w:t>el próximo ataque del rival ve reducida su potencia a 0,75.</w:t>
@@ -9183,7 +9200,14 @@
           <w:i/>
           <w:iCs/>
         </w:rPr>
-        <w:t>Debilidad II:</w:t>
+        <w:t>Mollis macula ++</w:t>
+      </w:r>
+      <w:r>
+        <w:rPr>
+          <w:i/>
+          <w:iCs/>
+        </w:rPr>
+        <w:t>:</w:t>
       </w:r>
       <w:r>
         <w:t xml:space="preserve"> el próximo ataque del rival ve reducida su potencia a 0,5.</w:t>
@@ -9207,7 +9231,14 @@
           <w:i/>
           <w:iCs/>
         </w:rPr>
-        <w:t>Debilidad III:</w:t>
+        <w:t>Mollis macula +++</w:t>
+      </w:r>
+      <w:r>
+        <w:rPr>
+          <w:i/>
+          <w:iCs/>
+        </w:rPr>
+        <w:t>:</w:t>
       </w:r>
       <w:r>
         <w:t xml:space="preserve"> el próximo ataque del rival ve reducida su potencia a 0,25.</w:t>
@@ -9228,7 +9259,7 @@
           <w:i/>
           <w:iCs/>
         </w:rPr>
-        <w:t>Limpia mejoras</w:t>
+        <w:t>Reditus normalem</w:t>
       </w:r>
       <w:r>
         <w:t>: elimina cualquier mejora que tenga activada el rival.</w:t>
@@ -9249,7 +9280,7 @@
           <w:i/>
           <w:iCs/>
         </w:rPr>
-        <w:t>Veneno I</w:t>
+        <w:t>Venenatum +</w:t>
       </w:r>
       <w:r>
         <w:t>: va perdiendo un 3% de vida durante los próximos 3 turnos.</w:t>
@@ -9273,7 +9304,7 @@
           <w:i/>
           <w:iCs/>
         </w:rPr>
-        <w:t>Veneno II</w:t>
+        <w:t>Venenatum ++</w:t>
       </w:r>
       <w:r>
         <w:t>: va perdiendo un 3% de vida durante los próximos 4 turnos.</w:t>
@@ -9297,7 +9328,14 @@
           <w:i/>
           <w:iCs/>
         </w:rPr>
-        <w:t>Veneno III</w:t>
+        <w:t>V</w:t>
+      </w:r>
+      <w:r>
+        <w:rPr>
+          <w:i/>
+          <w:iCs/>
+        </w:rPr>
+        <w:t>enenatum +++</w:t>
       </w:r>
       <w:r>
         <w:t>: va perdiendo un 3% de vida durante los próximos 5 turnos.</w:t>
@@ -9318,7 +9356,7 @@
           <w:i/>
           <w:iCs/>
         </w:rPr>
-        <w:t>Confusión</w:t>
+        <w:t>Hallucinatio</w:t>
       </w:r>
       <w:r>
         <w:t>: las letras del rival aparecerán invertidas en el siguiente turno, a modo de un espejo.</w:t>
@@ -9339,7 +9377,14 @@
           <w:i/>
           <w:iCs/>
         </w:rPr>
-        <w:t>Cegado I</w:t>
+        <w:t>C</w:t>
+      </w:r>
+      <w:r>
+        <w:rPr>
+          <w:i/>
+          <w:iCs/>
+        </w:rPr>
+        <w:t>aecus +</w:t>
       </w:r>
       <w:r>
         <w:t>: una de las letras del rival aparecerá en blanco en el siguiente turno.</w:t>
@@ -9363,10 +9408,16 @@
           <w:i/>
           <w:iCs/>
         </w:rPr>
-        <w:t>Cegado II</w:t>
-      </w:r>
-      <w:r>
-        <w:t>: una de las letras del rival aparecerá en blanco en el siguiente turno.</w:t>
+        <w:t>Caecus ++</w:t>
+      </w:r>
+      <w:r>
+        <w:t xml:space="preserve">: </w:t>
+      </w:r>
+      <w:r>
+        <w:t>dos</w:t>
+      </w:r>
+      <w:r>
+        <w:t xml:space="preserve"> de las letras del rival aparecerá en blanco en el siguiente turno.</w:t>
       </w:r>
     </w:p>
     <w:p>
@@ -9387,10 +9438,23 @@
           <w:i/>
           <w:iCs/>
         </w:rPr>
-        <w:t>Cegado III</w:t>
-      </w:r>
-      <w:r>
-        <w:t>: una de las letras del rival aparecerá en blanco en el siguiente turno.</w:t>
+        <w:t>C</w:t>
+      </w:r>
+      <w:r>
+        <w:rPr>
+          <w:i/>
+          <w:iCs/>
+        </w:rPr>
+        <w:t>aecus +++</w:t>
+      </w:r>
+      <w:r>
+        <w:t xml:space="preserve">: </w:t>
+      </w:r>
+      <w:r>
+        <w:t>tres</w:t>
+      </w:r>
+      <w:r>
+        <w:t xml:space="preserve"> de las letras del rival aparecerá en blanco en el siguiente turno.</w:t>
       </w:r>
     </w:p>
     <w:p>
@@ -9408,7 +9472,7 @@
           <w:i/>
           <w:iCs/>
         </w:rPr>
-        <w:t>Restos</w:t>
+        <w:t>Peius possessio</w:t>
       </w:r>
       <w:r>
         <w:t>: en el siguiente turno el jugador rival solo tendrá una opción de cartas para poder jugar.</w:t>
@@ -9563,7 +9627,6 @@
       <w:r>
         <w:t xml:space="preserve">una habilidad que no siempre ha estado al alcance de cualquier ser humano, pero en el mundo de </w:t>
       </w:r>
-      <w:proofErr w:type="spellStart"/>
       <w:r>
         <w:rPr>
           <w:i/>
@@ -9578,7 +9641,6 @@
         </w:rPr>
         <w:t>s</w:t>
       </w:r>
-      <w:proofErr w:type="spellEnd"/>
       <w:r>
         <w:rPr>
           <w:i/>
@@ -9599,15 +9661,7 @@
         <w:t xml:space="preserve"> pero existe un 40% de la población que es capaz de gestionar esa habilidad que supera cualquiera de las leyes de la física existentes. </w:t>
       </w:r>
       <w:r>
-        <w:t xml:space="preserve"> A lo largo del globo existen varios lugares donde se trata de analizar e investigar el desarrollo de </w:t>
-      </w:r>
-      <w:proofErr w:type="gramStart"/>
-      <w:r>
-        <w:t>la misma</w:t>
-      </w:r>
-      <w:proofErr w:type="gramEnd"/>
-      <w:r>
-        <w:t>, ayudando a los nuevos individuos que nacen con ella a encaminarla.</w:t>
+        <w:t xml:space="preserve"> A lo largo del globo existen varios lugares donde se trata de analizar e investigar el desarrollo de la misma, ayudando a los nuevos individuos que nacen con ella a encaminarla.</w:t>
       </w:r>
     </w:p>
     <w:p>
@@ -9617,15 +9671,7 @@
         <w:jc w:val="both"/>
       </w:pPr>
       <w:r>
-        <w:t xml:space="preserve">Hasta los 10 </w:t>
-      </w:r>
-      <w:proofErr w:type="gramStart"/>
-      <w:r>
-        <w:t>años de edad</w:t>
-      </w:r>
-      <w:proofErr w:type="gramEnd"/>
-      <w:r>
-        <w:t>, los niños crecen con sus familias como si fueran personas completamente normales, limitando su uso de magia. Es en estos momentos</w:t>
+        <w:t>Hasta los 10 años de edad, los niños crecen con sus familias como si fueran personas completamente normales, limitando su uso de magia. Es en estos momentos</w:t>
       </w:r>
       <w:r>
         <w:t xml:space="preserve"> será</w:t>
@@ -9759,7 +9805,6 @@
         <w:ind w:firstLine="708"/>
         <w:jc w:val="both"/>
       </w:pPr>
-      <w:proofErr w:type="spellStart"/>
       <w:r>
         <w:rPr>
           <w:i/>
@@ -9774,7 +9819,6 @@
         </w:rPr>
         <w:t>s</w:t>
       </w:r>
-      <w:proofErr w:type="spellEnd"/>
       <w:r>
         <w:rPr>
           <w:i/>
@@ -9849,15 +9893,7 @@
         <w:t>Clan del Búho:</w:t>
       </w:r>
       <w:r>
-        <w:t xml:space="preserve"> se trata de un grupo de alumnos que comenzó a conformarse hace muchos años entre los alumnos más aventajados a nivel académico. </w:t>
-      </w:r>
-      <w:proofErr w:type="gramStart"/>
-      <w:r>
-        <w:t>A día de hoy</w:t>
-      </w:r>
-      <w:proofErr w:type="gramEnd"/>
-      <w:r>
-        <w:t>, se encuentran conformado por los grandes cerebros de la universidad que destacan por tener una gran cantidad de sabiduría, aunque no</w:t>
+        <w:t xml:space="preserve"> se trata de un grupo de alumnos que comenzó a conformarse hace muchos años entre los alumnos más aventajados a nivel académico. A día de hoy, se encuentran conformado por los grandes cerebros de la universidad que destacan por tener una gran cantidad de sabiduría, aunque no</w:t>
       </w:r>
       <w:r>
         <w:t xml:space="preserve"> tiene por qué ser los más poderosos. Visten con elementos de colores azul marino y </w:t>
@@ -10017,7 +10053,6 @@
       <w:r>
         <w:t xml:space="preserve">Todo edificio de duelos habilitado requiere de una tarifa mensual para el uso de sus instalaciones, pero el mago novato de esta historia no tiene dinero para ello. Por esta razón, a lo largo de la trama y en todo </w:t>
       </w:r>
-      <w:proofErr w:type="spellStart"/>
       <w:r>
         <w:rPr>
           <w:i/>
@@ -10032,7 +10067,6 @@
         </w:rPr>
         <w:t>s</w:t>
       </w:r>
-      <w:proofErr w:type="spellEnd"/>
       <w:r>
         <w:t>,</w:t>
       </w:r>
@@ -10178,7 +10212,6 @@
       <w:r>
         <w:t xml:space="preserve">Durante el modo historia de </w:t>
       </w:r>
-      <w:proofErr w:type="spellStart"/>
       <w:r>
         <w:rPr>
           <w:i/>
@@ -10193,7 +10226,6 @@
         </w:rPr>
         <w:t>s</w:t>
       </w:r>
-      <w:proofErr w:type="spellEnd"/>
       <w:r>
         <w:rPr>
           <w:i/>
@@ -10415,15 +10447,7 @@
         <w:t xml:space="preserve"> y </w:t>
       </w:r>
       <w:r>
-        <w:t xml:space="preserve">predominando los sonidos ásperos de cuerda </w:t>
-      </w:r>
-      <w:proofErr w:type="gramStart"/>
-      <w:r>
-        <w:t>frotada</w:t>
-      </w:r>
-      <w:proofErr w:type="gramEnd"/>
-      <w:r>
-        <w:t xml:space="preserve"> así como la percusión sencilla, y los ritmos </w:t>
+        <w:t xml:space="preserve">predominando los sonidos ásperos de cuerda frotada así como la percusión sencilla, y los ritmos </w:t>
       </w:r>
       <w:r>
         <w:t>poco complejos</w:t>
@@ -10456,15 +10480,7 @@
         <w:t xml:space="preserve"> quedarán</w:t>
       </w:r>
       <w:r>
-        <w:t xml:space="preserve"> ligeramente cargadas (</w:t>
-      </w:r>
-      <w:proofErr w:type="spellStart"/>
-      <w:r>
-        <w:t>LaM</w:t>
-      </w:r>
-      <w:proofErr w:type="spellEnd"/>
-      <w:r>
-        <w:t>/fa</w:t>
+        <w:t xml:space="preserve"> ligeramente cargadas (LaM/fa</w:t>
       </w:r>
       <w:r>
         <w:rPr>
@@ -10519,16 +10535,11 @@
         <w:t xml:space="preserve"> </w:t>
       </w:r>
       <w:r>
-        <w:t>M/</w:t>
-      </w:r>
-      <w:proofErr w:type="spellStart"/>
-      <w:r>
-        <w:t>sol</w:t>
+        <w:t>M/sol</w:t>
       </w:r>
       <w:r>
         <w:t>M</w:t>
       </w:r>
-      <w:proofErr w:type="spellEnd"/>
       <w:r>
         <w:t xml:space="preserve"> (</w:t>
       </w:r>
@@ -10603,21 +10614,12 @@
       <w:r>
         <w:t>En cuanto a la BGM (</w:t>
       </w:r>
-      <w:proofErr w:type="spellStart"/>
-      <w:r>
-        <w:rPr>
-          <w:i/>
-          <w:iCs/>
-        </w:rPr>
-        <w:t>BackGround</w:t>
-      </w:r>
-      <w:proofErr w:type="spellEnd"/>
-      <w:r>
-        <w:rPr>
-          <w:i/>
-          <w:iCs/>
-        </w:rPr>
-        <w:t xml:space="preserve"> Music</w:t>
+      <w:r>
+        <w:rPr>
+          <w:i/>
+          <w:iCs/>
+        </w:rPr>
+        <w:t>BackGround Music</w:t>
       </w:r>
       <w:r>
         <w:t xml:space="preserve">), y en concordancia con los distintos niveles que presenta el modo historia o campaña del juego, existen diversos temas/composiciones consonantes con los mismos, habiéndose generado así un </w:t>
@@ -10647,55 +10649,7 @@
           <w:i/>
           <w:iCs/>
         </w:rPr>
-        <w:t>(</w:t>
-      </w:r>
-      <w:proofErr w:type="spellStart"/>
-      <w:r>
-        <w:rPr>
-          <w:i/>
-          <w:iCs/>
-        </w:rPr>
-        <w:t>Entertainment</w:t>
-      </w:r>
-      <w:proofErr w:type="spellEnd"/>
-      <w:r>
-        <w:rPr>
-          <w:i/>
-          <w:iCs/>
-        </w:rPr>
-        <w:t xml:space="preserve"> </w:t>
-      </w:r>
-      <w:proofErr w:type="spellStart"/>
-      <w:r>
-        <w:rPr>
-          <w:i/>
-          <w:iCs/>
-        </w:rPr>
-        <w:t>Special</w:t>
-      </w:r>
-      <w:proofErr w:type="spellEnd"/>
-      <w:r>
-        <w:rPr>
-          <w:i/>
-          <w:iCs/>
-        </w:rPr>
-        <w:t xml:space="preserve"> </w:t>
-      </w:r>
-      <w:proofErr w:type="spellStart"/>
-      <w:r>
-        <w:rPr>
-          <w:i/>
-          <w:iCs/>
-        </w:rPr>
-        <w:t>Effects</w:t>
-      </w:r>
-      <w:proofErr w:type="spellEnd"/>
-      <w:r>
-        <w:rPr>
-          <w:i/>
-          <w:iCs/>
-        </w:rPr>
-        <w:t xml:space="preserve">) </w:t>
+        <w:t xml:space="preserve">(Entertainment Special Effects) </w:t>
       </w:r>
       <w:r>
         <w:t xml:space="preserve">todos los efectos de sonido de los que se </w:t>
@@ -10709,7 +10663,6 @@
       <w:r>
         <w:t xml:space="preserve">tratan de efectos de </w:t>
       </w:r>
-      <w:proofErr w:type="spellStart"/>
       <w:r>
         <w:rPr>
           <w:i/>
@@ -10717,7 +10670,6 @@
         </w:rPr>
         <w:t>foley</w:t>
       </w:r>
-      <w:proofErr w:type="spellEnd"/>
       <w:r>
         <w:t xml:space="preserve"> de creación propia, con base en sonidos propios de una máquina de escribir tradicional, así como otros elementos de escritura, buscando generar una atmósfera sonora propia de un ambiente de escritura clásico.</w:t>
       </w:r>
@@ -10807,15 +10759,7 @@
         <w:t>Pantalla de introducción:</w:t>
       </w:r>
       <w:r>
-        <w:t xml:space="preserve"> nada más comenzar la aplicación habrá una pantalla de carga donde se hará una breve animación y aparición del logo del estudio, para </w:t>
-      </w:r>
-      <w:proofErr w:type="gramStart"/>
-      <w:r>
-        <w:t>hacer mención de</w:t>
-      </w:r>
-      <w:proofErr w:type="gramEnd"/>
-      <w:r>
-        <w:t xml:space="preserve"> los encargados detrás del título.</w:t>
+        <w:t xml:space="preserve"> nada más comenzar la aplicación habrá una pantalla de carga donde se hará una breve animación y aparición del logo del estudio, para hacer mención de los encargados detrás del título.</w:t>
       </w:r>
       <w:r>
         <w:t xml:space="preserve"> Junto a ello, también aparecerán algunos logos de los patrocinadores y empresas que están participando en la publicidad que tiene el juego en su ejecución.</w:t>
@@ -10884,14 +10828,30 @@
       <w:r>
         <w:t xml:space="preserve">Ilustración </w:t>
       </w:r>
-      <w:fldSimple w:instr=" SEQ Ilustración \* ARABIC ">
-        <w:r>
-          <w:rPr>
-            <w:noProof/>
-          </w:rPr>
-          <w:t>1</w:t>
-        </w:r>
-      </w:fldSimple>
+      <w:r>
+        <w:fldChar w:fldCharType="begin"/>
+      </w:r>
+      <w:r>
+        <w:instrText xml:space="preserve"> SEQ Ilustración \* ARAB</w:instrText>
+      </w:r>
+      <w:r>
+        <w:instrText xml:space="preserve">IC </w:instrText>
+      </w:r>
+      <w:r>
+        <w:fldChar w:fldCharType="separate"/>
+      </w:r>
+      <w:r>
+        <w:rPr>
+          <w:noProof/>
+        </w:rPr>
+        <w:t>1</w:t>
+      </w:r>
+      <w:r>
+        <w:rPr>
+          <w:noProof/>
+        </w:rPr>
+        <w:fldChar w:fldCharType="end"/>
+      </w:r>
       <w:r>
         <w:t xml:space="preserve"> - Ejemplo introducción</w:t>
       </w:r>
@@ -10929,15 +10889,7 @@
         <w:t xml:space="preserve"> se le pide al jugador un nombre de usuario y una contraseña, de forma que una cuenta quedará asociada a él para poder acceder a todo lo que haya desbloqueado hasta la fecha, como si de una partida guardad se tratase.</w:t>
       </w:r>
       <w:r>
-        <w:t xml:space="preserve"> Esta interfaz quedará identificada por un pequeño recuadro de registro con el mismo estilo que el resto de la interfaz del videojuego con dos credenciales: nombre de usuario y contraseña. Justo debajo estará el botón de entrar y el botón de registrar. Si el jugador introduce un nombre de usuario y una contraseña válidas, al pulsar el botón de registrar no ocurrirá nada y un mensaje dirá: “Ya se encuentra registrado”. En el caso de que no dé a este botón y dé al de entrar pasará directamente al menú principal. Para el caso de nuevos jugadores, si tratan de entrar con un nombre y contraseña aún no registrados, tras apretar el botón de entrar aparecerá un texto que indica que no hay ninguna cuenta, por lo que deberán pulsar </w:t>
-      </w:r>
-      <w:proofErr w:type="spellStart"/>
-      <w:r>
-        <w:t>al</w:t>
-      </w:r>
-      <w:proofErr w:type="spellEnd"/>
-      <w:r>
-        <w:t xml:space="preserve"> botón de registrar, donde indicará que un nuevo usuario se ha creado y podrán entrar. Si tratan de acceder o registrarse con un usuario ya existente o una contraseña inválida, el juego mostrará textos indicando el error de realizar dicha acción.</w:t>
+        <w:t xml:space="preserve"> Esta interfaz quedará identificada por un pequeño recuadro de registro con el mismo estilo que el resto de la interfaz del videojuego con dos credenciales: nombre de usuario y contraseña. Justo debajo estará el botón de entrar y el botón de registrar. Si el jugador introduce un nombre de usuario y una contraseña válidas, al pulsar el botón de registrar no ocurrirá nada y un mensaje dirá: “Ya se encuentra registrado”. En el caso de que no dé a este botón y dé al de entrar pasará directamente al menú principal. Para el caso de nuevos jugadores, si tratan de entrar con un nombre y contraseña aún no registrados, tras apretar el botón de entrar aparecerá un texto que indica que no hay ninguna cuenta, por lo que deberán pulsar al botón de registrar, donde indicará que un nuevo usuario se ha creado y podrán entrar. Si tratan de acceder o registrarse con un usuario ya existente o una contraseña inválida, el juego mostrará textos indicando el error de realizar dicha acción.</w:t>
       </w:r>
     </w:p>
     <w:p>
@@ -11003,27 +10955,14 @@
       <w:r>
         <w:t xml:space="preserve">Ilustración </w:t>
       </w:r>
-      <w:r>
-        <w:fldChar w:fldCharType="begin"/>
-      </w:r>
-      <w:r>
-        <w:instrText xml:space="preserve"> SEQ Ilustración \* ARABIC </w:instrText>
-      </w:r>
-      <w:r>
-        <w:fldChar w:fldCharType="separate"/>
-      </w:r>
-      <w:r>
-        <w:rPr>
-          <w:noProof/>
-        </w:rPr>
-        <w:t>2</w:t>
-      </w:r>
-      <w:r>
-        <w:rPr>
-          <w:noProof/>
-        </w:rPr>
-        <w:fldChar w:fldCharType="end"/>
-      </w:r>
+      <w:fldSimple w:instr=" SEQ Ilustración \* ARABIC ">
+        <w:r>
+          <w:rPr>
+            <w:noProof/>
+          </w:rPr>
+          <w:t>2</w:t>
+        </w:r>
+      </w:fldSimple>
       <w:r>
         <w:t xml:space="preserve"> - Ejemplo registro</w:t>
       </w:r>
@@ -11133,14 +11072,27 @@
       <w:r>
         <w:t xml:space="preserve">Ilustración </w:t>
       </w:r>
-      <w:fldSimple w:instr=" SEQ Ilustración \* ARABIC ">
-        <w:r>
-          <w:rPr>
-            <w:noProof/>
-          </w:rPr>
-          <w:t>3</w:t>
-        </w:r>
-      </w:fldSimple>
+      <w:r>
+        <w:fldChar w:fldCharType="begin"/>
+      </w:r>
+      <w:r>
+        <w:instrText xml:space="preserve"> SEQ Ilustración \* ARABIC </w:instrText>
+      </w:r>
+      <w:r>
+        <w:fldChar w:fldCharType="separate"/>
+      </w:r>
+      <w:r>
+        <w:rPr>
+          <w:noProof/>
+        </w:rPr>
+        <w:t>3</w:t>
+      </w:r>
+      <w:r>
+        <w:rPr>
+          <w:noProof/>
+        </w:rPr>
+        <w:fldChar w:fldCharType="end"/>
+      </w:r>
       <w:r>
         <w:t xml:space="preserve"> - Ejemplo menú principal</w:t>
       </w:r>
@@ -11238,14 +11190,30 @@
       <w:r>
         <w:t xml:space="preserve">Ilustración </w:t>
       </w:r>
-      <w:fldSimple w:instr=" SEQ Ilustración \* ARABIC ">
-        <w:r>
-          <w:rPr>
-            <w:noProof/>
-          </w:rPr>
-          <w:t>4</w:t>
-        </w:r>
-      </w:fldSimple>
+      <w:r>
+        <w:fldChar w:fldCharType="begin"/>
+      </w:r>
+      <w:r>
+        <w:instrText xml:space="preserve"> SEQ Ilustrac</w:instrText>
+      </w:r>
+      <w:r>
+        <w:instrText xml:space="preserve">ión \* ARABIC </w:instrText>
+      </w:r>
+      <w:r>
+        <w:fldChar w:fldCharType="separate"/>
+      </w:r>
+      <w:r>
+        <w:rPr>
+          <w:noProof/>
+        </w:rPr>
+        <w:t>4</w:t>
+      </w:r>
+      <w:r>
+        <w:rPr>
+          <w:noProof/>
+        </w:rPr>
+        <w:fldChar w:fldCharType="end"/>
+      </w:r>
       <w:r>
         <w:t xml:space="preserve"> - Ejemplo menú personalización</w:t>
       </w:r>
@@ -11342,14 +11310,27 @@
       <w:r>
         <w:t xml:space="preserve">Ilustración </w:t>
       </w:r>
-      <w:fldSimple w:instr=" SEQ Ilustración \* ARABIC ">
-        <w:r>
-          <w:rPr>
-            <w:noProof/>
-          </w:rPr>
-          <w:t>5</w:t>
-        </w:r>
-      </w:fldSimple>
+      <w:r>
+        <w:fldChar w:fldCharType="begin"/>
+      </w:r>
+      <w:r>
+        <w:instrText xml:space="preserve"> SEQ Ilustración \* ARABIC </w:instrText>
+      </w:r>
+      <w:r>
+        <w:fldChar w:fldCharType="separate"/>
+      </w:r>
+      <w:r>
+        <w:rPr>
+          <w:noProof/>
+        </w:rPr>
+        <w:t>5</w:t>
+      </w:r>
+      <w:r>
+        <w:rPr>
+          <w:noProof/>
+        </w:rPr>
+        <w:fldChar w:fldCharType="end"/>
+      </w:r>
       <w:r>
         <w:t xml:space="preserve"> - Ejemplo menú tienda</w:t>
       </w:r>
@@ -11462,27 +11443,14 @@
       <w:r>
         <w:t xml:space="preserve">Ilustración </w:t>
       </w:r>
-      <w:r>
-        <w:fldChar w:fldCharType="begin"/>
-      </w:r>
-      <w:r>
-        <w:instrText xml:space="preserve"> SEQ Ilustración \* ARABIC </w:instrText>
-      </w:r>
-      <w:r>
-        <w:fldChar w:fldCharType="separate"/>
-      </w:r>
-      <w:r>
-        <w:rPr>
-          <w:noProof/>
-        </w:rPr>
-        <w:t>6</w:t>
-      </w:r>
-      <w:r>
-        <w:rPr>
-          <w:noProof/>
-        </w:rPr>
-        <w:fldChar w:fldCharType="end"/>
-      </w:r>
+      <w:fldSimple w:instr=" SEQ Ilustración \* ARABIC ">
+        <w:r>
+          <w:rPr>
+            <w:noProof/>
+          </w:rPr>
+          <w:t>6</w:t>
+        </w:r>
+      </w:fldSimple>
       <w:r>
         <w:t xml:space="preserve"> - Ejemplo editor de hechizos</w:t>
       </w:r>
@@ -11521,7 +11489,6 @@
       <w:r>
         <w:t xml:space="preserve"> En el momento en que se accede a esta pantalla, se le manda un mensaje al jugador preguntando si es su primera vez en </w:t>
       </w:r>
-      <w:proofErr w:type="spellStart"/>
       <w:r>
         <w:rPr>
           <w:i/>
@@ -11536,7 +11503,6 @@
         </w:rPr>
         <w:t>s</w:t>
       </w:r>
-      <w:proofErr w:type="spellEnd"/>
       <w:r>
         <w:t>, para realizar el tutorial. Si la respuesta es afirmativa, se le transportará al menú de tutorial con todas las lecciones posibles, mientras que</w:t>
       </w:r>
@@ -11625,14 +11591,27 @@
       <w:r>
         <w:t xml:space="preserve">Ilustración </w:t>
       </w:r>
-      <w:fldSimple w:instr=" SEQ Ilustración \* ARABIC ">
-        <w:r>
-          <w:rPr>
-            <w:noProof/>
-          </w:rPr>
-          <w:t>7</w:t>
-        </w:r>
-      </w:fldSimple>
+      <w:r>
+        <w:fldChar w:fldCharType="begin"/>
+      </w:r>
+      <w:r>
+        <w:instrText xml:space="preserve"> SEQ Ilustración \* ARABIC </w:instrText>
+      </w:r>
+      <w:r>
+        <w:fldChar w:fldCharType="separate"/>
+      </w:r>
+      <w:r>
+        <w:rPr>
+          <w:noProof/>
+        </w:rPr>
+        <w:t>7</w:t>
+      </w:r>
+      <w:r>
+        <w:rPr>
+          <w:noProof/>
+        </w:rPr>
+        <w:fldChar w:fldCharType="end"/>
+      </w:r>
       <w:r>
         <w:t xml:space="preserve"> - Ejemplo modo un jugador</w:t>
       </w:r>
@@ -11683,16 +11662,11 @@
       <w:r>
         <w:t xml:space="preserve">cord de turnos, calificación en forma de estrellas (de 1 a 3) que dependerá de la puntuación, junto con el </w:t>
       </w:r>
-      <w:proofErr w:type="spellStart"/>
       <w:r>
         <w:t>s</w:t>
       </w:r>
       <w:r>
-        <w:t>prite</w:t>
-      </w:r>
-      <w:proofErr w:type="spellEnd"/>
-      <w:r>
-        <w:t xml:space="preserve"> del personaje rival.</w:t>
+        <w:t>prite del personaje rival.</w:t>
       </w:r>
       <w:r>
         <w:t xml:space="preserve"> Previamente a seleccionar el nivel y arrancar, se le dará la opción al jugador de escoger la configuración de mazo, que previamente ha modificado y al elegirla comenzará el combate.</w:t>
@@ -11779,14 +11753,27 @@
       <w:r>
         <w:t xml:space="preserve">Ilustración </w:t>
       </w:r>
-      <w:fldSimple w:instr=" SEQ Ilustración \* ARABIC ">
-        <w:r>
-          <w:rPr>
-            <w:noProof/>
-          </w:rPr>
-          <w:t>8</w:t>
-        </w:r>
-      </w:fldSimple>
+      <w:r>
+        <w:fldChar w:fldCharType="begin"/>
+      </w:r>
+      <w:r>
+        <w:instrText xml:space="preserve"> SEQ Ilustración \* ARABIC </w:instrText>
+      </w:r>
+      <w:r>
+        <w:fldChar w:fldCharType="separate"/>
+      </w:r>
+      <w:r>
+        <w:rPr>
+          <w:noProof/>
+        </w:rPr>
+        <w:t>8</w:t>
+      </w:r>
+      <w:r>
+        <w:rPr>
+          <w:noProof/>
+        </w:rPr>
+        <w:fldChar w:fldCharType="end"/>
+      </w:r>
       <w:r>
         <w:t xml:space="preserve"> - Ejemplo modo historia</w:t>
       </w:r>
@@ -11820,15 +11807,7 @@
         <w:t xml:space="preserve"> </w:t>
       </w:r>
       <w:r>
-        <w:t xml:space="preserve">si es la primera vez que el jugador trata de acceder al modo historia se va a presentar una la introducción del videojuego. Este tendrá una serie de imágenes y pequeñas animaciones, que se resumen en movimientos y </w:t>
-      </w:r>
-      <w:proofErr w:type="gramStart"/>
-      <w:r>
-        <w:t>zooms</w:t>
-      </w:r>
-      <w:proofErr w:type="gramEnd"/>
-      <w:r>
-        <w:t xml:space="preserve"> a través de imágenes estáticas. Mientras tanto aparecen cuadros de texto para dar información</w:t>
+        <w:t>si es la primera vez que el jugador trata de acceder al modo historia se va a presentar una la introducción del videojuego. Este tendrá una serie de imágenes y pequeñas animaciones, que se resumen en movimientos y zooms a través de imágenes estáticas. Mientras tanto aparecen cuadros de texto para dar información</w:t>
       </w:r>
       <w:r>
         <w:t xml:space="preserve"> de la historia al jugador:</w:t>
@@ -11853,23 +11832,7 @@
         <w:t>Primera escena:</w:t>
       </w:r>
       <w:r>
-        <w:t xml:space="preserve"> se centra en </w:t>
-      </w:r>
-      <w:proofErr w:type="gramStart"/>
-      <w:r>
-        <w:t>zoom</w:t>
-      </w:r>
-      <w:proofErr w:type="gramEnd"/>
-      <w:r>
-        <w:t xml:space="preserve"> </w:t>
-      </w:r>
-      <w:proofErr w:type="spellStart"/>
-      <w:r>
-        <w:t>out</w:t>
-      </w:r>
-      <w:proofErr w:type="spellEnd"/>
-      <w:r>
-        <w:t xml:space="preserve"> del castillo que sirve como sede para la Universidad Pseudo-Invisible. Mientras esto ocurre aparecen los siguientes mensajes por pantalla, provenientes todos de un narrador:</w:t>
+        <w:t xml:space="preserve"> se centra en zoom out del castillo que sirve como sede para la Universidad Pseudo-Invisible. Mientras esto ocurre aparecen los siguientes mensajes por pantalla, provenientes todos de un narrador:</w:t>
       </w:r>
     </w:p>
     <w:p>
@@ -11896,13 +11859,8 @@
         <w:spacing w:line="360" w:lineRule="auto"/>
         <w:jc w:val="both"/>
       </w:pPr>
-      <w:proofErr w:type="gramStart"/>
-      <w:r>
-        <w:t>Sin lugar a dudas</w:t>
-      </w:r>
-      <w:proofErr w:type="gramEnd"/>
-      <w:r>
-        <w:t>, la magia existe y uno de los mejores lugares para estudiarla es la Universidad Pseudo-Invisible.</w:t>
+      <w:r>
+        <w:t>Sin lugar a dudas, la magia existe y uno de los mejores lugares para estudiarla es la Universidad Pseudo-Invisible.</w:t>
       </w:r>
     </w:p>
     <w:p>
@@ -12103,13 +12061,8 @@
         <w:t>el personaje que aparece como rival para el nivel se trata del profesor de duelos con varitas</w:t>
       </w:r>
       <w:r>
-        <w:t xml:space="preserve">, Lord </w:t>
-      </w:r>
-      <w:proofErr w:type="spellStart"/>
-      <w:r>
-        <w:t>Magulis</w:t>
-      </w:r>
-      <w:proofErr w:type="spellEnd"/>
+        <w:t>, Lord Magulis</w:t>
+      </w:r>
       <w:r>
         <w:t>, el cual está tratando de dar la lección. De esta forma comentará los siguientes comentarios antes de comenzar la partida:</w:t>
       </w:r>
@@ -12125,15 +12078,7 @@
         <w:jc w:val="both"/>
       </w:pPr>
       <w:r>
-        <w:t xml:space="preserve">Bueno </w:t>
-      </w:r>
-      <w:proofErr w:type="spellStart"/>
-      <w:r>
-        <w:t>bueno</w:t>
-      </w:r>
-      <w:proofErr w:type="spellEnd"/>
-      <w:r>
-        <w:t>… No sabía que este año iba a empezar usted el curso.</w:t>
+        <w:t>Bueno bueno… No sabía que este año iba a empezar usted el curso.</w:t>
       </w:r>
     </w:p>
     <w:p>
@@ -12158,15 +12103,7 @@
         <w:jc w:val="both"/>
       </w:pPr>
       <w:r>
-        <w:t xml:space="preserve">Tras esto, al iniciar la partida aparecerá la escena y antes de eso un cuadro de texto de Lord </w:t>
-      </w:r>
-      <w:proofErr w:type="spellStart"/>
-      <w:r>
-        <w:t>Magulis</w:t>
-      </w:r>
-      <w:proofErr w:type="spellEnd"/>
-      <w:r>
-        <w:t>, que recordará el orden de juego.</w:t>
+        <w:t>Tras esto, al iniciar la partida aparecerá la escena y antes de eso un cuadro de texto de Lord Magulis, que recordará el orden de juego.</w:t>
       </w:r>
     </w:p>
     <w:p>
@@ -12192,15 +12129,7 @@
         <w:jc w:val="both"/>
       </w:pPr>
       <w:r>
-        <w:t xml:space="preserve">Para este nivel el jugador contará con su baraja de cartas de hechizos básica y se trata de un combate de prueba donde el jugador deberá ejecutar las mecánicas básicas, sin recibir respuesta del rival, ya que no se trata de un duelo al uso. Cada vez que el jugador ejecute bien el hechizo, aparecerá un mensaje, proveniente de Lord </w:t>
-      </w:r>
-      <w:proofErr w:type="spellStart"/>
-      <w:r>
-        <w:t>Magulis</w:t>
-      </w:r>
-      <w:proofErr w:type="spellEnd"/>
-      <w:r>
-        <w:t>, comunicando que lo ha hecho bien, mientras que cuando haya algún fallo en la ejecución se lo recordará. El nivel acabará cuando haya ejecutado perfectamente 5 hechizos, sin importar qué tipos de hechizos sean. Una vez que acabe aparecerá el siguiente mensaje del profesor de la asignatura:</w:t>
+        <w:t>Para este nivel el jugador contará con su baraja de cartas de hechizos básica y se trata de un combate de prueba donde el jugador deberá ejecutar las mecánicas básicas, sin recibir respuesta del rival, ya que no se trata de un duelo al uso. Cada vez que el jugador ejecute bien el hechizo, aparecerá un mensaje, proveniente de Lord Magulis, comunicando que lo ha hecho bien, mientras que cuando haya algún fallo en la ejecución se lo recordará. El nivel acabará cuando haya ejecutado perfectamente 5 hechizos, sin importar qué tipos de hechizos sean. Una vez que acabe aparecerá el siguiente mensaje del profesor de la asignatura:</w:t>
       </w:r>
     </w:p>
     <w:p>
@@ -12268,15 +12197,7 @@
         <w:jc w:val="both"/>
       </w:pPr>
       <w:r>
-        <w:t xml:space="preserve">¡Qué nervios! No sé si voy a </w:t>
-      </w:r>
-      <w:proofErr w:type="gramStart"/>
-      <w:r>
-        <w:t>saber poder hacerlo</w:t>
-      </w:r>
-      <w:proofErr w:type="gramEnd"/>
-      <w:r>
-        <w:t xml:space="preserve"> a tiempo, pero probemos con estos primeros hechizos que nos ha enseñado el profe.</w:t>
+        <w:t>¡Qué nervios! No sé si voy a saber poder hacerlo a tiempo, pero probemos con estos primeros hechizos que nos ha enseñado el profe.</w:t>
       </w:r>
     </w:p>
     <w:p>
@@ -12304,13 +12225,8 @@
         <w:spacing w:line="360" w:lineRule="auto"/>
         <w:jc w:val="both"/>
       </w:pPr>
-      <w:proofErr w:type="spellStart"/>
-      <w:r>
-        <w:t>Buff</w:t>
-      </w:r>
-      <w:proofErr w:type="spellEnd"/>
-      <w:r>
-        <w:t>, estoy exhausto. Lo has hecho muy bien, pero no te confíes que seguiremos intentándolo.</w:t>
+      <w:r>
+        <w:t>Buff, estoy exhausto. Lo has hecho muy bien, pero no te confíes que seguiremos intentándolo.</w:t>
       </w:r>
     </w:p>
     <w:p>
@@ -12321,15 +12237,7 @@
         <w:jc w:val="both"/>
       </w:pPr>
       <w:r>
-        <w:t xml:space="preserve">Acabado el duelo contra Nigel tocará el turno de terminar la partida, aparecerá la puntuación en estrellas, la cual vendrá determinada por el porcentaje de vida que haya tenido el jugador al final de la partida, como en futuros encuentros.  Si la vida es de 80% o más obtendrá 3 estrellas, si la vida es de 60% a 79% obtendrá 2 estrellas, mientras </w:t>
-      </w:r>
-      <w:proofErr w:type="gramStart"/>
-      <w:r>
-        <w:t>que</w:t>
-      </w:r>
-      <w:proofErr w:type="gramEnd"/>
-      <w:r>
-        <w:t xml:space="preserve"> si es mucho menor, solo obtendrá una. Una vez mostrada la puntuación volverá el jugador al mapa, pero comenzará una breve animación que servirá de preparación para el nivel 3.</w:t>
+        <w:t>Acabado el duelo contra Nigel tocará el turno de terminar la partida, aparecerá la puntuación en estrellas, la cual vendrá determinada por el porcentaje de vida que haya tenido el jugador al final de la partida, como en futuros encuentros.  Si la vida es de 80% o más obtendrá 3 estrellas, si la vida es de 60% a 79% obtendrá 2 estrellas, mientras que si es mucho menor, solo obtendrá una. Una vez mostrada la puntuación volverá el jugador al mapa, pero comenzará una breve animación que servirá de preparación para el nivel 3.</w:t>
       </w:r>
     </w:p>
     <w:p>
@@ -12351,31 +12259,7 @@
         <w:t>Primera escena</w:t>
       </w:r>
       <w:r>
-        <w:t xml:space="preserve">: aparece un encuentro entre el protagonista y el antagonista principal, con un </w:t>
-      </w:r>
-      <w:proofErr w:type="gramStart"/>
-      <w:r>
-        <w:t>zoom</w:t>
-      </w:r>
-      <w:proofErr w:type="gramEnd"/>
-      <w:r>
-        <w:t xml:space="preserve"> </w:t>
-      </w:r>
-      <w:proofErr w:type="spellStart"/>
-      <w:r>
-        <w:t>out</w:t>
-      </w:r>
-      <w:proofErr w:type="spellEnd"/>
-      <w:r>
-        <w:t xml:space="preserve"> que abarca a los dos encarados en la clase de duelos de varitas, obteniendo un mensaje por parte del villano: </w:t>
-      </w:r>
-      <w:proofErr w:type="spellStart"/>
-      <w:r>
-        <w:t>Lacert</w:t>
-      </w:r>
-      <w:proofErr w:type="spellEnd"/>
-      <w:r>
-        <w:t>.</w:t>
+        <w:t>: aparece un encuentro entre el protagonista y el antagonista principal, con un zoom out que abarca a los dos encarados en la clase de duelos de varitas, obteniendo un mensaje por parte del villano: Lacert.</w:t>
       </w:r>
     </w:p>
     <w:p>
@@ -12441,23 +12325,7 @@
         <w:t>vuelve a aparecer un nivel en el cual el protagonista no podrá realizar un combate al uso, sino que solo se encargará de lanzar hechizos.</w:t>
       </w:r>
       <w:r>
-        <w:t xml:space="preserve"> Además, se comenzará a vislumbrar una situación </w:t>
-      </w:r>
-      <w:proofErr w:type="gramStart"/>
-      <w:r>
-        <w:t>nunca antes</w:t>
-      </w:r>
-      <w:proofErr w:type="gramEnd"/>
-      <w:r>
-        <w:t xml:space="preserve"> vista: las debilidades. El enemigo que aparece en el nivel es </w:t>
-      </w:r>
-      <w:proofErr w:type="spellStart"/>
-      <w:r>
-        <w:t>Lacert</w:t>
-      </w:r>
-      <w:proofErr w:type="spellEnd"/>
-      <w:r>
-        <w:t>, quien comentará lo siguiente antes de poder entrar en el nivel:</w:t>
+        <w:t xml:space="preserve"> Además, se comenzará a vislumbrar una situación nunca antes vista: las debilidades. El enemigo que aparece en el nivel es Lacert, quien comentará lo siguiente antes de poder entrar en el nivel:</w:t>
       </w:r>
     </w:p>
     <w:p>
@@ -12483,39 +12351,7 @@
       </w:pPr>
       <w:r>
         <w:lastRenderedPageBreak/>
-        <w:t xml:space="preserve">Con esa frase terminada comenzará la partida que da lugar a este tercer nivel, la cual se centrará en un abuso por parte de </w:t>
-      </w:r>
-      <w:proofErr w:type="spellStart"/>
-      <w:r>
-        <w:t>Lacert</w:t>
-      </w:r>
-      <w:proofErr w:type="spellEnd"/>
-      <w:r>
-        <w:t xml:space="preserve">. De esta forma, lo primero que ocurrirá será que </w:t>
-      </w:r>
-      <w:proofErr w:type="spellStart"/>
-      <w:r>
-        <w:t>Lacert</w:t>
-      </w:r>
-      <w:proofErr w:type="spellEnd"/>
-      <w:r>
-        <w:t xml:space="preserve"> lanza un hechizo de desordenación de letras al protagonista, lo que permitirá que comience el combate con esta debilidad incluida. Actualmente el protagonista no conoce la forma de poder quitar estos estados durante el combate, algo que dificultará un poco su ejecución. No obstante, en el momento en que haya logrado ejecutar 5 hechizos, con o sin éxito, la partida acabará con </w:t>
-      </w:r>
-      <w:proofErr w:type="spellStart"/>
-      <w:r>
-        <w:t>Lacert</w:t>
-      </w:r>
-      <w:proofErr w:type="spellEnd"/>
-      <w:r>
-        <w:t xml:space="preserve"> lanzando un hechizo fulminante, hasta entonces no lanzará nada. Antes de que comience el combate </w:t>
-      </w:r>
-      <w:proofErr w:type="spellStart"/>
-      <w:r>
-        <w:t>Lacert</w:t>
-      </w:r>
-      <w:proofErr w:type="spellEnd"/>
-      <w:r>
-        <w:t xml:space="preserve"> comentará lo siguiente:</w:t>
+        <w:t>Con esa frase terminada comenzará la partida que da lugar a este tercer nivel, la cual se centrará en un abuso por parte de Lacert. De esta forma, lo primero que ocurrirá será que Lacert lanza un hechizo de desordenación de letras al protagonista, lo que permitirá que comience el combate con esta debilidad incluida. Actualmente el protagonista no conoce la forma de poder quitar estos estados durante el combate, algo que dificultará un poco su ejecución. No obstante, en el momento en que haya logrado ejecutar 5 hechizos, con o sin éxito, la partida acabará con Lacert lanzando un hechizo fulminante, hasta entonces no lanzará nada. Antes de que comience el combate Lacert comentará lo siguiente:</w:t>
       </w:r>
     </w:p>
     <w:p>
@@ -12554,15 +12390,7 @@
         <w:jc w:val="both"/>
       </w:pPr>
       <w:r>
-        <w:t xml:space="preserve">Tras la ejecución, fallida o no, de cinco hechizos terminará el combate y el propio </w:t>
-      </w:r>
-      <w:proofErr w:type="spellStart"/>
-      <w:r>
-        <w:t>Lacert</w:t>
-      </w:r>
-      <w:proofErr w:type="spellEnd"/>
-      <w:r>
-        <w:t xml:space="preserve"> volverá a mostrar un diálogo por pantalla, previamente a la aparición de la puntuación del jugador.</w:t>
+        <w:t>Tras la ejecución, fallida o no, de cinco hechizos terminará el combate y el propio Lacert volverá a mostrar un diálogo por pantalla, previamente a la aparición de la puntuación del jugador.</w:t>
       </w:r>
     </w:p>
     <w:p>
@@ -12576,15 +12404,7 @@
         <w:jc w:val="both"/>
       </w:pPr>
       <w:r>
-        <w:t xml:space="preserve">Mucho </w:t>
-      </w:r>
-      <w:proofErr w:type="gramStart"/>
-      <w:r>
-        <w:t>hablar</w:t>
-      </w:r>
-      <w:proofErr w:type="gramEnd"/>
-      <w:r>
-        <w:t xml:space="preserve"> pero poco mostrar en el campo. Vete a jugar a otras cosas y déjanos a los mayores continuar con los deportes de verdad.</w:t>
+        <w:t>Mucho hablar pero poco mostrar en el campo. Vete a jugar a otras cosas y déjanos a los mayores continuar con los deportes de verdad.</w:t>
       </w:r>
     </w:p>
     <w:p>
@@ -12595,15 +12415,7 @@
         <w:jc w:val="both"/>
       </w:pPr>
       <w:r>
-        <w:t xml:space="preserve">Después de las palabras de </w:t>
-      </w:r>
-      <w:proofErr w:type="spellStart"/>
-      <w:r>
-        <w:t>Lacert</w:t>
-      </w:r>
-      <w:proofErr w:type="spellEnd"/>
-      <w:r>
-        <w:t>, llegará Nigel para intentar consolar al jugador, comunicándole lo siguiente.</w:t>
+        <w:t>Después de las palabras de Lacert, llegará Nigel para intentar consolar al jugador, comunicándole lo siguiente.</w:t>
       </w:r>
     </w:p>
     <w:p>
@@ -12617,15 +12429,7 @@
         <w:jc w:val="both"/>
       </w:pPr>
       <w:r>
-        <w:t xml:space="preserve">Tío sé que estás preocupado, pero al menos estamos sanos y salvos. Habrá que entrenar y tratar de derrotar a este </w:t>
-      </w:r>
-      <w:proofErr w:type="spellStart"/>
-      <w:r>
-        <w:t>Lacert</w:t>
-      </w:r>
-      <w:proofErr w:type="spellEnd"/>
-      <w:r>
-        <w:t xml:space="preserve"> </w:t>
+        <w:t xml:space="preserve">Tío sé que estás preocupado, pero al menos estamos sanos y salvos. Habrá que entrenar y tratar de derrotar a este Lacert </w:t>
       </w:r>
       <w:r>
         <w:t>para</w:t>
@@ -12645,15 +12449,7 @@
         <w:jc w:val="both"/>
       </w:pPr>
       <w:r>
-        <w:t xml:space="preserve">Al terminar las palabras de Nigel aparecerá por pantalla la puntuación, la cual será de tres estrellas en caso de que los cinco hechizos que se han podido jugar, se han jugado perfectamente, aunque no hayan hecho daño a </w:t>
-      </w:r>
-      <w:proofErr w:type="spellStart"/>
-      <w:r>
-        <w:t>Lacert</w:t>
-      </w:r>
-      <w:proofErr w:type="spellEnd"/>
-      <w:r>
-        <w:t xml:space="preserve">. La puntuación será de 2 estrellas si se han ejecutado 3 o 4 hechizos correctamente de los que se tenían que jugar y será de una estrella en caso de haber completado 1 o 2 con éxito. Hay que tener en cuenta que se valora la dificultad con la que han ejecutado los hechizos a </w:t>
+        <w:t xml:space="preserve">Al terminar las palabras de Nigel aparecerá por pantalla la puntuación, la cual será de tres estrellas en caso de que los cinco hechizos que se han podido jugar, se han jugado perfectamente, aunque no hayan hecho daño a Lacert. La puntuación será de 2 estrellas si se han ejecutado 3 o 4 hechizos correctamente de los que se tenían que jugar y será de una estrella en caso de haber completado 1 o 2 con éxito. Hay que tener en cuenta que se valora la dificultad con la que han ejecutado los hechizos a </w:t>
       </w:r>
       <w:r>
         <w:lastRenderedPageBreak/>
@@ -12703,15 +12499,7 @@
         <w:jc w:val="both"/>
       </w:pPr>
       <w:r>
-        <w:t xml:space="preserve">Tenemos que darle duro a esto. He mejorado un poco con respecto a la última vez, a ver si encontramos el secreto de </w:t>
-      </w:r>
-      <w:proofErr w:type="spellStart"/>
-      <w:r>
-        <w:t>Lacert</w:t>
-      </w:r>
-      <w:proofErr w:type="spellEnd"/>
-      <w:r>
-        <w:t>.</w:t>
+        <w:t>Tenemos que darle duro a esto. He mejorado un poco con respecto a la última vez, a ver si encontramos el secreto de Lacert.</w:t>
       </w:r>
     </w:p>
     <w:p>
@@ -12722,15 +12510,7 @@
         <w:jc w:val="both"/>
       </w:pPr>
       <w:r>
-        <w:t xml:space="preserve">Una vez hecho el comentario de Nigel comenzará el duelo entre ambos personajes dentro de la universidad. Se trata de un duelo normal, en el que Nigel no fallará los hechizos y tan solo se encargará de jugar las cartas que presenta actualmente el usuario. Dichas cartas son </w:t>
-      </w:r>
-      <w:proofErr w:type="gramStart"/>
-      <w:r>
-        <w:t>ataques débil</w:t>
-      </w:r>
-      <w:proofErr w:type="gramEnd"/>
-      <w:r>
-        <w:t xml:space="preserve"> 1, ataque medio 1, curación débil 1 y aumento de defensa 1. Va a tratarse de un combate más cercano a la realidad pero como si se tratase de una IA limitada por esas cartas y mucho retraso, como si fuera mucho más lento que el jugador. Sin mediar ninguna palabra comenzará el duelo cuando se dé la señal.</w:t>
+        <w:t>Una vez hecho el comentario de Nigel comenzará el duelo entre ambos personajes dentro de la universidad. Se trata de un duelo normal, en el que Nigel no fallará los hechizos y tan solo se encargará de jugar las cartas que presenta actualmente el usuario. Dichas cartas son ataques débil 1, ataque medio 1, curación débil 1 y aumento de defensa 1. Va a tratarse de un combate más cercano a la realidad pero como si se tratase de una IA limitada por esas cartas y mucho retraso, como si fuera mucho más lento que el jugador. Sin mediar ninguna palabra comenzará el duelo cuando se dé la señal.</w:t>
       </w:r>
     </w:p>
     <w:p>
@@ -12755,31 +12535,7 @@
         <w:jc w:val="both"/>
       </w:pPr>
       <w:r>
-        <w:t xml:space="preserve">Vaya, dándole tanta caña veo que te manejas con lo básico, pero </w:t>
-      </w:r>
-      <w:proofErr w:type="spellStart"/>
-      <w:r>
-        <w:t>Lacert</w:t>
-      </w:r>
-      <w:proofErr w:type="spellEnd"/>
-      <w:r>
-        <w:t xml:space="preserve"> no se </w:t>
-      </w:r>
-      <w:proofErr w:type="spellStart"/>
-      <w:r>
-        <w:t>centro</w:t>
-      </w:r>
-      <w:proofErr w:type="spellEnd"/>
-      <w:r>
-        <w:t xml:space="preserve"> únicamente en eso. Tendremos que consultarlo con el profesor Lord </w:t>
-      </w:r>
-      <w:proofErr w:type="spellStart"/>
-      <w:r>
-        <w:t>Magulis</w:t>
-      </w:r>
-      <w:proofErr w:type="spellEnd"/>
-      <w:r>
-        <w:t>.</w:t>
+        <w:t>Vaya, dándole tanta caña veo que te manejas con lo básico, pero Lacert no se centro únicamente en eso. Tendremos que consultarlo con el profesor Lord Magulis.</w:t>
       </w:r>
     </w:p>
     <w:p>
@@ -12790,15 +12546,7 @@
         <w:jc w:val="both"/>
       </w:pPr>
       <w:r>
-        <w:t xml:space="preserve">Tras el mensaje de Nigel aparecerá por pantalla la puntuación, la cual será de tres estrellas si se acaba el combate con el 70% de la vida o más, de dos estrellas si se acaba con el 40% o más y de una estrella si se acaba con menos. Al tener que ir a charlar con Lord </w:t>
-      </w:r>
-      <w:proofErr w:type="spellStart"/>
-      <w:r>
-        <w:t>Magulis</w:t>
-      </w:r>
-      <w:proofErr w:type="spellEnd"/>
-      <w:r>
-        <w:t xml:space="preserve"> tras este combate, el nivel cinco transcurrirá, también, en la universidad.</w:t>
+        <w:t>Tras el mensaje de Nigel aparecerá por pantalla la puntuación, la cual será de tres estrellas si se acaba el combate con el 70% de la vida o más, de dos estrellas si se acaba con el 40% o más y de una estrella si se acaba con menos. Al tener que ir a charlar con Lord Magulis tras este combate, el nivel cinco transcurrirá, también, en la universidad.</w:t>
       </w:r>
     </w:p>
     <w:p>
@@ -12830,15 +12578,7 @@
         <w:t xml:space="preserve"> </w:t>
       </w:r>
       <w:r>
-        <w:t xml:space="preserve">el objetivo de los protagonistas es poder encontrar la forma de contrarrestar los diferentes estados de debilidad que pueden afectarle de los rivales, algo que se desconocía hasta el momento. Para poder hacer eso acudirán a Lord </w:t>
-      </w:r>
-      <w:proofErr w:type="spellStart"/>
-      <w:r>
-        <w:t>Magulis</w:t>
-      </w:r>
-      <w:proofErr w:type="spellEnd"/>
-      <w:r>
-        <w:t xml:space="preserve">, razón </w:t>
+        <w:t xml:space="preserve">el objetivo de los protagonistas es poder encontrar la forma de contrarrestar los diferentes estados de debilidad que pueden afectarle de los rivales, algo que se desconocía hasta el momento. Para poder hacer eso acudirán a Lord Magulis, razón </w:t>
       </w:r>
       <w:r>
         <w:lastRenderedPageBreak/>
@@ -12867,15 +12607,7 @@
         <w:jc w:val="both"/>
       </w:pPr>
       <w:r>
-        <w:t xml:space="preserve">Tras el comentario comenzara el nivel, el cual transcurre en las clases de duelos de varita y el rival es Lord </w:t>
-      </w:r>
-      <w:proofErr w:type="spellStart"/>
-      <w:r>
-        <w:t>Magulis</w:t>
-      </w:r>
-      <w:proofErr w:type="spellEnd"/>
-      <w:r>
-        <w:t>. Para este nivel, el jugador realizará las tareas de costumbre, pero el objetivo consiste en afianzar correctamente los conocimientos para poder escabullirse de las debilidades una vez implantadas en el jugador. De esta forma, la partida no acabará hasta que no haya resuelto con éxito los 4 posibles estados que puede tener que solventar. Antes de que empiece el combate el profesor de la asignatura comentará:</w:t>
+        <w:t>Tras el comentario comenzara el nivel, el cual transcurre en las clases de duelos de varita y el rival es Lord Magulis. Para este nivel, el jugador realizará las tareas de costumbre, pero el objetivo consiste en afianzar correctamente los conocimientos para poder escabullirse de las debilidades una vez implantadas en el jugador. De esta forma, la partida no acabará hasta que no haya resuelto con éxito los 4 posibles estados que puede tener que solventar. Antes de que empiece el combate el profesor de la asignatura comentará:</w:t>
       </w:r>
     </w:p>
     <w:p>
@@ -12900,15 +12632,7 @@
         <w:jc w:val="both"/>
       </w:pPr>
       <w:r>
-        <w:t xml:space="preserve">El orden en el que Lord </w:t>
-      </w:r>
-      <w:proofErr w:type="spellStart"/>
-      <w:r>
-        <w:t>Magulis</w:t>
-      </w:r>
-      <w:proofErr w:type="spellEnd"/>
-      <w:r>
-        <w:t xml:space="preserve"> ejecutará los hechizos de debilidad será el siguiente: debilidad, veneno, confusión y cegado. Hasta que el jugador no haya resuelto el puzle para deshacerse de él no pasará al siguiente y antes de lanzarlo dará una vista para poder entender el minijuego. Yendo uno por uno serán los siguientes:</w:t>
+        <w:t>El orden en el que Lord Magulis ejecutará los hechizos de debilidad será el siguiente: debilidad, veneno, confusión y cegado. Hasta que el jugador no haya resuelto el puzle para deshacerse de él no pasará al siguiente y antes de lanzarlo dará una vista para poder entender el minijuego. Yendo uno por uno serán los siguientes:</w:t>
       </w:r>
     </w:p>
     <w:p>
@@ -12930,15 +12654,7 @@
         <w:t>Debilidad:</w:t>
       </w:r>
       <w:r>
-        <w:t xml:space="preserve"> aparecerán por pantalla tres esferas de colores planos y a la derecha 3 formas cada una con un color en su borde. El jugador deberá unir el color con la forma. Antes de que lance Lord </w:t>
-      </w:r>
-      <w:proofErr w:type="spellStart"/>
-      <w:r>
-        <w:t>Magulis</w:t>
-      </w:r>
-      <w:proofErr w:type="spellEnd"/>
-      <w:r>
-        <w:t xml:space="preserve"> el hechizo, comunicará el siguiente mensaje:</w:t>
+        <w:t xml:space="preserve"> aparecerán por pantalla tres esferas de colores planos y a la derecha 3 formas cada una con un color en su borde. El jugador deberá unir el color con la forma. Antes de que lance Lord Magulis el hechizo, comunicará el siguiente mensaje:</w:t>
       </w:r>
     </w:p>
     <w:p>
@@ -12974,15 +12690,7 @@
         <w:t>Veneno:</w:t>
       </w:r>
       <w:r>
-        <w:t xml:space="preserve"> en el hueco donde aparece el minijuego de recuperación aparecerán varias pócimas, pero unas de ellas tendrán calaveras. El jugador deberá pulsar sobre todas ellas hasta que todas estén seleccionadas. Para ese momento acabará el minijuego. Si se confunde, el juego se reinicia y antes de poder jugar este hechizo, Lord </w:t>
-      </w:r>
-      <w:proofErr w:type="spellStart"/>
-      <w:r>
-        <w:t>Magulis</w:t>
-      </w:r>
-      <w:proofErr w:type="spellEnd"/>
-      <w:r>
-        <w:t xml:space="preserve"> comentará lo siguiente:</w:t>
+        <w:t xml:space="preserve"> en el hueco donde aparece el minijuego de recuperación aparecerán varias pócimas, pero unas de ellas tendrán calaveras. El jugador deberá pulsar sobre todas ellas hasta que todas estén seleccionadas. Para ese momento acabará el minijuego. Si se confunde, el juego se reinicia y antes de poder jugar este hechizo, Lord Magulis comentará lo siguiente:</w:t>
       </w:r>
     </w:p>
     <w:p>
@@ -13058,23 +12766,7 @@
         <w:t>Cegado</w:t>
       </w:r>
       <w:r>
-        <w:t xml:space="preserve">: siendo </w:t>
-      </w:r>
-      <w:proofErr w:type="gramStart"/>
-      <w:r>
-        <w:t>el último minijuego a realizar</w:t>
-      </w:r>
-      <w:proofErr w:type="gramEnd"/>
-      <w:r>
-        <w:t xml:space="preserve">, consistirá en que aparecen cartas en la zona del minijuego con unos números durante un breve periodo de tiempo. Tras eso, se dan la vuelta y el jugador debe poder pulsarlas en el orden en el que presentan los números. Lord </w:t>
-      </w:r>
-      <w:proofErr w:type="spellStart"/>
-      <w:r>
-        <w:t>Magulis</w:t>
-      </w:r>
-      <w:proofErr w:type="spellEnd"/>
-      <w:r>
-        <w:t xml:space="preserve"> comentará lo siguiente antes de lanzar el hechizo:</w:t>
+        <w:t>: siendo el último minijuego a realizar, consistirá en que aparecen cartas en la zona del minijuego con unos números durante un breve periodo de tiempo. Tras eso, se dan la vuelta y el jugador debe poder pulsarlas en el orden en el que presentan los números. Lord Magulis comentará lo siguiente antes de lanzar el hechizo:</w:t>
       </w:r>
     </w:p>
     <w:p>
@@ -13099,15 +12791,7 @@
         <w:jc w:val="both"/>
       </w:pPr>
       <w:r>
-        <w:t xml:space="preserve">Una vez resueltos los cuatro minijuegos se acabará el duelo y Lord </w:t>
-      </w:r>
-      <w:proofErr w:type="spellStart"/>
-      <w:r>
-        <w:t>Magulis</w:t>
-      </w:r>
-      <w:proofErr w:type="spellEnd"/>
-      <w:r>
-        <w:t xml:space="preserve"> anunciará lo siguiente:</w:t>
+        <w:t>Una vez resueltos los cuatro minijuegos se acabará el duelo y Lord Magulis anunciará lo siguiente:</w:t>
       </w:r>
     </w:p>
     <w:p>
@@ -13275,14 +12959,27 @@
       <w:r>
         <w:t xml:space="preserve">Ilustración </w:t>
       </w:r>
-      <w:fldSimple w:instr=" SEQ Ilustración \* ARABIC ">
-        <w:r>
-          <w:rPr>
-            <w:noProof/>
-          </w:rPr>
-          <w:t>9</w:t>
-        </w:r>
-      </w:fldSimple>
+      <w:r>
+        <w:fldChar w:fldCharType="begin"/>
+      </w:r>
+      <w:r>
+        <w:instrText xml:space="preserve"> SEQ Ilustración \* ARABIC </w:instrText>
+      </w:r>
+      <w:r>
+        <w:fldChar w:fldCharType="separate"/>
+      </w:r>
+      <w:r>
+        <w:rPr>
+          <w:noProof/>
+        </w:rPr>
+        <w:t>9</w:t>
+      </w:r>
+      <w:r>
+        <w:rPr>
+          <w:noProof/>
+        </w:rPr>
+        <w:fldChar w:fldCharType="end"/>
+      </w:r>
       <w:r>
         <w:t xml:space="preserve"> - Ejemplo pantalla tutorial</w:t>
       </w:r>
@@ -13330,15 +13027,7 @@
         <w:jc w:val="both"/>
       </w:pPr>
       <w:r>
-        <w:t xml:space="preserve">Comienza todo con una pantalla de combate y aparece un cuadro de diálogo del profesor de batallas de varitas. El texto que aparece por el recuadro </w:t>
-      </w:r>
-      <w:proofErr w:type="gramStart"/>
-      <w:r>
-        <w:t>serán</w:t>
-      </w:r>
-      <w:proofErr w:type="gramEnd"/>
-      <w:r>
-        <w:t xml:space="preserve">: “Bienvenido a las clases básicas de batallas con varitas. Hoy le explicaremos la conformación del entorno en el que jugará.” </w:t>
+        <w:t xml:space="preserve">Comienza todo con una pantalla de combate y aparece un cuadro de diálogo del profesor de batallas de varitas. El texto que aparece por el recuadro serán: “Bienvenido a las clases básicas de batallas con varitas. Hoy le explicaremos la conformación del entorno en el que jugará.” </w:t>
       </w:r>
     </w:p>
     <w:p>
@@ -14015,15 +13704,7 @@
         <w:t xml:space="preserve">, la cual se establece con un cálculo teniendo en cuenta la vida del </w:t>
       </w:r>
       <w:r>
-        <w:t xml:space="preserve">usuario y la dificultad de la partida. Si la dificultad es fácil se multiplicará los puntos de vida por 0,75, mientras que si la partida ha sido en normal por 1,00 y si la partida ha sido en difícil por 1,5. Esto proporcionará </w:t>
-      </w:r>
-      <w:proofErr w:type="spellStart"/>
-      <w:r>
-        <w:t>Speller</w:t>
-      </w:r>
-      <w:proofErr w:type="spellEnd"/>
-      <w:r>
-        <w:t>$ para que el jugador pueda gastarlos. Además de esto aparecerá, en la ventana de la puntuación, una opción para volver a jugar y otra para salir al menú principal. Para el caso de haber perdido, aparecerá un 0 en la puntuación y las mismas opciones en la ventana.</w:t>
+        <w:t>usuario y la dificultad de la partida. Si la dificultad es fácil se multiplicará los puntos de vida por 0,75, mientras que si la partida ha sido en normal por 1,00 y si la partida ha sido en difícil por 1,5. Esto proporcionará Speller$ para que el jugador pueda gastarlos. Además de esto aparecerá, en la ventana de la puntuación, una opción para volver a jugar y otra para salir al menú principal. Para el caso de haber perdido, aparecerá un 0 en la puntuación y las mismas opciones en la ventana.</w:t>
       </w:r>
     </w:p>
     <w:p>
@@ -14096,14 +13777,30 @@
       <w:r>
         <w:t xml:space="preserve">Ilustración </w:t>
       </w:r>
-      <w:fldSimple w:instr=" SEQ Ilustración \* ARABIC ">
-        <w:r>
-          <w:rPr>
-            <w:noProof/>
-          </w:rPr>
-          <w:t>10</w:t>
-        </w:r>
-      </w:fldSimple>
+      <w:r>
+        <w:fldChar w:fldCharType="begin"/>
+      </w:r>
+      <w:r>
+        <w:instrText xml:space="preserve"> SEQ Ilustración \* ARAB</w:instrText>
+      </w:r>
+      <w:r>
+        <w:instrText xml:space="preserve">IC </w:instrText>
+      </w:r>
+      <w:r>
+        <w:fldChar w:fldCharType="separate"/>
+      </w:r>
+      <w:r>
+        <w:rPr>
+          <w:noProof/>
+        </w:rPr>
+        <w:t>10</w:t>
+      </w:r>
+      <w:r>
+        <w:rPr>
+          <w:noProof/>
+        </w:rPr>
+        <w:fldChar w:fldCharType="end"/>
+      </w:r>
       <w:r>
         <w:t xml:space="preserve"> - Ejemplo modo contra IA</w:t>
       </w:r>
@@ -14131,15 +13828,7 @@
         <w:t xml:space="preserve"> se accederá cuando se trata de jugar al modo con otro jugador online. En dicho momento se entrará en una sala donde se espera la conexión de un solo usuario y se permite a cada uno aceptar. Una vez que han aceptado, en la pantalla de cada jugador aparecerá la elección de configuración de hechizos y deberán darle a aceptar para comenzar la batalla</w:t>
       </w:r>
       <w:r>
-        <w:t xml:space="preserve">, habiendo establecido una cantidad de </w:t>
-      </w:r>
-      <w:proofErr w:type="spellStart"/>
-      <w:r>
-        <w:t>Speller</w:t>
-      </w:r>
-      <w:proofErr w:type="spellEnd"/>
-      <w:r>
-        <w:t>$ que apuestan. Hasta que ambos jugadores no acepten la misma cantidad de dinero apostado no comenzará la partida. Una vez que coincida se iniciará el combate y se ejecutará como otro combate normal, teniendo en cuenta las variables de cada jugador. Cuando se resuelva el combate podrán ocurrir dos situaciones en la pantalla del jugador:</w:t>
+        <w:t>, habiendo establecido una cantidad de Speller$ que apuestan. Hasta que ambos jugadores no acepten la misma cantidad de dinero apostado no comenzará la partida. Una vez que coincida se iniciará el combate y se ejecutará como otro combate normal, teniendo en cuenta las variables de cada jugador. Cuando se resuelva el combate podrán ocurrir dos situaciones en la pantalla del jugador:</w:t>
       </w:r>
     </w:p>
     <w:p>
@@ -14162,15 +13851,7 @@
         <w:t>Ser el jugador victorioso:</w:t>
       </w:r>
       <w:r>
-        <w:t xml:space="preserve"> en este caso aparecerá una ventana de victoria igual que en cualquier otro modo. En vez de una puntuación aparecerá un mensaje de victoria y los </w:t>
-      </w:r>
-      <w:proofErr w:type="spellStart"/>
-      <w:r>
-        <w:t>Speller</w:t>
-      </w:r>
-      <w:proofErr w:type="spellEnd"/>
-      <w:r>
-        <w:t>$ que se han ganado. Habrá dos botones uno de salir y uno de volver a jugar. Si se pulsa el de volver a jugar se esperará a que el otro jugador haya mandado una respuesta, ya que si pulsa el mismo botón se preparará una partida con el mismo jugador y la misma cantidad de dinero. Si el otro jugador no quiere echar una segunda partida, se saldrá a la sala de espera para buscar a otro</w:t>
+        <w:t xml:space="preserve"> en este caso aparecerá una ventana de victoria igual que en cualquier otro modo. En vez de una puntuación aparecerá un mensaje de victoria y los Speller$ que se han ganado. Habrá dos botones uno de salir y uno de volver a jugar. Si se pulsa el de volver a jugar se esperará a que el otro jugador haya mandado una respuesta, ya que si pulsa el mismo botón se preparará una partida con el mismo jugador y la misma cantidad de dinero. Si el otro jugador no quiere echar una segunda partida, se saldrá a la sala de espera para buscar a otro</w:t>
       </w:r>
     </w:p>
     <w:p>
@@ -14196,15 +13877,7 @@
         <w:t xml:space="preserve"> </w:t>
       </w:r>
       <w:r>
-        <w:t xml:space="preserve">para esta situación se aparecerá la ventana de finalización de partida igual que en otro modo. No aparecerá ninguna puntuación, sino un mensaje de derrota y la cantidad de </w:t>
-      </w:r>
-      <w:proofErr w:type="spellStart"/>
-      <w:r>
-        <w:t>Speller</w:t>
-      </w:r>
-      <w:proofErr w:type="spellEnd"/>
-      <w:r>
-        <w:t xml:space="preserve">$ que se han perdido. Además, aparecerán un botón de volver a jugar, si se quiere volver a jugar con el jugador por la misma </w:t>
+        <w:t xml:space="preserve">para esta situación se aparecerá la ventana de finalización de partida igual que en otro modo. No aparecerá ninguna puntuación, sino un mensaje de derrota y la cantidad de Speller$ que se han perdido. Además, aparecerán un botón de volver a jugar, si se quiere volver a jugar con el jugador por la misma </w:t>
       </w:r>
       <w:r>
         <w:lastRenderedPageBreak/>
@@ -14286,27 +13959,14 @@
       <w:r>
         <w:t xml:space="preserve">Ilustración </w:t>
       </w:r>
-      <w:r>
-        <w:fldChar w:fldCharType="begin"/>
-      </w:r>
-      <w:r>
-        <w:instrText xml:space="preserve"> SEQ Ilustración \* ARABIC </w:instrText>
-      </w:r>
-      <w:r>
-        <w:fldChar w:fldCharType="separate"/>
-      </w:r>
-      <w:r>
-        <w:rPr>
-          <w:noProof/>
-        </w:rPr>
-        <w:t>11</w:t>
-      </w:r>
-      <w:r>
-        <w:rPr>
-          <w:noProof/>
-        </w:rPr>
-        <w:fldChar w:fldCharType="end"/>
-      </w:r>
+      <w:fldSimple w:instr=" SEQ Ilustración \* ARABIC ">
+        <w:r>
+          <w:rPr>
+            <w:noProof/>
+          </w:rPr>
+          <w:t>11</w:t>
+        </w:r>
+      </w:fldSimple>
       <w:r>
         <w:t xml:space="preserve"> - Ejemplo modo multijugador</w:t>
       </w:r>
@@ -14478,14 +14138,27 @@
       <w:r>
         <w:t xml:space="preserve">Ilustración </w:t>
       </w:r>
-      <w:fldSimple w:instr=" SEQ Ilustración \* ARABIC ">
-        <w:r>
-          <w:rPr>
-            <w:noProof/>
-          </w:rPr>
-          <w:t>12</w:t>
-        </w:r>
-      </w:fldSimple>
+      <w:r>
+        <w:fldChar w:fldCharType="begin"/>
+      </w:r>
+      <w:r>
+        <w:instrText xml:space="preserve"> SEQ Ilustración \* ARABIC </w:instrText>
+      </w:r>
+      <w:r>
+        <w:fldChar w:fldCharType="separate"/>
+      </w:r>
+      <w:r>
+        <w:rPr>
+          <w:noProof/>
+        </w:rPr>
+        <w:t>12</w:t>
+      </w:r>
+      <w:r>
+        <w:rPr>
+          <w:noProof/>
+        </w:rPr>
+        <w:fldChar w:fldCharType="end"/>
+      </w:r>
       <w:r>
         <w:t xml:space="preserve"> - Ejemplo combate 1</w:t>
       </w:r>
@@ -14554,14 +14227,27 @@
       <w:r>
         <w:t xml:space="preserve">Ilustración </w:t>
       </w:r>
-      <w:fldSimple w:instr=" SEQ Ilustración \* ARABIC ">
-        <w:r>
-          <w:rPr>
-            <w:noProof/>
-          </w:rPr>
-          <w:t>13</w:t>
-        </w:r>
-      </w:fldSimple>
+      <w:r>
+        <w:fldChar w:fldCharType="begin"/>
+      </w:r>
+      <w:r>
+        <w:instrText xml:space="preserve"> SEQ Ilustración \* ARABIC </w:instrText>
+      </w:r>
+      <w:r>
+        <w:fldChar w:fldCharType="separate"/>
+      </w:r>
+      <w:r>
+        <w:rPr>
+          <w:noProof/>
+        </w:rPr>
+        <w:t>13</w:t>
+      </w:r>
+      <w:r>
+        <w:rPr>
+          <w:noProof/>
+        </w:rPr>
+        <w:fldChar w:fldCharType="end"/>
+      </w:r>
       <w:r>
         <w:t xml:space="preserve"> - Ejemplo combate 2</w:t>
       </w:r>
@@ -14629,14 +14315,27 @@
       <w:r>
         <w:t xml:space="preserve">Ilustración </w:t>
       </w:r>
-      <w:fldSimple w:instr=" SEQ Ilustración \* ARABIC ">
-        <w:r>
-          <w:rPr>
-            <w:noProof/>
-          </w:rPr>
-          <w:t>14</w:t>
-        </w:r>
-      </w:fldSimple>
+      <w:r>
+        <w:fldChar w:fldCharType="begin"/>
+      </w:r>
+      <w:r>
+        <w:instrText xml:space="preserve"> SEQ Ilustración \* ARABIC </w:instrText>
+      </w:r>
+      <w:r>
+        <w:fldChar w:fldCharType="separate"/>
+      </w:r>
+      <w:r>
+        <w:rPr>
+          <w:noProof/>
+        </w:rPr>
+        <w:t>14</w:t>
+      </w:r>
+      <w:r>
+        <w:rPr>
+          <w:noProof/>
+        </w:rPr>
+        <w:fldChar w:fldCharType="end"/>
+      </w:r>
       <w:r>
         <w:t xml:space="preserve"> - Ejemplo combate 3</w:t>
       </w:r>
@@ -14713,27 +14412,14 @@
       <w:r>
         <w:t xml:space="preserve">Ilustración </w:t>
       </w:r>
-      <w:r>
-        <w:fldChar w:fldCharType="begin"/>
-      </w:r>
-      <w:r>
-        <w:instrText xml:space="preserve"> SEQ Ilustración \* ARABIC </w:instrText>
-      </w:r>
-      <w:r>
-        <w:fldChar w:fldCharType="separate"/>
-      </w:r>
-      <w:r>
-        <w:rPr>
-          <w:noProof/>
-        </w:rPr>
-        <w:t>15</w:t>
-      </w:r>
-      <w:r>
-        <w:rPr>
-          <w:noProof/>
-        </w:rPr>
-        <w:fldChar w:fldCharType="end"/>
-      </w:r>
+      <w:fldSimple w:instr=" SEQ Ilustración \* ARABIC ">
+        <w:r>
+          <w:rPr>
+            <w:noProof/>
+          </w:rPr>
+          <w:t>15</w:t>
+        </w:r>
+      </w:fldSimple>
       <w:r>
         <w:t xml:space="preserve"> - Ejemplo victoria o derrota</w:t>
       </w:r>
@@ -14858,27 +14544,14 @@
       <w:r>
         <w:t xml:space="preserve">Ilustración </w:t>
       </w:r>
-      <w:r>
-        <w:fldChar w:fldCharType="begin"/>
-      </w:r>
-      <w:r>
-        <w:instrText xml:space="preserve"> SEQ Ilustración \* ARABIC </w:instrText>
-      </w:r>
-      <w:r>
-        <w:fldChar w:fldCharType="separate"/>
-      </w:r>
-      <w:r>
-        <w:rPr>
-          <w:noProof/>
-        </w:rPr>
-        <w:t>16</w:t>
-      </w:r>
-      <w:r>
-        <w:rPr>
-          <w:noProof/>
-        </w:rPr>
-        <w:fldChar w:fldCharType="end"/>
-      </w:r>
+      <w:fldSimple w:instr=" SEQ Ilustración \* ARABIC ">
+        <w:r>
+          <w:rPr>
+            <w:noProof/>
+          </w:rPr>
+          <w:t>16</w:t>
+        </w:r>
+      </w:fldSimple>
       <w:r>
         <w:t xml:space="preserve"> - Ejemplo opciones</w:t>
       </w:r>
@@ -15000,27 +14673,14 @@
       <w:r>
         <w:t xml:space="preserve">Ilustración </w:t>
       </w:r>
-      <w:r>
-        <w:fldChar w:fldCharType="begin"/>
-      </w:r>
-      <w:r>
-        <w:instrText xml:space="preserve"> SEQ Ilustración \* ARABIC </w:instrText>
-      </w:r>
-      <w:r>
-        <w:fldChar w:fldCharType="separate"/>
-      </w:r>
-      <w:r>
-        <w:rPr>
-          <w:noProof/>
-        </w:rPr>
-        <w:t>17</w:t>
-      </w:r>
-      <w:r>
-        <w:rPr>
-          <w:noProof/>
-        </w:rPr>
-        <w:fldChar w:fldCharType="end"/>
-      </w:r>
+      <w:fldSimple w:instr=" SEQ Ilustración \* ARABIC ">
+        <w:r>
+          <w:rPr>
+            <w:noProof/>
+          </w:rPr>
+          <w:t>17</w:t>
+        </w:r>
+      </w:fldSimple>
       <w:r>
         <w:t xml:space="preserve"> - Diagrama de flujo para el título</w:t>
       </w:r>
@@ -16180,21 +15840,7 @@
             <w:rPr>
               <w:lang w:val="en-US"/>
             </w:rPr>
-            <w:t xml:space="preserve"> – Grupo H – Fire </w:t>
-          </w:r>
-          <w:proofErr w:type="spellStart"/>
-          <w:r>
-            <w:rPr>
-              <w:lang w:val="en-US"/>
-            </w:rPr>
-            <w:t>MeatBall</w:t>
-          </w:r>
-          <w:proofErr w:type="spellEnd"/>
-          <w:r>
-            <w:rPr>
-              <w:lang w:val="en-US"/>
-            </w:rPr>
-            <w:t xml:space="preserve"> Games</w:t>
+            <w:t xml:space="preserve"> – Grupo H – Fire MeatBall Games</w:t>
           </w:r>
         </w:p>
         <w:p>
@@ -20233,6 +19879,12 @@
 </file>
 
 <file path=customXml/item1.xml><?xml version="1.0" encoding="utf-8"?>
+<p:properties xmlns:p="http://schemas.microsoft.com/office/2006/metadata/properties" xmlns:xsi="http://www.w3.org/2001/XMLSchema-instance" xmlns:pc="http://schemas.microsoft.com/office/infopath/2007/PartnerControls">
+  <documentManagement/>
+</p:properties>
+</file>
+
+<file path=customXml/item2.xml><?xml version="1.0" encoding="utf-8"?>
 <ct:contentTypeSchema xmlns:ct="http://schemas.microsoft.com/office/2006/metadata/contentType" xmlns:ma="http://schemas.microsoft.com/office/2006/metadata/properties/metaAttributes" ct:_="" ma:_="" ma:contentTypeName="Documento" ma:contentTypeID="0x0101001E940D37F1D6224B944182C7F58E3D79" ma:contentTypeVersion="8" ma:contentTypeDescription="Crear nuevo documento." ma:contentTypeScope="" ma:versionID="2d9a715b98476782950dbb5c5633bc9a">
   <xsd:schema xmlns:xsd="http://www.w3.org/2001/XMLSchema" xmlns:xs="http://www.w3.org/2001/XMLSchema" xmlns:p="http://schemas.microsoft.com/office/2006/metadata/properties" xmlns:ns2="f44c1561-e046-419c-ae02-5241319b114b" targetNamespace="http://schemas.microsoft.com/office/2006/metadata/properties" ma:root="true" ma:fieldsID="1427a9d90aa486aebdb9ef75dfc3ff2b" ns2:_="">
     <xsd:import namespace="f44c1561-e046-419c-ae02-5241319b114b"/>
@@ -20404,12 +20056,6 @@
 </ct:contentTypeSchema>
 </file>
 
-<file path=customXml/item2.xml><?xml version="1.0" encoding="utf-8"?>
-<p:properties xmlns:p="http://schemas.microsoft.com/office/2006/metadata/properties" xmlns:xsi="http://www.w3.org/2001/XMLSchema-instance" xmlns:pc="http://schemas.microsoft.com/office/infopath/2007/PartnerControls">
-  <documentManagement/>
-</p:properties>
-</file>
-
 <file path=customXml/item3.xml><?xml version="1.0" encoding="utf-8"?>
 <?mso-contentType ?>
 <FormTemplates xmlns="http://schemas.microsoft.com/sharepoint/v3/contenttype/forms">
@@ -20420,6 +20066,15 @@
 </file>
 
 <file path=customXml/itemProps1.xml><?xml version="1.0" encoding="utf-8"?>
+<ds:datastoreItem xmlns:ds="http://schemas.openxmlformats.org/officeDocument/2006/customXml" ds:itemID="{26846F70-38C7-4076-9511-3083AA691AED}">
+  <ds:schemaRefs>
+    <ds:schemaRef ds:uri="http://schemas.microsoft.com/office/2006/metadata/properties"/>
+    <ds:schemaRef ds:uri="http://schemas.microsoft.com/office/infopath/2007/PartnerControls"/>
+  </ds:schemaRefs>
+</ds:datastoreItem>
+</file>
+
+<file path=customXml/itemProps2.xml><?xml version="1.0" encoding="utf-8"?>
 <ds:datastoreItem xmlns:ds="http://schemas.openxmlformats.org/officeDocument/2006/customXml" ds:itemID="{696AD1C9-360F-4A39-9545-EA1C9BAAFF89}">
   <ds:schemaRefs>
     <ds:schemaRef ds:uri="http://schemas.microsoft.com/office/2006/metadata/contentType"/>
@@ -20437,15 +20092,6 @@
 </ds:datastoreItem>
 </file>
 
-<file path=customXml/itemProps2.xml><?xml version="1.0" encoding="utf-8"?>
-<ds:datastoreItem xmlns:ds="http://schemas.openxmlformats.org/officeDocument/2006/customXml" ds:itemID="{26846F70-38C7-4076-9511-3083AA691AED}">
-  <ds:schemaRefs>
-    <ds:schemaRef ds:uri="http://schemas.microsoft.com/office/2006/metadata/properties"/>
-    <ds:schemaRef ds:uri="http://schemas.microsoft.com/office/infopath/2007/PartnerControls"/>
-  </ds:schemaRefs>
-</ds:datastoreItem>
-</file>
-
 <file path=customXml/itemProps3.xml><?xml version="1.0" encoding="utf-8"?>
 <ds:datastoreItem xmlns:ds="http://schemas.openxmlformats.org/officeDocument/2006/customXml" ds:itemID="{EF947E13-2F93-4540-8B72-8F5A7373E8BF}">
   <ds:schemaRefs>

</xml_diff>

<commit_message>
todos los tutoriales explicados
</commit_message>
<xml_diff>
--- a/source/Diseño Técnico/GDD/GDD - Spellers - Fire MeatBall Games.docx
+++ b/source/Diseño Técnico/GDD/GDD - Spellers - Fire MeatBall Games.docx
@@ -965,7 +965,31 @@
                                         <w:szCs w:val="28"/>
                                         <w:lang w:val="en-US"/>
                                       </w:rPr>
-                                      <w:t>Grupo H – Fire MeatBall Games</w:t>
+                                      <w:t xml:space="preserve">Grupo H – Fire </w:t>
+                                    </w:r>
+                                    <w:proofErr w:type="spellStart"/>
+                                    <w:r>
+                                      <w:rPr>
+                                        <w:b/>
+                                        <w:bCs/>
+                                        <w:color w:val="595959" w:themeColor="text1" w:themeTint="A6"/>
+                                        <w:sz w:val="28"/>
+                                        <w:szCs w:val="28"/>
+                                        <w:lang w:val="en-US"/>
+                                      </w:rPr>
+                                      <w:t>MeatBall</w:t>
+                                    </w:r>
+                                    <w:proofErr w:type="spellEnd"/>
+                                    <w:r>
+                                      <w:rPr>
+                                        <w:b/>
+                                        <w:bCs/>
+                                        <w:color w:val="595959" w:themeColor="text1" w:themeTint="A6"/>
+                                        <w:sz w:val="28"/>
+                                        <w:szCs w:val="28"/>
+                                        <w:lang w:val="en-US"/>
+                                      </w:rPr>
+                                      <w:t xml:space="preserve"> Games</w:t>
                                     </w:r>
                                   </w:p>
                                 </w:sdtContent>
@@ -4777,6 +4801,7 @@
         <w:ind w:firstLine="708"/>
         <w:jc w:val="both"/>
       </w:pPr>
+      <w:proofErr w:type="spellStart"/>
       <w:r>
         <w:rPr>
           <w:i/>
@@ -4798,6 +4823,7 @@
         </w:rPr>
         <w:t>s</w:t>
       </w:r>
+      <w:proofErr w:type="spellEnd"/>
       <w:r>
         <w:t xml:space="preserve"> tratará de poner al jugador en los pies de un mago novato en este mundo centrado en los duelos de varitas entre magos. Escoger perfectamente y ejecutar los hechizos en el momento más rápido posible pueden determinar si consigue acabar con </w:t>
       </w:r>
@@ -4943,6 +4969,7 @@
       <w:r>
         <w:t xml:space="preserve">De esta forma, todo amante de la magia y la hechicería tendrá su lugar en </w:t>
       </w:r>
+      <w:proofErr w:type="spellStart"/>
       <w:r>
         <w:rPr>
           <w:i/>
@@ -4957,6 +4984,7 @@
         </w:rPr>
         <w:t>s</w:t>
       </w:r>
+      <w:proofErr w:type="spellEnd"/>
       <w:r>
         <w:t>, buscando entretener a los niños de cualquier edad superior a 7 años y varios adultos que han crecido con este tipo de historias.</w:t>
       </w:r>
@@ -5102,7 +5130,15 @@
         <w:t>mismo</w:t>
       </w:r>
       <w:r>
-        <w:t>, conocida como Speller$</w:t>
+        <w:t xml:space="preserve">, conocida como </w:t>
+      </w:r>
+      <w:proofErr w:type="spellStart"/>
+      <w:r>
+        <w:t>Speller</w:t>
+      </w:r>
+      <w:proofErr w:type="spellEnd"/>
+      <w:r>
+        <w:t>$</w:t>
       </w:r>
       <w:r>
         <w:t xml:space="preserve">. Dicha moneda podría ser utilizada para comprar </w:t>
@@ -5114,7 +5150,15 @@
         <w:t>skins para los diferentes personajes</w:t>
       </w:r>
       <w:r>
-        <w:t xml:space="preserve"> o incluso lootboxes.</w:t>
+        <w:t xml:space="preserve"> o incluso </w:t>
+      </w:r>
+      <w:proofErr w:type="spellStart"/>
+      <w:r>
+        <w:t>lootboxes</w:t>
+      </w:r>
+      <w:proofErr w:type="spellEnd"/>
+      <w:r>
+        <w:t>.</w:t>
       </w:r>
     </w:p>
     <w:p>
@@ -5135,7 +5179,23 @@
           <w:b/>
           <w:bCs/>
         </w:rPr>
-        <w:t>F2P con microtransacciones:</w:t>
+        <w:t xml:space="preserve">F2P con </w:t>
+      </w:r>
+      <w:proofErr w:type="spellStart"/>
+      <w:r>
+        <w:rPr>
+          <w:b/>
+          <w:bCs/>
+        </w:rPr>
+        <w:t>microtransacciones</w:t>
+      </w:r>
+      <w:proofErr w:type="spellEnd"/>
+      <w:r>
+        <w:rPr>
+          <w:b/>
+          <w:bCs/>
+        </w:rPr>
+        <w:t>:</w:t>
       </w:r>
     </w:p>
     <w:p>
@@ -5148,7 +5208,15 @@
         <w:t>Los jugadores obtendrían monedas de manera gratuita conforme juegan partidas, pero también tendrían opción de comprarlas directamente.</w:t>
       </w:r>
       <w:r>
-        <w:t xml:space="preserve"> La primera compra de cada bundle otorgaría un x2 a las monedas obtenidas</w:t>
+        <w:t xml:space="preserve"> La primera compra de cada </w:t>
+      </w:r>
+      <w:proofErr w:type="spellStart"/>
+      <w:r>
+        <w:t>bundle</w:t>
+      </w:r>
+      <w:proofErr w:type="spellEnd"/>
+      <w:r>
+        <w:t xml:space="preserve"> otorgaría un x2 a las monedas obtenidas</w:t>
       </w:r>
       <w:r>
         <w:t xml:space="preserve"> en la compra</w:t>
@@ -5282,7 +5350,15 @@
         <w:t>ecompensas instantáneas</w:t>
       </w:r>
       <w:r>
-        <w:t xml:space="preserve"> (Speller$)</w:t>
+        <w:t xml:space="preserve"> (</w:t>
+      </w:r>
+      <w:proofErr w:type="spellStart"/>
+      <w:r>
+        <w:t>Speller</w:t>
+      </w:r>
+      <w:proofErr w:type="spellEnd"/>
+      <w:r>
+        <w:t>$)</w:t>
       </w:r>
       <w:r>
         <w:t xml:space="preserve"> y </w:t>
@@ -5427,7 +5503,15 @@
               <w:t>5</w:t>
             </w:r>
             <w:r>
-              <w:t xml:space="preserve">0 Speller$ // </w:t>
+              <w:t xml:space="preserve">0 </w:t>
+            </w:r>
+            <w:proofErr w:type="spellStart"/>
+            <w:r>
+              <w:t>Speller</w:t>
+            </w:r>
+            <w:proofErr w:type="spellEnd"/>
+            <w:r>
+              <w:t xml:space="preserve">$ // </w:t>
             </w:r>
             <w:r>
               <w:t>2</w:t>
@@ -5569,8 +5653,13 @@
             <w:r>
               <w:t xml:space="preserve"> </w:t>
             </w:r>
-            <w:r>
-              <w:t xml:space="preserve">Speller$ // </w:t>
+            <w:proofErr w:type="spellStart"/>
+            <w:r>
+              <w:t>Speller</w:t>
+            </w:r>
+            <w:proofErr w:type="spellEnd"/>
+            <w:r>
+              <w:t xml:space="preserve">$ // </w:t>
             </w:r>
             <w:r>
               <w:t>4,99$</w:t>
@@ -5771,7 +5860,15 @@
               <w:cnfStyle w:val="000000000000" w:firstRow="0" w:lastRow="0" w:firstColumn="0" w:lastColumn="0" w:oddVBand="0" w:evenVBand="0" w:oddHBand="0" w:evenHBand="0" w:firstRowFirstColumn="0" w:firstRowLastColumn="0" w:lastRowFirstColumn="0" w:lastRowLastColumn="0"/>
             </w:pPr>
             <w:r>
-              <w:t>150 Speller$ // 9,99$</w:t>
+              <w:t xml:space="preserve">150 </w:t>
+            </w:r>
+            <w:proofErr w:type="spellStart"/>
+            <w:r>
+              <w:t>Speller</w:t>
+            </w:r>
+            <w:proofErr w:type="spellEnd"/>
+            <w:r>
+              <w:t>$ // 9,99$</w:t>
             </w:r>
           </w:p>
         </w:tc>
@@ -5887,7 +5984,15 @@
               <w:cnfStyle w:val="000000000000" w:firstRow="0" w:lastRow="0" w:firstColumn="0" w:lastColumn="0" w:oddVBand="0" w:evenVBand="0" w:oddHBand="0" w:evenHBand="0" w:firstRowFirstColumn="0" w:firstRowLastColumn="0" w:lastRowFirstColumn="0" w:lastRowLastColumn="0"/>
             </w:pPr>
             <w:r>
-              <w:t>300 Speller$ // 9,99 $</w:t>
+              <w:t xml:space="preserve">300 </w:t>
+            </w:r>
+            <w:proofErr w:type="spellStart"/>
+            <w:r>
+              <w:t>Speller</w:t>
+            </w:r>
+            <w:proofErr w:type="spellEnd"/>
+            <w:r>
+              <w:t>$ // 9,99 $</w:t>
             </w:r>
           </w:p>
         </w:tc>
@@ -6075,8 +6180,21 @@
               </w:rPr>
             </w:pPr>
             <w:r>
-              <w:t>Túnica Fire MeatBall</w:t>
-            </w:r>
+              <w:t xml:space="preserve">Túnica </w:t>
+            </w:r>
+            <w:proofErr w:type="spellStart"/>
+            <w:r>
+              <w:t>Fire</w:t>
+            </w:r>
+            <w:proofErr w:type="spellEnd"/>
+            <w:r>
+              <w:t xml:space="preserve"> </w:t>
+            </w:r>
+            <w:proofErr w:type="spellStart"/>
+            <w:r>
+              <w:t>MeatBall</w:t>
+            </w:r>
+            <w:proofErr w:type="spellEnd"/>
           </w:p>
         </w:tc>
         <w:tc>
@@ -6117,8 +6235,21 @@
               </w:rPr>
             </w:pPr>
             <w:r>
-              <w:t>Gorro Fire MeatBall</w:t>
-            </w:r>
+              <w:t xml:space="preserve">Gorro </w:t>
+            </w:r>
+            <w:proofErr w:type="spellStart"/>
+            <w:r>
+              <w:t>Fire</w:t>
+            </w:r>
+            <w:proofErr w:type="spellEnd"/>
+            <w:r>
+              <w:t xml:space="preserve"> </w:t>
+            </w:r>
+            <w:proofErr w:type="spellStart"/>
+            <w:r>
+              <w:t>MeatBall</w:t>
+            </w:r>
+            <w:proofErr w:type="spellEnd"/>
           </w:p>
         </w:tc>
         <w:tc>
@@ -6536,11 +6667,27 @@
         <w:t xml:space="preserve"> 3</w:t>
       </w:r>
       <w:r>
-        <w:t xml:space="preserve"> game designers.</w:t>
-      </w:r>
-      <w:r>
         <w:t xml:space="preserve"> </w:t>
       </w:r>
+      <w:proofErr w:type="spellStart"/>
+      <w:r>
+        <w:t>game</w:t>
+      </w:r>
+      <w:proofErr w:type="spellEnd"/>
+      <w:r>
+        <w:t xml:space="preserve"> </w:t>
+      </w:r>
+      <w:proofErr w:type="spellStart"/>
+      <w:r>
+        <w:t>designers</w:t>
+      </w:r>
+      <w:proofErr w:type="spellEnd"/>
+      <w:r>
+        <w:t>.</w:t>
+      </w:r>
+      <w:r>
+        <w:t xml:space="preserve"> </w:t>
+      </w:r>
       <w:r>
         <w:t xml:space="preserve">Se ha dividido </w:t>
       </w:r>
@@ -6563,8 +6710,21 @@
       <w:r>
         <w:t xml:space="preserve">En caso de ser necesario se utilizarían </w:t>
       </w:r>
-      <w:r>
-        <w:t xml:space="preserve">assets, plugins o </w:t>
+      <w:proofErr w:type="spellStart"/>
+      <w:r>
+        <w:t>assets</w:t>
+      </w:r>
+      <w:proofErr w:type="spellEnd"/>
+      <w:r>
+        <w:t xml:space="preserve">, </w:t>
+      </w:r>
+      <w:proofErr w:type="spellStart"/>
+      <w:r>
+        <w:t>plugins</w:t>
+      </w:r>
+      <w:proofErr w:type="spellEnd"/>
+      <w:r>
+        <w:t xml:space="preserve"> o </w:t>
       </w:r>
       <w:r>
         <w:t>efectos sonoros</w:t>
@@ -6576,7 +6736,15 @@
         <w:t xml:space="preserve"> </w:t>
       </w:r>
       <w:r>
-        <w:t>desarrollados por personas ajenas al proyecto. En ese caso se indicaría la procedencia de los mismos y su licencia de uso</w:t>
+        <w:t xml:space="preserve">desarrollados por personas ajenas al proyecto. En ese caso se indicaría la procedencia de </w:t>
+      </w:r>
+      <w:proofErr w:type="gramStart"/>
+      <w:r>
+        <w:t>los mismos</w:t>
+      </w:r>
+      <w:proofErr w:type="gramEnd"/>
+      <w:r>
+        <w:t xml:space="preserve"> y su licencia de uso</w:t>
       </w:r>
       <w:r>
         <w:t>, siempre que esta lo permita.</w:t>
@@ -6622,15 +6790,24 @@
           <w:b/>
           <w:bCs/>
         </w:rPr>
-        <w:t>Gold Maste</w:t>
-      </w:r>
+        <w:t xml:space="preserve">Gold </w:t>
+      </w:r>
+      <w:proofErr w:type="gramStart"/>
       <w:r>
         <w:rPr>
           <w:b/>
           <w:bCs/>
         </w:rPr>
+        <w:t>Maste</w:t>
+      </w:r>
+      <w:r>
+        <w:rPr>
+          <w:b/>
+          <w:bCs/>
+        </w:rPr>
         <w:t>r</w:t>
       </w:r>
+      <w:proofErr w:type="gramEnd"/>
       <w:r>
         <w:t xml:space="preserve"> </w:t>
       </w:r>
@@ -6794,8 +6971,17 @@
           <w:b/>
           <w:bCs/>
         </w:rPr>
-        <w:t>Beta Testing</w:t>
-      </w:r>
+        <w:t xml:space="preserve">Beta </w:t>
+      </w:r>
+      <w:proofErr w:type="spellStart"/>
+      <w:r>
+        <w:rPr>
+          <w:b/>
+          <w:bCs/>
+        </w:rPr>
+        <w:t>Testing</w:t>
+      </w:r>
+      <w:proofErr w:type="spellEnd"/>
       <w:r>
         <w:rPr>
           <w:b/>
@@ -6847,22 +7033,38 @@
           <w:b/>
           <w:bCs/>
         </w:rPr>
-        <w:t xml:space="preserve">Versión Gold Master </w:t>
-      </w:r>
+        <w:t xml:space="preserve">Versión Gold </w:t>
+      </w:r>
+      <w:proofErr w:type="gramStart"/>
       <w:r>
         <w:rPr>
           <w:b/>
           <w:bCs/>
-          <w:i/>
-          <w:iCs/>
-        </w:rPr>
-        <w:t>12/12/2021</w:t>
-      </w:r>
+        </w:rPr>
+        <w:t>Master</w:t>
+      </w:r>
+      <w:proofErr w:type="gramEnd"/>
       <w:r>
         <w:rPr>
           <w:b/>
           <w:bCs/>
         </w:rPr>
+        <w:t xml:space="preserve"> </w:t>
+      </w:r>
+      <w:r>
+        <w:rPr>
+          <w:b/>
+          <w:bCs/>
+          <w:i/>
+          <w:iCs/>
+        </w:rPr>
+        <w:t>12/12/2021</w:t>
+      </w:r>
+      <w:r>
+        <w:rPr>
+          <w:b/>
+          <w:bCs/>
+        </w:rPr>
         <w:t>:</w:t>
       </w:r>
     </w:p>
@@ -6873,7 +7075,15 @@
         <w:jc w:val="both"/>
       </w:pPr>
       <w:r>
-        <w:t>Versión final del juego. Ha de notarse un buen acabado en todos los aspectos del mismo, de tal manera que el juego se sienta agradable</w:t>
+        <w:t xml:space="preserve">Versión final del juego. Ha de notarse un buen acabado en todos los aspectos </w:t>
+      </w:r>
+      <w:proofErr w:type="gramStart"/>
+      <w:r>
+        <w:t>del mismo</w:t>
+      </w:r>
+      <w:proofErr w:type="gramEnd"/>
+      <w:r>
+        <w:t>, de tal manera que el juego se sienta agradable</w:t>
       </w:r>
       <w:r>
         <w:t xml:space="preserve"> en todo momento. Se habrán corregido todos los fallos detectados antes de su salida y el producto desarrollado, aunque contará con mantenimiento y contenido adicional a futuro, ha de ser un juego plenamente funcional.</w:t>
@@ -6903,22 +7113,38 @@
           <w:bCs/>
         </w:rPr>
         <w:lastRenderedPageBreak/>
-        <w:t xml:space="preserve">Pitch + Redes Sociales + Portfolio </w:t>
-      </w:r>
+        <w:t xml:space="preserve">Pitch + Redes Sociales + </w:t>
+      </w:r>
+      <w:proofErr w:type="gramStart"/>
       <w:r>
         <w:rPr>
           <w:b/>
           <w:bCs/>
-          <w:i/>
-          <w:iCs/>
-        </w:rPr>
-        <w:t>19/12/2021</w:t>
-      </w:r>
+        </w:rPr>
+        <w:t>Portfolio</w:t>
+      </w:r>
+      <w:proofErr w:type="gramEnd"/>
       <w:r>
         <w:rPr>
           <w:b/>
           <w:bCs/>
         </w:rPr>
+        <w:t xml:space="preserve"> </w:t>
+      </w:r>
+      <w:r>
+        <w:rPr>
+          <w:b/>
+          <w:bCs/>
+          <w:i/>
+          <w:iCs/>
+        </w:rPr>
+        <w:t>19/12/2021</w:t>
+      </w:r>
+      <w:r>
+        <w:rPr>
+          <w:b/>
+          <w:bCs/>
+        </w:rPr>
         <w:t>:</w:t>
       </w:r>
     </w:p>
@@ -6967,7 +7193,15 @@
         <w:jc w:val="both"/>
       </w:pPr>
       <w:r>
-        <w:t xml:space="preserve">Para desarrollar el proyecto se tendría que tener en cuenta el coste asociado al alquiler de una oficina </w:t>
+        <w:t xml:space="preserve">Para desarrollar el proyecto se </w:t>
+      </w:r>
+      <w:proofErr w:type="gramStart"/>
+      <w:r>
+        <w:t>tendría que tener</w:t>
+      </w:r>
+      <w:proofErr w:type="gramEnd"/>
+      <w:r>
+        <w:t xml:space="preserve"> en cuenta el coste asociado al alquiler de una oficina </w:t>
       </w:r>
       <w:r>
         <w:t>con capacidad para todos los integrantes del grupo. En caso de trabajar en remoto, el consumo eléctrico de los ordenadores de cada uno de estos</w:t>
@@ -7085,6 +7319,7 @@
       <w:r>
         <w:t xml:space="preserve">Como concepto general, </w:t>
       </w:r>
+      <w:proofErr w:type="spellStart"/>
       <w:r>
         <w:rPr>
           <w:i/>
@@ -7099,6 +7334,7 @@
         </w:rPr>
         <w:t>s</w:t>
       </w:r>
+      <w:proofErr w:type="spellEnd"/>
       <w:r>
         <w:t xml:space="preserve"> se trata de un videojuego de combates</w:t>
       </w:r>
@@ -7532,13 +7768,21 @@
         <w:t>Navegador web en PC:</w:t>
       </w:r>
       <w:r>
-        <w:t xml:space="preserve"> aprovechando el ratón del jugador ordenador del jugador, todas las mecánicas serán realizadas por el jugador moviendo el ratón y click</w:t>
+        <w:t xml:space="preserve"> aprovechando el ratón del jugador ordenador del jugador, todas las mecánicas serán realizadas por el jugador moviendo el ratón y </w:t>
+      </w:r>
+      <w:proofErr w:type="spellStart"/>
+      <w:r>
+        <w:t>click</w:t>
       </w:r>
       <w:r>
         <w:t>e</w:t>
       </w:r>
       <w:r>
-        <w:t>ando con el botón izquierdo, sin necesidad de ningún otro control.</w:t>
+        <w:t>ando</w:t>
+      </w:r>
+      <w:proofErr w:type="spellEnd"/>
+      <w:r>
+        <w:t xml:space="preserve"> con el botón izquierdo, sin necesidad de ningún otro control.</w:t>
       </w:r>
     </w:p>
     <w:p>
@@ -7595,6 +7839,7 @@
         <w:ind w:firstLine="708"/>
         <w:jc w:val="both"/>
       </w:pPr>
+      <w:proofErr w:type="spellStart"/>
       <w:r>
         <w:rPr>
           <w:i/>
@@ -7609,6 +7854,7 @@
         </w:rPr>
         <w:t>s</w:t>
       </w:r>
+      <w:proofErr w:type="spellEnd"/>
       <w:r>
         <w:t xml:space="preserve"> va a concebirse como un título para un solo jugador y también para poder disfrutar con amigos o con otros usuarios. De esta forma, no se trata de un videojuego que tenga diferentes niveles, ya que la acción transcurre en un mismo lugar. Lo que va a ser diferente serán los escenarios donde transcurran los combates y los propios personajes a los que se enfrente el jugador</w:t>
       </w:r>
@@ -7686,8 +7932,13 @@
         <w:jc w:val="both"/>
       </w:pPr>
       <w:r>
-        <w:t>Explicación de la elección de hechizo y ejecución del mismo</w:t>
-      </w:r>
+        <w:t xml:space="preserve">Explicación de la elección de hechizo y ejecución </w:t>
+      </w:r>
+      <w:proofErr w:type="gramStart"/>
+      <w:r>
+        <w:t>del mismo</w:t>
+      </w:r>
+      <w:proofErr w:type="gramEnd"/>
     </w:p>
     <w:p>
       <w:pPr>
@@ -7836,6 +8087,7 @@
       <w:r>
         <w:t xml:space="preserve">Observando todos los diferentes modelos, se puede ver que </w:t>
       </w:r>
+      <w:proofErr w:type="spellStart"/>
       <w:r>
         <w:rPr>
           <w:i/>
@@ -7850,6 +8102,7 @@
         </w:rPr>
         <w:t>s</w:t>
       </w:r>
+      <w:proofErr w:type="spellEnd"/>
       <w:r>
         <w:rPr>
           <w:i/>
@@ -7895,6 +8148,7 @@
       <w:r>
         <w:t xml:space="preserve">Con la primera versión de </w:t>
       </w:r>
+      <w:proofErr w:type="spellStart"/>
       <w:r>
         <w:rPr>
           <w:i/>
@@ -7909,8 +8163,17 @@
         </w:rPr>
         <w:t>s</w:t>
       </w:r>
-      <w:r>
-        <w:t>, el videojuego contendrá un total de 12 cartas de cada uno de los tipos de hechizos que puede haber. Estas 12 cartas no estarán desde un comienzo accesibles para el jugador, siendo uno de los principales ítems con los que deberá contar, ya que las mecánicas de juego se centran en ellas. Tras la elaboración de las mismas, las cartas de hechizos a realizar, según su tip</w:t>
+      <w:proofErr w:type="spellEnd"/>
+      <w:r>
+        <w:t xml:space="preserve">, el videojuego contendrá un total de 12 cartas de cada uno de los tipos de hechizos que puede haber. Estas 12 cartas no estarán desde un comienzo accesibles para el jugador, siendo uno de los principales ítems con los que deberá contar, ya que las mecánicas de juego se centran en ellas. Tras la elaboración de </w:t>
+      </w:r>
+      <w:proofErr w:type="gramStart"/>
+      <w:r>
+        <w:t>las mismas</w:t>
+      </w:r>
+      <w:proofErr w:type="gramEnd"/>
+      <w:r>
+        <w:t>, las cartas de hechizos a realizar, según su tip</w:t>
       </w:r>
       <w:r>
         <w:t>ología serán:</w:t>
@@ -8051,12 +8314,21 @@
           <w:bCs/>
         </w:rPr>
       </w:pPr>
-      <w:r>
-        <w:rPr>
-          <w:i/>
-          <w:iCs/>
-        </w:rPr>
-        <w:t>Vastare +</w:t>
+      <w:proofErr w:type="spellStart"/>
+      <w:r>
+        <w:rPr>
+          <w:i/>
+          <w:iCs/>
+        </w:rPr>
+        <w:t>Vastare</w:t>
+      </w:r>
+      <w:proofErr w:type="spellEnd"/>
+      <w:r>
+        <w:rPr>
+          <w:i/>
+          <w:iCs/>
+        </w:rPr>
+        <w:t xml:space="preserve"> +</w:t>
       </w:r>
       <w:r>
         <w:rPr>
@@ -8083,12 +8355,21 @@
           <w:bCs/>
         </w:rPr>
       </w:pPr>
-      <w:r>
-        <w:rPr>
-          <w:i/>
-          <w:iCs/>
-        </w:rPr>
-        <w:t>Vastare ++</w:t>
+      <w:proofErr w:type="spellStart"/>
+      <w:r>
+        <w:rPr>
+          <w:i/>
+          <w:iCs/>
+        </w:rPr>
+        <w:t>Vastare</w:t>
+      </w:r>
+      <w:proofErr w:type="spellEnd"/>
+      <w:r>
+        <w:rPr>
+          <w:i/>
+          <w:iCs/>
+        </w:rPr>
+        <w:t xml:space="preserve"> ++</w:t>
       </w:r>
       <w:r>
         <w:rPr>
@@ -8115,12 +8396,21 @@
           <w:bCs/>
         </w:rPr>
       </w:pPr>
-      <w:r>
-        <w:rPr>
-          <w:i/>
-          <w:iCs/>
-        </w:rPr>
-        <w:t>Vastare +++</w:t>
+      <w:proofErr w:type="spellStart"/>
+      <w:r>
+        <w:rPr>
+          <w:i/>
+          <w:iCs/>
+        </w:rPr>
+        <w:t>Vastare</w:t>
+      </w:r>
+      <w:proofErr w:type="spellEnd"/>
+      <w:r>
+        <w:rPr>
+          <w:i/>
+          <w:iCs/>
+        </w:rPr>
+        <w:t xml:space="preserve"> +++</w:t>
       </w:r>
       <w:r>
         <w:rPr>
@@ -8147,12 +8437,21 @@
           <w:bCs/>
         </w:rPr>
       </w:pPr>
-      <w:r>
-        <w:rPr>
-          <w:i/>
-          <w:iCs/>
-        </w:rPr>
-        <w:t>Autovincens +</w:t>
+      <w:proofErr w:type="spellStart"/>
+      <w:r>
+        <w:rPr>
+          <w:i/>
+          <w:iCs/>
+        </w:rPr>
+        <w:t>Autovincens</w:t>
+      </w:r>
+      <w:proofErr w:type="spellEnd"/>
+      <w:r>
+        <w:rPr>
+          <w:i/>
+          <w:iCs/>
+        </w:rPr>
+        <w:t xml:space="preserve"> +</w:t>
       </w:r>
       <w:r>
         <w:rPr>
@@ -8179,6 +8478,7 @@
           <w:bCs/>
         </w:rPr>
       </w:pPr>
+      <w:proofErr w:type="spellStart"/>
       <w:r>
         <w:rPr>
           <w:i/>
@@ -8191,7 +8491,15 @@
           <w:i/>
           <w:iCs/>
         </w:rPr>
-        <w:t>utovincens ++</w:t>
+        <w:t>utovincens</w:t>
+      </w:r>
+      <w:proofErr w:type="spellEnd"/>
+      <w:r>
+        <w:rPr>
+          <w:i/>
+          <w:iCs/>
+        </w:rPr>
+        <w:t xml:space="preserve"> ++</w:t>
       </w:r>
       <w:r>
         <w:rPr>
@@ -8218,12 +8526,21 @@
           <w:bCs/>
         </w:rPr>
       </w:pPr>
-      <w:r>
-        <w:rPr>
-          <w:i/>
-          <w:iCs/>
-        </w:rPr>
-        <w:t>Autovincens +++</w:t>
+      <w:proofErr w:type="spellStart"/>
+      <w:r>
+        <w:rPr>
+          <w:i/>
+          <w:iCs/>
+        </w:rPr>
+        <w:t>Autovincens</w:t>
+      </w:r>
+      <w:proofErr w:type="spellEnd"/>
+      <w:r>
+        <w:rPr>
+          <w:i/>
+          <w:iCs/>
+        </w:rPr>
+        <w:t xml:space="preserve"> +++</w:t>
       </w:r>
       <w:r>
         <w:rPr>
@@ -8250,13 +8567,38 @@
           <w:bCs/>
         </w:rPr>
       </w:pPr>
+      <w:proofErr w:type="spellStart"/>
       <w:r>
         <w:rPr>
           <w:i/>
           <w:iCs/>
         </w:rPr>
         <w:lastRenderedPageBreak/>
-        <w:t>Iteratio noxia +</w:t>
+        <w:t>Iteratio</w:t>
+      </w:r>
+      <w:proofErr w:type="spellEnd"/>
+      <w:r>
+        <w:rPr>
+          <w:i/>
+          <w:iCs/>
+        </w:rPr>
+        <w:t xml:space="preserve"> </w:t>
+      </w:r>
+      <w:proofErr w:type="spellStart"/>
+      <w:r>
+        <w:rPr>
+          <w:i/>
+          <w:iCs/>
+        </w:rPr>
+        <w:t>noxia</w:t>
+      </w:r>
+      <w:proofErr w:type="spellEnd"/>
+      <w:r>
+        <w:rPr>
+          <w:i/>
+          <w:iCs/>
+        </w:rPr>
+        <w:t xml:space="preserve"> +</w:t>
       </w:r>
       <w:r>
         <w:rPr>
@@ -8283,13 +8625,31 @@
           <w:bCs/>
         </w:rPr>
       </w:pPr>
-      <w:r>
-        <w:rPr>
-          <w:i/>
-          <w:iCs/>
-        </w:rPr>
-        <w:t>Iteratio noxia</w:t>
-      </w:r>
+      <w:proofErr w:type="spellStart"/>
+      <w:r>
+        <w:rPr>
+          <w:i/>
+          <w:iCs/>
+        </w:rPr>
+        <w:t>Iteratio</w:t>
+      </w:r>
+      <w:proofErr w:type="spellEnd"/>
+      <w:r>
+        <w:rPr>
+          <w:i/>
+          <w:iCs/>
+        </w:rPr>
+        <w:t xml:space="preserve"> </w:t>
+      </w:r>
+      <w:proofErr w:type="spellStart"/>
+      <w:r>
+        <w:rPr>
+          <w:i/>
+          <w:iCs/>
+        </w:rPr>
+        <w:t>noxia</w:t>
+      </w:r>
+      <w:proofErr w:type="spellEnd"/>
       <w:r>
         <w:rPr>
           <w:i/>
@@ -8329,12 +8689,37 @@
           <w:bCs/>
         </w:rPr>
       </w:pPr>
-      <w:r>
-        <w:rPr>
-          <w:i/>
-          <w:iCs/>
-        </w:rPr>
-        <w:t>Iteratio noxia +++</w:t>
+      <w:proofErr w:type="spellStart"/>
+      <w:r>
+        <w:rPr>
+          <w:i/>
+          <w:iCs/>
+        </w:rPr>
+        <w:t>Iteratio</w:t>
+      </w:r>
+      <w:proofErr w:type="spellEnd"/>
+      <w:r>
+        <w:rPr>
+          <w:i/>
+          <w:iCs/>
+        </w:rPr>
+        <w:t xml:space="preserve"> </w:t>
+      </w:r>
+      <w:proofErr w:type="spellStart"/>
+      <w:r>
+        <w:rPr>
+          <w:i/>
+          <w:iCs/>
+        </w:rPr>
+        <w:t>noxia</w:t>
+      </w:r>
+      <w:proofErr w:type="spellEnd"/>
+      <w:r>
+        <w:rPr>
+          <w:i/>
+          <w:iCs/>
+        </w:rPr>
+        <w:t xml:space="preserve"> +++</w:t>
       </w:r>
       <w:r>
         <w:rPr>
@@ -8385,12 +8770,21 @@
           <w:bCs/>
         </w:rPr>
       </w:pPr>
-      <w:r>
-        <w:rPr>
-          <w:i/>
-          <w:iCs/>
-        </w:rPr>
-        <w:t>Vitale +</w:t>
+      <w:proofErr w:type="spellStart"/>
+      <w:r>
+        <w:rPr>
+          <w:i/>
+          <w:iCs/>
+        </w:rPr>
+        <w:t>Vitale</w:t>
+      </w:r>
+      <w:proofErr w:type="spellEnd"/>
+      <w:r>
+        <w:rPr>
+          <w:i/>
+          <w:iCs/>
+        </w:rPr>
+        <w:t xml:space="preserve"> +</w:t>
       </w:r>
       <w:r>
         <w:rPr>
@@ -8417,12 +8811,21 @@
           <w:bCs/>
         </w:rPr>
       </w:pPr>
-      <w:r>
-        <w:rPr>
-          <w:i/>
-          <w:iCs/>
-        </w:rPr>
-        <w:t>Vitale ++</w:t>
+      <w:proofErr w:type="spellStart"/>
+      <w:r>
+        <w:rPr>
+          <w:i/>
+          <w:iCs/>
+        </w:rPr>
+        <w:t>Vitale</w:t>
+      </w:r>
+      <w:proofErr w:type="spellEnd"/>
+      <w:r>
+        <w:rPr>
+          <w:i/>
+          <w:iCs/>
+        </w:rPr>
+        <w:t xml:space="preserve"> ++</w:t>
       </w:r>
       <w:r>
         <w:rPr>
@@ -8449,12 +8852,21 @@
           <w:bCs/>
         </w:rPr>
       </w:pPr>
-      <w:r>
-        <w:rPr>
-          <w:i/>
-          <w:iCs/>
-        </w:rPr>
-        <w:t>Vitale +++</w:t>
+      <w:proofErr w:type="spellStart"/>
+      <w:r>
+        <w:rPr>
+          <w:i/>
+          <w:iCs/>
+        </w:rPr>
+        <w:t>Vitale</w:t>
+      </w:r>
+      <w:proofErr w:type="spellEnd"/>
+      <w:r>
+        <w:rPr>
+          <w:i/>
+          <w:iCs/>
+        </w:rPr>
+        <w:t xml:space="preserve"> +++</w:t>
       </w:r>
       <w:r>
         <w:rPr>
@@ -8481,12 +8893,21 @@
           <w:bCs/>
         </w:rPr>
       </w:pPr>
-      <w:r>
-        <w:rPr>
-          <w:i/>
-          <w:iCs/>
-        </w:rPr>
-        <w:t>Renovationis +</w:t>
+      <w:proofErr w:type="spellStart"/>
+      <w:r>
+        <w:rPr>
+          <w:i/>
+          <w:iCs/>
+        </w:rPr>
+        <w:t>Renovationis</w:t>
+      </w:r>
+      <w:proofErr w:type="spellEnd"/>
+      <w:r>
+        <w:rPr>
+          <w:i/>
+          <w:iCs/>
+        </w:rPr>
+        <w:t xml:space="preserve"> +</w:t>
       </w:r>
       <w:r>
         <w:rPr>
@@ -8513,12 +8934,21 @@
           <w:bCs/>
         </w:rPr>
       </w:pPr>
-      <w:r>
-        <w:rPr>
-          <w:i/>
-          <w:iCs/>
-        </w:rPr>
-        <w:t>Renovationis ++</w:t>
+      <w:proofErr w:type="spellStart"/>
+      <w:r>
+        <w:rPr>
+          <w:i/>
+          <w:iCs/>
+        </w:rPr>
+        <w:t>Renovationis</w:t>
+      </w:r>
+      <w:proofErr w:type="spellEnd"/>
+      <w:r>
+        <w:rPr>
+          <w:i/>
+          <w:iCs/>
+        </w:rPr>
+        <w:t xml:space="preserve"> ++</w:t>
       </w:r>
       <w:r>
         <w:rPr>
@@ -8545,12 +8975,21 @@
           <w:bCs/>
         </w:rPr>
       </w:pPr>
-      <w:r>
-        <w:rPr>
-          <w:i/>
-          <w:iCs/>
-        </w:rPr>
-        <w:t>Renovationis +++</w:t>
+      <w:proofErr w:type="spellStart"/>
+      <w:r>
+        <w:rPr>
+          <w:i/>
+          <w:iCs/>
+        </w:rPr>
+        <w:t>Renovationis</w:t>
+      </w:r>
+      <w:proofErr w:type="spellEnd"/>
+      <w:r>
+        <w:rPr>
+          <w:i/>
+          <w:iCs/>
+        </w:rPr>
+        <w:t xml:space="preserve"> +++</w:t>
       </w:r>
       <w:r>
         <w:rPr>
@@ -8577,12 +9016,37 @@
           <w:bCs/>
         </w:rPr>
       </w:pPr>
-      <w:r>
-        <w:rPr>
-          <w:i/>
-          <w:iCs/>
-        </w:rPr>
-        <w:t>Defensus turtur +</w:t>
+      <w:proofErr w:type="spellStart"/>
+      <w:r>
+        <w:rPr>
+          <w:i/>
+          <w:iCs/>
+        </w:rPr>
+        <w:t>Defensus</w:t>
+      </w:r>
+      <w:proofErr w:type="spellEnd"/>
+      <w:r>
+        <w:rPr>
+          <w:i/>
+          <w:iCs/>
+        </w:rPr>
+        <w:t xml:space="preserve"> </w:t>
+      </w:r>
+      <w:proofErr w:type="spellStart"/>
+      <w:r>
+        <w:rPr>
+          <w:i/>
+          <w:iCs/>
+        </w:rPr>
+        <w:t>turtur</w:t>
+      </w:r>
+      <w:proofErr w:type="spellEnd"/>
+      <w:r>
+        <w:rPr>
+          <w:i/>
+          <w:iCs/>
+        </w:rPr>
+        <w:t xml:space="preserve"> +</w:t>
       </w:r>
       <w:r>
         <w:rPr>
@@ -8608,12 +9072,37 @@
           <w:rFonts w:eastAsiaTheme="minorEastAsia"/>
         </w:rPr>
       </w:pPr>
-      <w:r>
-        <w:rPr>
-          <w:i/>
-          <w:iCs/>
-        </w:rPr>
-        <w:t>Defensus turtur ++</w:t>
+      <w:proofErr w:type="spellStart"/>
+      <w:r>
+        <w:rPr>
+          <w:i/>
+          <w:iCs/>
+        </w:rPr>
+        <w:t>Defensus</w:t>
+      </w:r>
+      <w:proofErr w:type="spellEnd"/>
+      <w:r>
+        <w:rPr>
+          <w:i/>
+          <w:iCs/>
+        </w:rPr>
+        <w:t xml:space="preserve"> </w:t>
+      </w:r>
+      <w:proofErr w:type="spellStart"/>
+      <w:r>
+        <w:rPr>
+          <w:i/>
+          <w:iCs/>
+        </w:rPr>
+        <w:t>turtur</w:t>
+      </w:r>
+      <w:proofErr w:type="spellEnd"/>
+      <w:r>
+        <w:rPr>
+          <w:i/>
+          <w:iCs/>
+        </w:rPr>
+        <w:t xml:space="preserve"> ++</w:t>
       </w:r>
       <w:r>
         <w:rPr>
@@ -8639,12 +9128,37 @@
           <w:rFonts w:eastAsiaTheme="minorEastAsia"/>
         </w:rPr>
       </w:pPr>
-      <w:r>
-        <w:rPr>
-          <w:i/>
-          <w:iCs/>
-        </w:rPr>
-        <w:t>Defensus turtur +++</w:t>
+      <w:proofErr w:type="spellStart"/>
+      <w:r>
+        <w:rPr>
+          <w:i/>
+          <w:iCs/>
+        </w:rPr>
+        <w:t>Defensus</w:t>
+      </w:r>
+      <w:proofErr w:type="spellEnd"/>
+      <w:r>
+        <w:rPr>
+          <w:i/>
+          <w:iCs/>
+        </w:rPr>
+        <w:t xml:space="preserve"> </w:t>
+      </w:r>
+      <w:proofErr w:type="spellStart"/>
+      <w:r>
+        <w:rPr>
+          <w:i/>
+          <w:iCs/>
+        </w:rPr>
+        <w:t>turtur</w:t>
+      </w:r>
+      <w:proofErr w:type="spellEnd"/>
+      <w:r>
+        <w:rPr>
+          <w:i/>
+          <w:iCs/>
+        </w:rPr>
+        <w:t xml:space="preserve"> +++</w:t>
       </w:r>
       <w:r>
         <w:rPr>
@@ -8670,12 +9184,37 @@
           <w:rFonts w:eastAsiaTheme="minorEastAsia"/>
         </w:rPr>
       </w:pPr>
-      <w:r>
-        <w:rPr>
-          <w:i/>
-          <w:iCs/>
-        </w:rPr>
-        <w:t>Scutum armis +</w:t>
+      <w:proofErr w:type="spellStart"/>
+      <w:r>
+        <w:rPr>
+          <w:i/>
+          <w:iCs/>
+        </w:rPr>
+        <w:t>Scutum</w:t>
+      </w:r>
+      <w:proofErr w:type="spellEnd"/>
+      <w:r>
+        <w:rPr>
+          <w:i/>
+          <w:iCs/>
+        </w:rPr>
+        <w:t xml:space="preserve"> </w:t>
+      </w:r>
+      <w:proofErr w:type="spellStart"/>
+      <w:r>
+        <w:rPr>
+          <w:i/>
+          <w:iCs/>
+        </w:rPr>
+        <w:t>armis</w:t>
+      </w:r>
+      <w:proofErr w:type="spellEnd"/>
+      <w:r>
+        <w:rPr>
+          <w:i/>
+          <w:iCs/>
+        </w:rPr>
+        <w:t xml:space="preserve"> +</w:t>
       </w:r>
       <w:r>
         <w:rPr>
@@ -8701,12 +9240,37 @@
           <w:rFonts w:eastAsiaTheme="minorEastAsia"/>
         </w:rPr>
       </w:pPr>
-      <w:r>
-        <w:rPr>
-          <w:i/>
-          <w:iCs/>
-        </w:rPr>
-        <w:t>Scutum armis ++</w:t>
+      <w:proofErr w:type="spellStart"/>
+      <w:r>
+        <w:rPr>
+          <w:i/>
+          <w:iCs/>
+        </w:rPr>
+        <w:t>Scutum</w:t>
+      </w:r>
+      <w:proofErr w:type="spellEnd"/>
+      <w:r>
+        <w:rPr>
+          <w:i/>
+          <w:iCs/>
+        </w:rPr>
+        <w:t xml:space="preserve"> </w:t>
+      </w:r>
+      <w:proofErr w:type="spellStart"/>
+      <w:r>
+        <w:rPr>
+          <w:i/>
+          <w:iCs/>
+        </w:rPr>
+        <w:t>armis</w:t>
+      </w:r>
+      <w:proofErr w:type="spellEnd"/>
+      <w:r>
+        <w:rPr>
+          <w:i/>
+          <w:iCs/>
+        </w:rPr>
+        <w:t xml:space="preserve"> ++</w:t>
       </w:r>
       <w:r>
         <w:rPr>
@@ -8732,12 +9296,37 @@
           <w:rFonts w:eastAsiaTheme="minorEastAsia"/>
         </w:rPr>
       </w:pPr>
-      <w:r>
-        <w:rPr>
-          <w:i/>
-          <w:iCs/>
-        </w:rPr>
-        <w:t>Scutum armis +++</w:t>
+      <w:proofErr w:type="spellStart"/>
+      <w:r>
+        <w:rPr>
+          <w:i/>
+          <w:iCs/>
+        </w:rPr>
+        <w:t>Scutum</w:t>
+      </w:r>
+      <w:proofErr w:type="spellEnd"/>
+      <w:r>
+        <w:rPr>
+          <w:i/>
+          <w:iCs/>
+        </w:rPr>
+        <w:t xml:space="preserve"> </w:t>
+      </w:r>
+      <w:proofErr w:type="spellStart"/>
+      <w:r>
+        <w:rPr>
+          <w:i/>
+          <w:iCs/>
+        </w:rPr>
+        <w:t>armis</w:t>
+      </w:r>
+      <w:proofErr w:type="spellEnd"/>
+      <w:r>
+        <w:rPr>
+          <w:i/>
+          <w:iCs/>
+        </w:rPr>
+        <w:t xml:space="preserve"> +++</w:t>
       </w:r>
       <w:r>
         <w:rPr>
@@ -8780,12 +9369,21 @@
         <w:spacing w:line="360" w:lineRule="auto"/>
         <w:jc w:val="both"/>
       </w:pPr>
-      <w:r>
-        <w:rPr>
-          <w:i/>
-          <w:iCs/>
-        </w:rPr>
-        <w:t>Melius leo +</w:t>
+      <w:proofErr w:type="spellStart"/>
+      <w:r>
+        <w:rPr>
+          <w:i/>
+          <w:iCs/>
+        </w:rPr>
+        <w:t>Melius</w:t>
+      </w:r>
+      <w:proofErr w:type="spellEnd"/>
+      <w:r>
+        <w:rPr>
+          <w:i/>
+          <w:iCs/>
+        </w:rPr>
+        <w:t xml:space="preserve"> leo +</w:t>
       </w:r>
       <w:r>
         <w:rPr>
@@ -8808,12 +9406,21 @@
         <w:spacing w:line="360" w:lineRule="auto"/>
         <w:jc w:val="both"/>
       </w:pPr>
-      <w:r>
-        <w:rPr>
-          <w:i/>
-          <w:iCs/>
-        </w:rPr>
-        <w:t>Melius leo ++</w:t>
+      <w:proofErr w:type="spellStart"/>
+      <w:r>
+        <w:rPr>
+          <w:i/>
+          <w:iCs/>
+        </w:rPr>
+        <w:t>Melius</w:t>
+      </w:r>
+      <w:proofErr w:type="spellEnd"/>
+      <w:r>
+        <w:rPr>
+          <w:i/>
+          <w:iCs/>
+        </w:rPr>
+        <w:t xml:space="preserve"> leo ++</w:t>
       </w:r>
       <w:r>
         <w:rPr>
@@ -8836,12 +9443,21 @@
         <w:spacing w:line="360" w:lineRule="auto"/>
         <w:jc w:val="both"/>
       </w:pPr>
-      <w:r>
-        <w:rPr>
-          <w:i/>
-          <w:iCs/>
-        </w:rPr>
-        <w:t>Melius leo +++</w:t>
+      <w:proofErr w:type="spellStart"/>
+      <w:r>
+        <w:rPr>
+          <w:i/>
+          <w:iCs/>
+        </w:rPr>
+        <w:t>Melius</w:t>
+      </w:r>
+      <w:proofErr w:type="spellEnd"/>
+      <w:r>
+        <w:rPr>
+          <w:i/>
+          <w:iCs/>
+        </w:rPr>
+        <w:t xml:space="preserve"> leo +++</w:t>
       </w:r>
       <w:r>
         <w:rPr>
@@ -8864,6 +9480,7 @@
         <w:spacing w:line="360" w:lineRule="auto"/>
         <w:jc w:val="both"/>
       </w:pPr>
+      <w:proofErr w:type="spellStart"/>
       <w:r>
         <w:rPr>
           <w:i/>
@@ -8871,6 +9488,7 @@
         </w:rPr>
         <w:t>Purgatum</w:t>
       </w:r>
+      <w:proofErr w:type="spellEnd"/>
       <w:r>
         <w:rPr>
           <w:i/>
@@ -8892,12 +9510,37 @@
         <w:spacing w:line="360" w:lineRule="auto"/>
         <w:jc w:val="both"/>
       </w:pPr>
-      <w:r>
-        <w:rPr>
-          <w:i/>
-          <w:iCs/>
-        </w:rPr>
-        <w:t>Remedium continuus +</w:t>
+      <w:proofErr w:type="spellStart"/>
+      <w:r>
+        <w:rPr>
+          <w:i/>
+          <w:iCs/>
+        </w:rPr>
+        <w:t>Remedium</w:t>
+      </w:r>
+      <w:proofErr w:type="spellEnd"/>
+      <w:r>
+        <w:rPr>
+          <w:i/>
+          <w:iCs/>
+        </w:rPr>
+        <w:t xml:space="preserve"> </w:t>
+      </w:r>
+      <w:proofErr w:type="spellStart"/>
+      <w:r>
+        <w:rPr>
+          <w:i/>
+          <w:iCs/>
+        </w:rPr>
+        <w:t>continuus</w:t>
+      </w:r>
+      <w:proofErr w:type="spellEnd"/>
+      <w:r>
+        <w:rPr>
+          <w:i/>
+          <w:iCs/>
+        </w:rPr>
+        <w:t xml:space="preserve"> +</w:t>
       </w:r>
       <w:r>
         <w:rPr>
@@ -8923,12 +9566,37 @@
           <w:rFonts w:eastAsiaTheme="minorEastAsia"/>
         </w:rPr>
       </w:pPr>
-      <w:r>
-        <w:rPr>
-          <w:i/>
-          <w:iCs/>
-        </w:rPr>
-        <w:t>Remedium continuus ++</w:t>
+      <w:proofErr w:type="spellStart"/>
+      <w:r>
+        <w:rPr>
+          <w:i/>
+          <w:iCs/>
+        </w:rPr>
+        <w:t>Remedium</w:t>
+      </w:r>
+      <w:proofErr w:type="spellEnd"/>
+      <w:r>
+        <w:rPr>
+          <w:i/>
+          <w:iCs/>
+        </w:rPr>
+        <w:t xml:space="preserve"> </w:t>
+      </w:r>
+      <w:proofErr w:type="spellStart"/>
+      <w:r>
+        <w:rPr>
+          <w:i/>
+          <w:iCs/>
+        </w:rPr>
+        <w:t>continuus</w:t>
+      </w:r>
+      <w:proofErr w:type="spellEnd"/>
+      <w:r>
+        <w:rPr>
+          <w:i/>
+          <w:iCs/>
+        </w:rPr>
+        <w:t xml:space="preserve"> ++</w:t>
       </w:r>
       <w:r>
         <w:rPr>
@@ -8954,12 +9622,37 @@
           <w:rFonts w:eastAsiaTheme="minorEastAsia"/>
         </w:rPr>
       </w:pPr>
-      <w:r>
-        <w:rPr>
-          <w:i/>
-          <w:iCs/>
-        </w:rPr>
-        <w:t>Remedium continuus +++</w:t>
+      <w:proofErr w:type="spellStart"/>
+      <w:r>
+        <w:rPr>
+          <w:i/>
+          <w:iCs/>
+        </w:rPr>
+        <w:t>Remedium</w:t>
+      </w:r>
+      <w:proofErr w:type="spellEnd"/>
+      <w:r>
+        <w:rPr>
+          <w:i/>
+          <w:iCs/>
+        </w:rPr>
+        <w:t xml:space="preserve"> </w:t>
+      </w:r>
+      <w:proofErr w:type="spellStart"/>
+      <w:r>
+        <w:rPr>
+          <w:i/>
+          <w:iCs/>
+        </w:rPr>
+        <w:t>continuus</w:t>
+      </w:r>
+      <w:proofErr w:type="spellEnd"/>
+      <w:r>
+        <w:rPr>
+          <w:i/>
+          <w:iCs/>
+        </w:rPr>
+        <w:t xml:space="preserve"> +++</w:t>
       </w:r>
       <w:r>
         <w:rPr>
@@ -8987,8 +9680,17 @@
           <w:i/>
           <w:iCs/>
         </w:rPr>
-        <w:t>Locus totallum</w:t>
-      </w:r>
+        <w:t xml:space="preserve">Locus </w:t>
+      </w:r>
+      <w:proofErr w:type="spellStart"/>
+      <w:r>
+        <w:rPr>
+          <w:i/>
+          <w:iCs/>
+        </w:rPr>
+        <w:t>totallum</w:t>
+      </w:r>
+      <w:proofErr w:type="spellEnd"/>
       <w:r>
         <w:rPr>
           <w:i/>
@@ -9031,7 +9733,23 @@
           <w:iCs/>
         </w:rPr>
         <w:lastRenderedPageBreak/>
-        <w:t>Totum visio +</w:t>
+        <w:t xml:space="preserve">Totum </w:t>
+      </w:r>
+      <w:proofErr w:type="spellStart"/>
+      <w:r>
+        <w:rPr>
+          <w:i/>
+          <w:iCs/>
+        </w:rPr>
+        <w:t>visio</w:t>
+      </w:r>
+      <w:proofErr w:type="spellEnd"/>
+      <w:r>
+        <w:rPr>
+          <w:i/>
+          <w:iCs/>
+        </w:rPr>
+        <w:t xml:space="preserve"> +</w:t>
       </w:r>
       <w:r>
         <w:rPr>
@@ -9062,7 +9780,23 @@
           <w:i/>
           <w:iCs/>
         </w:rPr>
-        <w:t>Totum visio ++</w:t>
+        <w:t xml:space="preserve">Totum </w:t>
+      </w:r>
+      <w:proofErr w:type="spellStart"/>
+      <w:r>
+        <w:rPr>
+          <w:i/>
+          <w:iCs/>
+        </w:rPr>
+        <w:t>visio</w:t>
+      </w:r>
+      <w:proofErr w:type="spellEnd"/>
+      <w:r>
+        <w:rPr>
+          <w:i/>
+          <w:iCs/>
+        </w:rPr>
+        <w:t xml:space="preserve"> ++</w:t>
       </w:r>
       <w:r>
         <w:rPr>
@@ -9093,7 +9827,23 @@
           <w:i/>
           <w:iCs/>
         </w:rPr>
-        <w:t>Totum visio +++</w:t>
+        <w:t xml:space="preserve">Totum </w:t>
+      </w:r>
+      <w:proofErr w:type="spellStart"/>
+      <w:r>
+        <w:rPr>
+          <w:i/>
+          <w:iCs/>
+        </w:rPr>
+        <w:t>visio</w:t>
+      </w:r>
+      <w:proofErr w:type="spellEnd"/>
+      <w:r>
+        <w:rPr>
+          <w:i/>
+          <w:iCs/>
+        </w:rPr>
+        <w:t xml:space="preserve"> +++</w:t>
       </w:r>
       <w:r>
         <w:rPr>
@@ -9116,6 +9866,7 @@
         <w:spacing w:line="360" w:lineRule="auto"/>
         <w:jc w:val="both"/>
       </w:pPr>
+      <w:proofErr w:type="spellStart"/>
       <w:r>
         <w:rPr>
           <w:i/>
@@ -9123,6 +9874,7 @@
         </w:rPr>
         <w:t>Commodum</w:t>
       </w:r>
+      <w:proofErr w:type="spellEnd"/>
       <w:r>
         <w:rPr>
           <w:i/>
@@ -9254,13 +10006,31 @@
         <w:spacing w:line="360" w:lineRule="auto"/>
         <w:jc w:val="both"/>
       </w:pPr>
-      <w:r>
-        <w:rPr>
-          <w:i/>
-          <w:iCs/>
-        </w:rPr>
-        <w:t>Reditus normalem</w:t>
-      </w:r>
+      <w:proofErr w:type="spellStart"/>
+      <w:r>
+        <w:rPr>
+          <w:i/>
+          <w:iCs/>
+        </w:rPr>
+        <w:t>Reditus</w:t>
+      </w:r>
+      <w:proofErr w:type="spellEnd"/>
+      <w:r>
+        <w:rPr>
+          <w:i/>
+          <w:iCs/>
+        </w:rPr>
+        <w:t xml:space="preserve"> </w:t>
+      </w:r>
+      <w:proofErr w:type="spellStart"/>
+      <w:r>
+        <w:rPr>
+          <w:i/>
+          <w:iCs/>
+        </w:rPr>
+        <w:t>normalem</w:t>
+      </w:r>
+      <w:proofErr w:type="spellEnd"/>
       <w:r>
         <w:t>: elimina cualquier mejora que tenga activada el rival.</w:t>
       </w:r>
@@ -9275,12 +10045,21 @@
         <w:spacing w:line="360" w:lineRule="auto"/>
         <w:jc w:val="both"/>
       </w:pPr>
-      <w:r>
-        <w:rPr>
-          <w:i/>
-          <w:iCs/>
-        </w:rPr>
-        <w:t>Venenatum +</w:t>
+      <w:proofErr w:type="spellStart"/>
+      <w:r>
+        <w:rPr>
+          <w:i/>
+          <w:iCs/>
+        </w:rPr>
+        <w:t>Venenatum</w:t>
+      </w:r>
+      <w:proofErr w:type="spellEnd"/>
+      <w:r>
+        <w:rPr>
+          <w:i/>
+          <w:iCs/>
+        </w:rPr>
+        <w:t xml:space="preserve"> +</w:t>
       </w:r>
       <w:r>
         <w:t>: va perdiendo un 3% de vida durante los próximos 3 turnos.</w:t>
@@ -9299,12 +10078,21 @@
           <w:rFonts w:eastAsiaTheme="minorEastAsia"/>
         </w:rPr>
       </w:pPr>
-      <w:r>
-        <w:rPr>
-          <w:i/>
-          <w:iCs/>
-        </w:rPr>
-        <w:t>Venenatum ++</w:t>
+      <w:proofErr w:type="spellStart"/>
+      <w:r>
+        <w:rPr>
+          <w:i/>
+          <w:iCs/>
+        </w:rPr>
+        <w:t>Venenatum</w:t>
+      </w:r>
+      <w:proofErr w:type="spellEnd"/>
+      <w:r>
+        <w:rPr>
+          <w:i/>
+          <w:iCs/>
+        </w:rPr>
+        <w:t xml:space="preserve"> ++</w:t>
       </w:r>
       <w:r>
         <w:t>: va perdiendo un 3% de vida durante los próximos 4 turnos.</w:t>
@@ -9323,6 +10111,7 @@
           <w:rFonts w:eastAsiaTheme="minorEastAsia"/>
         </w:rPr>
       </w:pPr>
+      <w:proofErr w:type="spellStart"/>
       <w:r>
         <w:rPr>
           <w:i/>
@@ -9335,7 +10124,15 @@
           <w:i/>
           <w:iCs/>
         </w:rPr>
-        <w:t>enenatum +++</w:t>
+        <w:t>enenatum</w:t>
+      </w:r>
+      <w:proofErr w:type="spellEnd"/>
+      <w:r>
+        <w:rPr>
+          <w:i/>
+          <w:iCs/>
+        </w:rPr>
+        <w:t xml:space="preserve"> +++</w:t>
       </w:r>
       <w:r>
         <w:t>: va perdiendo un 3% de vida durante los próximos 5 turnos.</w:t>
@@ -9351,6 +10148,7 @@
         <w:spacing w:line="360" w:lineRule="auto"/>
         <w:jc w:val="both"/>
       </w:pPr>
+      <w:proofErr w:type="spellStart"/>
       <w:r>
         <w:rPr>
           <w:i/>
@@ -9358,6 +10156,7 @@
         </w:rPr>
         <w:t>Hallucinatio</w:t>
       </w:r>
+      <w:proofErr w:type="spellEnd"/>
       <w:r>
         <w:t>: las letras del rival aparecerán invertidas en el siguiente turno, a modo de un espejo.</w:t>
       </w:r>
@@ -9372,6 +10171,7 @@
         <w:spacing w:line="360" w:lineRule="auto"/>
         <w:jc w:val="both"/>
       </w:pPr>
+      <w:proofErr w:type="spellStart"/>
       <w:r>
         <w:rPr>
           <w:i/>
@@ -9384,7 +10184,15 @@
           <w:i/>
           <w:iCs/>
         </w:rPr>
-        <w:t>aecus +</w:t>
+        <w:t>aecus</w:t>
+      </w:r>
+      <w:proofErr w:type="spellEnd"/>
+      <w:r>
+        <w:rPr>
+          <w:i/>
+          <w:iCs/>
+        </w:rPr>
+        <w:t xml:space="preserve"> +</w:t>
       </w:r>
       <w:r>
         <w:t>: una de las letras del rival aparecerá en blanco en el siguiente turno.</w:t>
@@ -9403,12 +10211,21 @@
           <w:rFonts w:eastAsiaTheme="minorEastAsia"/>
         </w:rPr>
       </w:pPr>
-      <w:r>
-        <w:rPr>
-          <w:i/>
-          <w:iCs/>
-        </w:rPr>
-        <w:t>Caecus ++</w:t>
+      <w:proofErr w:type="spellStart"/>
+      <w:r>
+        <w:rPr>
+          <w:i/>
+          <w:iCs/>
+        </w:rPr>
+        <w:t>Caecus</w:t>
+      </w:r>
+      <w:proofErr w:type="spellEnd"/>
+      <w:r>
+        <w:rPr>
+          <w:i/>
+          <w:iCs/>
+        </w:rPr>
+        <w:t xml:space="preserve"> ++</w:t>
       </w:r>
       <w:r>
         <w:t xml:space="preserve">: </w:t>
@@ -9433,6 +10250,7 @@
           <w:rFonts w:eastAsiaTheme="minorEastAsia"/>
         </w:rPr>
       </w:pPr>
+      <w:proofErr w:type="spellStart"/>
       <w:r>
         <w:rPr>
           <w:i/>
@@ -9445,7 +10263,15 @@
           <w:i/>
           <w:iCs/>
         </w:rPr>
-        <w:t>aecus +++</w:t>
+        <w:t>aecus</w:t>
+      </w:r>
+      <w:proofErr w:type="spellEnd"/>
+      <w:r>
+        <w:rPr>
+          <w:i/>
+          <w:iCs/>
+        </w:rPr>
+        <w:t xml:space="preserve"> +++</w:t>
       </w:r>
       <w:r>
         <w:t xml:space="preserve">: </w:t>
@@ -9467,13 +10293,31 @@
         <w:spacing w:line="360" w:lineRule="auto"/>
         <w:jc w:val="both"/>
       </w:pPr>
-      <w:r>
-        <w:rPr>
-          <w:i/>
-          <w:iCs/>
-        </w:rPr>
-        <w:t>Peius possessio</w:t>
-      </w:r>
+      <w:proofErr w:type="spellStart"/>
+      <w:r>
+        <w:rPr>
+          <w:i/>
+          <w:iCs/>
+        </w:rPr>
+        <w:t>Peius</w:t>
+      </w:r>
+      <w:proofErr w:type="spellEnd"/>
+      <w:r>
+        <w:rPr>
+          <w:i/>
+          <w:iCs/>
+        </w:rPr>
+        <w:t xml:space="preserve"> </w:t>
+      </w:r>
+      <w:proofErr w:type="spellStart"/>
+      <w:r>
+        <w:rPr>
+          <w:i/>
+          <w:iCs/>
+        </w:rPr>
+        <w:t>possessio</w:t>
+      </w:r>
+      <w:proofErr w:type="spellEnd"/>
       <w:r>
         <w:t>: en el siguiente turno el jugador rival solo tendrá una opción de cartas para poder jugar.</w:t>
       </w:r>
@@ -9627,6 +10471,7 @@
       <w:r>
         <w:t xml:space="preserve">una habilidad que no siempre ha estado al alcance de cualquier ser humano, pero en el mundo de </w:t>
       </w:r>
+      <w:proofErr w:type="spellStart"/>
       <w:r>
         <w:rPr>
           <w:i/>
@@ -9641,6 +10486,7 @@
         </w:rPr>
         <w:t>s</w:t>
       </w:r>
+      <w:proofErr w:type="spellEnd"/>
       <w:r>
         <w:rPr>
           <w:i/>
@@ -9661,7 +10507,15 @@
         <w:t xml:space="preserve"> pero existe un 40% de la población que es capaz de gestionar esa habilidad que supera cualquiera de las leyes de la física existentes. </w:t>
       </w:r>
       <w:r>
-        <w:t xml:space="preserve"> A lo largo del globo existen varios lugares donde se trata de analizar e investigar el desarrollo de la misma, ayudando a los nuevos individuos que nacen con ella a encaminarla.</w:t>
+        <w:t xml:space="preserve"> A lo largo del globo existen varios lugares donde se trata de analizar e investigar el desarrollo de </w:t>
+      </w:r>
+      <w:proofErr w:type="gramStart"/>
+      <w:r>
+        <w:t>la misma</w:t>
+      </w:r>
+      <w:proofErr w:type="gramEnd"/>
+      <w:r>
+        <w:t>, ayudando a los nuevos individuos que nacen con ella a encaminarla.</w:t>
       </w:r>
     </w:p>
     <w:p>
@@ -9671,7 +10525,15 @@
         <w:jc w:val="both"/>
       </w:pPr>
       <w:r>
-        <w:t>Hasta los 10 años de edad, los niños crecen con sus familias como si fueran personas completamente normales, limitando su uso de magia. Es en estos momentos</w:t>
+        <w:t xml:space="preserve">Hasta los 10 </w:t>
+      </w:r>
+      <w:proofErr w:type="gramStart"/>
+      <w:r>
+        <w:t>años de edad</w:t>
+      </w:r>
+      <w:proofErr w:type="gramEnd"/>
+      <w:r>
+        <w:t>, los niños crecen con sus familias como si fueran personas completamente normales, limitando su uso de magia. Es en estos momentos</w:t>
       </w:r>
       <w:r>
         <w:t xml:space="preserve"> será</w:t>
@@ -9805,6 +10667,7 @@
         <w:ind w:firstLine="708"/>
         <w:jc w:val="both"/>
       </w:pPr>
+      <w:proofErr w:type="spellStart"/>
       <w:r>
         <w:rPr>
           <w:i/>
@@ -9819,6 +10682,7 @@
         </w:rPr>
         <w:t>s</w:t>
       </w:r>
+      <w:proofErr w:type="spellEnd"/>
       <w:r>
         <w:rPr>
           <w:i/>
@@ -9893,7 +10757,15 @@
         <w:t>Clan del Búho:</w:t>
       </w:r>
       <w:r>
-        <w:t xml:space="preserve"> se trata de un grupo de alumnos que comenzó a conformarse hace muchos años entre los alumnos más aventajados a nivel académico. A día de hoy, se encuentran conformado por los grandes cerebros de la universidad que destacan por tener una gran cantidad de sabiduría, aunque no</w:t>
+        <w:t xml:space="preserve"> se trata de un grupo de alumnos que comenzó a conformarse hace muchos años entre los alumnos más aventajados a nivel académico. </w:t>
+      </w:r>
+      <w:proofErr w:type="gramStart"/>
+      <w:r>
+        <w:t>A día de hoy</w:t>
+      </w:r>
+      <w:proofErr w:type="gramEnd"/>
+      <w:r>
+        <w:t>, se encuentran conformado por los grandes cerebros de la universidad que destacan por tener una gran cantidad de sabiduría, aunque no</w:t>
       </w:r>
       <w:r>
         <w:t xml:space="preserve"> tiene por qué ser los más poderosos. Visten con elementos de colores azul marino y </w:t>
@@ -10053,6 +10925,7 @@
       <w:r>
         <w:t xml:space="preserve">Todo edificio de duelos habilitado requiere de una tarifa mensual para el uso de sus instalaciones, pero el mago novato de esta historia no tiene dinero para ello. Por esta razón, a lo largo de la trama y en todo </w:t>
       </w:r>
+      <w:proofErr w:type="spellStart"/>
       <w:r>
         <w:rPr>
           <w:i/>
@@ -10067,6 +10940,7 @@
         </w:rPr>
         <w:t>s</w:t>
       </w:r>
+      <w:proofErr w:type="spellEnd"/>
       <w:r>
         <w:t>,</w:t>
       </w:r>
@@ -10212,6 +11086,7 @@
       <w:r>
         <w:t xml:space="preserve">Durante el modo historia de </w:t>
       </w:r>
+      <w:proofErr w:type="spellStart"/>
       <w:r>
         <w:rPr>
           <w:i/>
@@ -10226,6 +11101,7 @@
         </w:rPr>
         <w:t>s</w:t>
       </w:r>
+      <w:proofErr w:type="spellEnd"/>
       <w:r>
         <w:rPr>
           <w:i/>
@@ -10447,7 +11323,15 @@
         <w:t xml:space="preserve"> y </w:t>
       </w:r>
       <w:r>
-        <w:t xml:space="preserve">predominando los sonidos ásperos de cuerda frotada así como la percusión sencilla, y los ritmos </w:t>
+        <w:t xml:space="preserve">predominando los sonidos ásperos de cuerda </w:t>
+      </w:r>
+      <w:proofErr w:type="gramStart"/>
+      <w:r>
+        <w:t>frotada</w:t>
+      </w:r>
+      <w:proofErr w:type="gramEnd"/>
+      <w:r>
+        <w:t xml:space="preserve"> así como la percusión sencilla, y los ritmos </w:t>
       </w:r>
       <w:r>
         <w:t>poco complejos</w:t>
@@ -10480,7 +11364,15 @@
         <w:t xml:space="preserve"> quedarán</w:t>
       </w:r>
       <w:r>
-        <w:t xml:space="preserve"> ligeramente cargadas (LaM/fa</w:t>
+        <w:t xml:space="preserve"> ligeramente cargadas (</w:t>
+      </w:r>
+      <w:proofErr w:type="spellStart"/>
+      <w:r>
+        <w:t>LaM</w:t>
+      </w:r>
+      <w:proofErr w:type="spellEnd"/>
+      <w:r>
+        <w:t>/fa</w:t>
       </w:r>
       <w:r>
         <w:rPr>
@@ -10535,11 +11427,16 @@
         <w:t xml:space="preserve"> </w:t>
       </w:r>
       <w:r>
-        <w:t>M/sol</w:t>
+        <w:t>M/</w:t>
+      </w:r>
+      <w:proofErr w:type="spellStart"/>
+      <w:r>
+        <w:t>sol</w:t>
       </w:r>
       <w:r>
         <w:t>M</w:t>
       </w:r>
+      <w:proofErr w:type="spellEnd"/>
       <w:r>
         <w:t xml:space="preserve"> (</w:t>
       </w:r>
@@ -10614,12 +11511,21 @@
       <w:r>
         <w:t>En cuanto a la BGM (</w:t>
       </w:r>
-      <w:r>
-        <w:rPr>
-          <w:i/>
-          <w:iCs/>
-        </w:rPr>
-        <w:t>BackGround Music</w:t>
+      <w:proofErr w:type="spellStart"/>
+      <w:r>
+        <w:rPr>
+          <w:i/>
+          <w:iCs/>
+        </w:rPr>
+        <w:t>BackGround</w:t>
+      </w:r>
+      <w:proofErr w:type="spellEnd"/>
+      <w:r>
+        <w:rPr>
+          <w:i/>
+          <w:iCs/>
+        </w:rPr>
+        <w:t xml:space="preserve"> Music</w:t>
       </w:r>
       <w:r>
         <w:t xml:space="preserve">), y en concordancia con los distintos niveles que presenta el modo historia o campaña del juego, existen diversos temas/composiciones consonantes con los mismos, habiéndose generado así un </w:t>
@@ -10649,7 +11555,55 @@
           <w:i/>
           <w:iCs/>
         </w:rPr>
-        <w:t xml:space="preserve">(Entertainment Special Effects) </w:t>
+        <w:t>(</w:t>
+      </w:r>
+      <w:proofErr w:type="spellStart"/>
+      <w:r>
+        <w:rPr>
+          <w:i/>
+          <w:iCs/>
+        </w:rPr>
+        <w:t>Entertainment</w:t>
+      </w:r>
+      <w:proofErr w:type="spellEnd"/>
+      <w:r>
+        <w:rPr>
+          <w:i/>
+          <w:iCs/>
+        </w:rPr>
+        <w:t xml:space="preserve"> </w:t>
+      </w:r>
+      <w:proofErr w:type="spellStart"/>
+      <w:r>
+        <w:rPr>
+          <w:i/>
+          <w:iCs/>
+        </w:rPr>
+        <w:t>Special</w:t>
+      </w:r>
+      <w:proofErr w:type="spellEnd"/>
+      <w:r>
+        <w:rPr>
+          <w:i/>
+          <w:iCs/>
+        </w:rPr>
+        <w:t xml:space="preserve"> </w:t>
+      </w:r>
+      <w:proofErr w:type="spellStart"/>
+      <w:r>
+        <w:rPr>
+          <w:i/>
+          <w:iCs/>
+        </w:rPr>
+        <w:t>Effects</w:t>
+      </w:r>
+      <w:proofErr w:type="spellEnd"/>
+      <w:r>
+        <w:rPr>
+          <w:i/>
+          <w:iCs/>
+        </w:rPr>
+        <w:t xml:space="preserve">) </w:t>
       </w:r>
       <w:r>
         <w:t xml:space="preserve">todos los efectos de sonido de los que se </w:t>
@@ -10663,6 +11617,7 @@
       <w:r>
         <w:t xml:space="preserve">tratan de efectos de </w:t>
       </w:r>
+      <w:proofErr w:type="spellStart"/>
       <w:r>
         <w:rPr>
           <w:i/>
@@ -10670,6 +11625,7 @@
         </w:rPr>
         <w:t>foley</w:t>
       </w:r>
+      <w:proofErr w:type="spellEnd"/>
       <w:r>
         <w:t xml:space="preserve"> de creación propia, con base en sonidos propios de una máquina de escribir tradicional, así como otros elementos de escritura, buscando generar una atmósfera sonora propia de un ambiente de escritura clásico.</w:t>
       </w:r>
@@ -10759,7 +11715,15 @@
         <w:t>Pantalla de introducción:</w:t>
       </w:r>
       <w:r>
-        <w:t xml:space="preserve"> nada más comenzar la aplicación habrá una pantalla de carga donde se hará una breve animación y aparición del logo del estudio, para hacer mención de los encargados detrás del título.</w:t>
+        <w:t xml:space="preserve"> nada más comenzar la aplicación habrá una pantalla de carga donde se hará una breve animación y aparición del logo del estudio, para </w:t>
+      </w:r>
+      <w:proofErr w:type="gramStart"/>
+      <w:r>
+        <w:t>hacer mención de</w:t>
+      </w:r>
+      <w:proofErr w:type="gramEnd"/>
+      <w:r>
+        <w:t xml:space="preserve"> los encargados detrás del título.</w:t>
       </w:r>
       <w:r>
         <w:t xml:space="preserve"> Junto a ello, también aparecerán algunos logos de los patrocinadores y empresas que están participando en la publicidad que tiene el juego en su ejecución.</w:t>
@@ -10832,10 +11796,7 @@
         <w:fldChar w:fldCharType="begin"/>
       </w:r>
       <w:r>
-        <w:instrText xml:space="preserve"> SEQ Ilustración \* ARAB</w:instrText>
-      </w:r>
-      <w:r>
-        <w:instrText xml:space="preserve">IC </w:instrText>
+        <w:instrText xml:space="preserve"> SEQ Ilustración \* ARABIC </w:instrText>
       </w:r>
       <w:r>
         <w:fldChar w:fldCharType="separate"/>
@@ -10889,7 +11850,15 @@
         <w:t xml:space="preserve"> se le pide al jugador un nombre de usuario y una contraseña, de forma que una cuenta quedará asociada a él para poder acceder a todo lo que haya desbloqueado hasta la fecha, como si de una partida guardad se tratase.</w:t>
       </w:r>
       <w:r>
-        <w:t xml:space="preserve"> Esta interfaz quedará identificada por un pequeño recuadro de registro con el mismo estilo que el resto de la interfaz del videojuego con dos credenciales: nombre de usuario y contraseña. Justo debajo estará el botón de entrar y el botón de registrar. Si el jugador introduce un nombre de usuario y una contraseña válidas, al pulsar el botón de registrar no ocurrirá nada y un mensaje dirá: “Ya se encuentra registrado”. En el caso de que no dé a este botón y dé al de entrar pasará directamente al menú principal. Para el caso de nuevos jugadores, si tratan de entrar con un nombre y contraseña aún no registrados, tras apretar el botón de entrar aparecerá un texto que indica que no hay ninguna cuenta, por lo que deberán pulsar al botón de registrar, donde indicará que un nuevo usuario se ha creado y podrán entrar. Si tratan de acceder o registrarse con un usuario ya existente o una contraseña inválida, el juego mostrará textos indicando el error de realizar dicha acción.</w:t>
+        <w:t xml:space="preserve"> Esta interfaz quedará identificada por un pequeño recuadro de registro con el mismo estilo que el resto de la interfaz del videojuego con dos credenciales: nombre de usuario y contraseña. Justo debajo estará el botón de entrar y el botón de registrar. Si el jugador introduce un nombre de usuario y una contraseña válidas, al pulsar el botón de registrar no ocurrirá nada y un mensaje dirá: “Ya se encuentra registrado”. En el caso de que no dé a este botón y dé al de entrar pasará directamente al menú principal. Para el caso de nuevos jugadores, si tratan de entrar con un nombre y contraseña aún no registrados, tras apretar el botón de entrar aparecerá un texto que indica que no hay ninguna cuenta, por lo que deberán pulsar </w:t>
+      </w:r>
+      <w:proofErr w:type="spellStart"/>
+      <w:r>
+        <w:t>al</w:t>
+      </w:r>
+      <w:proofErr w:type="spellEnd"/>
+      <w:r>
+        <w:t xml:space="preserve"> botón de registrar, donde indicará que un nuevo usuario se ha creado y podrán entrar. Si tratan de acceder o registrarse con un usuario ya existente o una contraseña inválida, el juego mostrará textos indicando el error de realizar dicha acción.</w:t>
       </w:r>
     </w:p>
     <w:p>
@@ -10955,14 +11924,30 @@
       <w:r>
         <w:t xml:space="preserve">Ilustración </w:t>
       </w:r>
-      <w:fldSimple w:instr=" SEQ Ilustración \* ARABIC ">
-        <w:r>
-          <w:rPr>
-            <w:noProof/>
-          </w:rPr>
-          <w:t>2</w:t>
-        </w:r>
-      </w:fldSimple>
+      <w:r>
+        <w:fldChar w:fldCharType="begin"/>
+      </w:r>
+      <w:r>
+        <w:instrText xml:space="preserve"> SEQ Ilustración</w:instrText>
+      </w:r>
+      <w:r>
+        <w:instrText xml:space="preserve"> \* ARABIC </w:instrText>
+      </w:r>
+      <w:r>
+        <w:fldChar w:fldCharType="separate"/>
+      </w:r>
+      <w:r>
+        <w:rPr>
+          <w:noProof/>
+        </w:rPr>
+        <w:t>2</w:t>
+      </w:r>
+      <w:r>
+        <w:rPr>
+          <w:noProof/>
+        </w:rPr>
+        <w:fldChar w:fldCharType="end"/>
+      </w:r>
       <w:r>
         <w:t xml:space="preserve"> - Ejemplo registro</w:t>
       </w:r>
@@ -11194,10 +12179,7 @@
         <w:fldChar w:fldCharType="begin"/>
       </w:r>
       <w:r>
-        <w:instrText xml:space="preserve"> SEQ Ilustrac</w:instrText>
-      </w:r>
-      <w:r>
-        <w:instrText xml:space="preserve">ión \* ARABIC </w:instrText>
+        <w:instrText xml:space="preserve"> SEQ Ilustración \* ARABIC </w:instrText>
       </w:r>
       <w:r>
         <w:fldChar w:fldCharType="separate"/>
@@ -11443,14 +12425,27 @@
       <w:r>
         <w:t xml:space="preserve">Ilustración </w:t>
       </w:r>
-      <w:fldSimple w:instr=" SEQ Ilustración \* ARABIC ">
-        <w:r>
-          <w:rPr>
-            <w:noProof/>
-          </w:rPr>
-          <w:t>6</w:t>
-        </w:r>
-      </w:fldSimple>
+      <w:r>
+        <w:fldChar w:fldCharType="begin"/>
+      </w:r>
+      <w:r>
+        <w:instrText xml:space="preserve"> SEQ Ilustración \* ARABIC </w:instrText>
+      </w:r>
+      <w:r>
+        <w:fldChar w:fldCharType="separate"/>
+      </w:r>
+      <w:r>
+        <w:rPr>
+          <w:noProof/>
+        </w:rPr>
+        <w:t>6</w:t>
+      </w:r>
+      <w:r>
+        <w:rPr>
+          <w:noProof/>
+        </w:rPr>
+        <w:fldChar w:fldCharType="end"/>
+      </w:r>
       <w:r>
         <w:t xml:space="preserve"> - Ejemplo editor de hechizos</w:t>
       </w:r>
@@ -11489,6 +12484,7 @@
       <w:r>
         <w:t xml:space="preserve"> En el momento en que se accede a esta pantalla, se le manda un mensaje al jugador preguntando si es su primera vez en </w:t>
       </w:r>
+      <w:proofErr w:type="spellStart"/>
       <w:r>
         <w:rPr>
           <w:i/>
@@ -11503,6 +12499,7 @@
         </w:rPr>
         <w:t>s</w:t>
       </w:r>
+      <w:proofErr w:type="spellEnd"/>
       <w:r>
         <w:t>, para realizar el tutorial. Si la respuesta es afirmativa, se le transportará al menú de tutorial con todas las lecciones posibles, mientras que</w:t>
       </w:r>
@@ -11662,11 +12659,16 @@
       <w:r>
         <w:t xml:space="preserve">cord de turnos, calificación en forma de estrellas (de 1 a 3) que dependerá de la puntuación, junto con el </w:t>
       </w:r>
+      <w:proofErr w:type="spellStart"/>
       <w:r>
         <w:t>s</w:t>
       </w:r>
       <w:r>
-        <w:t>prite del personaje rival.</w:t>
+        <w:t>prite</w:t>
+      </w:r>
+      <w:proofErr w:type="spellEnd"/>
+      <w:r>
+        <w:t xml:space="preserve"> del personaje rival.</w:t>
       </w:r>
       <w:r>
         <w:t xml:space="preserve"> Previamente a seleccionar el nivel y arrancar, se le dará la opción al jugador de escoger la configuración de mazo, que previamente ha modificado y al elegirla comenzará el combate.</w:t>
@@ -11807,7 +12809,15 @@
         <w:t xml:space="preserve"> </w:t>
       </w:r>
       <w:r>
-        <w:t>si es la primera vez que el jugador trata de acceder al modo historia se va a presentar una la introducción del videojuego. Este tendrá una serie de imágenes y pequeñas animaciones, que se resumen en movimientos y zooms a través de imágenes estáticas. Mientras tanto aparecen cuadros de texto para dar información</w:t>
+        <w:t xml:space="preserve">si es la primera vez que el jugador trata de acceder al modo historia se va a presentar una la introducción del videojuego. Este tendrá una serie de imágenes y pequeñas animaciones, que se resumen en movimientos y </w:t>
+      </w:r>
+      <w:proofErr w:type="gramStart"/>
+      <w:r>
+        <w:t>zooms</w:t>
+      </w:r>
+      <w:proofErr w:type="gramEnd"/>
+      <w:r>
+        <w:t xml:space="preserve"> a través de imágenes estáticas. Mientras tanto aparecen cuadros de texto para dar información</w:t>
       </w:r>
       <w:r>
         <w:t xml:space="preserve"> de la historia al jugador:</w:t>
@@ -11832,7 +12842,23 @@
         <w:t>Primera escena:</w:t>
       </w:r>
       <w:r>
-        <w:t xml:space="preserve"> se centra en zoom out del castillo que sirve como sede para la Universidad Pseudo-Invisible. Mientras esto ocurre aparecen los siguientes mensajes por pantalla, provenientes todos de un narrador:</w:t>
+        <w:t xml:space="preserve"> se centra en </w:t>
+      </w:r>
+      <w:proofErr w:type="gramStart"/>
+      <w:r>
+        <w:t>zoom</w:t>
+      </w:r>
+      <w:proofErr w:type="gramEnd"/>
+      <w:r>
+        <w:t xml:space="preserve"> </w:t>
+      </w:r>
+      <w:proofErr w:type="spellStart"/>
+      <w:r>
+        <w:t>out</w:t>
+      </w:r>
+      <w:proofErr w:type="spellEnd"/>
+      <w:r>
+        <w:t xml:space="preserve"> del castillo que sirve como sede para la Universidad Pseudo-Invisible. Mientras esto ocurre aparecen los siguientes mensajes por pantalla, provenientes todos de un narrador:</w:t>
       </w:r>
     </w:p>
     <w:p>
@@ -11859,8 +12885,13 @@
         <w:spacing w:line="360" w:lineRule="auto"/>
         <w:jc w:val="both"/>
       </w:pPr>
-      <w:r>
-        <w:t>Sin lugar a dudas, la magia existe y uno de los mejores lugares para estudiarla es la Universidad Pseudo-Invisible.</w:t>
+      <w:proofErr w:type="gramStart"/>
+      <w:r>
+        <w:t>Sin lugar a dudas</w:t>
+      </w:r>
+      <w:proofErr w:type="gramEnd"/>
+      <w:r>
+        <w:t>, la magia existe y uno de los mejores lugares para estudiarla es la Universidad Pseudo-Invisible.</w:t>
       </w:r>
     </w:p>
     <w:p>
@@ -12061,8 +13092,13 @@
         <w:t>el personaje que aparece como rival para el nivel se trata del profesor de duelos con varitas</w:t>
       </w:r>
       <w:r>
-        <w:t>, Lord Magulis</w:t>
-      </w:r>
+        <w:t xml:space="preserve">, Lord </w:t>
+      </w:r>
+      <w:proofErr w:type="spellStart"/>
+      <w:r>
+        <w:t>Magulis</w:t>
+      </w:r>
+      <w:proofErr w:type="spellEnd"/>
       <w:r>
         <w:t>, el cual está tratando de dar la lección. De esta forma comentará los siguientes comentarios antes de comenzar la partida:</w:t>
       </w:r>
@@ -12078,7 +13114,15 @@
         <w:jc w:val="both"/>
       </w:pPr>
       <w:r>
-        <w:t>Bueno bueno… No sabía que este año iba a empezar usted el curso.</w:t>
+        <w:t xml:space="preserve">Bueno </w:t>
+      </w:r>
+      <w:proofErr w:type="spellStart"/>
+      <w:r>
+        <w:t>bueno</w:t>
+      </w:r>
+      <w:proofErr w:type="spellEnd"/>
+      <w:r>
+        <w:t>… No sabía que este año iba a empezar usted el curso.</w:t>
       </w:r>
     </w:p>
     <w:p>
@@ -12103,7 +13147,15 @@
         <w:jc w:val="both"/>
       </w:pPr>
       <w:r>
-        <w:t>Tras esto, al iniciar la partida aparecerá la escena y antes de eso un cuadro de texto de Lord Magulis, que recordará el orden de juego.</w:t>
+        <w:t xml:space="preserve">Tras esto, al iniciar la partida aparecerá la escena y antes de eso un cuadro de texto de Lord </w:t>
+      </w:r>
+      <w:proofErr w:type="spellStart"/>
+      <w:r>
+        <w:t>Magulis</w:t>
+      </w:r>
+      <w:proofErr w:type="spellEnd"/>
+      <w:r>
+        <w:t>, que recordará el orden de juego.</w:t>
       </w:r>
     </w:p>
     <w:p>
@@ -12129,7 +13181,15 @@
         <w:jc w:val="both"/>
       </w:pPr>
       <w:r>
-        <w:t>Para este nivel el jugador contará con su baraja de cartas de hechizos básica y se trata de un combate de prueba donde el jugador deberá ejecutar las mecánicas básicas, sin recibir respuesta del rival, ya que no se trata de un duelo al uso. Cada vez que el jugador ejecute bien el hechizo, aparecerá un mensaje, proveniente de Lord Magulis, comunicando que lo ha hecho bien, mientras que cuando haya algún fallo en la ejecución se lo recordará. El nivel acabará cuando haya ejecutado perfectamente 5 hechizos, sin importar qué tipos de hechizos sean. Una vez que acabe aparecerá el siguiente mensaje del profesor de la asignatura:</w:t>
+        <w:t xml:space="preserve">Para este nivel el jugador contará con su baraja de cartas de hechizos básica y se trata de un combate de prueba donde el jugador deberá ejecutar las mecánicas básicas, sin recibir respuesta del rival, ya que no se trata de un duelo al uso. Cada vez que el jugador ejecute bien el hechizo, aparecerá un mensaje, proveniente de Lord </w:t>
+      </w:r>
+      <w:proofErr w:type="spellStart"/>
+      <w:r>
+        <w:t>Magulis</w:t>
+      </w:r>
+      <w:proofErr w:type="spellEnd"/>
+      <w:r>
+        <w:t>, comunicando que lo ha hecho bien, mientras que cuando haya algún fallo en la ejecución se lo recordará. El nivel acabará cuando haya ejecutado perfectamente 5 hechizos, sin importar qué tipos de hechizos sean. Una vez que acabe aparecerá el siguiente mensaje del profesor de la asignatura:</w:t>
       </w:r>
     </w:p>
     <w:p>
@@ -12197,7 +13257,15 @@
         <w:jc w:val="both"/>
       </w:pPr>
       <w:r>
-        <w:t>¡Qué nervios! No sé si voy a saber poder hacerlo a tiempo, pero probemos con estos primeros hechizos que nos ha enseñado el profe.</w:t>
+        <w:t xml:space="preserve">¡Qué nervios! No sé si voy a </w:t>
+      </w:r>
+      <w:proofErr w:type="gramStart"/>
+      <w:r>
+        <w:t>saber poder hacerlo</w:t>
+      </w:r>
+      <w:proofErr w:type="gramEnd"/>
+      <w:r>
+        <w:t xml:space="preserve"> a tiempo, pero probemos con estos primeros hechizos que nos ha enseñado el profe.</w:t>
       </w:r>
     </w:p>
     <w:p>
@@ -12225,8 +13293,13 @@
         <w:spacing w:line="360" w:lineRule="auto"/>
         <w:jc w:val="both"/>
       </w:pPr>
-      <w:r>
-        <w:t>Buff, estoy exhausto. Lo has hecho muy bien, pero no te confíes que seguiremos intentándolo.</w:t>
+      <w:proofErr w:type="spellStart"/>
+      <w:r>
+        <w:t>Buff</w:t>
+      </w:r>
+      <w:proofErr w:type="spellEnd"/>
+      <w:r>
+        <w:t>, estoy exhausto. Lo has hecho muy bien, pero no te confíes que seguiremos intentándolo.</w:t>
       </w:r>
     </w:p>
     <w:p>
@@ -12237,7 +13310,15 @@
         <w:jc w:val="both"/>
       </w:pPr>
       <w:r>
-        <w:t>Acabado el duelo contra Nigel tocará el turno de terminar la partida, aparecerá la puntuación en estrellas, la cual vendrá determinada por el porcentaje de vida que haya tenido el jugador al final de la partida, como en futuros encuentros.  Si la vida es de 80% o más obtendrá 3 estrellas, si la vida es de 60% a 79% obtendrá 2 estrellas, mientras que si es mucho menor, solo obtendrá una. Una vez mostrada la puntuación volverá el jugador al mapa, pero comenzará una breve animación que servirá de preparación para el nivel 3.</w:t>
+        <w:t xml:space="preserve">Acabado el duelo contra Nigel tocará el turno de terminar la partida, aparecerá la puntuación en estrellas, la cual vendrá determinada por el porcentaje de vida que haya tenido el jugador al final de la partida, como en futuros encuentros.  Si la vida es de 80% o más obtendrá 3 estrellas, si la vida es de 60% a 79% obtendrá 2 estrellas, mientras </w:t>
+      </w:r>
+      <w:proofErr w:type="gramStart"/>
+      <w:r>
+        <w:t>que</w:t>
+      </w:r>
+      <w:proofErr w:type="gramEnd"/>
+      <w:r>
+        <w:t xml:space="preserve"> si es mucho menor, solo obtendrá una. Una vez mostrada la puntuación volverá el jugador al mapa, pero comenzará una breve animación que servirá de preparación para el nivel 3.</w:t>
       </w:r>
     </w:p>
     <w:p>
@@ -12259,7 +13340,31 @@
         <w:t>Primera escena</w:t>
       </w:r>
       <w:r>
-        <w:t>: aparece un encuentro entre el protagonista y el antagonista principal, con un zoom out que abarca a los dos encarados en la clase de duelos de varitas, obteniendo un mensaje por parte del villano: Lacert.</w:t>
+        <w:t xml:space="preserve">: aparece un encuentro entre el protagonista y el antagonista principal, con un </w:t>
+      </w:r>
+      <w:proofErr w:type="gramStart"/>
+      <w:r>
+        <w:t>zoom</w:t>
+      </w:r>
+      <w:proofErr w:type="gramEnd"/>
+      <w:r>
+        <w:t xml:space="preserve"> </w:t>
+      </w:r>
+      <w:proofErr w:type="spellStart"/>
+      <w:r>
+        <w:t>out</w:t>
+      </w:r>
+      <w:proofErr w:type="spellEnd"/>
+      <w:r>
+        <w:t xml:space="preserve"> que abarca a los dos encarados en la clase de duelos de varitas, obteniendo un mensaje por parte del villano: </w:t>
+      </w:r>
+      <w:proofErr w:type="spellStart"/>
+      <w:r>
+        <w:t>Lacert</w:t>
+      </w:r>
+      <w:proofErr w:type="spellEnd"/>
+      <w:r>
+        <w:t>.</w:t>
       </w:r>
     </w:p>
     <w:p>
@@ -12325,7 +13430,23 @@
         <w:t>vuelve a aparecer un nivel en el cual el protagonista no podrá realizar un combate al uso, sino que solo se encargará de lanzar hechizos.</w:t>
       </w:r>
       <w:r>
-        <w:t xml:space="preserve"> Además, se comenzará a vislumbrar una situación nunca antes vista: las debilidades. El enemigo que aparece en el nivel es Lacert, quien comentará lo siguiente antes de poder entrar en el nivel:</w:t>
+        <w:t xml:space="preserve"> Además, se comenzará a vislumbrar una situación </w:t>
+      </w:r>
+      <w:proofErr w:type="gramStart"/>
+      <w:r>
+        <w:t>nunca antes</w:t>
+      </w:r>
+      <w:proofErr w:type="gramEnd"/>
+      <w:r>
+        <w:t xml:space="preserve"> vista: las debilidades. El enemigo que aparece en el nivel es </w:t>
+      </w:r>
+      <w:proofErr w:type="spellStart"/>
+      <w:r>
+        <w:t>Lacert</w:t>
+      </w:r>
+      <w:proofErr w:type="spellEnd"/>
+      <w:r>
+        <w:t>, quien comentará lo siguiente antes de poder entrar en el nivel:</w:t>
       </w:r>
     </w:p>
     <w:p>
@@ -12351,7 +13472,39 @@
       </w:pPr>
       <w:r>
         <w:lastRenderedPageBreak/>
-        <w:t>Con esa frase terminada comenzará la partida que da lugar a este tercer nivel, la cual se centrará en un abuso por parte de Lacert. De esta forma, lo primero que ocurrirá será que Lacert lanza un hechizo de desordenación de letras al protagonista, lo que permitirá que comience el combate con esta debilidad incluida. Actualmente el protagonista no conoce la forma de poder quitar estos estados durante el combate, algo que dificultará un poco su ejecución. No obstante, en el momento en que haya logrado ejecutar 5 hechizos, con o sin éxito, la partida acabará con Lacert lanzando un hechizo fulminante, hasta entonces no lanzará nada. Antes de que comience el combate Lacert comentará lo siguiente:</w:t>
+        <w:t xml:space="preserve">Con esa frase terminada comenzará la partida que da lugar a este tercer nivel, la cual se centrará en un abuso por parte de </w:t>
+      </w:r>
+      <w:proofErr w:type="spellStart"/>
+      <w:r>
+        <w:t>Lacert</w:t>
+      </w:r>
+      <w:proofErr w:type="spellEnd"/>
+      <w:r>
+        <w:t xml:space="preserve">. De esta forma, lo primero que ocurrirá será que </w:t>
+      </w:r>
+      <w:proofErr w:type="spellStart"/>
+      <w:r>
+        <w:t>Lacert</w:t>
+      </w:r>
+      <w:proofErr w:type="spellEnd"/>
+      <w:r>
+        <w:t xml:space="preserve"> lanza un hechizo de desordenación de letras al protagonista, lo que permitirá que comience el combate con esta debilidad incluida. Actualmente el protagonista no conoce la forma de poder quitar estos estados durante el combate, algo que dificultará un poco su ejecución. No obstante, en el momento en que haya logrado ejecutar 5 hechizos, con o sin éxito, la partida acabará con </w:t>
+      </w:r>
+      <w:proofErr w:type="spellStart"/>
+      <w:r>
+        <w:t>Lacert</w:t>
+      </w:r>
+      <w:proofErr w:type="spellEnd"/>
+      <w:r>
+        <w:t xml:space="preserve"> lanzando un hechizo fulminante, hasta entonces no lanzará nada. Antes de que comience el combate </w:t>
+      </w:r>
+      <w:proofErr w:type="spellStart"/>
+      <w:r>
+        <w:t>Lacert</w:t>
+      </w:r>
+      <w:proofErr w:type="spellEnd"/>
+      <w:r>
+        <w:t xml:space="preserve"> comentará lo siguiente:</w:t>
       </w:r>
     </w:p>
     <w:p>
@@ -12390,7 +13543,15 @@
         <w:jc w:val="both"/>
       </w:pPr>
       <w:r>
-        <w:t>Tras la ejecución, fallida o no, de cinco hechizos terminará el combate y el propio Lacert volverá a mostrar un diálogo por pantalla, previamente a la aparición de la puntuación del jugador.</w:t>
+        <w:t xml:space="preserve">Tras la ejecución, fallida o no, de cinco hechizos terminará el combate y el propio </w:t>
+      </w:r>
+      <w:proofErr w:type="spellStart"/>
+      <w:r>
+        <w:t>Lacert</w:t>
+      </w:r>
+      <w:proofErr w:type="spellEnd"/>
+      <w:r>
+        <w:t xml:space="preserve"> volverá a mostrar un diálogo por pantalla, previamente a la aparición de la puntuación del jugador.</w:t>
       </w:r>
     </w:p>
     <w:p>
@@ -12404,7 +13565,15 @@
         <w:jc w:val="both"/>
       </w:pPr>
       <w:r>
-        <w:t>Mucho hablar pero poco mostrar en el campo. Vete a jugar a otras cosas y déjanos a los mayores continuar con los deportes de verdad.</w:t>
+        <w:t xml:space="preserve">Mucho </w:t>
+      </w:r>
+      <w:proofErr w:type="gramStart"/>
+      <w:r>
+        <w:t>hablar</w:t>
+      </w:r>
+      <w:proofErr w:type="gramEnd"/>
+      <w:r>
+        <w:t xml:space="preserve"> pero poco mostrar en el campo. Vete a jugar a otras cosas y déjanos a los mayores continuar con los deportes de verdad.</w:t>
       </w:r>
     </w:p>
     <w:p>
@@ -12415,7 +13584,15 @@
         <w:jc w:val="both"/>
       </w:pPr>
       <w:r>
-        <w:t>Después de las palabras de Lacert, llegará Nigel para intentar consolar al jugador, comunicándole lo siguiente.</w:t>
+        <w:t xml:space="preserve">Después de las palabras de </w:t>
+      </w:r>
+      <w:proofErr w:type="spellStart"/>
+      <w:r>
+        <w:t>Lacert</w:t>
+      </w:r>
+      <w:proofErr w:type="spellEnd"/>
+      <w:r>
+        <w:t>, llegará Nigel para intentar consolar al jugador, comunicándole lo siguiente.</w:t>
       </w:r>
     </w:p>
     <w:p>
@@ -12429,7 +13606,15 @@
         <w:jc w:val="both"/>
       </w:pPr>
       <w:r>
-        <w:t xml:space="preserve">Tío sé que estás preocupado, pero al menos estamos sanos y salvos. Habrá que entrenar y tratar de derrotar a este Lacert </w:t>
+        <w:t xml:space="preserve">Tío sé que estás preocupado, pero al menos estamos sanos y salvos. Habrá que entrenar y tratar de derrotar a este </w:t>
+      </w:r>
+      <w:proofErr w:type="spellStart"/>
+      <w:r>
+        <w:t>Lacert</w:t>
+      </w:r>
+      <w:proofErr w:type="spellEnd"/>
+      <w:r>
+        <w:t xml:space="preserve"> </w:t>
       </w:r>
       <w:r>
         <w:t>para</w:t>
@@ -12449,7 +13634,15 @@
         <w:jc w:val="both"/>
       </w:pPr>
       <w:r>
-        <w:t xml:space="preserve">Al terminar las palabras de Nigel aparecerá por pantalla la puntuación, la cual será de tres estrellas en caso de que los cinco hechizos que se han podido jugar, se han jugado perfectamente, aunque no hayan hecho daño a Lacert. La puntuación será de 2 estrellas si se han ejecutado 3 o 4 hechizos correctamente de los que se tenían que jugar y será de una estrella en caso de haber completado 1 o 2 con éxito. Hay que tener en cuenta que se valora la dificultad con la que han ejecutado los hechizos a </w:t>
+        <w:t xml:space="preserve">Al terminar las palabras de Nigel aparecerá por pantalla la puntuación, la cual será de tres estrellas en caso de que los cinco hechizos que se han podido jugar, se han jugado perfectamente, aunque no hayan hecho daño a </w:t>
+      </w:r>
+      <w:proofErr w:type="spellStart"/>
+      <w:r>
+        <w:t>Lacert</w:t>
+      </w:r>
+      <w:proofErr w:type="spellEnd"/>
+      <w:r>
+        <w:t xml:space="preserve">. La puntuación será de 2 estrellas si se han ejecutado 3 o 4 hechizos correctamente de los que se tenían que jugar y será de una estrella en caso de haber completado 1 o 2 con éxito. Hay que tener en cuenta que se valora la dificultad con la que han ejecutado los hechizos a </w:t>
       </w:r>
       <w:r>
         <w:lastRenderedPageBreak/>
@@ -12499,7 +13692,15 @@
         <w:jc w:val="both"/>
       </w:pPr>
       <w:r>
-        <w:t>Tenemos que darle duro a esto. He mejorado un poco con respecto a la última vez, a ver si encontramos el secreto de Lacert.</w:t>
+        <w:t xml:space="preserve">Tenemos que darle duro a esto. He mejorado un poco con respecto a la última vez, a ver si encontramos el secreto de </w:t>
+      </w:r>
+      <w:proofErr w:type="spellStart"/>
+      <w:r>
+        <w:t>Lacert</w:t>
+      </w:r>
+      <w:proofErr w:type="spellEnd"/>
+      <w:r>
+        <w:t>.</w:t>
       </w:r>
     </w:p>
     <w:p>
@@ -12510,7 +13711,15 @@
         <w:jc w:val="both"/>
       </w:pPr>
       <w:r>
-        <w:t>Una vez hecho el comentario de Nigel comenzará el duelo entre ambos personajes dentro de la universidad. Se trata de un duelo normal, en el que Nigel no fallará los hechizos y tan solo se encargará de jugar las cartas que presenta actualmente el usuario. Dichas cartas son ataques débil 1, ataque medio 1, curación débil 1 y aumento de defensa 1. Va a tratarse de un combate más cercano a la realidad pero como si se tratase de una IA limitada por esas cartas y mucho retraso, como si fuera mucho más lento que el jugador. Sin mediar ninguna palabra comenzará el duelo cuando se dé la señal.</w:t>
+        <w:t xml:space="preserve">Una vez hecho el comentario de Nigel comenzará el duelo entre ambos personajes dentro de la universidad. Se trata de un duelo normal, en el que Nigel no fallará los hechizos y tan solo se encargará de jugar las cartas que presenta actualmente el usuario. Dichas cartas son </w:t>
+      </w:r>
+      <w:proofErr w:type="gramStart"/>
+      <w:r>
+        <w:t>ataques débil</w:t>
+      </w:r>
+      <w:proofErr w:type="gramEnd"/>
+      <w:r>
+        <w:t xml:space="preserve"> 1, ataque medio 1, curación débil 1 y aumento de defensa 1. Va a tratarse de un combate más cercano a la realidad pero como si se tratase de una IA limitada por esas cartas y mucho retraso, como si fuera mucho más lento que el jugador. Sin mediar ninguna palabra comenzará el duelo cuando se dé la señal.</w:t>
       </w:r>
     </w:p>
     <w:p>
@@ -12535,7 +13744,31 @@
         <w:jc w:val="both"/>
       </w:pPr>
       <w:r>
-        <w:t>Vaya, dándole tanta caña veo que te manejas con lo básico, pero Lacert no se centro únicamente en eso. Tendremos que consultarlo con el profesor Lord Magulis.</w:t>
+        <w:t xml:space="preserve">Vaya, dándole tanta caña veo que te manejas con lo básico, pero </w:t>
+      </w:r>
+      <w:proofErr w:type="spellStart"/>
+      <w:r>
+        <w:t>Lacert</w:t>
+      </w:r>
+      <w:proofErr w:type="spellEnd"/>
+      <w:r>
+        <w:t xml:space="preserve"> no se </w:t>
+      </w:r>
+      <w:proofErr w:type="spellStart"/>
+      <w:r>
+        <w:t>centro</w:t>
+      </w:r>
+      <w:proofErr w:type="spellEnd"/>
+      <w:r>
+        <w:t xml:space="preserve"> únicamente en eso. Tendremos que consultarlo con el profesor Lord </w:t>
+      </w:r>
+      <w:proofErr w:type="spellStart"/>
+      <w:r>
+        <w:t>Magulis</w:t>
+      </w:r>
+      <w:proofErr w:type="spellEnd"/>
+      <w:r>
+        <w:t>.</w:t>
       </w:r>
     </w:p>
     <w:p>
@@ -12546,7 +13779,15 @@
         <w:jc w:val="both"/>
       </w:pPr>
       <w:r>
-        <w:t>Tras el mensaje de Nigel aparecerá por pantalla la puntuación, la cual será de tres estrellas si se acaba el combate con el 70% de la vida o más, de dos estrellas si se acaba con el 40% o más y de una estrella si se acaba con menos. Al tener que ir a charlar con Lord Magulis tras este combate, el nivel cinco transcurrirá, también, en la universidad.</w:t>
+        <w:t xml:space="preserve">Tras el mensaje de Nigel aparecerá por pantalla la puntuación, la cual será de tres estrellas si se acaba el combate con el 70% de la vida o más, de dos estrellas si se acaba con el 40% o más y de una estrella si se acaba con menos. Al tener que ir a charlar con Lord </w:t>
+      </w:r>
+      <w:proofErr w:type="spellStart"/>
+      <w:r>
+        <w:t>Magulis</w:t>
+      </w:r>
+      <w:proofErr w:type="spellEnd"/>
+      <w:r>
+        <w:t xml:space="preserve"> tras este combate, el nivel cinco transcurrirá, también, en la universidad.</w:t>
       </w:r>
     </w:p>
     <w:p>
@@ -12578,7 +13819,15 @@
         <w:t xml:space="preserve"> </w:t>
       </w:r>
       <w:r>
-        <w:t xml:space="preserve">el objetivo de los protagonistas es poder encontrar la forma de contrarrestar los diferentes estados de debilidad que pueden afectarle de los rivales, algo que se desconocía hasta el momento. Para poder hacer eso acudirán a Lord Magulis, razón </w:t>
+        <w:t xml:space="preserve">el objetivo de los protagonistas es poder encontrar la forma de contrarrestar los diferentes estados de debilidad que pueden afectarle de los rivales, algo que se desconocía hasta el momento. Para poder hacer eso acudirán a Lord </w:t>
+      </w:r>
+      <w:proofErr w:type="spellStart"/>
+      <w:r>
+        <w:t>Magulis</w:t>
+      </w:r>
+      <w:proofErr w:type="spellEnd"/>
+      <w:r>
+        <w:t xml:space="preserve">, razón </w:t>
       </w:r>
       <w:r>
         <w:lastRenderedPageBreak/>
@@ -12607,7 +13856,15 @@
         <w:jc w:val="both"/>
       </w:pPr>
       <w:r>
-        <w:t>Tras el comentario comenzara el nivel, el cual transcurre en las clases de duelos de varita y el rival es Lord Magulis. Para este nivel, el jugador realizará las tareas de costumbre, pero el objetivo consiste en afianzar correctamente los conocimientos para poder escabullirse de las debilidades una vez implantadas en el jugador. De esta forma, la partida no acabará hasta que no haya resuelto con éxito los 4 posibles estados que puede tener que solventar. Antes de que empiece el combate el profesor de la asignatura comentará:</w:t>
+        <w:t xml:space="preserve">Tras el comentario comenzara el nivel, el cual transcurre en las clases de duelos de varita y el rival es Lord </w:t>
+      </w:r>
+      <w:proofErr w:type="spellStart"/>
+      <w:r>
+        <w:t>Magulis</w:t>
+      </w:r>
+      <w:proofErr w:type="spellEnd"/>
+      <w:r>
+        <w:t>. Para este nivel, el jugador realizará las tareas de costumbre, pero el objetivo consiste en afianzar correctamente los conocimientos para poder escabullirse de las debilidades una vez implantadas en el jugador. De esta forma, la partida no acabará hasta que no haya resuelto con éxito los 4 posibles estados que puede tener que solventar. Antes de que empiece el combate el profesor de la asignatura comentará:</w:t>
       </w:r>
     </w:p>
     <w:p>
@@ -12632,7 +13889,15 @@
         <w:jc w:val="both"/>
       </w:pPr>
       <w:r>
-        <w:t>El orden en el que Lord Magulis ejecutará los hechizos de debilidad será el siguiente: debilidad, veneno, confusión y cegado. Hasta que el jugador no haya resuelto el puzle para deshacerse de él no pasará al siguiente y antes de lanzarlo dará una vista para poder entender el minijuego. Yendo uno por uno serán los siguientes:</w:t>
+        <w:t xml:space="preserve">El orden en el que Lord </w:t>
+      </w:r>
+      <w:proofErr w:type="spellStart"/>
+      <w:r>
+        <w:t>Magulis</w:t>
+      </w:r>
+      <w:proofErr w:type="spellEnd"/>
+      <w:r>
+        <w:t xml:space="preserve"> ejecutará los hechizos de debilidad será el siguiente: debilidad, veneno, confusión y cegado. Hasta que el jugador no haya resuelto el puzle para deshacerse de él no pasará al siguiente y antes de lanzarlo dará una vista para poder entender el minijuego. Yendo uno por uno serán los siguientes:</w:t>
       </w:r>
     </w:p>
     <w:p>
@@ -12654,7 +13919,15 @@
         <w:t>Debilidad:</w:t>
       </w:r>
       <w:r>
-        <w:t xml:space="preserve"> aparecerán por pantalla tres esferas de colores planos y a la derecha 3 formas cada una con un color en su borde. El jugador deberá unir el color con la forma. Antes de que lance Lord Magulis el hechizo, comunicará el siguiente mensaje:</w:t>
+        <w:t xml:space="preserve"> aparecerán por pantalla tres esferas de colores planos y a la derecha 3 formas cada una con un color en su borde. El jugador deberá unir el color con la forma. Antes de que lance Lord </w:t>
+      </w:r>
+      <w:proofErr w:type="spellStart"/>
+      <w:r>
+        <w:t>Magulis</w:t>
+      </w:r>
+      <w:proofErr w:type="spellEnd"/>
+      <w:r>
+        <w:t xml:space="preserve"> el hechizo, comunicará el siguiente mensaje:</w:t>
       </w:r>
     </w:p>
     <w:p>
@@ -12690,7 +13963,15 @@
         <w:t>Veneno:</w:t>
       </w:r>
       <w:r>
-        <w:t xml:space="preserve"> en el hueco donde aparece el minijuego de recuperación aparecerán varias pócimas, pero unas de ellas tendrán calaveras. El jugador deberá pulsar sobre todas ellas hasta que todas estén seleccionadas. Para ese momento acabará el minijuego. Si se confunde, el juego se reinicia y antes de poder jugar este hechizo, Lord Magulis comentará lo siguiente:</w:t>
+        <w:t xml:space="preserve"> en el hueco donde aparece el minijuego de recuperación aparecerán varias pócimas, pero unas de ellas tendrán calaveras. El jugador deberá pulsar sobre todas ellas hasta que todas estén seleccionadas. Para ese momento acabará el minijuego. Si se confunde, el juego se reinicia y antes de poder jugar este hechizo, Lord </w:t>
+      </w:r>
+      <w:proofErr w:type="spellStart"/>
+      <w:r>
+        <w:t>Magulis</w:t>
+      </w:r>
+      <w:proofErr w:type="spellEnd"/>
+      <w:r>
+        <w:t xml:space="preserve"> comentará lo siguiente:</w:t>
       </w:r>
     </w:p>
     <w:p>
@@ -12766,7 +14047,23 @@
         <w:t>Cegado</w:t>
       </w:r>
       <w:r>
-        <w:t>: siendo el último minijuego a realizar, consistirá en que aparecen cartas en la zona del minijuego con unos números durante un breve periodo de tiempo. Tras eso, se dan la vuelta y el jugador debe poder pulsarlas en el orden en el que presentan los números. Lord Magulis comentará lo siguiente antes de lanzar el hechizo:</w:t>
+        <w:t xml:space="preserve">: siendo </w:t>
+      </w:r>
+      <w:proofErr w:type="gramStart"/>
+      <w:r>
+        <w:t>el último minijuego a realizar</w:t>
+      </w:r>
+      <w:proofErr w:type="gramEnd"/>
+      <w:r>
+        <w:t xml:space="preserve">, consistirá en que aparecen cartas en la zona del minijuego con unos números durante un breve periodo de tiempo. Tras eso, se dan la vuelta y el jugador debe poder pulsarlas en el orden en el que presentan los números. Lord </w:t>
+      </w:r>
+      <w:proofErr w:type="spellStart"/>
+      <w:r>
+        <w:t>Magulis</w:t>
+      </w:r>
+      <w:proofErr w:type="spellEnd"/>
+      <w:r>
+        <w:t xml:space="preserve"> comentará lo siguiente antes de lanzar el hechizo:</w:t>
       </w:r>
     </w:p>
     <w:p>
@@ -12791,7 +14088,15 @@
         <w:jc w:val="both"/>
       </w:pPr>
       <w:r>
-        <w:t>Una vez resueltos los cuatro minijuegos se acabará el duelo y Lord Magulis anunciará lo siguiente:</w:t>
+        <w:t xml:space="preserve">Una vez resueltos los cuatro minijuegos se acabará el duelo y Lord </w:t>
+      </w:r>
+      <w:proofErr w:type="spellStart"/>
+      <w:r>
+        <w:t>Magulis</w:t>
+      </w:r>
+      <w:proofErr w:type="spellEnd"/>
+      <w:r>
+        <w:t xml:space="preserve"> anunciará lo siguiente:</w:t>
       </w:r>
     </w:p>
     <w:p>
@@ -13027,7 +14332,15 @@
         <w:jc w:val="both"/>
       </w:pPr>
       <w:r>
-        <w:t xml:space="preserve">Comienza todo con una pantalla de combate y aparece un cuadro de diálogo del profesor de batallas de varitas. El texto que aparece por el recuadro serán: “Bienvenido a las clases básicas de batallas con varitas. Hoy le explicaremos la conformación del entorno en el que jugará.” </w:t>
+        <w:t xml:space="preserve">Comienza todo con una pantalla de combate y aparece un cuadro de diálogo del profesor de batallas de varitas. El texto que aparece por el recuadro </w:t>
+      </w:r>
+      <w:proofErr w:type="gramStart"/>
+      <w:r>
+        <w:t>serán</w:t>
+      </w:r>
+      <w:proofErr w:type="gramEnd"/>
+      <w:r>
+        <w:t xml:space="preserve">: “Bienvenido a las clases básicas de batallas con varitas. Hoy le explicaremos la conformación del entorno en el que jugará.” </w:t>
       </w:r>
     </w:p>
     <w:p>
@@ -13492,6 +14805,124 @@
         </w:rPr>
         <w:t>6º tutorial:</w:t>
       </w:r>
+      <w:r>
+        <w:rPr>
+          <w:i/>
+          <w:iCs/>
+          <w:u w:val="single"/>
+        </w:rPr>
+        <w:t xml:space="preserve"> </w:t>
+      </w:r>
+      <w:r>
+        <w:t>se comienza a tratar otra mecánica de la que el jugador puede tener control a lo largo de los duelos: la resolución de estados. Muchas veces cuando un jugador sufre un estado de un rival, puede solucionarlo con otro hechizo o con una mecánica del juego que va a ser diferente en función del estado que está sufriendo en esos momentos. Con este sexto tutorial se trata de comenzar a explicar este elemento y mantendrá el siguiente orden:</w:t>
+      </w:r>
+    </w:p>
+    <w:p>
+      <w:pPr>
+        <w:pStyle w:val="Prrafodelista"/>
+        <w:numPr>
+          <w:ilvl w:val="0"/>
+          <w:numId w:val="28"/>
+        </w:numPr>
+        <w:spacing w:line="360" w:lineRule="auto"/>
+        <w:jc w:val="both"/>
+        <w:rPr>
+          <w:i/>
+          <w:iCs/>
+          <w:u w:val="single"/>
+        </w:rPr>
+      </w:pPr>
+      <w:r>
+        <w:t>Vuelve a aparecer la ventana del combate y aparecerá un cuadro de texto de Lord Margulis que trata de narrar lo siguiente: “Está muy bien poder controlar los hechizos para mejorar nuestra situación o empeorar al rival, pero nuestros estados se pueden curar con otros tipos de utensilios. A lo largo de una batalla puede ser más conveniente hacer una breve pausa y resolver este problema sin necesidad de un hechizo”.</w:t>
+      </w:r>
+    </w:p>
+    <w:p>
+      <w:pPr>
+        <w:pStyle w:val="Prrafodelista"/>
+        <w:numPr>
+          <w:ilvl w:val="0"/>
+          <w:numId w:val="28"/>
+        </w:numPr>
+        <w:spacing w:line="360" w:lineRule="auto"/>
+        <w:jc w:val="both"/>
+        <w:rPr>
+          <w:i/>
+          <w:iCs/>
+          <w:u w:val="single"/>
+        </w:rPr>
+      </w:pPr>
+      <w:r>
+        <w:t xml:space="preserve">Se queda enfocado el botón que va a trasladar al usuario al botón que da lugar a la zona de trabajo del jugador para resolver este tipo de situaciones </w:t>
+      </w:r>
+      <w:r>
+        <w:lastRenderedPageBreak/>
+        <w:t xml:space="preserve">durante la batalla y surge otro comentario de Lord </w:t>
+      </w:r>
+      <w:proofErr w:type="spellStart"/>
+      <w:r>
+        <w:t>Magulis</w:t>
+      </w:r>
+      <w:proofErr w:type="spellEnd"/>
+      <w:r>
+        <w:t>: “Cuando nos veamos afectados por una situación que nos afecta negativamente durante el combate, esta zona se quedará activada. Si pulsamos en ella accederemos al puesto de trabajo manual y trataremos de resolver nuestra dolencia con remedios caseros. Para esta lección vamos a explicar la más básica de todas: la debilidad, ese estado en el que nuestros ataques no van a ser tan buenos como se esperaba.</w:t>
+      </w:r>
+      <w:r>
+        <w:t>”</w:t>
+      </w:r>
+    </w:p>
+    <w:p>
+      <w:pPr>
+        <w:pStyle w:val="Prrafodelista"/>
+        <w:numPr>
+          <w:ilvl w:val="0"/>
+          <w:numId w:val="28"/>
+        </w:numPr>
+        <w:spacing w:line="360" w:lineRule="auto"/>
+        <w:jc w:val="both"/>
+        <w:rPr>
+          <w:i/>
+          <w:iCs/>
+          <w:u w:val="single"/>
+        </w:rPr>
+      </w:pPr>
+      <w:r>
+        <w:t xml:space="preserve">Con ese mensaje realizado se dejará que el jugador pulse esta zona y una vez que lo haga se cambiará hacia una supuesta mesa de trabajo con tres esferas de colores planos a la izquierda y tres formas con un color en su borde en la derecha. El jugador deberá unir el color con la forma y ante esto Lord </w:t>
+      </w:r>
+      <w:proofErr w:type="spellStart"/>
+      <w:r>
+        <w:t>Magulis</w:t>
+      </w:r>
+      <w:proofErr w:type="spellEnd"/>
+      <w:r>
+        <w:t xml:space="preserve"> explicará el minijuego: “Hay que concentrarse y organizarse bien, por lo que unir los colores con las formas que los portan es una buena forma de hacerlo”. Tras ello dejará que el jugador lo complete por sí solo.</w:t>
+      </w:r>
+    </w:p>
+    <w:p>
+      <w:pPr>
+        <w:pStyle w:val="Prrafodelista"/>
+        <w:numPr>
+          <w:ilvl w:val="0"/>
+          <w:numId w:val="28"/>
+        </w:numPr>
+        <w:spacing w:line="360" w:lineRule="auto"/>
+        <w:jc w:val="both"/>
+        <w:rPr>
+          <w:i/>
+          <w:iCs/>
+          <w:u w:val="single"/>
+        </w:rPr>
+      </w:pPr>
+      <w:r>
+        <w:t xml:space="preserve">Con el minijuego realizado, se volverá a la pantalla de combate y el botón de acceso a esta zona quedará desactivado. Lord </w:t>
+      </w:r>
+      <w:proofErr w:type="spellStart"/>
+      <w:r>
+        <w:t>Magulis</w:t>
+      </w:r>
+      <w:proofErr w:type="spellEnd"/>
+      <w:r>
+        <w:t xml:space="preserve"> indicará lo siguiente: “Así es como podemos solventar algo tan sencillo como la debilidad, pero aún nos quedan tres estados por ver.” Al terminar esto se mostrará el mensaje de tutorial acabado y se dará la opción al jugador de volver a las lecciones.</w:t>
+      </w:r>
     </w:p>
     <w:p>
       <w:pPr>
@@ -13516,6 +14947,101 @@
         </w:rPr>
         <w:t>7º tutorial:</w:t>
       </w:r>
+      <w:r>
+        <w:t xml:space="preserve"> repitiendo el esquema de hasta ahora, esta lección comenzará con la imagen del combate y seguirá la estructura del tutorial que explicaba la resolución de la debilidad.</w:t>
+      </w:r>
+    </w:p>
+    <w:p>
+      <w:pPr>
+        <w:pStyle w:val="Prrafodelista"/>
+        <w:numPr>
+          <w:ilvl w:val="0"/>
+          <w:numId w:val="29"/>
+        </w:numPr>
+        <w:spacing w:line="360" w:lineRule="auto"/>
+        <w:jc w:val="both"/>
+      </w:pPr>
+      <w:r>
+        <w:t xml:space="preserve">Para el caso de este tutorial se tratará el estado de veneno, lo cual </w:t>
+      </w:r>
+      <w:r>
+        <w:t xml:space="preserve">se va a combatir de una forma similar al anterior. En primera instancia Lord </w:t>
+      </w:r>
+      <w:proofErr w:type="spellStart"/>
+      <w:r>
+        <w:t>Magulis</w:t>
+      </w:r>
+      <w:proofErr w:type="spellEnd"/>
+      <w:r>
+        <w:t xml:space="preserve"> comentará: “Ya sabemos un poco como desenvolvernos por el puesto de trabajo manual y toca el turno de hablar del segundo estado: el veneno. Muchas veces es difícil concentrarse si estamos perdiendo vida por el veneno por lo que habrá que tratar de solucionarlo cuanto antes.” Tras ello el botón se destaca y el jugador pulsará para continuar.</w:t>
+      </w:r>
+    </w:p>
+    <w:p>
+      <w:pPr>
+        <w:pStyle w:val="Prrafodelista"/>
+        <w:numPr>
+          <w:ilvl w:val="0"/>
+          <w:numId w:val="29"/>
+        </w:numPr>
+        <w:spacing w:line="360" w:lineRule="auto"/>
+        <w:jc w:val="both"/>
+      </w:pPr>
+      <w:r>
+        <w:t xml:space="preserve">Una vez pulsado el botón se mostrará la zona de trabajo con varias </w:t>
+      </w:r>
+      <w:proofErr w:type="spellStart"/>
+      <w:r>
+        <w:t>pociones</w:t>
+      </w:r>
+      <w:proofErr w:type="spellEnd"/>
+      <w:r>
+        <w:t xml:space="preserve">. Algunas de ellas tienen calaveras y el objetivo es poder tocar </w:t>
+      </w:r>
+      <w:r>
+        <w:lastRenderedPageBreak/>
+        <w:t xml:space="preserve">todas las que no lo tienen para alcanzar la cura. Lord </w:t>
+      </w:r>
+      <w:proofErr w:type="spellStart"/>
+      <w:r>
+        <w:t>Magulis</w:t>
+      </w:r>
+      <w:proofErr w:type="spellEnd"/>
+      <w:r>
+        <w:t xml:space="preserve"> comentará el objetivo principal: “Muchas veces no conocemos qué veneno nos han </w:t>
+      </w:r>
+      <w:proofErr w:type="gramStart"/>
+      <w:r>
+        <w:t>lanzado</w:t>
+      </w:r>
+      <w:proofErr w:type="gramEnd"/>
+      <w:r>
+        <w:t xml:space="preserve"> pero es conveniente que probemos con todos los antídotos, es decir, las pócimas que no tienen una calavera pintada, para poder hallar la cura. </w:t>
+      </w:r>
+      <w:r>
+        <w:t>Toma todas esas pócimas y podrás quitarte el veneno”. Con esas últimas palabras el jugador deberá realizar el minijuego, cerrando toda la pantalla de juego una vez que se ha terminado.</w:t>
+      </w:r>
+    </w:p>
+    <w:p>
+      <w:pPr>
+        <w:pStyle w:val="Prrafodelista"/>
+        <w:numPr>
+          <w:ilvl w:val="0"/>
+          <w:numId w:val="29"/>
+        </w:numPr>
+        <w:spacing w:line="360" w:lineRule="auto"/>
+        <w:jc w:val="both"/>
+      </w:pPr>
+      <w:r>
+        <w:t xml:space="preserve">Volviendo a la pantalla de combate Lord </w:t>
+      </w:r>
+      <w:proofErr w:type="spellStart"/>
+      <w:r>
+        <w:t>Magulis</w:t>
+      </w:r>
+      <w:proofErr w:type="spellEnd"/>
+      <w:r>
+        <w:t xml:space="preserve"> anunciará el final del tutorial: “Muy bien, como ves no es algo difícil dominar el puesto de trabajo manual, pero hay que pensar muy bien si se usa o se recurre a algún hechizo. Eso solo dependerá de cómo vaya el combate y de uno mismo.”. Una vez finalizadas esas palabras termina el tutorial, se muestra el mensaje de tutorial completado y se da la opción de volver al menú de lecciones.</w:t>
+      </w:r>
     </w:p>
     <w:p>
       <w:pPr>
@@ -13540,6 +15066,90 @@
         </w:rPr>
         <w:t>8º tutorial:</w:t>
       </w:r>
+      <w:r>
+        <w:t xml:space="preserve"> </w:t>
+      </w:r>
+      <w:r>
+        <w:t>llega el turno del penúltimo posible estado que un jugador puede sufrir durante un combate. Siguiendo la estela anteriormente citada, se aparece la escena del combate.</w:t>
+      </w:r>
+    </w:p>
+    <w:p>
+      <w:pPr>
+        <w:pStyle w:val="Prrafodelista"/>
+        <w:numPr>
+          <w:ilvl w:val="0"/>
+          <w:numId w:val="30"/>
+        </w:numPr>
+        <w:spacing w:line="360" w:lineRule="auto"/>
+        <w:jc w:val="both"/>
+      </w:pPr>
+      <w:r>
+        <w:t xml:space="preserve">Lord </w:t>
+      </w:r>
+      <w:proofErr w:type="spellStart"/>
+      <w:r>
+        <w:t>Magulis</w:t>
+      </w:r>
+      <w:proofErr w:type="spellEnd"/>
+      <w:r>
+        <w:t xml:space="preserve"> hace los honores de comenzar de nuevo con este tutorial a través de unas palabras: “Ya falta menos para poder saber todo acerca de este arte del duelo de varitas. Ahora le toca el turno a la confusión, esos momentos en los que podemos encontrarnos, de vez en cuando en las batallas. Para comenzar a ver su remedio casero ya sabes como empezar.” Se ilumina la zona del botón para acceder al puesto de trabajo manual.</w:t>
+      </w:r>
+    </w:p>
+    <w:p>
+      <w:pPr>
+        <w:pStyle w:val="Prrafodelista"/>
+        <w:numPr>
+          <w:ilvl w:val="0"/>
+          <w:numId w:val="30"/>
+        </w:numPr>
+        <w:spacing w:line="360" w:lineRule="auto"/>
+        <w:jc w:val="both"/>
+      </w:pPr>
+      <w:r>
+        <w:t xml:space="preserve">En el momento en que el jugador pulsa el botón para acceder al puesto de trabajo manual, se aparece en la ventana un pequeño puzle rectangular con una serie de piezas alrededor para completarlo. Lord </w:t>
+      </w:r>
+      <w:proofErr w:type="spellStart"/>
+      <w:r>
+        <w:t>Magulis</w:t>
+      </w:r>
+      <w:proofErr w:type="spellEnd"/>
+      <w:r>
+        <w:t xml:space="preserve"> comenta lo siguiente: “A veces es importante pararse a pensar, ver tu mente como un puzle y escoger las piezas exactas para tener otra vez la cabeza centrada en el combate”. Tras ello se dejará al jugador que complete el minijuego.</w:t>
+      </w:r>
+    </w:p>
+    <w:p>
+      <w:pPr>
+        <w:pStyle w:val="Prrafodelista"/>
+        <w:numPr>
+          <w:ilvl w:val="0"/>
+          <w:numId w:val="30"/>
+        </w:numPr>
+        <w:spacing w:line="360" w:lineRule="auto"/>
+        <w:jc w:val="both"/>
+      </w:pPr>
+      <w:r>
+        <w:t xml:space="preserve">Una vez que se ha terminado el minijuego, Lord </w:t>
+      </w:r>
+      <w:proofErr w:type="spellStart"/>
+      <w:r>
+        <w:t>Magulis</w:t>
+      </w:r>
+      <w:proofErr w:type="spellEnd"/>
+      <w:r>
+        <w:t xml:space="preserve"> volverá a comentar algo: “Perfecto joven aprendiz del duelo con </w:t>
+      </w:r>
+      <w:proofErr w:type="gramStart"/>
+      <w:r>
+        <w:t>varitas,</w:t>
+      </w:r>
+      <w:proofErr w:type="gramEnd"/>
+      <w:r>
+        <w:t xml:space="preserve"> ya no falta nada, solo una lección más y estarás listo para cualquier batalla”. Con eso </w:t>
+      </w:r>
+      <w:r>
+        <w:lastRenderedPageBreak/>
+        <w:t>dicho, aparecerá la imagen de tutorial completado y se podrá dar acceso al jugador al resto de lecciones.</w:t>
+      </w:r>
     </w:p>
     <w:p>
       <w:pPr>
@@ -13564,6 +15174,84 @@
         </w:rPr>
         <w:t>9º tutorial:</w:t>
       </w:r>
+      <w:r>
+        <w:t xml:space="preserve"> </w:t>
+      </w:r>
+      <w:r>
+        <w:t>se terminan los tutoriales y para ello llega el momento de que se hable del último estado que un jugador puede llegar a sufrir en los duelos de varitas, por lo que repetirá la estructura establecida hasta ahora.</w:t>
+      </w:r>
+    </w:p>
+    <w:p>
+      <w:pPr>
+        <w:pStyle w:val="Prrafodelista"/>
+        <w:numPr>
+          <w:ilvl w:val="0"/>
+          <w:numId w:val="31"/>
+        </w:numPr>
+        <w:spacing w:line="360" w:lineRule="auto"/>
+        <w:jc w:val="both"/>
+      </w:pPr>
+      <w:r>
+        <w:t xml:space="preserve">Lo primero que ocurrirá, como en todos los casos, es mostrar la sección de combate habitual. Para empezar, Lord </w:t>
+      </w:r>
+      <w:proofErr w:type="spellStart"/>
+      <w:r>
+        <w:t>Magulis</w:t>
+      </w:r>
+      <w:proofErr w:type="spellEnd"/>
+      <w:r>
+        <w:t xml:space="preserve"> hará la presentación habitual de la lección: “Por fin terminamos este entrenamiento para conocer todo sobre los duelos de varitas y para ello terminamos con la resolución del estado de cegado. Recurre al puesto de trabajo manual como de costumbre”. Se marca el botón de acceso a la zona de trabajo manual para acceder a ello.</w:t>
+      </w:r>
+    </w:p>
+    <w:p>
+      <w:pPr>
+        <w:pStyle w:val="Prrafodelista"/>
+        <w:numPr>
+          <w:ilvl w:val="0"/>
+          <w:numId w:val="31"/>
+        </w:numPr>
+        <w:spacing w:line="360" w:lineRule="auto"/>
+        <w:jc w:val="both"/>
+      </w:pPr>
+      <w:r>
+        <w:t xml:space="preserve">Una vez que el jugador ha accedido aparece por la zona de pantalla una serie de cartas con unos números en un breve periodo de tiempo. Tras ello se dan la vuelta y el jugador deberá pulsar las cartas en el orden establecido por los números. Lord </w:t>
+      </w:r>
+      <w:proofErr w:type="spellStart"/>
+      <w:r>
+        <w:t>Magulis</w:t>
+      </w:r>
+      <w:proofErr w:type="spellEnd"/>
+      <w:r>
+        <w:t xml:space="preserve"> vuelve a comentar su comentario habitual para explicar el minijuego: “La memoria puede venir muy bien para poder dejar de estar ciego y ver más allá. Ordena las cartas que ves por pantalla según los números que tenían y tu ceguera se acabará”.</w:t>
+      </w:r>
+    </w:p>
+    <w:p>
+      <w:pPr>
+        <w:pStyle w:val="Prrafodelista"/>
+        <w:numPr>
+          <w:ilvl w:val="0"/>
+          <w:numId w:val="31"/>
+        </w:numPr>
+        <w:spacing w:line="360" w:lineRule="auto"/>
+        <w:jc w:val="both"/>
+      </w:pPr>
+      <w:r>
+        <w:t xml:space="preserve">Tras el último comentario de Lord </w:t>
+      </w:r>
+      <w:proofErr w:type="spellStart"/>
+      <w:r>
+        <w:t>Magulis</w:t>
+      </w:r>
+      <w:proofErr w:type="spellEnd"/>
+      <w:r>
+        <w:t>, el jugador deberá realizar el minijuego. Una vez conseguido el profesor se despedirá definitivamente de estas lecciones: “Enhorabuena jovencito</w:t>
+      </w:r>
+      <w:r>
+        <w:t>, has conseguido aprender todo lo que te puedo enseñar. Te animo a que compartas todo esto que has aprendido y que</w:t>
+      </w:r>
+      <w:r>
+        <w:t xml:space="preserve"> te sea muy útil durante el curso”. Aparece por pantalla el mensaje de tutorial completado y se da opción al jugador de volver al menú de lecciones.</w:t>
+      </w:r>
     </w:p>
     <w:p>
       <w:pPr>
@@ -13600,7 +15288,11 @@
         <w:t xml:space="preserve"> Se cuenta con una vista de cómo se encuentra, visualmente el personaje y una opción para editar los hechizos con los que se van a entrar en el combate, para elegir el mazo. </w:t>
       </w:r>
       <w:r>
-        <w:t xml:space="preserve"> A la hora de establecer el nivel de dificultad, se establece esta disposición de inteligencias artificiales para poder programarlas en las partidas:</w:t>
+        <w:t xml:space="preserve"> A la hora de establecer el nivel </w:t>
+      </w:r>
+      <w:r>
+        <w:lastRenderedPageBreak/>
+        <w:t>de dificultad, se establece esta disposición de inteligencias artificiales para poder programarlas en las partidas:</w:t>
       </w:r>
     </w:p>
     <w:p>
@@ -13631,11 +15323,7 @@
         <w:t>:</w:t>
       </w:r>
       <w:r>
-        <w:t xml:space="preserve"> para este tipo de inteligencia se establecerá una configuración de ataques y defensas de nivel 1, escogidas de forma aleatoria entre </w:t>
-      </w:r>
-      <w:r>
-        <w:lastRenderedPageBreak/>
-        <w:t>todos los que hay. En cuanto a las mejoras y debilidades ocurrirá lo mismo, pero solo se elegirá una de nivel 1. Para dar una capa más de identificación de dificultad, se establecerá un tiempo determinado alto para la elaboración del hechizo y que se pueda comparar con el ejecutado por el usuario.</w:t>
+        <w:t xml:space="preserve"> para este tipo de inteligencia se establecerá una configuración de ataques y defensas de nivel 1, escogidas de forma aleatoria entre todos los que hay. En cuanto a las mejoras y debilidades ocurrirá lo mismo, pero solo se elegirá una de nivel 1. Para dar una capa más de identificación de dificultad, se establecerá un tiempo determinado alto para la elaboración del hechizo y que se pueda comparar con el ejecutado por el usuario.</w:t>
       </w:r>
     </w:p>
     <w:p>
@@ -13704,7 +15392,15 @@
         <w:t xml:space="preserve">, la cual se establece con un cálculo teniendo en cuenta la vida del </w:t>
       </w:r>
       <w:r>
-        <w:t>usuario y la dificultad de la partida. Si la dificultad es fácil se multiplicará los puntos de vida por 0,75, mientras que si la partida ha sido en normal por 1,00 y si la partida ha sido en difícil por 1,5. Esto proporcionará Speller$ para que el jugador pueda gastarlos. Además de esto aparecerá, en la ventana de la puntuación, una opción para volver a jugar y otra para salir al menú principal. Para el caso de haber perdido, aparecerá un 0 en la puntuación y las mismas opciones en la ventana.</w:t>
+        <w:t xml:space="preserve">usuario y la dificultad de la partida. Si la dificultad es fácil se multiplicará los puntos de vida por 0,75, mientras que si la partida ha sido en normal por 1,00 y si la partida ha sido en difícil por 1,5. Esto proporcionará </w:t>
+      </w:r>
+      <w:proofErr w:type="spellStart"/>
+      <w:r>
+        <w:t>Speller</w:t>
+      </w:r>
+      <w:proofErr w:type="spellEnd"/>
+      <w:r>
+        <w:t>$ para que el jugador pueda gastarlos. Además de esto aparecerá, en la ventana de la puntuación, una opción para volver a jugar y otra para salir al menú principal. Para el caso de haber perdido, aparecerá un 0 en la puntuación y las mismas opciones en la ventana.</w:t>
       </w:r>
     </w:p>
     <w:p>
@@ -13781,10 +15477,7 @@
         <w:fldChar w:fldCharType="begin"/>
       </w:r>
       <w:r>
-        <w:instrText xml:space="preserve"> SEQ Ilustración \* ARAB</w:instrText>
-      </w:r>
-      <w:r>
-        <w:instrText xml:space="preserve">IC </w:instrText>
+        <w:instrText xml:space="preserve"> SEQ Ilustración \* ARABIC </w:instrText>
       </w:r>
       <w:r>
         <w:fldChar w:fldCharType="separate"/>
@@ -13828,7 +15521,15 @@
         <w:t xml:space="preserve"> se accederá cuando se trata de jugar al modo con otro jugador online. En dicho momento se entrará en una sala donde se espera la conexión de un solo usuario y se permite a cada uno aceptar. Una vez que han aceptado, en la pantalla de cada jugador aparecerá la elección de configuración de hechizos y deberán darle a aceptar para comenzar la batalla</w:t>
       </w:r>
       <w:r>
-        <w:t>, habiendo establecido una cantidad de Speller$ que apuestan. Hasta que ambos jugadores no acepten la misma cantidad de dinero apostado no comenzará la partida. Una vez que coincida se iniciará el combate y se ejecutará como otro combate normal, teniendo en cuenta las variables de cada jugador. Cuando se resuelva el combate podrán ocurrir dos situaciones en la pantalla del jugador:</w:t>
+        <w:t xml:space="preserve">, habiendo establecido una cantidad de </w:t>
+      </w:r>
+      <w:proofErr w:type="spellStart"/>
+      <w:r>
+        <w:t>Speller</w:t>
+      </w:r>
+      <w:proofErr w:type="spellEnd"/>
+      <w:r>
+        <w:t>$ que apuestan. Hasta que ambos jugadores no acepten la misma cantidad de dinero apostado no comenzará la partida. Una vez que coincida se iniciará el combate y se ejecutará como otro combate normal, teniendo en cuenta las variables de cada jugador. Cuando se resuelva el combate podrán ocurrir dos situaciones en la pantalla del jugador:</w:t>
       </w:r>
     </w:p>
     <w:p>
@@ -13851,7 +15552,15 @@
         <w:t>Ser el jugador victorioso:</w:t>
       </w:r>
       <w:r>
-        <w:t xml:space="preserve"> en este caso aparecerá una ventana de victoria igual que en cualquier otro modo. En vez de una puntuación aparecerá un mensaje de victoria y los Speller$ que se han ganado. Habrá dos botones uno de salir y uno de volver a jugar. Si se pulsa el de volver a jugar se esperará a que el otro jugador haya mandado una respuesta, ya que si pulsa el mismo botón se preparará una partida con el mismo jugador y la misma cantidad de dinero. Si el otro jugador no quiere echar una segunda partida, se saldrá a la sala de espera para buscar a otro</w:t>
+        <w:t xml:space="preserve"> en este caso aparecerá una ventana de victoria igual que en cualquier otro modo. En vez de una puntuación aparecerá un mensaje de victoria y los </w:t>
+      </w:r>
+      <w:proofErr w:type="spellStart"/>
+      <w:r>
+        <w:t>Speller</w:t>
+      </w:r>
+      <w:proofErr w:type="spellEnd"/>
+      <w:r>
+        <w:t>$ que se han ganado. Habrá dos botones uno de salir y uno de volver a jugar. Si se pulsa el de volver a jugar se esperará a que el otro jugador haya mandado una respuesta, ya que si pulsa el mismo botón se preparará una partida con el mismo jugador y la misma cantidad de dinero. Si el otro jugador no quiere echar una segunda partida, se saldrá a la sala de espera para buscar a otro</w:t>
       </w:r>
     </w:p>
     <w:p>
@@ -13877,7 +15586,15 @@
         <w:t xml:space="preserve"> </w:t>
       </w:r>
       <w:r>
-        <w:t xml:space="preserve">para esta situación se aparecerá la ventana de finalización de partida igual que en otro modo. No aparecerá ninguna puntuación, sino un mensaje de derrota y la cantidad de Speller$ que se han perdido. Además, aparecerán un botón de volver a jugar, si se quiere volver a jugar con el jugador por la misma </w:t>
+        <w:t xml:space="preserve">para esta situación se aparecerá la ventana de finalización de partida igual que en otro modo. No aparecerá ninguna puntuación, sino un mensaje de derrota y la cantidad de </w:t>
+      </w:r>
+      <w:proofErr w:type="spellStart"/>
+      <w:r>
+        <w:t>Speller</w:t>
+      </w:r>
+      <w:proofErr w:type="spellEnd"/>
+      <w:r>
+        <w:t xml:space="preserve">$ que se han perdido. Además, aparecerán un botón de volver a jugar, si se quiere volver a jugar con el jugador por la misma </w:t>
       </w:r>
       <w:r>
         <w:lastRenderedPageBreak/>
@@ -13959,14 +15676,27 @@
       <w:r>
         <w:t xml:space="preserve">Ilustración </w:t>
       </w:r>
-      <w:fldSimple w:instr=" SEQ Ilustración \* ARABIC ">
-        <w:r>
-          <w:rPr>
-            <w:noProof/>
-          </w:rPr>
-          <w:t>11</w:t>
-        </w:r>
-      </w:fldSimple>
+      <w:r>
+        <w:fldChar w:fldCharType="begin"/>
+      </w:r>
+      <w:r>
+        <w:instrText xml:space="preserve"> SEQ Ilustración \* ARABIC </w:instrText>
+      </w:r>
+      <w:r>
+        <w:fldChar w:fldCharType="separate"/>
+      </w:r>
+      <w:r>
+        <w:rPr>
+          <w:noProof/>
+        </w:rPr>
+        <w:t>11</w:t>
+      </w:r>
+      <w:r>
+        <w:rPr>
+          <w:noProof/>
+        </w:rPr>
+        <w:fldChar w:fldCharType="end"/>
+      </w:r>
       <w:r>
         <w:t xml:space="preserve"> - Ejemplo modo multijugador</w:t>
       </w:r>
@@ -14412,14 +16142,27 @@
       <w:r>
         <w:t xml:space="preserve">Ilustración </w:t>
       </w:r>
-      <w:fldSimple w:instr=" SEQ Ilustración \* ARABIC ">
-        <w:r>
-          <w:rPr>
-            <w:noProof/>
-          </w:rPr>
-          <w:t>15</w:t>
-        </w:r>
-      </w:fldSimple>
+      <w:r>
+        <w:fldChar w:fldCharType="begin"/>
+      </w:r>
+      <w:r>
+        <w:instrText xml:space="preserve"> SEQ Ilustración \* ARABIC </w:instrText>
+      </w:r>
+      <w:r>
+        <w:fldChar w:fldCharType="separate"/>
+      </w:r>
+      <w:r>
+        <w:rPr>
+          <w:noProof/>
+        </w:rPr>
+        <w:t>15</w:t>
+      </w:r>
+      <w:r>
+        <w:rPr>
+          <w:noProof/>
+        </w:rPr>
+        <w:fldChar w:fldCharType="end"/>
+      </w:r>
       <w:r>
         <w:t xml:space="preserve"> - Ejemplo victoria o derrota</w:t>
       </w:r>
@@ -14544,14 +16287,27 @@
       <w:r>
         <w:t xml:space="preserve">Ilustración </w:t>
       </w:r>
-      <w:fldSimple w:instr=" SEQ Ilustración \* ARABIC ">
-        <w:r>
-          <w:rPr>
-            <w:noProof/>
-          </w:rPr>
-          <w:t>16</w:t>
-        </w:r>
-      </w:fldSimple>
+      <w:r>
+        <w:fldChar w:fldCharType="begin"/>
+      </w:r>
+      <w:r>
+        <w:instrText xml:space="preserve"> SEQ Ilustración \* ARABIC </w:instrText>
+      </w:r>
+      <w:r>
+        <w:fldChar w:fldCharType="separate"/>
+      </w:r>
+      <w:r>
+        <w:rPr>
+          <w:noProof/>
+        </w:rPr>
+        <w:t>16</w:t>
+      </w:r>
+      <w:r>
+        <w:rPr>
+          <w:noProof/>
+        </w:rPr>
+        <w:fldChar w:fldCharType="end"/>
+      </w:r>
       <w:r>
         <w:t xml:space="preserve"> - Ejemplo opciones</w:t>
       </w:r>
@@ -14673,14 +16429,27 @@
       <w:r>
         <w:t xml:space="preserve">Ilustración </w:t>
       </w:r>
-      <w:fldSimple w:instr=" SEQ Ilustración \* ARABIC ">
-        <w:r>
-          <w:rPr>
-            <w:noProof/>
-          </w:rPr>
-          <w:t>17</w:t>
-        </w:r>
-      </w:fldSimple>
+      <w:r>
+        <w:fldChar w:fldCharType="begin"/>
+      </w:r>
+      <w:r>
+        <w:instrText xml:space="preserve"> SEQ Ilustración \* ARABIC </w:instrText>
+      </w:r>
+      <w:r>
+        <w:fldChar w:fldCharType="separate"/>
+      </w:r>
+      <w:r>
+        <w:rPr>
+          <w:noProof/>
+        </w:rPr>
+        <w:t>17</w:t>
+      </w:r>
+      <w:r>
+        <w:rPr>
+          <w:noProof/>
+        </w:rPr>
+        <w:fldChar w:fldCharType="end"/>
+      </w:r>
       <w:r>
         <w:t xml:space="preserve"> - Diagrama de flujo para el título</w:t>
       </w:r>
@@ -15840,7 +17609,21 @@
             <w:rPr>
               <w:lang w:val="en-US"/>
             </w:rPr>
-            <w:t xml:space="preserve"> – Grupo H – Fire MeatBall Games</w:t>
+            <w:t xml:space="preserve"> – Grupo H – Fire </w:t>
+          </w:r>
+          <w:proofErr w:type="spellStart"/>
+          <w:r>
+            <w:rPr>
+              <w:lang w:val="en-US"/>
+            </w:rPr>
+            <w:t>MeatBall</w:t>
+          </w:r>
+          <w:proofErr w:type="spellEnd"/>
+          <w:r>
+            <w:rPr>
+              <w:lang w:val="en-US"/>
+            </w:rPr>
+            <w:t xml:space="preserve"> Games</w:t>
           </w:r>
         </w:p>
         <w:p>
@@ -16093,6 +17876,184 @@
     </w:lvl>
   </w:abstractNum>
   <w:abstractNum w:abstractNumId="1" w15:restartNumberingAfterBreak="0">
+    <w:nsid w:val="013A4B51"/>
+    <w:multiLevelType w:val="hybridMultilevel"/>
+    <w:tmpl w:val="A094FB80"/>
+    <w:lvl w:ilvl="0" w:tplc="806666A8">
+      <w:start w:val="1"/>
+      <w:numFmt w:val="decimal"/>
+      <w:lvlText w:val="%1-"/>
+      <w:lvlJc w:val="left"/>
+      <w:pPr>
+        <w:ind w:left="2484" w:hanging="360"/>
+      </w:pPr>
+      <w:rPr>
+        <w:rFonts w:hint="default"/>
+      </w:rPr>
+    </w:lvl>
+    <w:lvl w:ilvl="1" w:tplc="0C0A0019" w:tentative="1">
+      <w:start w:val="1"/>
+      <w:numFmt w:val="lowerLetter"/>
+      <w:lvlText w:val="%2."/>
+      <w:lvlJc w:val="left"/>
+      <w:pPr>
+        <w:ind w:left="3204" w:hanging="360"/>
+      </w:pPr>
+    </w:lvl>
+    <w:lvl w:ilvl="2" w:tplc="0C0A001B" w:tentative="1">
+      <w:start w:val="1"/>
+      <w:numFmt w:val="lowerRoman"/>
+      <w:lvlText w:val="%3."/>
+      <w:lvlJc w:val="right"/>
+      <w:pPr>
+        <w:ind w:left="3924" w:hanging="180"/>
+      </w:pPr>
+    </w:lvl>
+    <w:lvl w:ilvl="3" w:tplc="0C0A000F" w:tentative="1">
+      <w:start w:val="1"/>
+      <w:numFmt w:val="decimal"/>
+      <w:lvlText w:val="%4."/>
+      <w:lvlJc w:val="left"/>
+      <w:pPr>
+        <w:ind w:left="4644" w:hanging="360"/>
+      </w:pPr>
+    </w:lvl>
+    <w:lvl w:ilvl="4" w:tplc="0C0A0019" w:tentative="1">
+      <w:start w:val="1"/>
+      <w:numFmt w:val="lowerLetter"/>
+      <w:lvlText w:val="%5."/>
+      <w:lvlJc w:val="left"/>
+      <w:pPr>
+        <w:ind w:left="5364" w:hanging="360"/>
+      </w:pPr>
+    </w:lvl>
+    <w:lvl w:ilvl="5" w:tplc="0C0A001B" w:tentative="1">
+      <w:start w:val="1"/>
+      <w:numFmt w:val="lowerRoman"/>
+      <w:lvlText w:val="%6."/>
+      <w:lvlJc w:val="right"/>
+      <w:pPr>
+        <w:ind w:left="6084" w:hanging="180"/>
+      </w:pPr>
+    </w:lvl>
+    <w:lvl w:ilvl="6" w:tplc="0C0A000F" w:tentative="1">
+      <w:start w:val="1"/>
+      <w:numFmt w:val="decimal"/>
+      <w:lvlText w:val="%7."/>
+      <w:lvlJc w:val="left"/>
+      <w:pPr>
+        <w:ind w:left="6804" w:hanging="360"/>
+      </w:pPr>
+    </w:lvl>
+    <w:lvl w:ilvl="7" w:tplc="0C0A0019" w:tentative="1">
+      <w:start w:val="1"/>
+      <w:numFmt w:val="lowerLetter"/>
+      <w:lvlText w:val="%8."/>
+      <w:lvlJc w:val="left"/>
+      <w:pPr>
+        <w:ind w:left="7524" w:hanging="360"/>
+      </w:pPr>
+    </w:lvl>
+    <w:lvl w:ilvl="8" w:tplc="0C0A001B" w:tentative="1">
+      <w:start w:val="1"/>
+      <w:numFmt w:val="lowerRoman"/>
+      <w:lvlText w:val="%9."/>
+      <w:lvlJc w:val="right"/>
+      <w:pPr>
+        <w:ind w:left="8244" w:hanging="180"/>
+      </w:pPr>
+    </w:lvl>
+  </w:abstractNum>
+  <w:abstractNum w:abstractNumId="2" w15:restartNumberingAfterBreak="0">
+    <w:nsid w:val="033706AE"/>
+    <w:multiLevelType w:val="hybridMultilevel"/>
+    <w:tmpl w:val="DE342C78"/>
+    <w:lvl w:ilvl="0" w:tplc="1CFC4B72">
+      <w:start w:val="1"/>
+      <w:numFmt w:val="decimal"/>
+      <w:lvlText w:val="%1-"/>
+      <w:lvlJc w:val="left"/>
+      <w:pPr>
+        <w:ind w:left="2484" w:hanging="360"/>
+      </w:pPr>
+      <w:rPr>
+        <w:rFonts w:hint="default"/>
+      </w:rPr>
+    </w:lvl>
+    <w:lvl w:ilvl="1" w:tplc="0C0A0019" w:tentative="1">
+      <w:start w:val="1"/>
+      <w:numFmt w:val="lowerLetter"/>
+      <w:lvlText w:val="%2."/>
+      <w:lvlJc w:val="left"/>
+      <w:pPr>
+        <w:ind w:left="3204" w:hanging="360"/>
+      </w:pPr>
+    </w:lvl>
+    <w:lvl w:ilvl="2" w:tplc="0C0A001B" w:tentative="1">
+      <w:start w:val="1"/>
+      <w:numFmt w:val="lowerRoman"/>
+      <w:lvlText w:val="%3."/>
+      <w:lvlJc w:val="right"/>
+      <w:pPr>
+        <w:ind w:left="3924" w:hanging="180"/>
+      </w:pPr>
+    </w:lvl>
+    <w:lvl w:ilvl="3" w:tplc="0C0A000F" w:tentative="1">
+      <w:start w:val="1"/>
+      <w:numFmt w:val="decimal"/>
+      <w:lvlText w:val="%4."/>
+      <w:lvlJc w:val="left"/>
+      <w:pPr>
+        <w:ind w:left="4644" w:hanging="360"/>
+      </w:pPr>
+    </w:lvl>
+    <w:lvl w:ilvl="4" w:tplc="0C0A0019" w:tentative="1">
+      <w:start w:val="1"/>
+      <w:numFmt w:val="lowerLetter"/>
+      <w:lvlText w:val="%5."/>
+      <w:lvlJc w:val="left"/>
+      <w:pPr>
+        <w:ind w:left="5364" w:hanging="360"/>
+      </w:pPr>
+    </w:lvl>
+    <w:lvl w:ilvl="5" w:tplc="0C0A001B" w:tentative="1">
+      <w:start w:val="1"/>
+      <w:numFmt w:val="lowerRoman"/>
+      <w:lvlText w:val="%6."/>
+      <w:lvlJc w:val="right"/>
+      <w:pPr>
+        <w:ind w:left="6084" w:hanging="180"/>
+      </w:pPr>
+    </w:lvl>
+    <w:lvl w:ilvl="6" w:tplc="0C0A000F" w:tentative="1">
+      <w:start w:val="1"/>
+      <w:numFmt w:val="decimal"/>
+      <w:lvlText w:val="%7."/>
+      <w:lvlJc w:val="left"/>
+      <w:pPr>
+        <w:ind w:left="6804" w:hanging="360"/>
+      </w:pPr>
+    </w:lvl>
+    <w:lvl w:ilvl="7" w:tplc="0C0A0019" w:tentative="1">
+      <w:start w:val="1"/>
+      <w:numFmt w:val="lowerLetter"/>
+      <w:lvlText w:val="%8."/>
+      <w:lvlJc w:val="left"/>
+      <w:pPr>
+        <w:ind w:left="7524" w:hanging="360"/>
+      </w:pPr>
+    </w:lvl>
+    <w:lvl w:ilvl="8" w:tplc="0C0A001B" w:tentative="1">
+      <w:start w:val="1"/>
+      <w:numFmt w:val="lowerRoman"/>
+      <w:lvlText w:val="%9."/>
+      <w:lvlJc w:val="right"/>
+      <w:pPr>
+        <w:ind w:left="8244" w:hanging="180"/>
+      </w:pPr>
+    </w:lvl>
+  </w:abstractNum>
+  <w:abstractNum w:abstractNumId="3" w15:restartNumberingAfterBreak="0">
     <w:nsid w:val="0C78171A"/>
     <w:multiLevelType w:val="hybridMultilevel"/>
     <w:tmpl w:val="D4846B02"/>
@@ -16204,7 +18165,7 @@
       </w:rPr>
     </w:lvl>
   </w:abstractNum>
-  <w:abstractNum w:abstractNumId="2" w15:restartNumberingAfterBreak="0">
+  <w:abstractNum w:abstractNumId="4" w15:restartNumberingAfterBreak="0">
     <w:nsid w:val="150060ED"/>
     <w:multiLevelType w:val="hybridMultilevel"/>
     <w:tmpl w:val="69E4C30A"/>
@@ -16317,7 +18278,7 @@
       </w:rPr>
     </w:lvl>
   </w:abstractNum>
-  <w:abstractNum w:abstractNumId="3" w15:restartNumberingAfterBreak="0">
+  <w:abstractNum w:abstractNumId="5" w15:restartNumberingAfterBreak="0">
     <w:nsid w:val="16CC3CC9"/>
     <w:multiLevelType w:val="hybridMultilevel"/>
     <w:tmpl w:val="6CF2E584"/>
@@ -16430,7 +18391,98 @@
       </w:rPr>
     </w:lvl>
   </w:abstractNum>
-  <w:abstractNum w:abstractNumId="4" w15:restartNumberingAfterBreak="0">
+  <w:abstractNum w:abstractNumId="6" w15:restartNumberingAfterBreak="0">
+    <w:nsid w:val="1AAA2E4D"/>
+    <w:multiLevelType w:val="hybridMultilevel"/>
+    <w:tmpl w:val="26829550"/>
+    <w:lvl w:ilvl="0" w:tplc="C35E85DC">
+      <w:start w:val="1"/>
+      <w:numFmt w:val="decimal"/>
+      <w:lvlText w:val="%1-"/>
+      <w:lvlJc w:val="left"/>
+      <w:pPr>
+        <w:ind w:left="2484" w:hanging="360"/>
+      </w:pPr>
+      <w:rPr>
+        <w:rFonts w:hint="default"/>
+        <w:i w:val="0"/>
+        <w:iCs w:val="0"/>
+      </w:rPr>
+    </w:lvl>
+    <w:lvl w:ilvl="1" w:tplc="0C0A0019" w:tentative="1">
+      <w:start w:val="1"/>
+      <w:numFmt w:val="lowerLetter"/>
+      <w:lvlText w:val="%2."/>
+      <w:lvlJc w:val="left"/>
+      <w:pPr>
+        <w:ind w:left="3204" w:hanging="360"/>
+      </w:pPr>
+    </w:lvl>
+    <w:lvl w:ilvl="2" w:tplc="0C0A001B" w:tentative="1">
+      <w:start w:val="1"/>
+      <w:numFmt w:val="lowerRoman"/>
+      <w:lvlText w:val="%3."/>
+      <w:lvlJc w:val="right"/>
+      <w:pPr>
+        <w:ind w:left="3924" w:hanging="180"/>
+      </w:pPr>
+    </w:lvl>
+    <w:lvl w:ilvl="3" w:tplc="0C0A000F" w:tentative="1">
+      <w:start w:val="1"/>
+      <w:numFmt w:val="decimal"/>
+      <w:lvlText w:val="%4."/>
+      <w:lvlJc w:val="left"/>
+      <w:pPr>
+        <w:ind w:left="4644" w:hanging="360"/>
+      </w:pPr>
+    </w:lvl>
+    <w:lvl w:ilvl="4" w:tplc="0C0A0019" w:tentative="1">
+      <w:start w:val="1"/>
+      <w:numFmt w:val="lowerLetter"/>
+      <w:lvlText w:val="%5."/>
+      <w:lvlJc w:val="left"/>
+      <w:pPr>
+        <w:ind w:left="5364" w:hanging="360"/>
+      </w:pPr>
+    </w:lvl>
+    <w:lvl w:ilvl="5" w:tplc="0C0A001B" w:tentative="1">
+      <w:start w:val="1"/>
+      <w:numFmt w:val="lowerRoman"/>
+      <w:lvlText w:val="%6."/>
+      <w:lvlJc w:val="right"/>
+      <w:pPr>
+        <w:ind w:left="6084" w:hanging="180"/>
+      </w:pPr>
+    </w:lvl>
+    <w:lvl w:ilvl="6" w:tplc="0C0A000F" w:tentative="1">
+      <w:start w:val="1"/>
+      <w:numFmt w:val="decimal"/>
+      <w:lvlText w:val="%7."/>
+      <w:lvlJc w:val="left"/>
+      <w:pPr>
+        <w:ind w:left="6804" w:hanging="360"/>
+      </w:pPr>
+    </w:lvl>
+    <w:lvl w:ilvl="7" w:tplc="0C0A0019" w:tentative="1">
+      <w:start w:val="1"/>
+      <w:numFmt w:val="lowerLetter"/>
+      <w:lvlText w:val="%8."/>
+      <w:lvlJc w:val="left"/>
+      <w:pPr>
+        <w:ind w:left="7524" w:hanging="360"/>
+      </w:pPr>
+    </w:lvl>
+    <w:lvl w:ilvl="8" w:tplc="0C0A001B" w:tentative="1">
+      <w:start w:val="1"/>
+      <w:numFmt w:val="lowerRoman"/>
+      <w:lvlText w:val="%9."/>
+      <w:lvlJc w:val="right"/>
+      <w:pPr>
+        <w:ind w:left="8244" w:hanging="180"/>
+      </w:pPr>
+    </w:lvl>
+  </w:abstractNum>
+  <w:abstractNum w:abstractNumId="7" w15:restartNumberingAfterBreak="0">
     <w:nsid w:val="1AF8454E"/>
     <w:multiLevelType w:val="hybridMultilevel"/>
     <w:tmpl w:val="EECEE440"/>
@@ -16543,7 +18595,7 @@
       </w:rPr>
     </w:lvl>
   </w:abstractNum>
-  <w:abstractNum w:abstractNumId="5" w15:restartNumberingAfterBreak="0">
+  <w:abstractNum w:abstractNumId="8" w15:restartNumberingAfterBreak="0">
     <w:nsid w:val="25340105"/>
     <w:multiLevelType w:val="hybridMultilevel"/>
     <w:tmpl w:val="A7364AAC"/>
@@ -16656,7 +18708,7 @@
       </w:rPr>
     </w:lvl>
   </w:abstractNum>
-  <w:abstractNum w:abstractNumId="6" w15:restartNumberingAfterBreak="0">
+  <w:abstractNum w:abstractNumId="9" w15:restartNumberingAfterBreak="0">
     <w:nsid w:val="2E424B70"/>
     <w:multiLevelType w:val="hybridMultilevel"/>
     <w:tmpl w:val="9112D8EE"/>
@@ -16769,7 +18821,7 @@
       </w:rPr>
     </w:lvl>
   </w:abstractNum>
-  <w:abstractNum w:abstractNumId="7" w15:restartNumberingAfterBreak="0">
+  <w:abstractNum w:abstractNumId="10" w15:restartNumberingAfterBreak="0">
     <w:nsid w:val="30B726B6"/>
     <w:multiLevelType w:val="hybridMultilevel"/>
     <w:tmpl w:val="B58441DE"/>
@@ -16882,7 +18934,7 @@
       </w:rPr>
     </w:lvl>
   </w:abstractNum>
-  <w:abstractNum w:abstractNumId="8" w15:restartNumberingAfterBreak="0">
+  <w:abstractNum w:abstractNumId="11" w15:restartNumberingAfterBreak="0">
     <w:nsid w:val="32A81342"/>
     <w:multiLevelType w:val="hybridMultilevel"/>
     <w:tmpl w:val="C71E4BA4"/>
@@ -16971,7 +19023,7 @@
       </w:pPr>
     </w:lvl>
   </w:abstractNum>
-  <w:abstractNum w:abstractNumId="9" w15:restartNumberingAfterBreak="0">
+  <w:abstractNum w:abstractNumId="12" w15:restartNumberingAfterBreak="0">
     <w:nsid w:val="334A4A8C"/>
     <w:multiLevelType w:val="hybridMultilevel"/>
     <w:tmpl w:val="47980A5C"/>
@@ -17060,7 +19112,7 @@
       </w:pPr>
     </w:lvl>
   </w:abstractNum>
-  <w:abstractNum w:abstractNumId="10" w15:restartNumberingAfterBreak="0">
+  <w:abstractNum w:abstractNumId="13" w15:restartNumberingAfterBreak="0">
     <w:nsid w:val="35304083"/>
     <w:multiLevelType w:val="hybridMultilevel"/>
     <w:tmpl w:val="25B2807A"/>
@@ -17173,7 +19225,7 @@
       </w:rPr>
     </w:lvl>
   </w:abstractNum>
-  <w:abstractNum w:abstractNumId="11" w15:restartNumberingAfterBreak="0">
+  <w:abstractNum w:abstractNumId="14" w15:restartNumberingAfterBreak="0">
     <w:nsid w:val="3B4F7FD1"/>
     <w:multiLevelType w:val="hybridMultilevel"/>
     <w:tmpl w:val="7DD24A0E"/>
@@ -17286,7 +19338,7 @@
       </w:rPr>
     </w:lvl>
   </w:abstractNum>
-  <w:abstractNum w:abstractNumId="12" w15:restartNumberingAfterBreak="0">
+  <w:abstractNum w:abstractNumId="15" w15:restartNumberingAfterBreak="0">
     <w:nsid w:val="3CA96C32"/>
     <w:multiLevelType w:val="hybridMultilevel"/>
     <w:tmpl w:val="0358C6D0"/>
@@ -17399,7 +19451,7 @@
       </w:rPr>
     </w:lvl>
   </w:abstractNum>
-  <w:abstractNum w:abstractNumId="13" w15:restartNumberingAfterBreak="0">
+  <w:abstractNum w:abstractNumId="16" w15:restartNumberingAfterBreak="0">
     <w:nsid w:val="463C21D9"/>
     <w:multiLevelType w:val="hybridMultilevel"/>
     <w:tmpl w:val="4E7E8630"/>
@@ -17512,7 +19564,7 @@
       </w:rPr>
     </w:lvl>
   </w:abstractNum>
-  <w:abstractNum w:abstractNumId="14" w15:restartNumberingAfterBreak="0">
+  <w:abstractNum w:abstractNumId="17" w15:restartNumberingAfterBreak="0">
     <w:nsid w:val="476E1BE4"/>
     <w:multiLevelType w:val="hybridMultilevel"/>
     <w:tmpl w:val="61627266"/>
@@ -17625,7 +19677,7 @@
       </w:rPr>
     </w:lvl>
   </w:abstractNum>
-  <w:abstractNum w:abstractNumId="15" w15:restartNumberingAfterBreak="0">
+  <w:abstractNum w:abstractNumId="18" w15:restartNumberingAfterBreak="0">
     <w:nsid w:val="4ABD048E"/>
     <w:multiLevelType w:val="hybridMultilevel"/>
     <w:tmpl w:val="C93EE390"/>
@@ -17714,7 +19766,7 @@
       </w:pPr>
     </w:lvl>
   </w:abstractNum>
-  <w:abstractNum w:abstractNumId="16" w15:restartNumberingAfterBreak="0">
+  <w:abstractNum w:abstractNumId="19" w15:restartNumberingAfterBreak="0">
     <w:nsid w:val="501174A3"/>
     <w:multiLevelType w:val="hybridMultilevel"/>
     <w:tmpl w:val="1E1A1670"/>
@@ -17803,7 +19855,7 @@
       </w:pPr>
     </w:lvl>
   </w:abstractNum>
-  <w:abstractNum w:abstractNumId="17" w15:restartNumberingAfterBreak="0">
+  <w:abstractNum w:abstractNumId="20" w15:restartNumberingAfterBreak="0">
     <w:nsid w:val="50982069"/>
     <w:multiLevelType w:val="hybridMultilevel"/>
     <w:tmpl w:val="2FD6728A"/>
@@ -17916,7 +19968,7 @@
       </w:rPr>
     </w:lvl>
   </w:abstractNum>
-  <w:abstractNum w:abstractNumId="18" w15:restartNumberingAfterBreak="0">
+  <w:abstractNum w:abstractNumId="21" w15:restartNumberingAfterBreak="0">
     <w:nsid w:val="50AD4D1F"/>
     <w:multiLevelType w:val="hybridMultilevel"/>
     <w:tmpl w:val="D4520886"/>
@@ -18029,7 +20081,7 @@
       </w:rPr>
     </w:lvl>
   </w:abstractNum>
-  <w:abstractNum w:abstractNumId="19" w15:restartNumberingAfterBreak="0">
+  <w:abstractNum w:abstractNumId="22" w15:restartNumberingAfterBreak="0">
     <w:nsid w:val="51311A1C"/>
     <w:multiLevelType w:val="hybridMultilevel"/>
     <w:tmpl w:val="78360E2A"/>
@@ -18118,7 +20170,7 @@
       </w:pPr>
     </w:lvl>
   </w:abstractNum>
-  <w:abstractNum w:abstractNumId="20" w15:restartNumberingAfterBreak="0">
+  <w:abstractNum w:abstractNumId="23" w15:restartNumberingAfterBreak="0">
     <w:nsid w:val="56804760"/>
     <w:multiLevelType w:val="hybridMultilevel"/>
     <w:tmpl w:val="FFAAEAC0"/>
@@ -18231,7 +20283,7 @@
       </w:rPr>
     </w:lvl>
   </w:abstractNum>
-  <w:abstractNum w:abstractNumId="21" w15:restartNumberingAfterBreak="0">
+  <w:abstractNum w:abstractNumId="24" w15:restartNumberingAfterBreak="0">
     <w:nsid w:val="58F73620"/>
     <w:multiLevelType w:val="hybridMultilevel"/>
     <w:tmpl w:val="DF4ABC70"/>
@@ -18320,7 +20372,7 @@
       </w:pPr>
     </w:lvl>
   </w:abstractNum>
-  <w:abstractNum w:abstractNumId="22" w15:restartNumberingAfterBreak="0">
+  <w:abstractNum w:abstractNumId="25" w15:restartNumberingAfterBreak="0">
     <w:nsid w:val="5D850540"/>
     <w:multiLevelType w:val="hybridMultilevel"/>
     <w:tmpl w:val="DC206BD8"/>
@@ -18409,7 +20461,7 @@
       </w:pPr>
     </w:lvl>
   </w:abstractNum>
-  <w:abstractNum w:abstractNumId="23" w15:restartNumberingAfterBreak="0">
+  <w:abstractNum w:abstractNumId="26" w15:restartNumberingAfterBreak="0">
     <w:nsid w:val="64D46408"/>
     <w:multiLevelType w:val="hybridMultilevel"/>
     <w:tmpl w:val="C8A61520"/>
@@ -18522,7 +20574,7 @@
       </w:rPr>
     </w:lvl>
   </w:abstractNum>
-  <w:abstractNum w:abstractNumId="24" w15:restartNumberingAfterBreak="0">
+  <w:abstractNum w:abstractNumId="27" w15:restartNumberingAfterBreak="0">
     <w:nsid w:val="6BC12050"/>
     <w:multiLevelType w:val="hybridMultilevel"/>
     <w:tmpl w:val="9B8A9490"/>
@@ -18611,7 +20663,7 @@
       </w:pPr>
     </w:lvl>
   </w:abstractNum>
-  <w:abstractNum w:abstractNumId="25" w15:restartNumberingAfterBreak="0">
+  <w:abstractNum w:abstractNumId="28" w15:restartNumberingAfterBreak="0">
     <w:nsid w:val="70B35EF9"/>
     <w:multiLevelType w:val="hybridMultilevel"/>
     <w:tmpl w:val="87540934"/>
@@ -18697,7 +20749,7 @@
       </w:pPr>
     </w:lvl>
   </w:abstractNum>
-  <w:abstractNum w:abstractNumId="26" w15:restartNumberingAfterBreak="0">
+  <w:abstractNum w:abstractNumId="29" w15:restartNumberingAfterBreak="0">
     <w:nsid w:val="771C447D"/>
     <w:multiLevelType w:val="hybridMultilevel"/>
     <w:tmpl w:val="7896B902"/>
@@ -18810,86 +20862,187 @@
       </w:rPr>
     </w:lvl>
   </w:abstractNum>
+  <w:abstractNum w:abstractNumId="30" w15:restartNumberingAfterBreak="0">
+    <w:nsid w:val="778F7156"/>
+    <w:multiLevelType w:val="hybridMultilevel"/>
+    <w:tmpl w:val="3C46A2E2"/>
+    <w:lvl w:ilvl="0" w:tplc="2DFCACFE">
+      <w:start w:val="1"/>
+      <w:numFmt w:val="decimal"/>
+      <w:lvlText w:val="%1-"/>
+      <w:lvlJc w:val="left"/>
+      <w:pPr>
+        <w:ind w:left="2484" w:hanging="360"/>
+      </w:pPr>
+      <w:rPr>
+        <w:rFonts w:hint="default"/>
+      </w:rPr>
+    </w:lvl>
+    <w:lvl w:ilvl="1" w:tplc="0C0A0019" w:tentative="1">
+      <w:start w:val="1"/>
+      <w:numFmt w:val="lowerLetter"/>
+      <w:lvlText w:val="%2."/>
+      <w:lvlJc w:val="left"/>
+      <w:pPr>
+        <w:ind w:left="3204" w:hanging="360"/>
+      </w:pPr>
+    </w:lvl>
+    <w:lvl w:ilvl="2" w:tplc="0C0A001B" w:tentative="1">
+      <w:start w:val="1"/>
+      <w:numFmt w:val="lowerRoman"/>
+      <w:lvlText w:val="%3."/>
+      <w:lvlJc w:val="right"/>
+      <w:pPr>
+        <w:ind w:left="3924" w:hanging="180"/>
+      </w:pPr>
+    </w:lvl>
+    <w:lvl w:ilvl="3" w:tplc="0C0A000F" w:tentative="1">
+      <w:start w:val="1"/>
+      <w:numFmt w:val="decimal"/>
+      <w:lvlText w:val="%4."/>
+      <w:lvlJc w:val="left"/>
+      <w:pPr>
+        <w:ind w:left="4644" w:hanging="360"/>
+      </w:pPr>
+    </w:lvl>
+    <w:lvl w:ilvl="4" w:tplc="0C0A0019" w:tentative="1">
+      <w:start w:val="1"/>
+      <w:numFmt w:val="lowerLetter"/>
+      <w:lvlText w:val="%5."/>
+      <w:lvlJc w:val="left"/>
+      <w:pPr>
+        <w:ind w:left="5364" w:hanging="360"/>
+      </w:pPr>
+    </w:lvl>
+    <w:lvl w:ilvl="5" w:tplc="0C0A001B" w:tentative="1">
+      <w:start w:val="1"/>
+      <w:numFmt w:val="lowerRoman"/>
+      <w:lvlText w:val="%6."/>
+      <w:lvlJc w:val="right"/>
+      <w:pPr>
+        <w:ind w:left="6084" w:hanging="180"/>
+      </w:pPr>
+    </w:lvl>
+    <w:lvl w:ilvl="6" w:tplc="0C0A000F" w:tentative="1">
+      <w:start w:val="1"/>
+      <w:numFmt w:val="decimal"/>
+      <w:lvlText w:val="%7."/>
+      <w:lvlJc w:val="left"/>
+      <w:pPr>
+        <w:ind w:left="6804" w:hanging="360"/>
+      </w:pPr>
+    </w:lvl>
+    <w:lvl w:ilvl="7" w:tplc="0C0A0019" w:tentative="1">
+      <w:start w:val="1"/>
+      <w:numFmt w:val="lowerLetter"/>
+      <w:lvlText w:val="%8."/>
+      <w:lvlJc w:val="left"/>
+      <w:pPr>
+        <w:ind w:left="7524" w:hanging="360"/>
+      </w:pPr>
+    </w:lvl>
+    <w:lvl w:ilvl="8" w:tplc="0C0A001B" w:tentative="1">
+      <w:start w:val="1"/>
+      <w:numFmt w:val="lowerRoman"/>
+      <w:lvlText w:val="%9."/>
+      <w:lvlJc w:val="right"/>
+      <w:pPr>
+        <w:ind w:left="8244" w:hanging="180"/>
+      </w:pPr>
+    </w:lvl>
+  </w:abstractNum>
   <w:num w:numId="1">
-    <w:abstractNumId w:val="12"/>
+    <w:abstractNumId w:val="15"/>
   </w:num>
   <w:num w:numId="2">
-    <w:abstractNumId w:val="3"/>
+    <w:abstractNumId w:val="5"/>
   </w:num>
   <w:num w:numId="3">
-    <w:abstractNumId w:val="23"/>
+    <w:abstractNumId w:val="26"/>
   </w:num>
   <w:num w:numId="4">
+    <w:abstractNumId w:val="20"/>
+  </w:num>
+  <w:num w:numId="5">
+    <w:abstractNumId w:val="13"/>
+  </w:num>
+  <w:num w:numId="6">
+    <w:abstractNumId w:val="4"/>
+  </w:num>
+  <w:num w:numId="7">
     <w:abstractNumId w:val="17"/>
   </w:num>
-  <w:num w:numId="5">
-    <w:abstractNumId w:val="10"/>
-  </w:num>
-  <w:num w:numId="6">
-    <w:abstractNumId w:val="2"/>
-  </w:num>
-  <w:num w:numId="7">
-    <w:abstractNumId w:val="14"/>
-  </w:num>
   <w:num w:numId="8">
-    <w:abstractNumId w:val="18"/>
+    <w:abstractNumId w:val="21"/>
   </w:num>
   <w:num w:numId="9">
-    <w:abstractNumId w:val="4"/>
+    <w:abstractNumId w:val="7"/>
   </w:num>
   <w:num w:numId="10">
     <w:abstractNumId w:val="0"/>
   </w:num>
   <w:num w:numId="11">
+    <w:abstractNumId w:val="9"/>
+  </w:num>
+  <w:num w:numId="12">
+    <w:abstractNumId w:val="14"/>
+  </w:num>
+  <w:num w:numId="13">
+    <w:abstractNumId w:val="29"/>
+  </w:num>
+  <w:num w:numId="14">
+    <w:abstractNumId w:val="8"/>
+  </w:num>
+  <w:num w:numId="15">
+    <w:abstractNumId w:val="23"/>
+  </w:num>
+  <w:num w:numId="16">
+    <w:abstractNumId w:val="28"/>
+  </w:num>
+  <w:num w:numId="17">
+    <w:abstractNumId w:val="3"/>
+  </w:num>
+  <w:num w:numId="18">
+    <w:abstractNumId w:val="27"/>
+  </w:num>
+  <w:num w:numId="19">
+    <w:abstractNumId w:val="12"/>
+  </w:num>
+  <w:num w:numId="20">
+    <w:abstractNumId w:val="10"/>
+  </w:num>
+  <w:num w:numId="21">
+    <w:abstractNumId w:val="24"/>
+  </w:num>
+  <w:num w:numId="22">
+    <w:abstractNumId w:val="11"/>
+  </w:num>
+  <w:num w:numId="23">
+    <w:abstractNumId w:val="22"/>
+  </w:num>
+  <w:num w:numId="24">
+    <w:abstractNumId w:val="19"/>
+  </w:num>
+  <w:num w:numId="25">
+    <w:abstractNumId w:val="25"/>
+  </w:num>
+  <w:num w:numId="26">
+    <w:abstractNumId w:val="18"/>
+  </w:num>
+  <w:num w:numId="27">
+    <w:abstractNumId w:val="16"/>
+  </w:num>
+  <w:num w:numId="28">
     <w:abstractNumId w:val="6"/>
   </w:num>
-  <w:num w:numId="12">
-    <w:abstractNumId w:val="11"/>
+  <w:num w:numId="29">
+    <w:abstractNumId w:val="30"/>
   </w:num>
-  <w:num w:numId="13">
-    <w:abstractNumId w:val="26"/>
-  </w:num>
-  <w:num w:numId="14">
-    <w:abstractNumId w:val="5"/>
-  </w:num>
-  <w:num w:numId="15">
-    <w:abstractNumId w:val="20"/>
-  </w:num>
-  <w:num w:numId="16">
-    <w:abstractNumId w:val="25"/>
-  </w:num>
-  <w:num w:numId="17">
+  <w:num w:numId="30">
     <w:abstractNumId w:val="1"/>
   </w:num>
-  <w:num w:numId="18">
-    <w:abstractNumId w:val="24"/>
-  </w:num>
-  <w:num w:numId="19">
-    <w:abstractNumId w:val="9"/>
-  </w:num>
-  <w:num w:numId="20">
-    <w:abstractNumId w:val="7"/>
-  </w:num>
-  <w:num w:numId="21">
-    <w:abstractNumId w:val="21"/>
-  </w:num>
-  <w:num w:numId="22">
-    <w:abstractNumId w:val="8"/>
-  </w:num>
-  <w:num w:numId="23">
-    <w:abstractNumId w:val="19"/>
-  </w:num>
-  <w:num w:numId="24">
-    <w:abstractNumId w:val="16"/>
-  </w:num>
-  <w:num w:numId="25">
-    <w:abstractNumId w:val="22"/>
-  </w:num>
-  <w:num w:numId="26">
-    <w:abstractNumId w:val="15"/>
-  </w:num>
-  <w:num w:numId="27">
-    <w:abstractNumId w:val="13"/>
+  <w:num w:numId="31">
+    <w:abstractNumId w:val="2"/>
   </w:num>
 </w:numbering>
 </file>
@@ -19885,6 +22038,15 @@
 </file>
 
 <file path=customXml/item2.xml><?xml version="1.0" encoding="utf-8"?>
+<?mso-contentType ?>
+<FormTemplates xmlns="http://schemas.microsoft.com/sharepoint/v3/contenttype/forms">
+  <Display>DocumentLibraryForm</Display>
+  <Edit>DocumentLibraryForm</Edit>
+  <New>DocumentLibraryForm</New>
+</FormTemplates>
+</file>
+
+<file path=customXml/item3.xml><?xml version="1.0" encoding="utf-8"?>
 <ct:contentTypeSchema xmlns:ct="http://schemas.microsoft.com/office/2006/metadata/contentType" xmlns:ma="http://schemas.microsoft.com/office/2006/metadata/properties/metaAttributes" ct:_="" ma:_="" ma:contentTypeName="Documento" ma:contentTypeID="0x0101001E940D37F1D6224B944182C7F58E3D79" ma:contentTypeVersion="8" ma:contentTypeDescription="Crear nuevo documento." ma:contentTypeScope="" ma:versionID="2d9a715b98476782950dbb5c5633bc9a">
   <xsd:schema xmlns:xsd="http://www.w3.org/2001/XMLSchema" xmlns:xs="http://www.w3.org/2001/XMLSchema" xmlns:p="http://schemas.microsoft.com/office/2006/metadata/properties" xmlns:ns2="f44c1561-e046-419c-ae02-5241319b114b" targetNamespace="http://schemas.microsoft.com/office/2006/metadata/properties" ma:root="true" ma:fieldsID="1427a9d90aa486aebdb9ef75dfc3ff2b" ns2:_="">
     <xsd:import namespace="f44c1561-e046-419c-ae02-5241319b114b"/>
@@ -20056,15 +22218,6 @@
 </ct:contentTypeSchema>
 </file>
 
-<file path=customXml/item3.xml><?xml version="1.0" encoding="utf-8"?>
-<?mso-contentType ?>
-<FormTemplates xmlns="http://schemas.microsoft.com/sharepoint/v3/contenttype/forms">
-  <Display>DocumentLibraryForm</Display>
-  <Edit>DocumentLibraryForm</Edit>
-  <New>DocumentLibraryForm</New>
-</FormTemplates>
-</file>
-
 <file path=customXml/itemProps1.xml><?xml version="1.0" encoding="utf-8"?>
 <ds:datastoreItem xmlns:ds="http://schemas.openxmlformats.org/officeDocument/2006/customXml" ds:itemID="{26846F70-38C7-4076-9511-3083AA691AED}">
   <ds:schemaRefs>
@@ -20075,6 +22228,14 @@
 </file>
 
 <file path=customXml/itemProps2.xml><?xml version="1.0" encoding="utf-8"?>
+<ds:datastoreItem xmlns:ds="http://schemas.openxmlformats.org/officeDocument/2006/customXml" ds:itemID="{EF947E13-2F93-4540-8B72-8F5A7373E8BF}">
+  <ds:schemaRefs>
+    <ds:schemaRef ds:uri="http://schemas.microsoft.com/sharepoint/v3/contenttype/forms"/>
+  </ds:schemaRefs>
+</ds:datastoreItem>
+</file>
+
+<file path=customXml/itemProps3.xml><?xml version="1.0" encoding="utf-8"?>
 <ds:datastoreItem xmlns:ds="http://schemas.openxmlformats.org/officeDocument/2006/customXml" ds:itemID="{696AD1C9-360F-4A39-9545-EA1C9BAAFF89}">
   <ds:schemaRefs>
     <ds:schemaRef ds:uri="http://schemas.microsoft.com/office/2006/metadata/contentType"/>
@@ -20090,12 +22251,4 @@
     <ds:schemaRef ds:uri="http://schemas.microsoft.com/internal/obd"/>
   </ds:schemaRefs>
 </ds:datastoreItem>
-</file>
-
-<file path=customXml/itemProps3.xml><?xml version="1.0" encoding="utf-8"?>
-<ds:datastoreItem xmlns:ds="http://schemas.openxmlformats.org/officeDocument/2006/customXml" ds:itemID="{EF947E13-2F93-4540-8B72-8F5A7373E8BF}">
-  <ds:schemaRefs>
-    <ds:schemaRef ds:uri="http://schemas.microsoft.com/sharepoint/v3/contenttype/forms"/>
-  </ds:schemaRefs>
-</ds:datastoreItem>
 </file>
</xml_diff>

<commit_message>
Niveles 6 y 7 añadidos
</commit_message>
<xml_diff>
--- a/source/Diseño Técnico/GDD/GDD - Spellers - Fire MeatBall Games.docx
+++ b/source/Diseño Técnico/GDD/GDD - Spellers - Fire MeatBall Games.docx
@@ -11714,14 +11714,30 @@
       <w:r>
         <w:t xml:space="preserve">Ilustración </w:t>
       </w:r>
-      <w:fldSimple w:instr=" SEQ Ilustración \* ARABIC ">
-        <w:r>
-          <w:rPr>
-            <w:noProof/>
-          </w:rPr>
-          <w:t>1</w:t>
-        </w:r>
-      </w:fldSimple>
+      <w:r>
+        <w:fldChar w:fldCharType="begin"/>
+      </w:r>
+      <w:r>
+        <w:instrText xml:space="preserve"> SEQ </w:instrText>
+      </w:r>
+      <w:r>
+        <w:instrText xml:space="preserve">Ilustración \* ARABIC </w:instrText>
+      </w:r>
+      <w:r>
+        <w:fldChar w:fldCharType="separate"/>
+      </w:r>
+      <w:r>
+        <w:rPr>
+          <w:noProof/>
+        </w:rPr>
+        <w:t>1</w:t>
+      </w:r>
+      <w:r>
+        <w:rPr>
+          <w:noProof/>
+        </w:rPr>
+        <w:fldChar w:fldCharType="end"/>
+      </w:r>
       <w:r>
         <w:t xml:space="preserve"> - Ejemplo introducción</w:t>
       </w:r>
@@ -11833,14 +11849,27 @@
       <w:r>
         <w:t xml:space="preserve">Ilustración </w:t>
       </w:r>
-      <w:fldSimple w:instr=" SEQ Ilustración \* ARABIC ">
-        <w:r>
-          <w:rPr>
-            <w:noProof/>
-          </w:rPr>
-          <w:t>2</w:t>
-        </w:r>
-      </w:fldSimple>
+      <w:r>
+        <w:fldChar w:fldCharType="begin"/>
+      </w:r>
+      <w:r>
+        <w:instrText xml:space="preserve"> SEQ Ilustración \* ARABIC </w:instrText>
+      </w:r>
+      <w:r>
+        <w:fldChar w:fldCharType="separate"/>
+      </w:r>
+      <w:r>
+        <w:rPr>
+          <w:noProof/>
+        </w:rPr>
+        <w:t>2</w:t>
+      </w:r>
+      <w:r>
+        <w:rPr>
+          <w:noProof/>
+        </w:rPr>
+        <w:fldChar w:fldCharType="end"/>
+      </w:r>
       <w:r>
         <w:t xml:space="preserve"> - Ejemplo registro</w:t>
       </w:r>
@@ -11950,14 +11979,27 @@
       <w:r>
         <w:t xml:space="preserve">Ilustración </w:t>
       </w:r>
-      <w:fldSimple w:instr=" SEQ Ilustración \* ARABIC ">
-        <w:r>
-          <w:rPr>
-            <w:noProof/>
-          </w:rPr>
-          <w:t>3</w:t>
-        </w:r>
-      </w:fldSimple>
+      <w:r>
+        <w:fldChar w:fldCharType="begin"/>
+      </w:r>
+      <w:r>
+        <w:instrText xml:space="preserve"> SEQ Ilustración \* ARABIC </w:instrText>
+      </w:r>
+      <w:r>
+        <w:fldChar w:fldCharType="separate"/>
+      </w:r>
+      <w:r>
+        <w:rPr>
+          <w:noProof/>
+        </w:rPr>
+        <w:t>3</w:t>
+      </w:r>
+      <w:r>
+        <w:rPr>
+          <w:noProof/>
+        </w:rPr>
+        <w:fldChar w:fldCharType="end"/>
+      </w:r>
       <w:r>
         <w:t xml:space="preserve"> - Ejemplo menú principal</w:t>
       </w:r>
@@ -12055,14 +12097,27 @@
       <w:r>
         <w:t xml:space="preserve">Ilustración </w:t>
       </w:r>
-      <w:fldSimple w:instr=" SEQ Ilustración \* ARABIC ">
-        <w:r>
-          <w:rPr>
-            <w:noProof/>
-          </w:rPr>
-          <w:t>4</w:t>
-        </w:r>
-      </w:fldSimple>
+      <w:r>
+        <w:fldChar w:fldCharType="begin"/>
+      </w:r>
+      <w:r>
+        <w:instrText xml:space="preserve"> SEQ Ilustración \* ARABIC </w:instrText>
+      </w:r>
+      <w:r>
+        <w:fldChar w:fldCharType="separate"/>
+      </w:r>
+      <w:r>
+        <w:rPr>
+          <w:noProof/>
+        </w:rPr>
+        <w:t>4</w:t>
+      </w:r>
+      <w:r>
+        <w:rPr>
+          <w:noProof/>
+        </w:rPr>
+        <w:fldChar w:fldCharType="end"/>
+      </w:r>
       <w:r>
         <w:t xml:space="preserve"> - Ejemplo menú personalización</w:t>
       </w:r>
@@ -12159,14 +12214,27 @@
       <w:r>
         <w:t xml:space="preserve">Ilustración </w:t>
       </w:r>
-      <w:fldSimple w:instr=" SEQ Ilustración \* ARABIC ">
-        <w:r>
-          <w:rPr>
-            <w:noProof/>
-          </w:rPr>
-          <w:t>5</w:t>
-        </w:r>
-      </w:fldSimple>
+      <w:r>
+        <w:fldChar w:fldCharType="begin"/>
+      </w:r>
+      <w:r>
+        <w:instrText xml:space="preserve"> SEQ Ilustración \* ARABIC </w:instrText>
+      </w:r>
+      <w:r>
+        <w:fldChar w:fldCharType="separate"/>
+      </w:r>
+      <w:r>
+        <w:rPr>
+          <w:noProof/>
+        </w:rPr>
+        <w:t>5</w:t>
+      </w:r>
+      <w:r>
+        <w:rPr>
+          <w:noProof/>
+        </w:rPr>
+        <w:fldChar w:fldCharType="end"/>
+      </w:r>
       <w:r>
         <w:t xml:space="preserve"> - Ejemplo menú tienda</w:t>
       </w:r>
@@ -12279,14 +12347,27 @@
       <w:r>
         <w:t xml:space="preserve">Ilustración </w:t>
       </w:r>
-      <w:fldSimple w:instr=" SEQ Ilustración \* ARABIC ">
-        <w:r>
-          <w:rPr>
-            <w:noProof/>
-          </w:rPr>
-          <w:t>6</w:t>
-        </w:r>
-      </w:fldSimple>
+      <w:r>
+        <w:fldChar w:fldCharType="begin"/>
+      </w:r>
+      <w:r>
+        <w:instrText xml:space="preserve"> SEQ Ilustración \* ARABIC </w:instrText>
+      </w:r>
+      <w:r>
+        <w:fldChar w:fldCharType="separate"/>
+      </w:r>
+      <w:r>
+        <w:rPr>
+          <w:noProof/>
+        </w:rPr>
+        <w:t>6</w:t>
+      </w:r>
+      <w:r>
+        <w:rPr>
+          <w:noProof/>
+        </w:rPr>
+        <w:fldChar w:fldCharType="end"/>
+      </w:r>
       <w:r>
         <w:t xml:space="preserve"> - Ejemplo editor de hechizos</w:t>
       </w:r>
@@ -12429,14 +12510,30 @@
       <w:r>
         <w:t xml:space="preserve">Ilustración </w:t>
       </w:r>
-      <w:fldSimple w:instr=" SEQ Ilustración \* ARABIC ">
-        <w:r>
-          <w:rPr>
-            <w:noProof/>
-          </w:rPr>
-          <w:t>7</w:t>
-        </w:r>
-      </w:fldSimple>
+      <w:r>
+        <w:fldChar w:fldCharType="begin"/>
+      </w:r>
+      <w:r>
+        <w:instrText xml:space="preserve"> SEQ Ilustración \* ARA</w:instrText>
+      </w:r>
+      <w:r>
+        <w:instrText xml:space="preserve">BIC </w:instrText>
+      </w:r>
+      <w:r>
+        <w:fldChar w:fldCharType="separate"/>
+      </w:r>
+      <w:r>
+        <w:rPr>
+          <w:noProof/>
+        </w:rPr>
+        <w:t>7</w:t>
+      </w:r>
+      <w:r>
+        <w:rPr>
+          <w:noProof/>
+        </w:rPr>
+        <w:fldChar w:fldCharType="end"/>
+      </w:r>
       <w:r>
         <w:t xml:space="preserve"> - Ejemplo modo un jugador</w:t>
       </w:r>
@@ -12583,14 +12680,27 @@
       <w:r>
         <w:t xml:space="preserve">Ilustración </w:t>
       </w:r>
-      <w:fldSimple w:instr=" SEQ Ilustración \* ARABIC ">
-        <w:r>
-          <w:rPr>
-            <w:noProof/>
-          </w:rPr>
-          <w:t>8</w:t>
-        </w:r>
-      </w:fldSimple>
+      <w:r>
+        <w:fldChar w:fldCharType="begin"/>
+      </w:r>
+      <w:r>
+        <w:instrText xml:space="preserve"> SEQ Ilustración \* ARABIC </w:instrText>
+      </w:r>
+      <w:r>
+        <w:fldChar w:fldCharType="separate"/>
+      </w:r>
+      <w:r>
+        <w:rPr>
+          <w:noProof/>
+        </w:rPr>
+        <w:t>8</w:t>
+      </w:r>
+      <w:r>
+        <w:rPr>
+          <w:noProof/>
+        </w:rPr>
+        <w:fldChar w:fldCharType="end"/>
+      </w:r>
       <w:r>
         <w:t xml:space="preserve"> - Ejemplo modo historia</w:t>
       </w:r>
@@ -13879,13 +13989,16 @@
         </w:numPr>
         <w:spacing w:line="360" w:lineRule="auto"/>
         <w:jc w:val="both"/>
+      </w:pPr>
+      <w:r>
         <w:rPr>
           <w:b/>
           <w:bCs/>
           <w:i/>
           <w:iCs/>
         </w:rPr>
-      </w:pPr>
+        <w:t>Nivel 6:</w:t>
+      </w:r>
       <w:r>
         <w:rPr>
           <w:b/>
@@ -13893,7 +14006,366 @@
           <w:i/>
           <w:iCs/>
         </w:rPr>
-        <w:t>Nivel 6:</w:t>
+        <w:t xml:space="preserve"> </w:t>
+      </w:r>
+      <w:r>
+        <w:t xml:space="preserve">aunque el profesor Lord Margulis ha insistido enormemente en que no se debe utilizar la magia fuera de la escuela y que hay que andarse con cuidado con los </w:t>
+      </w:r>
+      <w:r>
+        <w:lastRenderedPageBreak/>
+        <w:t>hechizos de debilidades, el protagonista y Nigel acabarán llegando a la Taberna del Escupitajo Llameante, donde, antes de iniciar la misión, aparecerá el siguiente diálogo por pantalla por parte de Nigel:</w:t>
+      </w:r>
+    </w:p>
+    <w:p>
+      <w:pPr>
+        <w:pStyle w:val="Prrafodelista"/>
+        <w:numPr>
+          <w:ilvl w:val="4"/>
+          <w:numId w:val="17"/>
+        </w:numPr>
+        <w:spacing w:line="360" w:lineRule="auto"/>
+        <w:jc w:val="both"/>
+      </w:pPr>
+      <w:r>
+        <w:t xml:space="preserve">Sé que estamos desobedeciendo al maestro, pero es necesario que aprendamos a cómo defendernos de los matones. ¡Qué mejor forma de hacerlo que enfrentarnos a ellos con lo que hemos </w:t>
+      </w:r>
+      <w:r>
+        <w:t>aprendido!</w:t>
+      </w:r>
+    </w:p>
+    <w:p>
+      <w:pPr>
+        <w:pStyle w:val="Prrafodelista"/>
+        <w:spacing w:line="360" w:lineRule="auto"/>
+        <w:ind w:left="1440"/>
+        <w:jc w:val="both"/>
+      </w:pPr>
+      <w:r>
+        <w:t xml:space="preserve">Tras esto último ya se enfocará el próximo nivel en la Taberna del Escupitajo Llameante, donde </w:t>
+      </w:r>
+      <w:r>
+        <w:t>el enemigo que aparecerá para batir será Magre</w:t>
+      </w:r>
+      <w:r>
+        <w:t>b</w:t>
+      </w:r>
+      <w:r>
+        <w:t>, uno de</w:t>
+      </w:r>
+      <w:r>
+        <w:t xml:space="preserve"> </w:t>
+      </w:r>
+      <w:proofErr w:type="gramStart"/>
+      <w:r>
+        <w:t xml:space="preserve">los </w:t>
+      </w:r>
+      <w:r>
+        <w:t xml:space="preserve"> integrantes</w:t>
+      </w:r>
+      <w:proofErr w:type="gramEnd"/>
+      <w:r>
+        <w:t xml:space="preserve"> novatos del Clan Salamandra. De esta forma, comunicará </w:t>
+      </w:r>
+      <w:r>
+        <w:t>lo siguiente:</w:t>
+      </w:r>
+    </w:p>
+    <w:p>
+      <w:pPr>
+        <w:pStyle w:val="Prrafodelista"/>
+        <w:numPr>
+          <w:ilvl w:val="4"/>
+          <w:numId w:val="17"/>
+        </w:numPr>
+        <w:spacing w:line="360" w:lineRule="auto"/>
+        <w:jc w:val="both"/>
+      </w:pPr>
+      <w:r>
+        <w:t xml:space="preserve">¿Cómo? Después de la paliza que te dio </w:t>
+      </w:r>
+      <w:proofErr w:type="spellStart"/>
+      <w:r>
+        <w:t>Lacert</w:t>
+      </w:r>
+      <w:proofErr w:type="spellEnd"/>
+      <w:r>
+        <w:t>, ¿tienes ganas de volver a por más? A ver, que</w:t>
+      </w:r>
+      <w:r>
+        <w:t>,</w:t>
+      </w:r>
+      <w:r>
+        <w:t xml:space="preserve"> aunque yo acabe de llegar estoy a años luz de ti, chaval. Prepárate novato que vas a sufrir.</w:t>
+      </w:r>
+    </w:p>
+    <w:p>
+      <w:pPr>
+        <w:pStyle w:val="Prrafodelista"/>
+        <w:spacing w:line="360" w:lineRule="auto"/>
+        <w:ind w:left="1440"/>
+        <w:jc w:val="both"/>
+      </w:pPr>
+      <w:r>
+        <w:t xml:space="preserve">A través de este séptimo nivel el jugador pondrá en práctica lo que ya ha aprendido con respecto a resolver las debilidades. No obstante, este combate comprobará dos debilidades en sí para que el jugador pueda practicarlas en un combate, de forma que Magreb lanzará hechizos habituales de nivel 1 o nivel 2, si las cosas van acercándose al final, y hechizos de debilidad hacia el protagonista del tipo debilidad y del tipo confusión, para que el jugador practique estos minijuegos. </w:t>
+      </w:r>
+    </w:p>
+    <w:p>
+      <w:pPr>
+        <w:pStyle w:val="Prrafodelista"/>
+        <w:spacing w:line="360" w:lineRule="auto"/>
+        <w:ind w:left="1440"/>
+        <w:jc w:val="both"/>
+      </w:pPr>
+      <w:r>
+        <w:t xml:space="preserve">Durante el combate, ya que ocurrirá un mínimo de 2, el jugador deberá de solventar estos momentos de debilidad. Cuando acabe la partida será mostrada la puntuación, la cual será de 3 estrellas si acaba la partida con 70% o más de la vida y ningún fallo en los minijuegos de debilidad probados, 2 estrellas si acaba con más </w:t>
+      </w:r>
+      <w:proofErr w:type="spellStart"/>
+      <w:r>
+        <w:t>del</w:t>
+      </w:r>
+      <w:proofErr w:type="spellEnd"/>
+      <w:r>
+        <w:t xml:space="preserve"> 60% de la vida y máximo 2 fallos en los minijuegos de debilidad y 1 estrella si tiene menos </w:t>
+      </w:r>
+      <w:proofErr w:type="spellStart"/>
+      <w:r>
+        <w:t>del</w:t>
+      </w:r>
+      <w:proofErr w:type="spellEnd"/>
+      <w:r>
+        <w:t xml:space="preserve"> 50% de la vida. </w:t>
+      </w:r>
+      <w:r>
+        <w:t>Una vez que ha terminado el combate, Magreb comentará lo siguiente y se pasará al nivel 7 que también tiene que ver con la Taberna del Escupitajo Llameante.</w:t>
+      </w:r>
+    </w:p>
+    <w:p>
+      <w:pPr>
+        <w:pStyle w:val="Prrafodelista"/>
+        <w:numPr>
+          <w:ilvl w:val="4"/>
+          <w:numId w:val="17"/>
+        </w:numPr>
+        <w:spacing w:line="360" w:lineRule="auto"/>
+        <w:jc w:val="both"/>
+      </w:pPr>
+      <w:r>
+        <w:t>Es imposible… esto no puede estar pasando. ¿Qué trampa has usado? Conmigo habrás tenido suerte, pero espera a Zachary. Él te pondrá en tu sitio.</w:t>
+      </w:r>
+    </w:p>
+    <w:p>
+      <w:pPr>
+        <w:pStyle w:val="Prrafodelista"/>
+        <w:numPr>
+          <w:ilvl w:val="1"/>
+          <w:numId w:val="17"/>
+        </w:numPr>
+        <w:spacing w:line="360" w:lineRule="auto"/>
+        <w:jc w:val="both"/>
+      </w:pPr>
+      <w:r>
+        <w:rPr>
+          <w:b/>
+          <w:bCs/>
+          <w:i/>
+          <w:iCs/>
+        </w:rPr>
+        <w:t>Nivel 7:</w:t>
+      </w:r>
+      <w:r>
+        <w:rPr>
+          <w:b/>
+          <w:bCs/>
+          <w:i/>
+          <w:iCs/>
+        </w:rPr>
+        <w:t xml:space="preserve"> </w:t>
+      </w:r>
+      <w:r>
+        <w:t xml:space="preserve">como bien ha ido anunciado el enemigo del nivel anterior, este séptimo nivel ocurrirá también en la Taberna del Escupitajo Llameante y el encargado de brindar el </w:t>
+      </w:r>
+      <w:r>
+        <w:lastRenderedPageBreak/>
+        <w:t>siguiente combate será Zachary, el mejor amigo de Magreb y novato del Clan Salamandra de este año. Por esta razón, será el personaje enemigo que aparezca y que comentará lo siguiente:</w:t>
+      </w:r>
+    </w:p>
+    <w:p>
+      <w:pPr>
+        <w:pStyle w:val="Prrafodelista"/>
+        <w:numPr>
+          <w:ilvl w:val="4"/>
+          <w:numId w:val="17"/>
+        </w:numPr>
+        <w:spacing w:line="360" w:lineRule="auto"/>
+        <w:jc w:val="both"/>
+      </w:pPr>
+      <w:r>
+        <w:t>Nada, esto ha sido únicamente la suerte del principiante y que Magreb no es tan buen combatiente. Tiembla chaval, vas a sufrir de verdad ahora.</w:t>
+      </w:r>
+    </w:p>
+    <w:p>
+      <w:pPr>
+        <w:pStyle w:val="Prrafodelista"/>
+        <w:spacing w:line="360" w:lineRule="auto"/>
+        <w:ind w:left="1440"/>
+        <w:jc w:val="both"/>
+      </w:pPr>
+      <w:r>
+        <w:t xml:space="preserve">Comenzará el combate contra Zachary y se tratará de mostrar al jugador el resto de </w:t>
+      </w:r>
+      <w:proofErr w:type="gramStart"/>
+      <w:r>
+        <w:t>minijuegos</w:t>
+      </w:r>
+      <w:proofErr w:type="gramEnd"/>
+      <w:r>
+        <w:t xml:space="preserve"> para suplir las debilidades que faltaban. Mantendrá un estilo de juego similar al de Magreb, diferenciándose porque las debilidades que mostrará hacia el jugador serán la de veneno y la de ceguera. De esta forma, </w:t>
+      </w:r>
+      <w:r>
+        <w:t>los hechizos mostrados serán todos de nivel 1 y, cuando las cosas estén acabando, alguno de nivel 2 tanto de ataque como de defensa. En caso de las debilidades mandará los estados de ceguera y veneno, como quedó estipulado.</w:t>
+      </w:r>
+    </w:p>
+    <w:p>
+      <w:pPr>
+        <w:pStyle w:val="Prrafodelista"/>
+        <w:spacing w:line="360" w:lineRule="auto"/>
+        <w:ind w:left="1440"/>
+        <w:jc w:val="both"/>
+      </w:pPr>
+      <w:r>
+        <w:t>Al igual que con el combate de Magreb, el jugador deberá de resolver estos minijuegos al menos 2 veces a lo largo de la partida. No obstante, también deberá continuar con el combate y una vez que termine, la puntuación quedará dividida de la siguiente manera: 3 estrellas si consigue acabar con 60% o más de vida y ningún fallo en los minijuegos de debilidades, 2 estrellas si acaba la partida con 45% o más de vida y 1 o 2 fallos en los minijuegos y 1 estrella si acaba la partida con vida por debajo de 45%. Tras terminar el combate y mostrar el resultado antes de llegar al mapa del modo historia aparecerá imagen completa.</w:t>
+      </w:r>
+    </w:p>
+    <w:p>
+      <w:pPr>
+        <w:pStyle w:val="Prrafodelista"/>
+        <w:numPr>
+          <w:ilvl w:val="0"/>
+          <w:numId w:val="32"/>
+        </w:numPr>
+        <w:spacing w:line="360" w:lineRule="auto"/>
+        <w:jc w:val="both"/>
+      </w:pPr>
+      <w:r>
+        <w:rPr>
+          <w:i/>
+          <w:iCs/>
+          <w:u w:val="single"/>
+        </w:rPr>
+        <w:t>Primera escena:</w:t>
+      </w:r>
+      <w:r>
+        <w:t xml:space="preserve"> el protagonista quedará como una sombra en el lado inferior derecho de la imagen, mientras que en el resto se verá a Nigel apuntando a Magreb y Zachary en la Taberna del Escupitajo Llameante. Todo se mostrará con un travelling de derecha a izquierda mientras aparecen estos comentarios de Nigel:</w:t>
+      </w:r>
+    </w:p>
+    <w:p>
+      <w:pPr>
+        <w:pStyle w:val="Prrafodelista"/>
+        <w:numPr>
+          <w:ilvl w:val="4"/>
+          <w:numId w:val="17"/>
+        </w:numPr>
+        <w:spacing w:line="360" w:lineRule="auto"/>
+        <w:jc w:val="both"/>
+      </w:pPr>
+      <w:r>
+        <w:t xml:space="preserve">¡Lo conseguimos! Mi amigo os ha dado una paliza a los dos, id a llorar a vuestro </w:t>
+      </w:r>
+      <w:proofErr w:type="spellStart"/>
+      <w:r>
+        <w:t>Lacert</w:t>
+      </w:r>
+      <w:proofErr w:type="spellEnd"/>
+      <w:r>
+        <w:t xml:space="preserve"> y que sepa que vamos más fuertes que nunca.</w:t>
+      </w:r>
+    </w:p>
+    <w:p>
+      <w:pPr>
+        <w:pStyle w:val="Prrafodelista"/>
+        <w:spacing w:line="360" w:lineRule="auto"/>
+        <w:ind w:left="2124"/>
+        <w:jc w:val="both"/>
+      </w:pPr>
+      <w:r>
+        <w:t>Tras ello se verá un comentario de Magreb hacia Nigel que dicta lo siguiente:</w:t>
+      </w:r>
+    </w:p>
+    <w:p>
+      <w:pPr>
+        <w:pStyle w:val="Prrafodelista"/>
+        <w:numPr>
+          <w:ilvl w:val="4"/>
+          <w:numId w:val="17"/>
+        </w:numPr>
+        <w:spacing w:line="360" w:lineRule="auto"/>
+        <w:jc w:val="both"/>
+      </w:pPr>
+      <w:r>
+        <w:t>Tenéis suerte de que hoy nos habéis pillado con un mal día, pero no sabéis donde os estáis metiendo. Esto es una guerra del Clan Salamandra contra vosotros.</w:t>
+      </w:r>
+    </w:p>
+    <w:p>
+      <w:pPr>
+        <w:spacing w:line="360" w:lineRule="auto"/>
+        <w:ind w:left="1416"/>
+        <w:jc w:val="both"/>
+      </w:pPr>
+      <w:r>
+        <w:lastRenderedPageBreak/>
+        <w:t>Con la escena finalizada, todo se vuelve al menú del modo historia y se apunta hacia la Universidad Pseudo-Invisible, donde tendrá lugar el próximo nivel.</w:t>
+      </w:r>
+    </w:p>
+    <w:p>
+      <w:pPr>
+        <w:pStyle w:val="Prrafodelista"/>
+        <w:numPr>
+          <w:ilvl w:val="1"/>
+          <w:numId w:val="17"/>
+        </w:numPr>
+        <w:spacing w:line="360" w:lineRule="auto"/>
+        <w:jc w:val="both"/>
+        <w:rPr>
+          <w:b/>
+          <w:bCs/>
+          <w:i/>
+          <w:iCs/>
+        </w:rPr>
+      </w:pPr>
+      <w:r>
+        <w:rPr>
+          <w:b/>
+          <w:bCs/>
+          <w:i/>
+          <w:iCs/>
+        </w:rPr>
+        <w:t>Nivel 8:</w:t>
+      </w:r>
+    </w:p>
+    <w:p>
+      <w:pPr>
+        <w:pStyle w:val="Prrafodelista"/>
+        <w:numPr>
+          <w:ilvl w:val="1"/>
+          <w:numId w:val="17"/>
+        </w:numPr>
+        <w:spacing w:line="360" w:lineRule="auto"/>
+        <w:jc w:val="both"/>
+        <w:rPr>
+          <w:b/>
+          <w:bCs/>
+          <w:i/>
+          <w:iCs/>
+        </w:rPr>
+      </w:pPr>
+      <w:r>
+        <w:rPr>
+          <w:b/>
+          <w:bCs/>
+          <w:i/>
+          <w:iCs/>
+        </w:rPr>
+        <w:t>Nivel 9:</w:t>
       </w:r>
     </w:p>
     <w:p>
@@ -13913,7 +14385,6 @@
           <w:i/>
           <w:iCs/>
         </w:rPr>
-        <w:lastRenderedPageBreak/>
         <w:t>Pantalla de modo tutorial:</w:t>
       </w:r>
       <w:r>
@@ -14010,14 +14481,27 @@
       <w:r>
         <w:t xml:space="preserve">Ilustración </w:t>
       </w:r>
-      <w:fldSimple w:instr=" SEQ Ilustración \* ARABIC ">
-        <w:r>
-          <w:rPr>
-            <w:noProof/>
-          </w:rPr>
-          <w:t>9</w:t>
-        </w:r>
-      </w:fldSimple>
+      <w:r>
+        <w:fldChar w:fldCharType="begin"/>
+      </w:r>
+      <w:r>
+        <w:instrText xml:space="preserve"> SEQ Ilustración \* ARABIC </w:instrText>
+      </w:r>
+      <w:r>
+        <w:fldChar w:fldCharType="separate"/>
+      </w:r>
+      <w:r>
+        <w:rPr>
+          <w:noProof/>
+        </w:rPr>
+        <w:t>9</w:t>
+      </w:r>
+      <w:r>
+        <w:rPr>
+          <w:noProof/>
+        </w:rPr>
+        <w:fldChar w:fldCharType="end"/>
+      </w:r>
       <w:r>
         <w:t xml:space="preserve"> - Ejemplo pantalla tutorial</w:t>
       </w:r>
@@ -14065,7 +14549,11 @@
         <w:jc w:val="both"/>
       </w:pPr>
       <w:r>
-        <w:t xml:space="preserve">Comienza todo con una pantalla de combate y aparece un cuadro de diálogo del profesor de batallas de varitas. El texto que aparece por el recuadro </w:t>
+        <w:t xml:space="preserve">Comienza todo con una pantalla de combate y aparece un cuadro de diálogo del profesor de batallas de varitas. El texto que aparece por el </w:t>
+      </w:r>
+      <w:r>
+        <w:lastRenderedPageBreak/>
+        <w:t xml:space="preserve">recuadro </w:t>
       </w:r>
       <w:proofErr w:type="gramStart"/>
       <w:r>
@@ -14087,11 +14575,7 @@
         <w:jc w:val="both"/>
       </w:pPr>
       <w:r>
-        <w:t xml:space="preserve">Tras esto último se quedará identificada la zona de combate donde están ambos personajes y aparecerá el siguiente mensaje: “Novato, aquí </w:t>
-      </w:r>
-      <w:r>
-        <w:lastRenderedPageBreak/>
-        <w:t>tendrás la posibilidad de conocer cómo se debe desenvolver un luchador de batallas de varitas, mirando cara a cara a tu rival y elaborando los movimientos necesarios para cada hechizo”.</w:t>
+        <w:t>Tras esto último se quedará identificada la zona de combate donde están ambos personajes y aparecerá el siguiente mensaje: “Novato, aquí tendrás la posibilidad de conocer cómo se debe desenvolver un luchador de batallas de varitas, mirando cara a cara a tu rival y elaborando los movimientos necesarios para cada hechizo”.</w:t>
       </w:r>
     </w:p>
     <w:p>
@@ -14182,6 +14666,7 @@
           <w:iCs/>
           <w:u w:val="single"/>
         </w:rPr>
+        <w:lastRenderedPageBreak/>
         <w:t>2º tutorial</w:t>
       </w:r>
       <w:r>
@@ -14202,7 +14687,6 @@
         <w:jc w:val="both"/>
       </w:pPr>
       <w:r>
-        <w:lastRenderedPageBreak/>
         <w:t>Aparecerá toda la interfaz del combate y el maestro comenzará la lección con un cuadro de texto que explica lo siguiente: “Bueno, comenzamos a explicar los diferentes hechizos que podrás llevar al combate, empezando por los de ataque. No vamos a poder acabar con nuestro rival si no le quitamos algo de vida, por lo que será muy importante elegirlos bien para hacer el máximo daño posible. Recuerda que por cada duelo solo podrás usar dos tipos de ataques distintos, por lo que cuando prepares la lista de hechizos que traerás escoge los que mejor te sepas o los que creas que te van a venir mejor”.</w:t>
       </w:r>
     </w:p>
@@ -14267,11 +14751,8 @@
         <w:jc w:val="both"/>
       </w:pPr>
       <w:r>
-        <w:t xml:space="preserve">Aparecerá toda la interfaz del combate y el maestro comenzará la lección con un cuadro de texto que explica lo siguiente: “Para cualquier tipo de combate, un buen ataque siempre es una buena defensa. En muchas ocasiones vamos a tener que cubrirnos las espaldas para poder evitar que </w:t>
-      </w:r>
-      <w:r>
         <w:lastRenderedPageBreak/>
-        <w:t>los golpes que nos den no hagan tanto daño. Recuerda que por cada duelo solo podrás usar dos tipos de defensas distintos, por lo que cuando prepares la lista de hechizos que traerás escoge los que mejor te sepas o los que creas que te van a venir mejor”.</w:t>
+        <w:t>Aparecerá toda la interfaz del combate y el maestro comenzará la lección con un cuadro de texto que explica lo siguiente: “Para cualquier tipo de combate, un buen ataque siempre es una buena defensa. En muchas ocasiones vamos a tener que cubrirnos las espaldas para poder evitar que los golpes que nos den no hagan tanto daño. Recuerda que por cada duelo solo podrás usar dos tipos de defensas distintos, por lo que cuando prepares la lista de hechizos que traerás escoge los que mejor te sepas o los que creas que te van a venir mejor”.</w:t>
       </w:r>
     </w:p>
     <w:p>
@@ -14341,11 +14822,11 @@
         <w:jc w:val="both"/>
       </w:pPr>
       <w:r>
-        <w:t xml:space="preserve">Aparecerá toda la interfaz del combate y el maestro comenzará la lección con un cuadro de texto que explica lo siguiente: “No todo va a ser atacar y defender, ya que la magia puede llegar a otorgarnos una potencia que no podemos imaginar. Combinar algunos hechizos con nuestras defensas y con nuestros ataques puede ser crucial para darle el golpe de gracia a un rival. Recuerda que por cada duelo solo podrás usar un tipo de mejora </w:t>
+        <w:t xml:space="preserve">Aparecerá toda la interfaz del combate y el maestro comenzará la lección con un cuadro de texto que explica lo siguiente: “No todo va a ser atacar </w:t>
       </w:r>
       <w:r>
         <w:lastRenderedPageBreak/>
-        <w:t>distinta, por lo que cuando prepares la lista de hechizos que traerás escoge el que mejor te sepas o el que creas que te va a venir mejor”.</w:t>
+        <w:t>y defender, ya que la magia puede llegar a otorgarnos una potencia que no podemos imaginar. Combinar algunos hechizos con nuestras defensas y con nuestros ataques puede ser crucial para darle el golpe de gracia a un rival. Recuerda que por cada duelo solo podrás usar un tipo de mejora distinta, por lo que cuando prepares la lista de hechizos que traerás escoge el que mejor te sepas o el que creas que te va a venir mejor”.</w:t>
       </w:r>
     </w:p>
     <w:p>
@@ -14459,6 +14940,7 @@
         <w:t xml:space="preserve">. </w:t>
       </w:r>
       <w:r>
+        <w:lastRenderedPageBreak/>
         <w:t>Saber escoger qué penalizaciones aplicar y en qué momento pueden agilizar un combate y hacer que el tiempo sea el peor enemigo de nuestro rival</w:t>
       </w:r>
       <w:r>
@@ -14468,11 +14950,7 @@
         <w:t>debilidad</w:t>
       </w:r>
       <w:r>
-        <w:t xml:space="preserve"> </w:t>
-      </w:r>
-      <w:r>
-        <w:lastRenderedPageBreak/>
-        <w:t>distinta, por lo que cuando prepares la lista de hechizos que traerás escoge el que mejor te sepas o el que creas que te va a venir mejor”.</w:t>
+        <w:t xml:space="preserve"> distinta, por lo que cuando prepares la lista de hechizos que traerás escoge el que mejor te sepas o el que creas que te va a venir mejor”.</w:t>
       </w:r>
     </w:p>
     <w:p>
@@ -14566,7 +15044,11 @@
         </w:rPr>
       </w:pPr>
       <w:r>
-        <w:t>Vuelve a aparecer la ventana del combate y aparecerá un cuadro de texto de Lord Margulis que trata de narrar lo siguiente: “Está muy bien poder controlar los hechizos para mejorar nuestra situación o empeorar al rival, pero nuestros estados se pueden curar con otros tipos de utensilios. A lo largo de una batalla puede ser más conveniente hacer una breve pausa y resolver este problema sin necesidad de un hechizo”.</w:t>
+        <w:t xml:space="preserve">Vuelve a aparecer la ventana del combate y aparecerá un cuadro de texto de Lord Margulis que trata de narrar lo siguiente: “Está muy bien poder controlar los hechizos para mejorar nuestra situación o empeorar al rival, pero nuestros estados se pueden curar con otros tipos de utensilios. A lo </w:t>
+      </w:r>
+      <w:r>
+        <w:lastRenderedPageBreak/>
+        <w:t>largo de una batalla puede ser más conveniente hacer una breve pausa y resolver este problema sin necesidad de un hechizo”.</w:t>
       </w:r>
     </w:p>
     <w:p>
@@ -14585,11 +15067,7 @@
         </w:rPr>
       </w:pPr>
       <w:r>
-        <w:t xml:space="preserve">Se queda enfocado el botón que va a trasladar al usuario al botón que da lugar a la zona de trabajo del jugador para resolver este tipo de situaciones </w:t>
-      </w:r>
-      <w:r>
-        <w:lastRenderedPageBreak/>
-        <w:t xml:space="preserve">durante la batalla y surge otro comentario de Lord </w:t>
+        <w:t xml:space="preserve">Se queda enfocado el botón que va a trasladar al usuario al botón que da lugar a la zona de trabajo del jugador para resolver este tipo de situaciones durante la batalla y surge otro comentario de Lord </w:t>
       </w:r>
       <w:proofErr w:type="spellStart"/>
       <w:r>
@@ -14706,7 +15184,11 @@
       </w:r>
       <w:proofErr w:type="spellEnd"/>
       <w:r>
-        <w:t xml:space="preserve"> comentará: “Ya sabemos un poco como desenvolvernos por el puesto de trabajo manual y toca el turno de hablar del segundo estado: el veneno. Muchas veces es difícil concentrarse si estamos perdiendo vida por el veneno por lo que habrá que tratar de solucionarlo cuanto antes.” Tras ello el botón se destaca y el jugador pulsará para continuar.</w:t>
+        <w:t xml:space="preserve"> comentará: “Ya sabemos un poco como desenvolvernos por el puesto de trabajo manual y toca el turno de hablar del segundo estado: el veneno. Muchas veces es difícil concentrarse si estamos perdiendo vida </w:t>
+      </w:r>
+      <w:r>
+        <w:lastRenderedPageBreak/>
+        <w:t>por el veneno por lo que habrá que tratar de solucionarlo cuanto antes.” Tras ello el botón se destaca y el jugador pulsará para continuar.</w:t>
       </w:r>
     </w:p>
     <w:p>
@@ -14728,11 +15210,7 @@
       </w:r>
       <w:proofErr w:type="spellEnd"/>
       <w:r>
-        <w:t xml:space="preserve">. Algunas de ellas tienen calaveras y el objetivo es poder tocar </w:t>
-      </w:r>
-      <w:r>
-        <w:lastRenderedPageBreak/>
-        <w:t xml:space="preserve">todas las que no lo tienen para alcanzar la cura. Lord </w:t>
+        <w:t xml:space="preserve">. Algunas de ellas tienen calaveras y el objetivo es poder tocar todas las que no lo tienen para alcanzar la cura. Lord </w:t>
       </w:r>
       <w:proofErr w:type="spellStart"/>
       <w:r>
@@ -14839,7 +15317,11 @@
       </w:r>
       <w:proofErr w:type="spellEnd"/>
       <w:r>
-        <w:t xml:space="preserve"> comenta lo siguiente: “A veces es importante pararse a pensar, ver tu mente como un puzle y escoger las piezas exactas para tener otra vez la cabeza centrada en el combate”. Tras ello se dejará al jugador que complete el minijuego.</w:t>
+        <w:t xml:space="preserve"> comenta lo siguiente: “A veces es importante pararse a pensar, ver tu mente como un puzle y escoger las piezas exactas para tener otra </w:t>
+      </w:r>
+      <w:r>
+        <w:lastRenderedPageBreak/>
+        <w:t>vez la cabeza centrada en el combate”. Tras ello se dejará al jugador que complete el minijuego.</w:t>
       </w:r>
     </w:p>
     <w:p>
@@ -14861,11 +15343,7 @@
       </w:r>
       <w:proofErr w:type="spellEnd"/>
       <w:r>
-        <w:t xml:space="preserve"> volverá a comentar algo: “Perfecto joven aprendiz del duelo con varitas, ya no falta nada, solo una lección más y estarás listo para cualquier batalla”. Con eso </w:t>
-      </w:r>
-      <w:r>
-        <w:lastRenderedPageBreak/>
-        <w:t>dicho, aparecerá la imagen de tutorial completado y se podrá dar acceso al jugador al resto de lecciones.</w:t>
+        <w:t xml:space="preserve"> volverá a comentar algo: “Perfecto joven aprendiz del duelo con varitas, ya no falta nada, solo una lección más y estarás listo para cualquier batalla”. Con eso dicho, aparecerá la imagen de tutorial completado y se podrá dar acceso al jugador al resto de lecciones.</w:t>
       </w:r>
     </w:p>
     <w:p>
@@ -14987,6 +15465,7 @@
           <w:i/>
           <w:iCs/>
         </w:rPr>
+        <w:lastRenderedPageBreak/>
         <w:t>Pantalla de modo contra IA:</w:t>
       </w:r>
       <w:r>
@@ -15005,11 +15484,7 @@
         <w:t xml:space="preserve"> Se cuenta con una vista de cómo se encuentra, visualmente el personaje y una opción para editar los hechizos con los que se van a entrar en el combate, para elegir el mazo. </w:t>
       </w:r>
       <w:r>
-        <w:t xml:space="preserve"> A la hora de establecer el nivel </w:t>
-      </w:r>
-      <w:r>
-        <w:lastRenderedPageBreak/>
-        <w:t>de dificultad, se establece esta disposición de inteligencias artificiales para poder programarlas en las partidas:</w:t>
+        <w:t xml:space="preserve"> A la hora de establecer el nivel de dificultad, se establece esta disposición de inteligencias artificiales para poder programarlas en las partidas:</w:t>
       </w:r>
     </w:p>
     <w:p>
@@ -15117,7 +15592,11 @@
       </w:r>
       <w:proofErr w:type="spellEnd"/>
       <w:r>
-        <w:t>$ para que el jugador pueda gastarlos. Además de esto aparecerá, en la ventana de la puntuación, una opción para volver a jugar y otra para salir al menú principal. Para el caso de haber perdido, aparecerá un 0 en la puntuación y las mismas opciones en la ventana.</w:t>
+        <w:t xml:space="preserve">$ para que el jugador pueda gastarlos. Además de esto aparecerá, en la ventana de la puntuación, una opción para volver a jugar y otra para salir al menú </w:t>
+      </w:r>
+      <w:r>
+        <w:lastRenderedPageBreak/>
+        <w:t>principal. Para el caso de haber perdido, aparecerá un 0 en la puntuación y las mismas opciones en la ventana.</w:t>
       </w:r>
     </w:p>
     <w:p>
@@ -15131,7 +15610,6 @@
         <w:rPr>
           <w:noProof/>
         </w:rPr>
-        <w:lastRenderedPageBreak/>
         <w:drawing>
           <wp:inline distT="0" distB="0" distL="0" distR="0" wp14:anchorId="1DCF5BB2" wp14:editId="589D6898">
             <wp:extent cx="4251325" cy="3028315"/>
@@ -15190,14 +15668,30 @@
       <w:r>
         <w:t xml:space="preserve">Ilustración </w:t>
       </w:r>
-      <w:fldSimple w:instr=" SEQ Ilustración \* ARABIC ">
-        <w:r>
-          <w:rPr>
-            <w:noProof/>
-          </w:rPr>
-          <w:t>10</w:t>
-        </w:r>
-      </w:fldSimple>
+      <w:r>
+        <w:fldChar w:fldCharType="begin"/>
+      </w:r>
+      <w:r>
+        <w:instrText xml:space="preserve"> SEQ Ilustración \</w:instrText>
+      </w:r>
+      <w:r>
+        <w:instrText xml:space="preserve">* ARABIC </w:instrText>
+      </w:r>
+      <w:r>
+        <w:fldChar w:fldCharType="separate"/>
+      </w:r>
+      <w:r>
+        <w:rPr>
+          <w:noProof/>
+        </w:rPr>
+        <w:t>10</w:t>
+      </w:r>
+      <w:r>
+        <w:rPr>
+          <w:noProof/>
+        </w:rPr>
+        <w:fldChar w:fldCharType="end"/>
+      </w:r>
       <w:r>
         <w:t xml:space="preserve"> - Ejemplo modo contra IA</w:t>
       </w:r>
@@ -15290,7 +15784,11 @@
         <w:t xml:space="preserve"> </w:t>
       </w:r>
       <w:r>
-        <w:t xml:space="preserve">para esta situación se aparecerá la ventana de finalización de partida igual que en otro modo. No aparecerá ninguna puntuación, sino un mensaje de derrota y la cantidad de </w:t>
+        <w:t xml:space="preserve">para esta situación se aparecerá la ventana de finalización de partida igual que en otro modo. No aparecerá ninguna puntuación, sino un </w:t>
+      </w:r>
+      <w:r>
+        <w:lastRenderedPageBreak/>
+        <w:t xml:space="preserve">mensaje de derrota y la cantidad de </w:t>
       </w:r>
       <w:proofErr w:type="spellStart"/>
       <w:r>
@@ -15298,11 +15796,7 @@
       </w:r>
       <w:proofErr w:type="spellEnd"/>
       <w:r>
-        <w:t xml:space="preserve">$ que se han perdido. Además, aparecerán un botón de volver a jugar, si se quiere volver a jugar con el jugador por la misma </w:t>
-      </w:r>
-      <w:r>
-        <w:lastRenderedPageBreak/>
-        <w:t>cantidad de dinero o un botón de salir para volver a la sala de espera. Si se trata de volver a jugar con el jugador actual se esperará a la respuesta del otro jugador. En caso de que el otro jugador pulse volver a jugar se comenzará otra partida por la misma apuesta, mientras que</w:t>
+        <w:t>$ que se han perdido. Además, aparecerán un botón de volver a jugar, si se quiere volver a jugar con el jugador por la misma cantidad de dinero o un botón de salir para volver a la sala de espera. Si se trata de volver a jugar con el jugador actual se esperará a la respuesta del otro jugador. En caso de que el otro jugador pulse volver a jugar se comenzará otra partida por la misma apuesta, mientras que</w:t>
       </w:r>
       <w:r>
         <w:t>,</w:t>
@@ -15380,14 +15874,27 @@
       <w:r>
         <w:t xml:space="preserve">Ilustración </w:t>
       </w:r>
-      <w:fldSimple w:instr=" SEQ Ilustración \* ARABIC ">
-        <w:r>
-          <w:rPr>
-            <w:noProof/>
-          </w:rPr>
-          <w:t>11</w:t>
-        </w:r>
-      </w:fldSimple>
+      <w:r>
+        <w:fldChar w:fldCharType="begin"/>
+      </w:r>
+      <w:r>
+        <w:instrText xml:space="preserve"> SEQ Ilustración \* ARABIC </w:instrText>
+      </w:r>
+      <w:r>
+        <w:fldChar w:fldCharType="separate"/>
+      </w:r>
+      <w:r>
+        <w:rPr>
+          <w:noProof/>
+        </w:rPr>
+        <w:t>11</w:t>
+      </w:r>
+      <w:r>
+        <w:rPr>
+          <w:noProof/>
+        </w:rPr>
+        <w:fldChar w:fldCharType="end"/>
+      </w:r>
       <w:r>
         <w:t xml:space="preserve"> - Ejemplo modo multijugador</w:t>
       </w:r>
@@ -15468,6 +15975,7 @@
         <w:jc w:val="both"/>
       </w:pPr>
       <w:r>
+        <w:lastRenderedPageBreak/>
         <w:t>Una vez realizado se calculará la velocidad a la que se ha realizado para poder entender el orden en que se ejecutará el hechizo, es decir, antes que el rival o después.</w:t>
       </w:r>
     </w:p>
@@ -15492,7 +16000,6 @@
         <w:jc w:val="both"/>
       </w:pPr>
       <w:r>
-        <w:lastRenderedPageBreak/>
         <w:t>El combate acabará cuando uno de los dos jugadores alcance una vida equivalente a 1, de forma que aparece un menú emergente para volver al menú del que provenga: si es del modo historia volverá al modo historia, si es del modo un jugador a ese modo y si es del modo multijugador, retomará la sala donde se da la opción de buscar un segundo jugador. En todo momento del combate, si está jugando en solitario, el jugador podrá pulsar un botón en la esquina superior izquierda para el modo de pausa, donde se puede continuar o salir de la partida al menú principal.</w:t>
       </w:r>
     </w:p>
@@ -15559,14 +16066,27 @@
       <w:r>
         <w:t xml:space="preserve">Ilustración </w:t>
       </w:r>
-      <w:fldSimple w:instr=" SEQ Ilustración \* ARABIC ">
-        <w:r>
-          <w:rPr>
-            <w:noProof/>
-          </w:rPr>
-          <w:t>12</w:t>
-        </w:r>
-      </w:fldSimple>
+      <w:r>
+        <w:fldChar w:fldCharType="begin"/>
+      </w:r>
+      <w:r>
+        <w:instrText xml:space="preserve"> SEQ Ilustración \* ARABIC </w:instrText>
+      </w:r>
+      <w:r>
+        <w:fldChar w:fldCharType="separate"/>
+      </w:r>
+      <w:r>
+        <w:rPr>
+          <w:noProof/>
+        </w:rPr>
+        <w:t>12</w:t>
+      </w:r>
+      <w:r>
+        <w:rPr>
+          <w:noProof/>
+        </w:rPr>
+        <w:fldChar w:fldCharType="end"/>
+      </w:r>
       <w:r>
         <w:t xml:space="preserve"> - Ejemplo combate 1</w:t>
       </w:r>
@@ -15635,14 +16155,27 @@
       <w:r>
         <w:t xml:space="preserve">Ilustración </w:t>
       </w:r>
-      <w:fldSimple w:instr=" SEQ Ilustración \* ARABIC ">
-        <w:r>
-          <w:rPr>
-            <w:noProof/>
-          </w:rPr>
-          <w:t>13</w:t>
-        </w:r>
-      </w:fldSimple>
+      <w:r>
+        <w:fldChar w:fldCharType="begin"/>
+      </w:r>
+      <w:r>
+        <w:instrText xml:space="preserve"> SEQ Ilustración \* ARABIC </w:instrText>
+      </w:r>
+      <w:r>
+        <w:fldChar w:fldCharType="separate"/>
+      </w:r>
+      <w:r>
+        <w:rPr>
+          <w:noProof/>
+        </w:rPr>
+        <w:t>13</w:t>
+      </w:r>
+      <w:r>
+        <w:rPr>
+          <w:noProof/>
+        </w:rPr>
+        <w:fldChar w:fldCharType="end"/>
+      </w:r>
       <w:r>
         <w:t xml:space="preserve"> - Ejemplo combate 2</w:t>
       </w:r>
@@ -15710,14 +16243,27 @@
       <w:r>
         <w:t xml:space="preserve">Ilustración </w:t>
       </w:r>
-      <w:fldSimple w:instr=" SEQ Ilustración \* ARABIC ">
-        <w:r>
-          <w:rPr>
-            <w:noProof/>
-          </w:rPr>
-          <w:t>14</w:t>
-        </w:r>
-      </w:fldSimple>
+      <w:r>
+        <w:fldChar w:fldCharType="begin"/>
+      </w:r>
+      <w:r>
+        <w:instrText xml:space="preserve"> SEQ Ilustración \* ARABIC </w:instrText>
+      </w:r>
+      <w:r>
+        <w:fldChar w:fldCharType="separate"/>
+      </w:r>
+      <w:r>
+        <w:rPr>
+          <w:noProof/>
+        </w:rPr>
+        <w:t>14</w:t>
+      </w:r>
+      <w:r>
+        <w:rPr>
+          <w:noProof/>
+        </w:rPr>
+        <w:fldChar w:fldCharType="end"/>
+      </w:r>
       <w:r>
         <w:t xml:space="preserve"> - Ejemplo combate 3</w:t>
       </w:r>
@@ -15794,14 +16340,27 @@
       <w:r>
         <w:t xml:space="preserve">Ilustración </w:t>
       </w:r>
-      <w:fldSimple w:instr=" SEQ Ilustración \* ARABIC ">
-        <w:r>
-          <w:rPr>
-            <w:noProof/>
-          </w:rPr>
-          <w:t>15</w:t>
-        </w:r>
-      </w:fldSimple>
+      <w:r>
+        <w:fldChar w:fldCharType="begin"/>
+      </w:r>
+      <w:r>
+        <w:instrText xml:space="preserve"> SEQ Ilustración \* ARABIC </w:instrText>
+      </w:r>
+      <w:r>
+        <w:fldChar w:fldCharType="separate"/>
+      </w:r>
+      <w:r>
+        <w:rPr>
+          <w:noProof/>
+        </w:rPr>
+        <w:t>15</w:t>
+      </w:r>
+      <w:r>
+        <w:rPr>
+          <w:noProof/>
+        </w:rPr>
+        <w:fldChar w:fldCharType="end"/>
+      </w:r>
       <w:r>
         <w:t xml:space="preserve"> - Ejemplo victoria o derrota</w:t>
       </w:r>
@@ -15926,14 +16485,27 @@
       <w:r>
         <w:t xml:space="preserve">Ilustración </w:t>
       </w:r>
-      <w:fldSimple w:instr=" SEQ Ilustración \* ARABIC ">
-        <w:r>
-          <w:rPr>
-            <w:noProof/>
-          </w:rPr>
-          <w:t>16</w:t>
-        </w:r>
-      </w:fldSimple>
+      <w:r>
+        <w:fldChar w:fldCharType="begin"/>
+      </w:r>
+      <w:r>
+        <w:instrText xml:space="preserve"> SEQ Ilustración \* ARABIC </w:instrText>
+      </w:r>
+      <w:r>
+        <w:fldChar w:fldCharType="separate"/>
+      </w:r>
+      <w:r>
+        <w:rPr>
+          <w:noProof/>
+        </w:rPr>
+        <w:t>16</w:t>
+      </w:r>
+      <w:r>
+        <w:rPr>
+          <w:noProof/>
+        </w:rPr>
+        <w:fldChar w:fldCharType="end"/>
+      </w:r>
       <w:r>
         <w:t xml:space="preserve"> - Ejemplo opciones</w:t>
       </w:r>
@@ -16055,14 +16627,27 @@
       <w:r>
         <w:t xml:space="preserve">Ilustración </w:t>
       </w:r>
-      <w:fldSimple w:instr=" SEQ Ilustración \* ARABIC ">
-        <w:r>
-          <w:rPr>
-            <w:noProof/>
-          </w:rPr>
-          <w:t>17</w:t>
-        </w:r>
-      </w:fldSimple>
+      <w:r>
+        <w:fldChar w:fldCharType="begin"/>
+      </w:r>
+      <w:r>
+        <w:instrText xml:space="preserve"> SEQ Ilustración \* ARABIC </w:instrText>
+      </w:r>
+      <w:r>
+        <w:fldChar w:fldCharType="separate"/>
+      </w:r>
+      <w:r>
+        <w:rPr>
+          <w:noProof/>
+        </w:rPr>
+        <w:t>17</w:t>
+      </w:r>
+      <w:r>
+        <w:rPr>
+          <w:noProof/>
+        </w:rPr>
+        <w:fldChar w:fldCharType="end"/>
+      </w:r>
       <w:r>
         <w:t xml:space="preserve"> - Diagrama de flujo para el título</w:t>
       </w:r>
@@ -17669,7 +18254,7 @@
   <w:abstractNum w:abstractNumId="3" w15:restartNumberingAfterBreak="0">
     <w:nsid w:val="0C78171A"/>
     <w:multiLevelType w:val="hybridMultilevel"/>
-    <w:tmpl w:val="D4846B02"/>
+    <w:tmpl w:val="B3CC2C12"/>
     <w:lvl w:ilvl="0" w:tplc="0C0A0001">
       <w:start w:val="1"/>
       <w:numFmt w:val="bullet"/>
@@ -19986,6 +20571,119 @@
     </w:lvl>
   </w:abstractNum>
   <w:abstractNum w:abstractNumId="25" w15:restartNumberingAfterBreak="0">
+    <w:nsid w:val="5ABB73F6"/>
+    <w:multiLevelType w:val="hybridMultilevel"/>
+    <w:tmpl w:val="CE2E453C"/>
+    <w:lvl w:ilvl="0" w:tplc="0C0A0005">
+      <w:start w:val="1"/>
+      <w:numFmt w:val="bullet"/>
+      <w:lvlText w:val=""/>
+      <w:lvlJc w:val="left"/>
+      <w:pPr>
+        <w:ind w:left="2160" w:hanging="360"/>
+      </w:pPr>
+      <w:rPr>
+        <w:rFonts w:ascii="Wingdings" w:hAnsi="Wingdings" w:hint="default"/>
+      </w:rPr>
+    </w:lvl>
+    <w:lvl w:ilvl="1" w:tplc="0C0A0003">
+      <w:start w:val="1"/>
+      <w:numFmt w:val="bullet"/>
+      <w:lvlText w:val="o"/>
+      <w:lvlJc w:val="left"/>
+      <w:pPr>
+        <w:ind w:left="2880" w:hanging="360"/>
+      </w:pPr>
+      <w:rPr>
+        <w:rFonts w:ascii="Courier New" w:hAnsi="Courier New" w:cs="Courier New" w:hint="default"/>
+      </w:rPr>
+    </w:lvl>
+    <w:lvl w:ilvl="2" w:tplc="0C0A0005" w:tentative="1">
+      <w:start w:val="1"/>
+      <w:numFmt w:val="bullet"/>
+      <w:lvlText w:val=""/>
+      <w:lvlJc w:val="left"/>
+      <w:pPr>
+        <w:ind w:left="3600" w:hanging="360"/>
+      </w:pPr>
+      <w:rPr>
+        <w:rFonts w:ascii="Wingdings" w:hAnsi="Wingdings" w:hint="default"/>
+      </w:rPr>
+    </w:lvl>
+    <w:lvl w:ilvl="3" w:tplc="0C0A0001" w:tentative="1">
+      <w:start w:val="1"/>
+      <w:numFmt w:val="bullet"/>
+      <w:lvlText w:val=""/>
+      <w:lvlJc w:val="left"/>
+      <w:pPr>
+        <w:ind w:left="4320" w:hanging="360"/>
+      </w:pPr>
+      <w:rPr>
+        <w:rFonts w:ascii="Symbol" w:hAnsi="Symbol" w:hint="default"/>
+      </w:rPr>
+    </w:lvl>
+    <w:lvl w:ilvl="4" w:tplc="0C0A0003" w:tentative="1">
+      <w:start w:val="1"/>
+      <w:numFmt w:val="bullet"/>
+      <w:lvlText w:val="o"/>
+      <w:lvlJc w:val="left"/>
+      <w:pPr>
+        <w:ind w:left="5040" w:hanging="360"/>
+      </w:pPr>
+      <w:rPr>
+        <w:rFonts w:ascii="Courier New" w:hAnsi="Courier New" w:cs="Courier New" w:hint="default"/>
+      </w:rPr>
+    </w:lvl>
+    <w:lvl w:ilvl="5" w:tplc="0C0A0005" w:tentative="1">
+      <w:start w:val="1"/>
+      <w:numFmt w:val="bullet"/>
+      <w:lvlText w:val=""/>
+      <w:lvlJc w:val="left"/>
+      <w:pPr>
+        <w:ind w:left="5760" w:hanging="360"/>
+      </w:pPr>
+      <w:rPr>
+        <w:rFonts w:ascii="Wingdings" w:hAnsi="Wingdings" w:hint="default"/>
+      </w:rPr>
+    </w:lvl>
+    <w:lvl w:ilvl="6" w:tplc="0C0A0001" w:tentative="1">
+      <w:start w:val="1"/>
+      <w:numFmt w:val="bullet"/>
+      <w:lvlText w:val=""/>
+      <w:lvlJc w:val="left"/>
+      <w:pPr>
+        <w:ind w:left="6480" w:hanging="360"/>
+      </w:pPr>
+      <w:rPr>
+        <w:rFonts w:ascii="Symbol" w:hAnsi="Symbol" w:hint="default"/>
+      </w:rPr>
+    </w:lvl>
+    <w:lvl w:ilvl="7" w:tplc="0C0A0003" w:tentative="1">
+      <w:start w:val="1"/>
+      <w:numFmt w:val="bullet"/>
+      <w:lvlText w:val="o"/>
+      <w:lvlJc w:val="left"/>
+      <w:pPr>
+        <w:ind w:left="7200" w:hanging="360"/>
+      </w:pPr>
+      <w:rPr>
+        <w:rFonts w:ascii="Courier New" w:hAnsi="Courier New" w:cs="Courier New" w:hint="default"/>
+      </w:rPr>
+    </w:lvl>
+    <w:lvl w:ilvl="8" w:tplc="0C0A0005" w:tentative="1">
+      <w:start w:val="1"/>
+      <w:numFmt w:val="bullet"/>
+      <w:lvlText w:val=""/>
+      <w:lvlJc w:val="left"/>
+      <w:pPr>
+        <w:ind w:left="7920" w:hanging="360"/>
+      </w:pPr>
+      <w:rPr>
+        <w:rFonts w:ascii="Wingdings" w:hAnsi="Wingdings" w:hint="default"/>
+      </w:rPr>
+    </w:lvl>
+  </w:abstractNum>
+  <w:abstractNum w:abstractNumId="26" w15:restartNumberingAfterBreak="0">
     <w:nsid w:val="5D850540"/>
     <w:multiLevelType w:val="hybridMultilevel"/>
     <w:tmpl w:val="DC206BD8"/>
@@ -20074,7 +20772,7 @@
       </w:pPr>
     </w:lvl>
   </w:abstractNum>
-  <w:abstractNum w:abstractNumId="26" w15:restartNumberingAfterBreak="0">
+  <w:abstractNum w:abstractNumId="27" w15:restartNumberingAfterBreak="0">
     <w:nsid w:val="64D46408"/>
     <w:multiLevelType w:val="hybridMultilevel"/>
     <w:tmpl w:val="C8A61520"/>
@@ -20187,7 +20885,7 @@
       </w:rPr>
     </w:lvl>
   </w:abstractNum>
-  <w:abstractNum w:abstractNumId="27" w15:restartNumberingAfterBreak="0">
+  <w:abstractNum w:abstractNumId="28" w15:restartNumberingAfterBreak="0">
     <w:nsid w:val="6BC12050"/>
     <w:multiLevelType w:val="hybridMultilevel"/>
     <w:tmpl w:val="9B8A9490"/>
@@ -20276,7 +20974,7 @@
       </w:pPr>
     </w:lvl>
   </w:abstractNum>
-  <w:abstractNum w:abstractNumId="28" w15:restartNumberingAfterBreak="0">
+  <w:abstractNum w:abstractNumId="29" w15:restartNumberingAfterBreak="0">
     <w:nsid w:val="70B35EF9"/>
     <w:multiLevelType w:val="hybridMultilevel"/>
     <w:tmpl w:val="87540934"/>
@@ -20362,7 +21060,7 @@
       </w:pPr>
     </w:lvl>
   </w:abstractNum>
-  <w:abstractNum w:abstractNumId="29" w15:restartNumberingAfterBreak="0">
+  <w:abstractNum w:abstractNumId="30" w15:restartNumberingAfterBreak="0">
     <w:nsid w:val="771C447D"/>
     <w:multiLevelType w:val="hybridMultilevel"/>
     <w:tmpl w:val="7896B902"/>
@@ -20475,7 +21173,7 @@
       </w:rPr>
     </w:lvl>
   </w:abstractNum>
-  <w:abstractNum w:abstractNumId="30" w15:restartNumberingAfterBreak="0">
+  <w:abstractNum w:abstractNumId="31" w15:restartNumberingAfterBreak="0">
     <w:nsid w:val="778F7156"/>
     <w:multiLevelType w:val="hybridMultilevel"/>
     <w:tmpl w:val="3C46A2E2"/>
@@ -20571,7 +21269,7 @@
     <w:abstractNumId w:val="5"/>
   </w:num>
   <w:num w:numId="3">
-    <w:abstractNumId w:val="26"/>
+    <w:abstractNumId w:val="27"/>
   </w:num>
   <w:num w:numId="4">
     <w:abstractNumId w:val="20"/>
@@ -20601,7 +21299,7 @@
     <w:abstractNumId w:val="14"/>
   </w:num>
   <w:num w:numId="13">
-    <w:abstractNumId w:val="29"/>
+    <w:abstractNumId w:val="30"/>
   </w:num>
   <w:num w:numId="14">
     <w:abstractNumId w:val="8"/>
@@ -20610,13 +21308,13 @@
     <w:abstractNumId w:val="23"/>
   </w:num>
   <w:num w:numId="16">
-    <w:abstractNumId w:val="28"/>
+    <w:abstractNumId w:val="29"/>
   </w:num>
   <w:num w:numId="17">
     <w:abstractNumId w:val="3"/>
   </w:num>
   <w:num w:numId="18">
-    <w:abstractNumId w:val="27"/>
+    <w:abstractNumId w:val="28"/>
   </w:num>
   <w:num w:numId="19">
     <w:abstractNumId w:val="12"/>
@@ -20637,7 +21335,7 @@
     <w:abstractNumId w:val="19"/>
   </w:num>
   <w:num w:numId="25">
-    <w:abstractNumId w:val="25"/>
+    <w:abstractNumId w:val="26"/>
   </w:num>
   <w:num w:numId="26">
     <w:abstractNumId w:val="18"/>
@@ -20649,13 +21347,16 @@
     <w:abstractNumId w:val="6"/>
   </w:num>
   <w:num w:numId="29">
-    <w:abstractNumId w:val="30"/>
+    <w:abstractNumId w:val="31"/>
   </w:num>
   <w:num w:numId="30">
     <w:abstractNumId w:val="1"/>
   </w:num>
   <w:num w:numId="31">
     <w:abstractNumId w:val="2"/>
+  </w:num>
+  <w:num w:numId="32">
+    <w:abstractNumId w:val="25"/>
   </w:num>
 </w:numbering>
 </file>
@@ -21645,6 +22346,15 @@
 </file>
 
 <file path=customXml/item1.xml><?xml version="1.0" encoding="utf-8"?>
+<?mso-contentType ?>
+<FormTemplates xmlns="http://schemas.microsoft.com/sharepoint/v3/contenttype/forms">
+  <Display>DocumentLibraryForm</Display>
+  <Edit>DocumentLibraryForm</Edit>
+  <New>DocumentLibraryForm</New>
+</FormTemplates>
+</file>
+
+<file path=customXml/item2.xml><?xml version="1.0" encoding="utf-8"?>
 <ct:contentTypeSchema xmlns:ct="http://schemas.microsoft.com/office/2006/metadata/contentType" xmlns:ma="http://schemas.microsoft.com/office/2006/metadata/properties/metaAttributes" ct:_="" ma:_="" ma:contentTypeName="Documento" ma:contentTypeID="0x0101001E940D37F1D6224B944182C7F58E3D79" ma:contentTypeVersion="8" ma:contentTypeDescription="Crear nuevo documento." ma:contentTypeScope="" ma:versionID="2d9a715b98476782950dbb5c5633bc9a">
   <xsd:schema xmlns:xsd="http://www.w3.org/2001/XMLSchema" xmlns:xs="http://www.w3.org/2001/XMLSchema" xmlns:p="http://schemas.microsoft.com/office/2006/metadata/properties" xmlns:ns2="f44c1561-e046-419c-ae02-5241319b114b" targetNamespace="http://schemas.microsoft.com/office/2006/metadata/properties" ma:root="true" ma:fieldsID="1427a9d90aa486aebdb9ef75dfc3ff2b" ns2:_="">
     <xsd:import namespace="f44c1561-e046-419c-ae02-5241319b114b"/>
@@ -21816,15 +22526,6 @@
 </ct:contentTypeSchema>
 </file>
 
-<file path=customXml/item2.xml><?xml version="1.0" encoding="utf-8"?>
-<?mso-contentType ?>
-<FormTemplates xmlns="http://schemas.microsoft.com/sharepoint/v3/contenttype/forms">
-  <Display>DocumentLibraryForm</Display>
-  <Edit>DocumentLibraryForm</Edit>
-  <New>DocumentLibraryForm</New>
-</FormTemplates>
-</file>
-
 <file path=customXml/item3.xml><?xml version="1.0" encoding="utf-8"?>
 <p:properties xmlns:p="http://schemas.microsoft.com/office/2006/metadata/properties" xmlns:xsi="http://www.w3.org/2001/XMLSchema-instance" xmlns:pc="http://schemas.microsoft.com/office/infopath/2007/PartnerControls">
   <documentManagement/>
@@ -21832,6 +22533,14 @@
 </file>
 
 <file path=customXml/itemProps1.xml><?xml version="1.0" encoding="utf-8"?>
+<ds:datastoreItem xmlns:ds="http://schemas.openxmlformats.org/officeDocument/2006/customXml" ds:itemID="{EF947E13-2F93-4540-8B72-8F5A7373E8BF}">
+  <ds:schemaRefs>
+    <ds:schemaRef ds:uri="http://schemas.microsoft.com/sharepoint/v3/contenttype/forms"/>
+  </ds:schemaRefs>
+</ds:datastoreItem>
+</file>
+
+<file path=customXml/itemProps2.xml><?xml version="1.0" encoding="utf-8"?>
 <ds:datastoreItem xmlns:ds="http://schemas.openxmlformats.org/officeDocument/2006/customXml" ds:itemID="{696AD1C9-360F-4A39-9545-EA1C9BAAFF89}">
   <ds:schemaRefs>
     <ds:schemaRef ds:uri="http://schemas.microsoft.com/office/2006/metadata/contentType"/>
@@ -21849,14 +22558,6 @@
 </ds:datastoreItem>
 </file>
 
-<file path=customXml/itemProps2.xml><?xml version="1.0" encoding="utf-8"?>
-<ds:datastoreItem xmlns:ds="http://schemas.openxmlformats.org/officeDocument/2006/customXml" ds:itemID="{EF947E13-2F93-4540-8B72-8F5A7373E8BF}">
-  <ds:schemaRefs>
-    <ds:schemaRef ds:uri="http://schemas.microsoft.com/sharepoint/v3/contenttype/forms"/>
-  </ds:schemaRefs>
-</ds:datastoreItem>
-</file>
-
 <file path=customXml/itemProps3.xml><?xml version="1.0" encoding="utf-8"?>
 <ds:datastoreItem xmlns:ds="http://schemas.openxmlformats.org/officeDocument/2006/customXml" ds:itemID="{26846F70-38C7-4076-9511-3083AA691AED}">
   <ds:schemaRefs>

</xml_diff>

<commit_message>
Añadido hasta nivel 12
</commit_message>
<xml_diff>
--- a/source/Diseño Técnico/GDD/GDD - Spellers - Fire MeatBall Games.docx
+++ b/source/Diseño Técnico/GDD/GDD - Spellers - Fire MeatBall Games.docx
@@ -10887,11 +10887,6 @@
       </w:r>
     </w:p>
     <w:p>
-      <w:r>
-        <w:br w:type="page"/>
-      </w:r>
-    </w:p>
-    <w:p>
       <w:pPr>
         <w:pStyle w:val="Prrafodelista"/>
         <w:numPr>
@@ -10911,7 +10906,6 @@
           <w:i/>
           <w:iCs/>
         </w:rPr>
-        <w:lastRenderedPageBreak/>
         <w:t xml:space="preserve">Sala de entreno de la </w:t>
       </w:r>
       <w:r>
@@ -11051,7 +11045,11 @@
         <w:t>el protagonista irá circulando por estos tres lugares diferentes para realizar enfrentamientos con los diversos enemigos. Cada uno de estos lugares estará asociado a un momento de la historia</w:t>
       </w:r>
       <w:r>
-        <w:t xml:space="preserve"> por lo que deberá enfrentarse y aprender en cada uno de ellos. En el modo multijugador los escenarios serán escogidos de forma aleatoria, mientras que en el modo que sirva como tutorial se realizará en la sala de entreno de la universidad</w:t>
+        <w:t xml:space="preserve"> por lo que deberá enfrentarse y aprender en cada uno de ellos. </w:t>
+      </w:r>
+      <w:r>
+        <w:lastRenderedPageBreak/>
+        <w:t>En el modo multijugador los escenarios serán escogidos de forma aleatoria, mientras que en el modo que sirva como tutorial se realizará en la sala de entreno de la universidad</w:t>
       </w:r>
       <w:r>
         <w:t xml:space="preserve"> y el modo de lucha contra la inteligencia artificial solo transcurrirá en la taberna.</w:t>
@@ -11714,30 +11712,14 @@
       <w:r>
         <w:t xml:space="preserve">Ilustración </w:t>
       </w:r>
-      <w:r>
-        <w:fldChar w:fldCharType="begin"/>
-      </w:r>
-      <w:r>
-        <w:instrText xml:space="preserve"> SEQ </w:instrText>
-      </w:r>
-      <w:r>
-        <w:instrText xml:space="preserve">Ilustración \* ARABIC </w:instrText>
-      </w:r>
-      <w:r>
-        <w:fldChar w:fldCharType="separate"/>
-      </w:r>
-      <w:r>
-        <w:rPr>
-          <w:noProof/>
-        </w:rPr>
-        <w:t>1</w:t>
-      </w:r>
-      <w:r>
-        <w:rPr>
-          <w:noProof/>
-        </w:rPr>
-        <w:fldChar w:fldCharType="end"/>
-      </w:r>
+      <w:fldSimple w:instr=" SEQ Ilustración \* ARABIC ">
+        <w:r>
+          <w:rPr>
+            <w:noProof/>
+          </w:rPr>
+          <w:t>1</w:t>
+        </w:r>
+      </w:fldSimple>
       <w:r>
         <w:t xml:space="preserve"> - Ejemplo introducción</w:t>
       </w:r>
@@ -11849,27 +11831,14 @@
       <w:r>
         <w:t xml:space="preserve">Ilustración </w:t>
       </w:r>
-      <w:r>
-        <w:fldChar w:fldCharType="begin"/>
-      </w:r>
-      <w:r>
-        <w:instrText xml:space="preserve"> SEQ Ilustración \* ARABIC </w:instrText>
-      </w:r>
-      <w:r>
-        <w:fldChar w:fldCharType="separate"/>
-      </w:r>
-      <w:r>
-        <w:rPr>
-          <w:noProof/>
-        </w:rPr>
-        <w:t>2</w:t>
-      </w:r>
-      <w:r>
-        <w:rPr>
-          <w:noProof/>
-        </w:rPr>
-        <w:fldChar w:fldCharType="end"/>
-      </w:r>
+      <w:fldSimple w:instr=" SEQ Ilustración \* ARABIC ">
+        <w:r>
+          <w:rPr>
+            <w:noProof/>
+          </w:rPr>
+          <w:t>2</w:t>
+        </w:r>
+      </w:fldSimple>
       <w:r>
         <w:t xml:space="preserve"> - Ejemplo registro</w:t>
       </w:r>
@@ -11979,27 +11948,14 @@
       <w:r>
         <w:t xml:space="preserve">Ilustración </w:t>
       </w:r>
-      <w:r>
-        <w:fldChar w:fldCharType="begin"/>
-      </w:r>
-      <w:r>
-        <w:instrText xml:space="preserve"> SEQ Ilustración \* ARABIC </w:instrText>
-      </w:r>
-      <w:r>
-        <w:fldChar w:fldCharType="separate"/>
-      </w:r>
-      <w:r>
-        <w:rPr>
-          <w:noProof/>
-        </w:rPr>
-        <w:t>3</w:t>
-      </w:r>
-      <w:r>
-        <w:rPr>
-          <w:noProof/>
-        </w:rPr>
-        <w:fldChar w:fldCharType="end"/>
-      </w:r>
+      <w:fldSimple w:instr=" SEQ Ilustración \* ARABIC ">
+        <w:r>
+          <w:rPr>
+            <w:noProof/>
+          </w:rPr>
+          <w:t>3</w:t>
+        </w:r>
+      </w:fldSimple>
       <w:r>
         <w:t xml:space="preserve"> - Ejemplo menú principal</w:t>
       </w:r>
@@ -12097,27 +12053,14 @@
       <w:r>
         <w:t xml:space="preserve">Ilustración </w:t>
       </w:r>
-      <w:r>
-        <w:fldChar w:fldCharType="begin"/>
-      </w:r>
-      <w:r>
-        <w:instrText xml:space="preserve"> SEQ Ilustración \* ARABIC </w:instrText>
-      </w:r>
-      <w:r>
-        <w:fldChar w:fldCharType="separate"/>
-      </w:r>
-      <w:r>
-        <w:rPr>
-          <w:noProof/>
-        </w:rPr>
-        <w:t>4</w:t>
-      </w:r>
-      <w:r>
-        <w:rPr>
-          <w:noProof/>
-        </w:rPr>
-        <w:fldChar w:fldCharType="end"/>
-      </w:r>
+      <w:fldSimple w:instr=" SEQ Ilustración \* ARABIC ">
+        <w:r>
+          <w:rPr>
+            <w:noProof/>
+          </w:rPr>
+          <w:t>4</w:t>
+        </w:r>
+      </w:fldSimple>
       <w:r>
         <w:t xml:space="preserve"> - Ejemplo menú personalización</w:t>
       </w:r>
@@ -12214,27 +12157,14 @@
       <w:r>
         <w:t xml:space="preserve">Ilustración </w:t>
       </w:r>
-      <w:r>
-        <w:fldChar w:fldCharType="begin"/>
-      </w:r>
-      <w:r>
-        <w:instrText xml:space="preserve"> SEQ Ilustración \* ARABIC </w:instrText>
-      </w:r>
-      <w:r>
-        <w:fldChar w:fldCharType="separate"/>
-      </w:r>
-      <w:r>
-        <w:rPr>
-          <w:noProof/>
-        </w:rPr>
-        <w:t>5</w:t>
-      </w:r>
-      <w:r>
-        <w:rPr>
-          <w:noProof/>
-        </w:rPr>
-        <w:fldChar w:fldCharType="end"/>
-      </w:r>
+      <w:fldSimple w:instr=" SEQ Ilustración \* ARABIC ">
+        <w:r>
+          <w:rPr>
+            <w:noProof/>
+          </w:rPr>
+          <w:t>5</w:t>
+        </w:r>
+      </w:fldSimple>
       <w:r>
         <w:t xml:space="preserve"> - Ejemplo menú tienda</w:t>
       </w:r>
@@ -12347,27 +12277,14 @@
       <w:r>
         <w:t xml:space="preserve">Ilustración </w:t>
       </w:r>
-      <w:r>
-        <w:fldChar w:fldCharType="begin"/>
-      </w:r>
-      <w:r>
-        <w:instrText xml:space="preserve"> SEQ Ilustración \* ARABIC </w:instrText>
-      </w:r>
-      <w:r>
-        <w:fldChar w:fldCharType="separate"/>
-      </w:r>
-      <w:r>
-        <w:rPr>
-          <w:noProof/>
-        </w:rPr>
-        <w:t>6</w:t>
-      </w:r>
-      <w:r>
-        <w:rPr>
-          <w:noProof/>
-        </w:rPr>
-        <w:fldChar w:fldCharType="end"/>
-      </w:r>
+      <w:fldSimple w:instr=" SEQ Ilustración \* ARABIC ">
+        <w:r>
+          <w:rPr>
+            <w:noProof/>
+          </w:rPr>
+          <w:t>6</w:t>
+        </w:r>
+      </w:fldSimple>
       <w:r>
         <w:t xml:space="preserve"> - Ejemplo editor de hechizos</w:t>
       </w:r>
@@ -12510,30 +12427,14 @@
       <w:r>
         <w:t xml:space="preserve">Ilustración </w:t>
       </w:r>
-      <w:r>
-        <w:fldChar w:fldCharType="begin"/>
-      </w:r>
-      <w:r>
-        <w:instrText xml:space="preserve"> SEQ Ilustración \* ARA</w:instrText>
-      </w:r>
-      <w:r>
-        <w:instrText xml:space="preserve">BIC </w:instrText>
-      </w:r>
-      <w:r>
-        <w:fldChar w:fldCharType="separate"/>
-      </w:r>
-      <w:r>
-        <w:rPr>
-          <w:noProof/>
-        </w:rPr>
-        <w:t>7</w:t>
-      </w:r>
-      <w:r>
-        <w:rPr>
-          <w:noProof/>
-        </w:rPr>
-        <w:fldChar w:fldCharType="end"/>
-      </w:r>
+      <w:fldSimple w:instr=" SEQ Ilustración \* ARABIC ">
+        <w:r>
+          <w:rPr>
+            <w:noProof/>
+          </w:rPr>
+          <w:t>7</w:t>
+        </w:r>
+      </w:fldSimple>
       <w:r>
         <w:t xml:space="preserve"> - Ejemplo modo un jugador</w:t>
       </w:r>
@@ -12680,27 +12581,14 @@
       <w:r>
         <w:t xml:space="preserve">Ilustración </w:t>
       </w:r>
-      <w:r>
-        <w:fldChar w:fldCharType="begin"/>
-      </w:r>
-      <w:r>
-        <w:instrText xml:space="preserve"> SEQ Ilustración \* ARABIC </w:instrText>
-      </w:r>
-      <w:r>
-        <w:fldChar w:fldCharType="separate"/>
-      </w:r>
-      <w:r>
-        <w:rPr>
-          <w:noProof/>
-        </w:rPr>
-        <w:t>8</w:t>
-      </w:r>
-      <w:r>
-        <w:rPr>
-          <w:noProof/>
-        </w:rPr>
-        <w:fldChar w:fldCharType="end"/>
-      </w:r>
+      <w:fldSimple w:instr=" SEQ Ilustración \* ARABIC ">
+        <w:r>
+          <w:rPr>
+            <w:noProof/>
+          </w:rPr>
+          <w:t>8</w:t>
+        </w:r>
+      </w:fldSimple>
       <w:r>
         <w:t xml:space="preserve"> - Ejemplo modo historia</w:t>
       </w:r>
@@ -14756,13 +14644,16 @@
         </w:numPr>
         <w:spacing w:line="360" w:lineRule="auto"/>
         <w:jc w:val="both"/>
+      </w:pPr>
+      <w:r>
         <w:rPr>
           <w:b/>
           <w:bCs/>
           <w:i/>
           <w:iCs/>
         </w:rPr>
-      </w:pPr>
+        <w:t>Nivel 10:</w:t>
+      </w:r>
       <w:r>
         <w:rPr>
           <w:b/>
@@ -14770,7 +14661,642 @@
           <w:i/>
           <w:iCs/>
         </w:rPr>
-        <w:t>Nivel 10:</w:t>
+        <w:t xml:space="preserve"> </w:t>
+      </w:r>
+      <w:r>
+        <w:t xml:space="preserve">para este décimo nivel del modo historia se enfocará la atención en la Taberna del Escupitajo llameante, pero antes de que pueda aparecer el nivel seleccionable, un cuadro de texto de </w:t>
+      </w:r>
+      <w:proofErr w:type="spellStart"/>
+      <w:r>
+        <w:t>Saita</w:t>
+      </w:r>
+      <w:proofErr w:type="spellEnd"/>
+      <w:r>
+        <w:t xml:space="preserve"> aparecerá refiriéndose al jugador.</w:t>
+      </w:r>
+    </w:p>
+    <w:p>
+      <w:pPr>
+        <w:pStyle w:val="Prrafodelista"/>
+        <w:numPr>
+          <w:ilvl w:val="4"/>
+          <w:numId w:val="17"/>
+        </w:numPr>
+        <w:spacing w:line="360" w:lineRule="auto"/>
+        <w:jc w:val="both"/>
+      </w:pPr>
+      <w:r>
+        <w:t xml:space="preserve">Si tenemos que estar preparados para el torneo, hay que saber cómo juegan nuestros rivales. ¿Conocéis los clanes que hay en la universidad? </w:t>
+      </w:r>
+    </w:p>
+    <w:p>
+      <w:pPr>
+        <w:pStyle w:val="Prrafodelista"/>
+        <w:spacing w:line="360" w:lineRule="auto"/>
+        <w:ind w:left="1440"/>
+        <w:jc w:val="both"/>
+      </w:pPr>
+      <w:r>
+        <w:t xml:space="preserve">Nigel responde a </w:t>
+      </w:r>
+      <w:proofErr w:type="spellStart"/>
+      <w:r>
+        <w:t>Saita</w:t>
+      </w:r>
+      <w:proofErr w:type="spellEnd"/>
+      <w:r>
+        <w:t xml:space="preserve"> en el siguiente comentario:</w:t>
+      </w:r>
+    </w:p>
+    <w:p>
+      <w:pPr>
+        <w:pStyle w:val="Prrafodelista"/>
+        <w:numPr>
+          <w:ilvl w:val="4"/>
+          <w:numId w:val="17"/>
+        </w:numPr>
+        <w:spacing w:line="360" w:lineRule="auto"/>
+        <w:jc w:val="both"/>
+      </w:pPr>
+      <w:r>
+        <w:t xml:space="preserve">Por ahora solo nos hemos encontrado con el Clan de la Salamandra y ese maldito </w:t>
+      </w:r>
+      <w:proofErr w:type="spellStart"/>
+      <w:r>
+        <w:t>Lacert</w:t>
+      </w:r>
+      <w:proofErr w:type="spellEnd"/>
+      <w:r>
+        <w:t>.</w:t>
+      </w:r>
+    </w:p>
+    <w:p>
+      <w:pPr>
+        <w:pStyle w:val="Prrafodelista"/>
+        <w:spacing w:line="360" w:lineRule="auto"/>
+        <w:ind w:left="1440"/>
+        <w:jc w:val="both"/>
+      </w:pPr>
+      <w:proofErr w:type="spellStart"/>
+      <w:r>
+        <w:t>Saita</w:t>
+      </w:r>
+      <w:proofErr w:type="spellEnd"/>
+      <w:r>
+        <w:t xml:space="preserve"> responderá a Nigel y al protagonista, haciendo gala de los diferentes clanes que hay en la Universidad Pseudo-Invisible y después se comenzará a ver al enemigo del próximo nivel:</w:t>
+      </w:r>
+    </w:p>
+    <w:p>
+      <w:pPr>
+        <w:pStyle w:val="Prrafodelista"/>
+        <w:numPr>
+          <w:ilvl w:val="4"/>
+          <w:numId w:val="17"/>
+        </w:numPr>
+        <w:spacing w:line="360" w:lineRule="auto"/>
+        <w:jc w:val="both"/>
+      </w:pPr>
+      <w:r>
+        <w:t>Quizás habéis empezado muy fuerte. Efectivamente el Clan de la Salamandra es uno de los cuatro que existen. Ya sabéis que tipo de calaña se mueve ahí, pero es importante que sepáis los otros que puede haber.</w:t>
+      </w:r>
+    </w:p>
+    <w:p>
+      <w:pPr>
+        <w:pStyle w:val="Prrafodelista"/>
+        <w:numPr>
+          <w:ilvl w:val="4"/>
+          <w:numId w:val="17"/>
+        </w:numPr>
+        <w:spacing w:line="360" w:lineRule="auto"/>
+        <w:jc w:val="both"/>
+      </w:pPr>
+      <w:r>
+        <w:t>En primer lugar</w:t>
+      </w:r>
+      <w:r>
+        <w:t>,</w:t>
+      </w:r>
+      <w:r>
+        <w:t xml:space="preserve"> el Clan del B</w:t>
+      </w:r>
+      <w:r>
+        <w:t>ú</w:t>
+      </w:r>
+      <w:r>
+        <w:t>ho, de los más sabios y benévolos entre los clanes. Destacan mucho por su magia defensiva, ya que controlan hechizos de lo más antiguos.</w:t>
+      </w:r>
+    </w:p>
+    <w:p>
+      <w:pPr>
+        <w:pStyle w:val="Prrafodelista"/>
+        <w:numPr>
+          <w:ilvl w:val="4"/>
+          <w:numId w:val="17"/>
+        </w:numPr>
+        <w:spacing w:line="360" w:lineRule="auto"/>
+        <w:jc w:val="both"/>
+      </w:pPr>
+      <w:r>
+        <w:t xml:space="preserve">Tras ellos viene el Clan de la Pantera, aquí residen los grandes deportistas que usan la magia para potenciarse y mejorar su </w:t>
+      </w:r>
+      <w:r>
+        <w:lastRenderedPageBreak/>
+        <w:t>estado físico. Muy conocidos por su forma de potenciarse. No obstante, tenemos de todo tipo de individuos.</w:t>
+      </w:r>
+    </w:p>
+    <w:p>
+      <w:pPr>
+        <w:pStyle w:val="Prrafodelista"/>
+        <w:numPr>
+          <w:ilvl w:val="4"/>
+          <w:numId w:val="17"/>
+        </w:numPr>
+        <w:spacing w:line="360" w:lineRule="auto"/>
+        <w:jc w:val="both"/>
+      </w:pPr>
+      <w:proofErr w:type="gramStart"/>
+      <w:r>
+        <w:t>Y</w:t>
+      </w:r>
+      <w:proofErr w:type="gramEnd"/>
+      <w:r>
+        <w:t xml:space="preserve"> por último, y el clan que nos interesa hoy, el Clan del Ratón, quienes destacan por sus actividades de debilidad hacia los rivales en los duelos. Si pueden hacer harán trampas y jugarán todo lo que puedan en tu contra. No son muy fuertes en ataques normales, pero te irán minando.</w:t>
+      </w:r>
+    </w:p>
+    <w:p>
+      <w:pPr>
+        <w:pStyle w:val="Prrafodelista"/>
+        <w:numPr>
+          <w:ilvl w:val="4"/>
+          <w:numId w:val="17"/>
+        </w:numPr>
+        <w:spacing w:line="360" w:lineRule="auto"/>
+        <w:jc w:val="both"/>
+      </w:pPr>
+      <w:r>
+        <w:t>¿Por qué te digo todo esto? Muy fácil, hay que conocer la estrategia del enemigo para los diferentes combates y conocer y saber enfrentarse a estos clanes es esencial para el torneo. Por eso hoy lucharás contra un gran duelista del Clan del Ratón.</w:t>
+      </w:r>
+    </w:p>
+    <w:p>
+      <w:pPr>
+        <w:pStyle w:val="Prrafodelista"/>
+        <w:spacing w:line="360" w:lineRule="auto"/>
+        <w:ind w:left="1440"/>
+        <w:jc w:val="both"/>
+      </w:pPr>
+      <w:r>
+        <w:t xml:space="preserve">Ahora ya se deja ver el cuadro del nivel 10 con el enemigo de este nivel que no es otro que el miembro del Clan del </w:t>
+      </w:r>
+      <w:proofErr w:type="spellStart"/>
+      <w:r>
+        <w:t>Raton</w:t>
+      </w:r>
+      <w:proofErr w:type="spellEnd"/>
+      <w:r>
+        <w:t xml:space="preserve">: </w:t>
+      </w:r>
+      <w:proofErr w:type="spellStart"/>
+      <w:r>
+        <w:t>Rendall</w:t>
+      </w:r>
+      <w:proofErr w:type="spellEnd"/>
+      <w:r>
+        <w:t>. Se trata del tercer mejor miembro del clan para los duelos de varitas, quien comentará lo siguiente:</w:t>
+      </w:r>
+    </w:p>
+    <w:p>
+      <w:pPr>
+        <w:pStyle w:val="Prrafodelista"/>
+        <w:numPr>
+          <w:ilvl w:val="4"/>
+          <w:numId w:val="17"/>
+        </w:numPr>
+        <w:spacing w:line="360" w:lineRule="auto"/>
+        <w:jc w:val="both"/>
+      </w:pPr>
+      <w:r>
+        <w:t xml:space="preserve">Vaya </w:t>
+      </w:r>
+      <w:proofErr w:type="spellStart"/>
+      <w:r>
+        <w:t>vaya</w:t>
+      </w:r>
+      <w:proofErr w:type="spellEnd"/>
+      <w:r>
+        <w:t xml:space="preserve">, ¿quieres probar tu nivel conmigo? Bueno, </w:t>
+      </w:r>
+      <w:proofErr w:type="spellStart"/>
+      <w:r>
+        <w:t>Saita</w:t>
+      </w:r>
+      <w:proofErr w:type="spellEnd"/>
+      <w:r>
+        <w:t xml:space="preserve"> ha hablado muy bien de ti, por lo que habrá que ver cómo aguantas todas mis debilidades.</w:t>
+      </w:r>
+    </w:p>
+    <w:p>
+      <w:pPr>
+        <w:pStyle w:val="Prrafodelista"/>
+        <w:spacing w:line="360" w:lineRule="auto"/>
+        <w:ind w:left="1440"/>
+        <w:jc w:val="both"/>
+      </w:pPr>
+      <w:r>
+        <w:t xml:space="preserve">Comienza el combate contra </w:t>
+      </w:r>
+      <w:proofErr w:type="spellStart"/>
+      <w:r>
+        <w:t>Rendall</w:t>
+      </w:r>
+      <w:proofErr w:type="spellEnd"/>
+      <w:r>
+        <w:t xml:space="preserve">, el cual se ejecuta como un combate más. El enemigo tiene hechizos de nivel 2, pero usa mayor cantidad de cartas de debilidades, mientras el jugador no tenga una debilidad activada. La partida terminará cuando uno de los dos esté a 1 de vida. Cuando termine el combate, se mostrará la puntuación, la cual será de 3 estrellas si el jugador ha acabado con 70% o más de vida, de 2 estrellas si el jugador acaba con 50% o más de vida y de 1 estrella si acaba con menos del 50% de vida. Al acabar el combate, antes de pasar al mapa del modo historia, si el jugador ha ganado, mostrará este mensaje de </w:t>
+      </w:r>
+      <w:proofErr w:type="spellStart"/>
+      <w:r>
+        <w:t>Rendall</w:t>
+      </w:r>
+      <w:proofErr w:type="spellEnd"/>
+      <w:r>
+        <w:t>:</w:t>
+      </w:r>
+    </w:p>
+    <w:p>
+      <w:pPr>
+        <w:pStyle w:val="Prrafodelista"/>
+        <w:numPr>
+          <w:ilvl w:val="4"/>
+          <w:numId w:val="17"/>
+        </w:numPr>
+        <w:spacing w:line="360" w:lineRule="auto"/>
+        <w:jc w:val="both"/>
+      </w:pPr>
+      <w:r>
+        <w:t xml:space="preserve">Parece que </w:t>
+      </w:r>
+      <w:proofErr w:type="spellStart"/>
+      <w:r>
+        <w:t>Saita</w:t>
+      </w:r>
+      <w:proofErr w:type="spellEnd"/>
+      <w:r>
+        <w:t xml:space="preserve"> tiene todo puesto sobre ti… y no le falta razón. Chaval, me gusta tu potencial y recuerda que siempre que puedas merma a tu rival.</w:t>
+      </w:r>
+    </w:p>
+    <w:p>
+      <w:pPr>
+        <w:pStyle w:val="Prrafodelista"/>
+        <w:numPr>
+          <w:ilvl w:val="1"/>
+          <w:numId w:val="17"/>
+        </w:numPr>
+        <w:spacing w:line="360" w:lineRule="auto"/>
+        <w:jc w:val="both"/>
+      </w:pPr>
+      <w:r>
+        <w:rPr>
+          <w:b/>
+          <w:bCs/>
+          <w:i/>
+          <w:iCs/>
+        </w:rPr>
+        <w:t>Nivel 11:</w:t>
+      </w:r>
+      <w:r>
+        <w:rPr>
+          <w:b/>
+          <w:bCs/>
+          <w:i/>
+          <w:iCs/>
+        </w:rPr>
+        <w:t xml:space="preserve"> </w:t>
+      </w:r>
+      <w:r>
+        <w:t xml:space="preserve">como ocurría con anterioridad, pero esta vez enfocando a la universidad, aparecerá, antes de que salga el cuadro del nivel, saldrá un comentario de texto de </w:t>
+      </w:r>
+      <w:proofErr w:type="spellStart"/>
+      <w:r>
+        <w:t>Saita</w:t>
+      </w:r>
+      <w:proofErr w:type="spellEnd"/>
+      <w:r>
+        <w:t>, indicando lo siguiente:</w:t>
+      </w:r>
+    </w:p>
+    <w:p>
+      <w:pPr>
+        <w:pStyle w:val="Prrafodelista"/>
+        <w:numPr>
+          <w:ilvl w:val="4"/>
+          <w:numId w:val="17"/>
+        </w:numPr>
+        <w:spacing w:line="360" w:lineRule="auto"/>
+        <w:jc w:val="both"/>
+      </w:pPr>
+      <w:r>
+        <w:lastRenderedPageBreak/>
+        <w:t xml:space="preserve">Vale, con el Clan del Ratón lo has hecho muy bien, pero vamos con la buena defensa. Ahora nos toca venir a la universidad y hacerlo a escondidas, pero tenemos que visitar a Vivian. Es una alumna muy aventajada del Clan del Búho y seguramente nos </w:t>
+      </w:r>
+      <w:r>
+        <w:t>ayuda a que comprendas su modo de lucha.</w:t>
+      </w:r>
+    </w:p>
+    <w:p>
+      <w:pPr>
+        <w:pStyle w:val="Prrafodelista"/>
+        <w:spacing w:line="360" w:lineRule="auto"/>
+        <w:ind w:left="1440"/>
+        <w:jc w:val="both"/>
+      </w:pPr>
+      <w:r>
+        <w:t>Con ello comentado, aparecerá el cuadro del nivel donde aparece Vivian, la cual indicará el siguiente mensaje antes de poder ejecutar la partida:</w:t>
+      </w:r>
+    </w:p>
+    <w:p>
+      <w:pPr>
+        <w:pStyle w:val="Prrafodelista"/>
+        <w:numPr>
+          <w:ilvl w:val="4"/>
+          <w:numId w:val="17"/>
+        </w:numPr>
+        <w:spacing w:line="360" w:lineRule="auto"/>
+        <w:jc w:val="both"/>
+      </w:pPr>
+      <w:r>
+        <w:t xml:space="preserve">Sí… bueno… es verdad que yo soy bastante buena jeje, y voy a tratar de presentarme este año, pero le he prometido a </w:t>
+      </w:r>
+      <w:proofErr w:type="spellStart"/>
+      <w:r>
+        <w:t>Saita</w:t>
+      </w:r>
+      <w:proofErr w:type="spellEnd"/>
+      <w:r>
+        <w:t xml:space="preserve"> que no te lo iba a poner fácil. ¡Prepárate!</w:t>
+      </w:r>
+    </w:p>
+    <w:p>
+      <w:pPr>
+        <w:pStyle w:val="Prrafodelista"/>
+        <w:spacing w:line="360" w:lineRule="auto"/>
+        <w:ind w:left="1440"/>
+        <w:jc w:val="both"/>
+      </w:pPr>
+      <w:r>
+        <w:t xml:space="preserve">Tras esto comenzará el combate contra Vivian, el cual será muy similar al caso anterior, ya que todos los hechizos podrán ser de nivel 2, pero usará muchos más hechizos de defensa. El combate finalizará en el momento en que uno de </w:t>
+      </w:r>
+      <w:proofErr w:type="gramStart"/>
+      <w:r>
+        <w:t>los dos alcance</w:t>
+      </w:r>
+      <w:proofErr w:type="gramEnd"/>
+      <w:r>
+        <w:t xml:space="preserve"> 1 de vida y mostrará la puntuación del jugador por pantalla, en caso de haber ganado. La puntuación será de 3 estrellas si la vida es igual o superior a 70%, de 2 estrellas si la vida es mayor a 50% y de 1 estrella si la vida es inferior a 50%. Tras finalizar, aparecerá un mensaje de Vivian por pantalla:</w:t>
+      </w:r>
+    </w:p>
+    <w:p>
+      <w:pPr>
+        <w:pStyle w:val="Prrafodelista"/>
+        <w:numPr>
+          <w:ilvl w:val="4"/>
+          <w:numId w:val="17"/>
+        </w:numPr>
+        <w:spacing w:line="360" w:lineRule="auto"/>
+        <w:jc w:val="both"/>
+      </w:pPr>
+      <w:r>
+        <w:t>Este año va a haber nivel en el torneo, desde luego. Si todos los novatos vienen con tu potencial, vamos a tenerlo complicado el resto… jeje. ¡Mucho ánimo!</w:t>
+      </w:r>
+    </w:p>
+    <w:p>
+      <w:pPr>
+        <w:pStyle w:val="Prrafodelista"/>
+        <w:numPr>
+          <w:ilvl w:val="1"/>
+          <w:numId w:val="17"/>
+        </w:numPr>
+        <w:spacing w:line="360" w:lineRule="auto"/>
+        <w:jc w:val="both"/>
+      </w:pPr>
+      <w:r>
+        <w:rPr>
+          <w:b/>
+          <w:bCs/>
+          <w:i/>
+          <w:iCs/>
+        </w:rPr>
+        <w:t>Nivel 12:</w:t>
+      </w:r>
+      <w:r>
+        <w:rPr>
+          <w:b/>
+          <w:bCs/>
+          <w:i/>
+          <w:iCs/>
+        </w:rPr>
+        <w:t xml:space="preserve"> </w:t>
+      </w:r>
+      <w:r>
+        <w:t xml:space="preserve">para este nivel se vuelve a trasladar a la Taberna del Escupitajo Llameante, ya que el protagonista deberá enfrentarse a un representante del último clan que falta: el Clan de la Pantera. Antes de que aparezca el cuadro del nivel, </w:t>
+      </w:r>
+      <w:proofErr w:type="spellStart"/>
+      <w:r>
+        <w:t>Saita</w:t>
+      </w:r>
+      <w:proofErr w:type="spellEnd"/>
+      <w:r>
+        <w:t xml:space="preserve"> comentará el siguiente mensaje por pantalla:</w:t>
+      </w:r>
+    </w:p>
+    <w:p>
+      <w:pPr>
+        <w:pStyle w:val="Prrafodelista"/>
+        <w:numPr>
+          <w:ilvl w:val="4"/>
+          <w:numId w:val="17"/>
+        </w:numPr>
+        <w:spacing w:line="360" w:lineRule="auto"/>
+        <w:jc w:val="both"/>
+      </w:pPr>
+      <w:r>
+        <w:t xml:space="preserve">Vale, solo falta que veamos al Clan de la Pantera </w:t>
+      </w:r>
+      <w:proofErr w:type="gramStart"/>
+      <w:r>
+        <w:t>a groso modo</w:t>
+      </w:r>
+      <w:proofErr w:type="gramEnd"/>
+      <w:r>
+        <w:t xml:space="preserve"> y sepas cómo funcionan. Aquí vas a ver a </w:t>
+      </w:r>
+      <w:proofErr w:type="spellStart"/>
+      <w:r>
+        <w:t>Turk</w:t>
+      </w:r>
+      <w:proofErr w:type="spellEnd"/>
+      <w:r>
+        <w:t>, es un prometedor atleta que tiene bastante futuro en el duelo de varitas, además de usar muy bien los hechizos para fortalecerte. Ten cuidado con él porque parece menos de lo que es y no suele hablar mucho.</w:t>
+      </w:r>
+    </w:p>
+    <w:p>
+      <w:pPr>
+        <w:pStyle w:val="Prrafodelista"/>
+        <w:spacing w:line="360" w:lineRule="auto"/>
+        <w:ind w:left="1440"/>
+        <w:jc w:val="both"/>
+      </w:pPr>
+      <w:r>
+        <w:t xml:space="preserve">Con esas palabras, se muestra el cuadro de nivel por pantalla, donde se puede ver el retrato de </w:t>
+      </w:r>
+      <w:proofErr w:type="spellStart"/>
+      <w:r>
+        <w:t>Turk</w:t>
+      </w:r>
+      <w:proofErr w:type="spellEnd"/>
+      <w:r>
+        <w:t>. Dicho personaje comentará lo siguiente antes de empezar la partida:</w:t>
+      </w:r>
+    </w:p>
+    <w:p>
+      <w:pPr>
+        <w:pStyle w:val="Prrafodelista"/>
+        <w:numPr>
+          <w:ilvl w:val="4"/>
+          <w:numId w:val="17"/>
+        </w:numPr>
+        <w:spacing w:line="360" w:lineRule="auto"/>
+        <w:jc w:val="both"/>
+      </w:pPr>
+      <w:r>
+        <w:t xml:space="preserve">Demuéstrame lo que dice </w:t>
+      </w:r>
+      <w:proofErr w:type="spellStart"/>
+      <w:r>
+        <w:t>Saita</w:t>
+      </w:r>
+      <w:proofErr w:type="spellEnd"/>
+      <w:r>
+        <w:t>.</w:t>
+      </w:r>
+    </w:p>
+    <w:p>
+      <w:pPr>
+        <w:pStyle w:val="Prrafodelista"/>
+        <w:spacing w:line="360" w:lineRule="auto"/>
+        <w:ind w:left="1440"/>
+        <w:jc w:val="both"/>
+      </w:pPr>
+      <w:r>
+        <w:lastRenderedPageBreak/>
+        <w:t xml:space="preserve">Comienza el combate y se observa el mismo esquema que en los dos niveles anteriores. El enemigo tendrá hechizos de nivel 2 y tendrá más uso de hechizos de potenciación hacia sí mismo. La partida acabará cuando uno de los </w:t>
+      </w:r>
+      <w:r>
+        <w:t xml:space="preserve">dos tenga 1 de vida. Si el jugador se alza victorioso aparecerá la pantalla de resultado con 3 estrellas si acaba con 60% o más de vida, con 2 estrellas si acaba con 40% o más de vida y con 1 estrella si acaba con menos del 40% de la vida. Una vez acabado el combate, </w:t>
+      </w:r>
+      <w:proofErr w:type="spellStart"/>
+      <w:r>
+        <w:t>Turk</w:t>
+      </w:r>
+      <w:proofErr w:type="spellEnd"/>
+      <w:r>
+        <w:t xml:space="preserve"> comentará lo siguiente antes de pasar al siguiente nivel.</w:t>
+      </w:r>
+    </w:p>
+    <w:p>
+      <w:pPr>
+        <w:pStyle w:val="Prrafodelista"/>
+        <w:numPr>
+          <w:ilvl w:val="4"/>
+          <w:numId w:val="17"/>
+        </w:numPr>
+        <w:spacing w:line="360" w:lineRule="auto"/>
+        <w:jc w:val="both"/>
+      </w:pPr>
+      <w:r>
+        <w:t>Que gran combate.</w:t>
+      </w:r>
+    </w:p>
+    <w:p>
+      <w:pPr>
+        <w:pStyle w:val="Prrafodelista"/>
+        <w:spacing w:line="360" w:lineRule="auto"/>
+        <w:ind w:left="1440"/>
+        <w:jc w:val="both"/>
+      </w:pPr>
+      <w:r>
+        <w:t xml:space="preserve">En el momento en que alcance el mapa del modo historia, </w:t>
+      </w:r>
+      <w:proofErr w:type="spellStart"/>
+      <w:r>
+        <w:t>Saita</w:t>
+      </w:r>
+      <w:proofErr w:type="spellEnd"/>
+      <w:r>
+        <w:t xml:space="preserve"> comentará lo siguiente por pantalla:</w:t>
+      </w:r>
+    </w:p>
+    <w:p>
+      <w:pPr>
+        <w:pStyle w:val="Prrafodelista"/>
+        <w:numPr>
+          <w:ilvl w:val="4"/>
+          <w:numId w:val="17"/>
+        </w:numPr>
+        <w:spacing w:line="360" w:lineRule="auto"/>
+        <w:jc w:val="both"/>
+      </w:pPr>
+      <w:r>
+        <w:t>Bueno, esto es en lo que nos vamos a mover, por lo que hay que entrenar duro para el torneo, sabiendo todo esto, así que ¡a entrenar!</w:t>
+      </w:r>
+    </w:p>
+    <w:p>
+      <w:pPr>
+        <w:pStyle w:val="Prrafodelista"/>
+        <w:spacing w:line="360" w:lineRule="auto"/>
+        <w:ind w:left="1440"/>
+        <w:jc w:val="both"/>
+      </w:pPr>
+      <w:r>
+        <w:t>Antes de poder seleccionar el nuevo nivel, se mostrará un fondo negro con un cuadro de texto no dicho por nadie, sino por un narrador:</w:t>
+      </w:r>
+    </w:p>
+    <w:p>
+      <w:pPr>
+        <w:pStyle w:val="Prrafodelista"/>
+        <w:numPr>
+          <w:ilvl w:val="4"/>
+          <w:numId w:val="17"/>
+        </w:numPr>
+        <w:spacing w:line="360" w:lineRule="auto"/>
+        <w:jc w:val="both"/>
+      </w:pPr>
+      <w:r>
+        <w:t>Desde ese momento, nuestro protagonista comenzaría a entrenar duramente, ahora que ya conocía todos los entresijos de los diferentes clanes. El día del torneo estaría a punto de llegar.</w:t>
+      </w:r>
+    </w:p>
+    <w:p>
+      <w:pPr>
+        <w:pStyle w:val="Prrafodelista"/>
+        <w:numPr>
+          <w:ilvl w:val="1"/>
+          <w:numId w:val="17"/>
+        </w:numPr>
+        <w:spacing w:line="360" w:lineRule="auto"/>
+        <w:jc w:val="both"/>
+        <w:rPr>
+          <w:b/>
+          <w:bCs/>
+          <w:i/>
+          <w:iCs/>
+        </w:rPr>
+      </w:pPr>
+      <w:r>
+        <w:rPr>
+          <w:b/>
+          <w:bCs/>
+          <w:i/>
+          <w:iCs/>
+        </w:rPr>
+        <w:t>Nivel 13:</w:t>
       </w:r>
     </w:p>
     <w:p>
@@ -14887,27 +15413,14 @@
       <w:r>
         <w:t xml:space="preserve">Ilustración </w:t>
       </w:r>
-      <w:r>
-        <w:fldChar w:fldCharType="begin"/>
-      </w:r>
-      <w:r>
-        <w:instrText xml:space="preserve"> SEQ Ilustración \* ARABIC </w:instrText>
-      </w:r>
-      <w:r>
-        <w:fldChar w:fldCharType="separate"/>
-      </w:r>
-      <w:r>
-        <w:rPr>
-          <w:noProof/>
-        </w:rPr>
-        <w:t>9</w:t>
-      </w:r>
-      <w:r>
-        <w:rPr>
-          <w:noProof/>
-        </w:rPr>
-        <w:fldChar w:fldCharType="end"/>
-      </w:r>
+      <w:fldSimple w:instr=" SEQ Ilustración \* ARABIC ">
+        <w:r>
+          <w:rPr>
+            <w:noProof/>
+          </w:rPr>
+          <w:t>9</w:t>
+        </w:r>
+      </w:fldSimple>
       <w:r>
         <w:t xml:space="preserve"> - Ejemplo pantalla tutorial</w:t>
       </w:r>
@@ -16073,27 +16586,14 @@
       <w:r>
         <w:t xml:space="preserve">Ilustración </w:t>
       </w:r>
-      <w:r>
-        <w:fldChar w:fldCharType="begin"/>
-      </w:r>
-      <w:r>
-        <w:instrText xml:space="preserve"> SEQ Ilustración \* ARABIC </w:instrText>
-      </w:r>
-      <w:r>
-        <w:fldChar w:fldCharType="separate"/>
-      </w:r>
-      <w:r>
-        <w:rPr>
-          <w:noProof/>
-        </w:rPr>
-        <w:t>10</w:t>
-      </w:r>
-      <w:r>
-        <w:rPr>
-          <w:noProof/>
-        </w:rPr>
-        <w:fldChar w:fldCharType="end"/>
-      </w:r>
+      <w:fldSimple w:instr=" SEQ Ilustración \* ARABIC ">
+        <w:r>
+          <w:rPr>
+            <w:noProof/>
+          </w:rPr>
+          <w:t>10</w:t>
+        </w:r>
+      </w:fldSimple>
       <w:r>
         <w:t xml:space="preserve"> - Ejemplo modo contra IA</w:t>
       </w:r>
@@ -16274,27 +16774,14 @@
       <w:r>
         <w:t xml:space="preserve">Ilustración </w:t>
       </w:r>
-      <w:r>
-        <w:fldChar w:fldCharType="begin"/>
-      </w:r>
-      <w:r>
-        <w:instrText xml:space="preserve"> SEQ Ilustración \* ARABIC </w:instrText>
-      </w:r>
-      <w:r>
-        <w:fldChar w:fldCharType="separate"/>
-      </w:r>
-      <w:r>
-        <w:rPr>
-          <w:noProof/>
-        </w:rPr>
-        <w:t>11</w:t>
-      </w:r>
-      <w:r>
-        <w:rPr>
-          <w:noProof/>
-        </w:rPr>
-        <w:fldChar w:fldCharType="end"/>
-      </w:r>
+      <w:fldSimple w:instr=" SEQ Ilustración \* ARABIC ">
+        <w:r>
+          <w:rPr>
+            <w:noProof/>
+          </w:rPr>
+          <w:t>11</w:t>
+        </w:r>
+      </w:fldSimple>
       <w:r>
         <w:t xml:space="preserve"> - Ejemplo modo multijugador</w:t>
       </w:r>
@@ -16469,27 +16956,14 @@
       <w:r>
         <w:t xml:space="preserve">Ilustración </w:t>
       </w:r>
-      <w:r>
-        <w:fldChar w:fldCharType="begin"/>
-      </w:r>
-      <w:r>
-        <w:instrText xml:space="preserve"> SEQ Ilustración \* ARABIC </w:instrText>
-      </w:r>
-      <w:r>
-        <w:fldChar w:fldCharType="separate"/>
-      </w:r>
-      <w:r>
-        <w:rPr>
-          <w:noProof/>
-        </w:rPr>
-        <w:t>12</w:t>
-      </w:r>
-      <w:r>
-        <w:rPr>
-          <w:noProof/>
-        </w:rPr>
-        <w:fldChar w:fldCharType="end"/>
-      </w:r>
+      <w:fldSimple w:instr=" SEQ Ilustración \* ARABIC ">
+        <w:r>
+          <w:rPr>
+            <w:noProof/>
+          </w:rPr>
+          <w:t>12</w:t>
+        </w:r>
+      </w:fldSimple>
       <w:r>
         <w:t xml:space="preserve"> - Ejemplo combate 1</w:t>
       </w:r>
@@ -16557,27 +17031,14 @@
       <w:r>
         <w:t xml:space="preserve">Ilustración </w:t>
       </w:r>
-      <w:r>
-        <w:fldChar w:fldCharType="begin"/>
-      </w:r>
-      <w:r>
-        <w:instrText xml:space="preserve"> SEQ Ilustración \* ARABIC </w:instrText>
-      </w:r>
-      <w:r>
-        <w:fldChar w:fldCharType="separate"/>
-      </w:r>
-      <w:r>
-        <w:rPr>
-          <w:noProof/>
-        </w:rPr>
-        <w:t>13</w:t>
-      </w:r>
-      <w:r>
-        <w:rPr>
-          <w:noProof/>
-        </w:rPr>
-        <w:fldChar w:fldCharType="end"/>
-      </w:r>
+      <w:fldSimple w:instr=" SEQ Ilustración \* ARABIC ">
+        <w:r>
+          <w:rPr>
+            <w:noProof/>
+          </w:rPr>
+          <w:t>13</w:t>
+        </w:r>
+      </w:fldSimple>
       <w:r>
         <w:t xml:space="preserve"> - Ejemplo combate 2</w:t>
       </w:r>
@@ -16646,27 +17107,14 @@
       <w:r>
         <w:t xml:space="preserve">Ilustración </w:t>
       </w:r>
-      <w:r>
-        <w:fldChar w:fldCharType="begin"/>
-      </w:r>
-      <w:r>
-        <w:instrText xml:space="preserve"> SEQ Ilustración \* ARABIC </w:instrText>
-      </w:r>
-      <w:r>
-        <w:fldChar w:fldCharType="separate"/>
-      </w:r>
-      <w:r>
-        <w:rPr>
-          <w:noProof/>
-        </w:rPr>
-        <w:t>14</w:t>
-      </w:r>
-      <w:r>
-        <w:rPr>
-          <w:noProof/>
-        </w:rPr>
-        <w:fldChar w:fldCharType="end"/>
-      </w:r>
+      <w:fldSimple w:instr=" SEQ Ilustración \* ARABIC ">
+        <w:r>
+          <w:rPr>
+            <w:noProof/>
+          </w:rPr>
+          <w:t>14</w:t>
+        </w:r>
+      </w:fldSimple>
       <w:r>
         <w:t xml:space="preserve"> - Ejemplo combate 3</w:t>
       </w:r>
@@ -16742,27 +17190,14 @@
       <w:r>
         <w:t xml:space="preserve">Ilustración </w:t>
       </w:r>
-      <w:r>
-        <w:fldChar w:fldCharType="begin"/>
-      </w:r>
-      <w:r>
-        <w:instrText xml:space="preserve"> SEQ Ilustración \* ARABIC </w:instrText>
-      </w:r>
-      <w:r>
-        <w:fldChar w:fldCharType="separate"/>
-      </w:r>
-      <w:r>
-        <w:rPr>
-          <w:noProof/>
-        </w:rPr>
-        <w:t>15</w:t>
-      </w:r>
-      <w:r>
-        <w:rPr>
-          <w:noProof/>
-        </w:rPr>
-        <w:fldChar w:fldCharType="end"/>
-      </w:r>
+      <w:fldSimple w:instr=" SEQ Ilustración \* ARABIC ">
+        <w:r>
+          <w:rPr>
+            <w:noProof/>
+          </w:rPr>
+          <w:t>15</w:t>
+        </w:r>
+      </w:fldSimple>
       <w:r>
         <w:t xml:space="preserve"> - Ejemplo victoria o derrota</w:t>
       </w:r>
@@ -16890,30 +17325,14 @@
       <w:r>
         <w:t xml:space="preserve">Ilustración </w:t>
       </w:r>
-      <w:r>
-        <w:fldChar w:fldCharType="begin"/>
-      </w:r>
-      <w:r>
-        <w:instrText xml:space="preserve"> SEQ Ilustración \* ARABI</w:instrText>
-      </w:r>
-      <w:r>
-        <w:instrText xml:space="preserve">C </w:instrText>
-      </w:r>
-      <w:r>
-        <w:fldChar w:fldCharType="separate"/>
-      </w:r>
-      <w:r>
-        <w:rPr>
-          <w:noProof/>
-        </w:rPr>
-        <w:t>16</w:t>
-      </w:r>
-      <w:r>
-        <w:rPr>
-          <w:noProof/>
-        </w:rPr>
-        <w:fldChar w:fldCharType="end"/>
-      </w:r>
+      <w:fldSimple w:instr=" SEQ Ilustración \* ARABIC ">
+        <w:r>
+          <w:rPr>
+            <w:noProof/>
+          </w:rPr>
+          <w:t>16</w:t>
+        </w:r>
+      </w:fldSimple>
       <w:r>
         <w:t xml:space="preserve"> - Ejemplo opciones</w:t>
       </w:r>
@@ -17035,27 +17454,14 @@
       <w:r>
         <w:t xml:space="preserve">Ilustración </w:t>
       </w:r>
-      <w:r>
-        <w:fldChar w:fldCharType="begin"/>
-      </w:r>
-      <w:r>
-        <w:instrText xml:space="preserve"> SEQ Ilustración \* ARABIC </w:instrText>
-      </w:r>
-      <w:r>
-        <w:fldChar w:fldCharType="separate"/>
-      </w:r>
-      <w:r>
-        <w:rPr>
-          <w:noProof/>
-        </w:rPr>
-        <w:t>17</w:t>
-      </w:r>
-      <w:r>
-        <w:rPr>
-          <w:noProof/>
-        </w:rPr>
-        <w:fldChar w:fldCharType="end"/>
-      </w:r>
+      <w:fldSimple w:instr=" SEQ Ilustración \* ARABIC ">
+        <w:r>
+          <w:rPr>
+            <w:noProof/>
+          </w:rPr>
+          <w:t>17</w:t>
+        </w:r>
+      </w:fldSimple>
       <w:r>
         <w:t xml:space="preserve"> - Diagrama de flujo para el título</w:t>
       </w:r>
@@ -22754,15 +23160,6 @@
 </file>
 
 <file path=customXml/item1.xml><?xml version="1.0" encoding="utf-8"?>
-<?mso-contentType ?>
-<FormTemplates xmlns="http://schemas.microsoft.com/sharepoint/v3/contenttype/forms">
-  <Display>DocumentLibraryForm</Display>
-  <Edit>DocumentLibraryForm</Edit>
-  <New>DocumentLibraryForm</New>
-</FormTemplates>
-</file>
-
-<file path=customXml/item2.xml><?xml version="1.0" encoding="utf-8"?>
 <ct:contentTypeSchema xmlns:ct="http://schemas.microsoft.com/office/2006/metadata/contentType" xmlns:ma="http://schemas.microsoft.com/office/2006/metadata/properties/metaAttributes" ct:_="" ma:_="" ma:contentTypeName="Documento" ma:contentTypeID="0x0101001E940D37F1D6224B944182C7F58E3D79" ma:contentTypeVersion="8" ma:contentTypeDescription="Crear nuevo documento." ma:contentTypeScope="" ma:versionID="2d9a715b98476782950dbb5c5633bc9a">
   <xsd:schema xmlns:xsd="http://www.w3.org/2001/XMLSchema" xmlns:xs="http://www.w3.org/2001/XMLSchema" xmlns:p="http://schemas.microsoft.com/office/2006/metadata/properties" xmlns:ns2="f44c1561-e046-419c-ae02-5241319b114b" targetNamespace="http://schemas.microsoft.com/office/2006/metadata/properties" ma:root="true" ma:fieldsID="1427a9d90aa486aebdb9ef75dfc3ff2b" ns2:_="">
     <xsd:import namespace="f44c1561-e046-419c-ae02-5241319b114b"/>
@@ -22934,6 +23331,15 @@
 </ct:contentTypeSchema>
 </file>
 
+<file path=customXml/item2.xml><?xml version="1.0" encoding="utf-8"?>
+<?mso-contentType ?>
+<FormTemplates xmlns="http://schemas.microsoft.com/sharepoint/v3/contenttype/forms">
+  <Display>DocumentLibraryForm</Display>
+  <Edit>DocumentLibraryForm</Edit>
+  <New>DocumentLibraryForm</New>
+</FormTemplates>
+</file>
+
 <file path=customXml/item3.xml><?xml version="1.0" encoding="utf-8"?>
 <p:properties xmlns:p="http://schemas.microsoft.com/office/2006/metadata/properties" xmlns:xsi="http://www.w3.org/2001/XMLSchema-instance" xmlns:pc="http://schemas.microsoft.com/office/infopath/2007/PartnerControls">
   <documentManagement/>
@@ -22941,14 +23347,6 @@
 </file>
 
 <file path=customXml/itemProps1.xml><?xml version="1.0" encoding="utf-8"?>
-<ds:datastoreItem xmlns:ds="http://schemas.openxmlformats.org/officeDocument/2006/customXml" ds:itemID="{EF947E13-2F93-4540-8B72-8F5A7373E8BF}">
-  <ds:schemaRefs>
-    <ds:schemaRef ds:uri="http://schemas.microsoft.com/sharepoint/v3/contenttype/forms"/>
-  </ds:schemaRefs>
-</ds:datastoreItem>
-</file>
-
-<file path=customXml/itemProps2.xml><?xml version="1.0" encoding="utf-8"?>
 <ds:datastoreItem xmlns:ds="http://schemas.openxmlformats.org/officeDocument/2006/customXml" ds:itemID="{696AD1C9-360F-4A39-9545-EA1C9BAAFF89}">
   <ds:schemaRefs>
     <ds:schemaRef ds:uri="http://schemas.microsoft.com/office/2006/metadata/contentType"/>
@@ -22966,6 +23364,14 @@
 </ds:datastoreItem>
 </file>
 
+<file path=customXml/itemProps2.xml><?xml version="1.0" encoding="utf-8"?>
+<ds:datastoreItem xmlns:ds="http://schemas.openxmlformats.org/officeDocument/2006/customXml" ds:itemID="{EF947E13-2F93-4540-8B72-8F5A7373E8BF}">
+  <ds:schemaRefs>
+    <ds:schemaRef ds:uri="http://schemas.microsoft.com/sharepoint/v3/contenttype/forms"/>
+  </ds:schemaRefs>
+</ds:datastoreItem>
+</file>
+
 <file path=customXml/itemProps3.xml><?xml version="1.0" encoding="utf-8"?>
 <ds:datastoreItem xmlns:ds="http://schemas.openxmlformats.org/officeDocument/2006/customXml" ds:itemID="{26846F70-38C7-4076-9511-3083AA691AED}">
   <ds:schemaRefs>

</xml_diff>

<commit_message>
Sprites e iconos de los personajes + Arreglo de bugs + Post Mortem
</commit_message>
<xml_diff>
--- a/source/Diseño Técnico/GDD/GDD - Spellers - Fire MeatBall Games.docx
+++ b/source/Diseño Técnico/GDD/GDD - Spellers - Fire MeatBall Games.docx
@@ -6868,15 +6868,7 @@
         <w:t xml:space="preserve"> </w:t>
       </w:r>
       <w:r>
-        <w:t xml:space="preserve">desarrollados por personas ajenas al proyecto. En ese caso se indicaría la procedencia de </w:t>
-      </w:r>
-      <w:proofErr w:type="gramStart"/>
-      <w:r>
-        <w:t>los mismos</w:t>
-      </w:r>
-      <w:proofErr w:type="gramEnd"/>
-      <w:r>
-        <w:t xml:space="preserve"> y su licencia de uso</w:t>
+        <w:t>desarrollados por personas ajenas al proyecto. En ese caso se indicaría la procedencia de los mismos y su licencia de uso</w:t>
       </w:r>
       <w:r>
         <w:t>, siempre que esta lo permita.</w:t>
@@ -6922,24 +6914,15 @@
           <w:b/>
           <w:bCs/>
         </w:rPr>
-        <w:t xml:space="preserve">Gold </w:t>
-      </w:r>
-      <w:proofErr w:type="gramStart"/>
+        <w:t>Gold Maste</w:t>
+      </w:r>
       <w:r>
         <w:rPr>
           <w:b/>
           <w:bCs/>
         </w:rPr>
-        <w:t>Maste</w:t>
-      </w:r>
-      <w:r>
-        <w:rPr>
-          <w:b/>
-          <w:bCs/>
-        </w:rPr>
         <w:t>r</w:t>
       </w:r>
-      <w:proofErr w:type="gramEnd"/>
       <w:r>
         <w:t xml:space="preserve"> </w:t>
       </w:r>
@@ -7165,23 +7148,7 @@
           <w:b/>
           <w:bCs/>
         </w:rPr>
-        <w:t xml:space="preserve">Versión Gold </w:t>
-      </w:r>
-      <w:proofErr w:type="gramStart"/>
-      <w:r>
-        <w:rPr>
-          <w:b/>
-          <w:bCs/>
-        </w:rPr>
-        <w:t>Master</w:t>
-      </w:r>
-      <w:proofErr w:type="gramEnd"/>
-      <w:r>
-        <w:rPr>
-          <w:b/>
-          <w:bCs/>
-        </w:rPr>
-        <w:t xml:space="preserve"> </w:t>
+        <w:t xml:space="preserve">Versión Gold Master </w:t>
       </w:r>
       <w:r>
         <w:rPr>
@@ -7207,15 +7174,7 @@
         <w:jc w:val="both"/>
       </w:pPr>
       <w:r>
-        <w:t xml:space="preserve">Versión final del juego. Ha de notarse un buen acabado en todos los aspectos </w:t>
-      </w:r>
-      <w:proofErr w:type="gramStart"/>
-      <w:r>
-        <w:t>del mismo</w:t>
-      </w:r>
-      <w:proofErr w:type="gramEnd"/>
-      <w:r>
-        <w:t>, de tal manera que el juego se sienta agradable</w:t>
+        <w:t>Versión final del juego. Ha de notarse un buen acabado en todos los aspectos del mismo, de tal manera que el juego se sienta agradable</w:t>
       </w:r>
       <w:r>
         <w:t xml:space="preserve"> en todo momento. Se habrán corregido todos los fallos detectados antes de su salida y el producto desarrollado, aunque contará con mantenimiento y contenido adicional a futuro, ha de ser un juego plenamente funcional.</w:t>
@@ -7245,23 +7204,7 @@
           <w:bCs/>
         </w:rPr>
         <w:lastRenderedPageBreak/>
-        <w:t xml:space="preserve">Pitch + Redes Sociales + </w:t>
-      </w:r>
-      <w:proofErr w:type="gramStart"/>
-      <w:r>
-        <w:rPr>
-          <w:b/>
-          <w:bCs/>
-        </w:rPr>
-        <w:t>Portfolio</w:t>
-      </w:r>
-      <w:proofErr w:type="gramEnd"/>
-      <w:r>
-        <w:rPr>
-          <w:b/>
-          <w:bCs/>
-        </w:rPr>
-        <w:t xml:space="preserve"> </w:t>
+        <w:t xml:space="preserve">Pitch + Redes Sociales + Portfolio </w:t>
       </w:r>
       <w:r>
         <w:rPr>
@@ -7325,15 +7268,7 @@
         <w:jc w:val="both"/>
       </w:pPr>
       <w:r>
-        <w:t xml:space="preserve">Para desarrollar el proyecto se </w:t>
-      </w:r>
-      <w:proofErr w:type="gramStart"/>
-      <w:r>
-        <w:t>tendría que tener</w:t>
-      </w:r>
-      <w:proofErr w:type="gramEnd"/>
-      <w:r>
-        <w:t xml:space="preserve"> en cuenta el coste asociado al alquiler de una oficina </w:t>
+        <w:t xml:space="preserve">Para desarrollar el proyecto se tendría que tener en cuenta el coste asociado al alquiler de una oficina </w:t>
       </w:r>
       <w:r>
         <w:t>con capacidad para todos los integrantes del grupo. En caso de trabajar en remoto, el consumo eléctrico de los ordenadores de cada uno de estos</w:t>
@@ -7833,15 +7768,7 @@
         <w:jc w:val="both"/>
       </w:pPr>
       <w:r>
-        <w:t xml:space="preserve">El nivel de poder de cada carta mostrada al jugador será también escogido al azar. De esa manera deberá elegir entre cartas de mayor </w:t>
-      </w:r>
-      <w:proofErr w:type="gramStart"/>
-      <w:r>
-        <w:t>poder</w:t>
-      </w:r>
-      <w:proofErr w:type="gramEnd"/>
-      <w:r>
-        <w:t xml:space="preserve"> pero una ejecución más lenta y tediosa o cartas rápidas y sencillas de menor poder, en función de la situación de la partida. La aleatoriedad incluida por esta mecánica </w:t>
+        <w:t xml:space="preserve">El nivel de poder de cada carta mostrada al jugador será también escogido al azar. De esa manera deberá elegir entre cartas de mayor poder pero una ejecución más lenta y tediosa o cartas rápidas y sencillas de menor poder, en función de la situación de la partida. La aleatoriedad incluida por esta mecánica </w:t>
       </w:r>
       <w:r>
         <w:t>hace</w:t>
@@ -8154,13 +8081,8 @@
         <w:jc w:val="both"/>
       </w:pPr>
       <w:r>
-        <w:t xml:space="preserve">Explicación de la elección de hechizo y ejecución </w:t>
-      </w:r>
-      <w:proofErr w:type="gramStart"/>
-      <w:r>
-        <w:t>del mismo</w:t>
-      </w:r>
-      <w:proofErr w:type="gramEnd"/>
+        <w:t>Explicación de la elección de hechizo y ejecución del mismo</w:t>
+      </w:r>
     </w:p>
     <w:p>
       <w:pPr>
@@ -8399,15 +8321,7 @@
         <w:t>28</w:t>
       </w:r>
       <w:r>
-        <w:t xml:space="preserve"> cartas no estarán desde un comienzo accesibles para el jugador, siendo uno de los principales ítems con los que deberá contar, ya que las mecánicas de juego se centran en ellas. Tras la elaboración de </w:t>
-      </w:r>
-      <w:proofErr w:type="gramStart"/>
-      <w:r>
-        <w:t>las mismas</w:t>
-      </w:r>
-      <w:proofErr w:type="gramEnd"/>
-      <w:r>
-        <w:t>, las cartas de hechizos a realizar, según su tip</w:t>
+        <w:t xml:space="preserve"> cartas no estarán desde un comienzo accesibles para el jugador, siendo uno de los principales ítems con los que deberá contar, ya que las mecánicas de juego se centran en ellas. Tras la elaboración de las mismas, las cartas de hechizos a realizar, según su tip</w:t>
       </w:r>
       <w:r>
         <w:t>ología serán:</w:t>
@@ -9486,15 +9400,7 @@
         <w:t xml:space="preserve"> pero existe un 40% de la población que es capaz de gestionar esa habilidad que supera cualquiera de las leyes de la física existentes. </w:t>
       </w:r>
       <w:r>
-        <w:t xml:space="preserve"> A lo largo del globo existen varios lugares donde se trata de analizar e investigar el desarrollo de </w:t>
-      </w:r>
-      <w:proofErr w:type="gramStart"/>
-      <w:r>
-        <w:t>la misma</w:t>
-      </w:r>
-      <w:proofErr w:type="gramEnd"/>
-      <w:r>
-        <w:t>, ayudando a los nuevos individuos que nacen con ella a encaminarla.</w:t>
+        <w:t xml:space="preserve"> A lo largo del globo existen varios lugares donde se trata de analizar e investigar el desarrollo de la misma, ayudando a los nuevos individuos que nacen con ella a encaminarla.</w:t>
       </w:r>
     </w:p>
     <w:p>
@@ -9504,15 +9410,7 @@
         <w:jc w:val="both"/>
       </w:pPr>
       <w:r>
-        <w:t xml:space="preserve">Hasta los 10 </w:t>
-      </w:r>
-      <w:proofErr w:type="gramStart"/>
-      <w:r>
-        <w:t>años de edad</w:t>
-      </w:r>
-      <w:proofErr w:type="gramEnd"/>
-      <w:r>
-        <w:t>, los niños crecen con sus familias como si fueran personas completamente normales, limitando su uso de magia. Es en estos momentos</w:t>
+        <w:t>Hasta los 10 años de edad, los niños crecen con sus familias como si fueran personas completamente normales, limitando su uso de magia. Es en estos momentos</w:t>
       </w:r>
       <w:r>
         <w:t xml:space="preserve"> será</w:t>
@@ -9743,15 +9641,7 @@
         <w:t>Clan del Búho:</w:t>
       </w:r>
       <w:r>
-        <w:t xml:space="preserve"> se trata de un grupo de alumnos que comenzó a conformarse hace muchos años entre los alumnos más aventajados a nivel académico. </w:t>
-      </w:r>
-      <w:proofErr w:type="gramStart"/>
-      <w:r>
-        <w:t>A día de hoy</w:t>
-      </w:r>
-      <w:proofErr w:type="gramEnd"/>
-      <w:r>
-        <w:t>, se encuentran conformado por los grandes cerebros de la universidad que destacan por tener una gran cantidad de sabiduría, aunque no</w:t>
+        <w:t xml:space="preserve"> se trata de un grupo de alumnos que comenzó a conformarse hace muchos años entre los alumnos más aventajados a nivel académico. A día de hoy, se encuentran conformado por los grandes cerebros de la universidad que destacan por tener una gran cantidad de sabiduría, aunque no</w:t>
       </w:r>
       <w:r>
         <w:t xml:space="preserve"> tiene por qué ser los más poderosos. Visten con elementos de colores azul marino y </w:t>
@@ -10310,15 +10200,7 @@
         <w:t xml:space="preserve"> y </w:t>
       </w:r>
       <w:r>
-        <w:t xml:space="preserve">predominando los sonidos ásperos de cuerda </w:t>
-      </w:r>
-      <w:proofErr w:type="gramStart"/>
-      <w:r>
-        <w:t>frotada</w:t>
-      </w:r>
-      <w:proofErr w:type="gramEnd"/>
-      <w:r>
-        <w:t xml:space="preserve"> así como la percusión sencilla, y los ritmos </w:t>
+        <w:t xml:space="preserve">predominando los sonidos ásperos de cuerda frotada así como la percusión sencilla, y los ritmos </w:t>
       </w:r>
       <w:r>
         <w:t>poco complejos</w:t>
@@ -10702,15 +10584,7 @@
         <w:t>Pantalla de introducción:</w:t>
       </w:r>
       <w:r>
-        <w:t xml:space="preserve"> nada más comenzar la aplicación habrá una pantalla de carga donde se hará una breve animación y aparición del logo del estudio, para </w:t>
-      </w:r>
-      <w:proofErr w:type="gramStart"/>
-      <w:r>
-        <w:t>hacer mención de</w:t>
-      </w:r>
-      <w:proofErr w:type="gramEnd"/>
-      <w:r>
-        <w:t xml:space="preserve"> los encargados detrás del título.</w:t>
+        <w:t xml:space="preserve"> nada más comenzar la aplicación habrá una pantalla de carga donde se hará una breve animación y aparición del logo del estudio, para hacer mención de los encargados detrás del título.</w:t>
       </w:r>
       <w:r>
         <w:t xml:space="preserve"> Junto a ello, también aparecerán algunos logos de los patrocinadores y empresas que están participando en la publicidad que tiene el juego en su ejecución.</w:t>
@@ -10779,14 +10653,27 @@
       <w:r>
         <w:t xml:space="preserve">Ilustración </w:t>
       </w:r>
-      <w:fldSimple w:instr=" SEQ Ilustración \* ARABIC ">
-        <w:r>
-          <w:rPr>
-            <w:noProof/>
-          </w:rPr>
-          <w:t>1</w:t>
-        </w:r>
-      </w:fldSimple>
+      <w:r>
+        <w:fldChar w:fldCharType="begin"/>
+      </w:r>
+      <w:r>
+        <w:instrText xml:space="preserve"> SEQ Ilustración \* ARABIC </w:instrText>
+      </w:r>
+      <w:r>
+        <w:fldChar w:fldCharType="separate"/>
+      </w:r>
+      <w:r>
+        <w:rPr>
+          <w:noProof/>
+        </w:rPr>
+        <w:t>1</w:t>
+      </w:r>
+      <w:r>
+        <w:rPr>
+          <w:noProof/>
+        </w:rPr>
+        <w:fldChar w:fldCharType="end"/>
+      </w:r>
       <w:r>
         <w:t xml:space="preserve"> - Ejemplo introducción</w:t>
       </w:r>
@@ -10898,14 +10785,27 @@
       <w:r>
         <w:t xml:space="preserve">Ilustración </w:t>
       </w:r>
-      <w:fldSimple w:instr=" SEQ Ilustración \* ARABIC ">
-        <w:r>
-          <w:rPr>
-            <w:noProof/>
-          </w:rPr>
-          <w:t>2</w:t>
-        </w:r>
-      </w:fldSimple>
+      <w:r>
+        <w:fldChar w:fldCharType="begin"/>
+      </w:r>
+      <w:r>
+        <w:instrText xml:space="preserve"> SEQ Ilustración \* ARABIC </w:instrText>
+      </w:r>
+      <w:r>
+        <w:fldChar w:fldCharType="separate"/>
+      </w:r>
+      <w:r>
+        <w:rPr>
+          <w:noProof/>
+        </w:rPr>
+        <w:t>2</w:t>
+      </w:r>
+      <w:r>
+        <w:rPr>
+          <w:noProof/>
+        </w:rPr>
+        <w:fldChar w:fldCharType="end"/>
+      </w:r>
       <w:r>
         <w:t xml:space="preserve"> - Ejemplo registro</w:t>
       </w:r>
@@ -11015,14 +10915,30 @@
       <w:r>
         <w:t xml:space="preserve">Ilustración </w:t>
       </w:r>
-      <w:fldSimple w:instr=" SEQ Ilustración \* ARABIC ">
-        <w:r>
-          <w:rPr>
-            <w:noProof/>
-          </w:rPr>
-          <w:t>3</w:t>
-        </w:r>
-      </w:fldSimple>
+      <w:r>
+        <w:fldChar w:fldCharType="begin"/>
+      </w:r>
+      <w:r>
+        <w:instrText xml:space="preserve"> SE</w:instrText>
+      </w:r>
+      <w:r>
+        <w:instrText xml:space="preserve">Q Ilustración \* ARABIC </w:instrText>
+      </w:r>
+      <w:r>
+        <w:fldChar w:fldCharType="separate"/>
+      </w:r>
+      <w:r>
+        <w:rPr>
+          <w:noProof/>
+        </w:rPr>
+        <w:t>3</w:t>
+      </w:r>
+      <w:r>
+        <w:rPr>
+          <w:noProof/>
+        </w:rPr>
+        <w:fldChar w:fldCharType="end"/>
+      </w:r>
       <w:r>
         <w:t xml:space="preserve"> - Ejemplo menú principal</w:t>
       </w:r>
@@ -11120,14 +11036,27 @@
       <w:r>
         <w:t xml:space="preserve">Ilustración </w:t>
       </w:r>
-      <w:fldSimple w:instr=" SEQ Ilustración \* ARABIC ">
-        <w:r>
-          <w:rPr>
-            <w:noProof/>
-          </w:rPr>
-          <w:t>4</w:t>
-        </w:r>
-      </w:fldSimple>
+      <w:r>
+        <w:fldChar w:fldCharType="begin"/>
+      </w:r>
+      <w:r>
+        <w:instrText xml:space="preserve"> SEQ Ilustración \* ARABIC </w:instrText>
+      </w:r>
+      <w:r>
+        <w:fldChar w:fldCharType="separate"/>
+      </w:r>
+      <w:r>
+        <w:rPr>
+          <w:noProof/>
+        </w:rPr>
+        <w:t>4</w:t>
+      </w:r>
+      <w:r>
+        <w:rPr>
+          <w:noProof/>
+        </w:rPr>
+        <w:fldChar w:fldCharType="end"/>
+      </w:r>
       <w:r>
         <w:t xml:space="preserve"> - Ejemplo menú personalización</w:t>
       </w:r>
@@ -11224,14 +11153,27 @@
       <w:r>
         <w:t xml:space="preserve">Ilustración </w:t>
       </w:r>
-      <w:fldSimple w:instr=" SEQ Ilustración \* ARABIC ">
-        <w:r>
-          <w:rPr>
-            <w:noProof/>
-          </w:rPr>
-          <w:t>5</w:t>
-        </w:r>
-      </w:fldSimple>
+      <w:r>
+        <w:fldChar w:fldCharType="begin"/>
+      </w:r>
+      <w:r>
+        <w:instrText xml:space="preserve"> SEQ Ilustración \* ARABIC </w:instrText>
+      </w:r>
+      <w:r>
+        <w:fldChar w:fldCharType="separate"/>
+      </w:r>
+      <w:r>
+        <w:rPr>
+          <w:noProof/>
+        </w:rPr>
+        <w:t>5</w:t>
+      </w:r>
+      <w:r>
+        <w:rPr>
+          <w:noProof/>
+        </w:rPr>
+        <w:fldChar w:fldCharType="end"/>
+      </w:r>
       <w:r>
         <w:t xml:space="preserve"> - Ejemplo menú tienda</w:t>
       </w:r>
@@ -11344,14 +11286,27 @@
       <w:r>
         <w:t xml:space="preserve">Ilustración </w:t>
       </w:r>
-      <w:fldSimple w:instr=" SEQ Ilustración \* ARABIC ">
-        <w:r>
-          <w:rPr>
-            <w:noProof/>
-          </w:rPr>
-          <w:t>6</w:t>
-        </w:r>
-      </w:fldSimple>
+      <w:r>
+        <w:fldChar w:fldCharType="begin"/>
+      </w:r>
+      <w:r>
+        <w:instrText xml:space="preserve"> SEQ Ilustración \* ARABIC </w:instrText>
+      </w:r>
+      <w:r>
+        <w:fldChar w:fldCharType="separate"/>
+      </w:r>
+      <w:r>
+        <w:rPr>
+          <w:noProof/>
+        </w:rPr>
+        <w:t>6</w:t>
+      </w:r>
+      <w:r>
+        <w:rPr>
+          <w:noProof/>
+        </w:rPr>
+        <w:fldChar w:fldCharType="end"/>
+      </w:r>
       <w:r>
         <w:t xml:space="preserve"> - Ejemplo editor de hechizos</w:t>
       </w:r>
@@ -11494,14 +11449,27 @@
       <w:r>
         <w:t xml:space="preserve">Ilustración </w:t>
       </w:r>
-      <w:fldSimple w:instr=" SEQ Ilustración \* ARABIC ">
-        <w:r>
-          <w:rPr>
-            <w:noProof/>
-          </w:rPr>
-          <w:t>7</w:t>
-        </w:r>
-      </w:fldSimple>
+      <w:r>
+        <w:fldChar w:fldCharType="begin"/>
+      </w:r>
+      <w:r>
+        <w:instrText xml:space="preserve"> SEQ Ilustración \* ARABIC </w:instrText>
+      </w:r>
+      <w:r>
+        <w:fldChar w:fldCharType="separate"/>
+      </w:r>
+      <w:r>
+        <w:rPr>
+          <w:noProof/>
+        </w:rPr>
+        <w:t>7</w:t>
+      </w:r>
+      <w:r>
+        <w:rPr>
+          <w:noProof/>
+        </w:rPr>
+        <w:fldChar w:fldCharType="end"/>
+      </w:r>
       <w:r>
         <w:t xml:space="preserve"> - Ejemplo modo un jugador</w:t>
       </w:r>
@@ -11648,14 +11616,27 @@
       <w:r>
         <w:t xml:space="preserve">Ilustración </w:t>
       </w:r>
-      <w:fldSimple w:instr=" SEQ Ilustración \* ARABIC ">
-        <w:r>
-          <w:rPr>
-            <w:noProof/>
-          </w:rPr>
-          <w:t>8</w:t>
-        </w:r>
-      </w:fldSimple>
+      <w:r>
+        <w:fldChar w:fldCharType="begin"/>
+      </w:r>
+      <w:r>
+        <w:instrText xml:space="preserve"> SEQ Ilustración \* ARABIC </w:instrText>
+      </w:r>
+      <w:r>
+        <w:fldChar w:fldCharType="separate"/>
+      </w:r>
+      <w:r>
+        <w:rPr>
+          <w:noProof/>
+        </w:rPr>
+        <w:t>8</w:t>
+      </w:r>
+      <w:r>
+        <w:rPr>
+          <w:noProof/>
+        </w:rPr>
+        <w:fldChar w:fldCharType="end"/>
+      </w:r>
       <w:r>
         <w:t xml:space="preserve"> - Ejemplo modo historia</w:t>
       </w:r>
@@ -11773,14 +11754,27 @@
       <w:r>
         <w:t xml:space="preserve">Ilustración </w:t>
       </w:r>
-      <w:fldSimple w:instr=" SEQ Ilustración \* ARABIC ">
-        <w:r>
-          <w:rPr>
-            <w:noProof/>
-          </w:rPr>
-          <w:t>9</w:t>
-        </w:r>
-      </w:fldSimple>
+      <w:r>
+        <w:fldChar w:fldCharType="begin"/>
+      </w:r>
+      <w:r>
+        <w:instrText xml:space="preserve"> SEQ Ilustración \* ARABIC </w:instrText>
+      </w:r>
+      <w:r>
+        <w:fldChar w:fldCharType="separate"/>
+      </w:r>
+      <w:r>
+        <w:rPr>
+          <w:noProof/>
+        </w:rPr>
+        <w:t>9</w:t>
+      </w:r>
+      <w:r>
+        <w:rPr>
+          <w:noProof/>
+        </w:rPr>
+        <w:fldChar w:fldCharType="end"/>
+      </w:r>
       <w:r>
         <w:t xml:space="preserve"> - Ejemplo pantalla tutorial</w:t>
       </w:r>
@@ -12005,14 +11999,27 @@
       <w:r>
         <w:t xml:space="preserve">Ilustración </w:t>
       </w:r>
-      <w:fldSimple w:instr=" SEQ Ilustración \* ARABIC ">
-        <w:r>
-          <w:rPr>
-            <w:noProof/>
-          </w:rPr>
-          <w:t>10</w:t>
-        </w:r>
-      </w:fldSimple>
+      <w:r>
+        <w:fldChar w:fldCharType="begin"/>
+      </w:r>
+      <w:r>
+        <w:instrText xml:space="preserve"> SEQ Ilustración \* ARABIC </w:instrText>
+      </w:r>
+      <w:r>
+        <w:fldChar w:fldCharType="separate"/>
+      </w:r>
+      <w:r>
+        <w:rPr>
+          <w:noProof/>
+        </w:rPr>
+        <w:t>10</w:t>
+      </w:r>
+      <w:r>
+        <w:rPr>
+          <w:noProof/>
+        </w:rPr>
+        <w:fldChar w:fldCharType="end"/>
+      </w:r>
       <w:r>
         <w:t xml:space="preserve"> - Ejemplo modo contra IA</w:t>
       </w:r>
@@ -12542,14 +12549,27 @@
       <w:r>
         <w:t xml:space="preserve">Ilustración </w:t>
       </w:r>
-      <w:fldSimple w:instr=" SEQ Ilustración \* ARABIC ">
-        <w:r>
-          <w:rPr>
-            <w:noProof/>
-          </w:rPr>
-          <w:t>16</w:t>
-        </w:r>
-      </w:fldSimple>
+      <w:r>
+        <w:fldChar w:fldCharType="begin"/>
+      </w:r>
+      <w:r>
+        <w:instrText xml:space="preserve"> SEQ Ilustración \* ARABIC </w:instrText>
+      </w:r>
+      <w:r>
+        <w:fldChar w:fldCharType="separate"/>
+      </w:r>
+      <w:r>
+        <w:rPr>
+          <w:noProof/>
+        </w:rPr>
+        <w:t>16</w:t>
+      </w:r>
+      <w:r>
+        <w:rPr>
+          <w:noProof/>
+        </w:rPr>
+        <w:fldChar w:fldCharType="end"/>
+      </w:r>
       <w:r>
         <w:t xml:space="preserve"> - Ejemplo opciones</w:t>
       </w:r>
@@ -12671,14 +12691,27 @@
       <w:r>
         <w:t xml:space="preserve">Ilustración </w:t>
       </w:r>
-      <w:fldSimple w:instr=" SEQ Ilustración \* ARABIC ">
-        <w:r>
-          <w:rPr>
-            <w:noProof/>
-          </w:rPr>
-          <w:t>17</w:t>
-        </w:r>
-      </w:fldSimple>
+      <w:r>
+        <w:fldChar w:fldCharType="begin"/>
+      </w:r>
+      <w:r>
+        <w:instrText xml:space="preserve"> SEQ Ilustración \* ARABIC </w:instrText>
+      </w:r>
+      <w:r>
+        <w:fldChar w:fldCharType="separate"/>
+      </w:r>
+      <w:r>
+        <w:rPr>
+          <w:noProof/>
+        </w:rPr>
+        <w:t>17</w:t>
+      </w:r>
+      <w:r>
+        <w:rPr>
+          <w:noProof/>
+        </w:rPr>
+        <w:fldChar w:fldCharType="end"/>
+      </w:r>
       <w:r>
         <w:t xml:space="preserve"> - Diagrama de flujo para el título</w:t>
       </w:r>
@@ -12714,15 +12747,7 @@
         <w:t xml:space="preserve">Introducción: </w:t>
       </w:r>
       <w:r>
-        <w:t xml:space="preserve">si es la primera vez que el jugador trata de acceder al modo historia se va a presentar una la introducción del videojuego. Este tendrá una serie de imágenes y pequeñas animaciones, que se resumen en movimientos y </w:t>
-      </w:r>
-      <w:proofErr w:type="gramStart"/>
-      <w:r>
-        <w:t>zooms</w:t>
-      </w:r>
-      <w:proofErr w:type="gramEnd"/>
-      <w:r>
-        <w:t xml:space="preserve"> a través de imágenes estáticas. Mientras tanto aparecen cuadros de texto para dar información de la historia al jugador:</w:t>
+        <w:t>si es la primera vez que el jugador trata de acceder al modo historia se va a presentar una la introducción del videojuego. Este tendrá una serie de imágenes y pequeñas animaciones, que se resumen en movimientos y zooms a través de imágenes estáticas. Mientras tanto aparecen cuadros de texto para dar información de la historia al jugador:</w:t>
       </w:r>
     </w:p>
     <w:p>
@@ -12745,15 +12770,7 @@
         <w:t>Primera escena:</w:t>
       </w:r>
       <w:r>
-        <w:t xml:space="preserve"> se centra en </w:t>
-      </w:r>
-      <w:proofErr w:type="gramStart"/>
-      <w:r>
-        <w:t>zoom</w:t>
-      </w:r>
-      <w:proofErr w:type="gramEnd"/>
-      <w:r>
-        <w:t xml:space="preserve"> </w:t>
+        <w:t xml:space="preserve"> se centra en zoom </w:t>
       </w:r>
       <w:proofErr w:type="spellStart"/>
       <w:r>
@@ -12788,13 +12805,8 @@
         <w:spacing w:line="360" w:lineRule="auto"/>
         <w:jc w:val="both"/>
       </w:pPr>
-      <w:proofErr w:type="gramStart"/>
-      <w:r>
-        <w:t>Sin lugar a dudas</w:t>
-      </w:r>
-      <w:proofErr w:type="gramEnd"/>
-      <w:r>
-        <w:t>, la magia existe y uno de los mejores lugares para estudiarla es la Universidad Pseudo-Invisible.</w:t>
+      <w:r>
+        <w:t>Sin lugar a dudas, la magia existe y uno de los mejores lugares para estudiarla es la Universidad Pseudo-Invisible.</w:t>
       </w:r>
     </w:p>
     <w:p>
@@ -13133,15 +13145,7 @@
         <w:jc w:val="both"/>
       </w:pPr>
       <w:r>
-        <w:t xml:space="preserve">¡Qué nervios! No sé si voy a </w:t>
-      </w:r>
-      <w:proofErr w:type="gramStart"/>
-      <w:r>
-        <w:t>saber poder hacerlo</w:t>
-      </w:r>
-      <w:proofErr w:type="gramEnd"/>
-      <w:r>
-        <w:t xml:space="preserve"> a tiempo, pero probemos con estos primeros hechizos que nos ha enseñado el profe.</w:t>
+        <w:t>¡Qué nervios! No sé si voy a saber poder hacerlo a tiempo, pero probemos con estos primeros hechizos que nos ha enseñado el profe.</w:t>
       </w:r>
     </w:p>
     <w:p>
@@ -13182,15 +13186,7 @@
         <w:jc w:val="both"/>
       </w:pPr>
       <w:r>
-        <w:t xml:space="preserve">Acabado el duelo contra Nigel tocará el turno de terminar la partida, aparecerá la puntuación en estrellas, la cual vendrá determinada por el porcentaje de vida que haya tenido el jugador al final de la partida, como en futuros encuentros.  Si la vida es de 80% o más obtendrá 3 estrellas, si la vida es de 60% a 79% obtendrá 2 estrellas, mientras </w:t>
-      </w:r>
-      <w:proofErr w:type="gramStart"/>
-      <w:r>
-        <w:t>que</w:t>
-      </w:r>
-      <w:proofErr w:type="gramEnd"/>
-      <w:r>
-        <w:t xml:space="preserve"> si es mucho menor, solo obtendrá una. Una vez mostrada la puntuación volverá el jugador al mapa, pero comenzará una breve animación que servirá de preparación para el nivel 3.</w:t>
+        <w:t>Acabado el duelo contra Nigel tocará el turno de terminar la partida, aparecerá la puntuación en estrellas, la cual vendrá determinada por el porcentaje de vida que haya tenido el jugador al final de la partida, como en futuros encuentros.  Si la vida es de 80% o más obtendrá 3 estrellas, si la vida es de 60% a 79% obtendrá 2 estrellas, mientras que si es mucho menor, solo obtendrá una. Una vez mostrada la puntuación volverá el jugador al mapa, pero comenzará una breve animación que servirá de preparación para el nivel 3.</w:t>
       </w:r>
     </w:p>
     <w:p>
@@ -13212,15 +13208,7 @@
         <w:t>Primera escena</w:t>
       </w:r>
       <w:r>
-        <w:t xml:space="preserve">: aparece un encuentro entre el protagonista y el antagonista principal, con un </w:t>
-      </w:r>
-      <w:proofErr w:type="gramStart"/>
-      <w:r>
-        <w:t>zoom</w:t>
-      </w:r>
-      <w:proofErr w:type="gramEnd"/>
-      <w:r>
-        <w:t xml:space="preserve"> </w:t>
+        <w:t xml:space="preserve">: aparece un encuentro entre el protagonista y el antagonista principal, con un zoom </w:t>
       </w:r>
       <w:proofErr w:type="spellStart"/>
       <w:r>
@@ -13294,15 +13282,7 @@
         <w:t xml:space="preserve">Nivel 3: </w:t>
       </w:r>
       <w:r>
-        <w:t xml:space="preserve">vuelve a aparecer un nivel en el cual el protagonista no podrá realizar un combate al uso, sino que solo se encargará de lanzar hechizos. Además, se comenzará a vislumbrar una situación </w:t>
-      </w:r>
-      <w:proofErr w:type="gramStart"/>
-      <w:r>
-        <w:t>nunca antes</w:t>
-      </w:r>
-      <w:proofErr w:type="gramEnd"/>
-      <w:r>
-        <w:t xml:space="preserve"> vista: las debilidades. El enemigo que aparece en el nivel es </w:t>
+        <w:t xml:space="preserve">vuelve a aparecer un nivel en el cual el protagonista no podrá realizar un combate al uso, sino que solo se encargará de lanzar hechizos. Además, se comenzará a vislumbrar una situación nunca antes vista: las debilidades. El enemigo que aparece en el nivel es </w:t>
       </w:r>
       <w:proofErr w:type="spellStart"/>
       <w:r>
@@ -13428,15 +13408,7 @@
         <w:jc w:val="both"/>
       </w:pPr>
       <w:r>
-        <w:t xml:space="preserve">Mucho </w:t>
-      </w:r>
-      <w:proofErr w:type="gramStart"/>
-      <w:r>
-        <w:t>hablar</w:t>
-      </w:r>
-      <w:proofErr w:type="gramEnd"/>
-      <w:r>
-        <w:t xml:space="preserve"> pero poco mostrar en el campo. Vete a jugar a otras cosas y déjanos a los mayores continuar con los deportes de verdad.</w:t>
+        <w:t>Mucho hablar pero poco mostrar en el campo. Vete a jugar a otras cosas y déjanos a los mayores continuar con los deportes de verdad.</w:t>
       </w:r>
     </w:p>
     <w:p>
@@ -13553,15 +13525,7 @@
         <w:jc w:val="both"/>
       </w:pPr>
       <w:r>
-        <w:t xml:space="preserve">Una vez hecho el comentario de Nigel comenzará el duelo entre ambos personajes dentro de la universidad. Se trata de un duelo normal, en el que Nigel no fallará los hechizos y tan solo se encargará de jugar las cartas que presenta actualmente el usuario. Dichas cartas son </w:t>
-      </w:r>
-      <w:proofErr w:type="gramStart"/>
-      <w:r>
-        <w:t>ataques débil</w:t>
-      </w:r>
-      <w:proofErr w:type="gramEnd"/>
-      <w:r>
-        <w:t xml:space="preserve"> 1, ataque medio 1, curación débil 1 y aumento de defensa 1. Va a tratarse de un combate más cercano a la realidad pero como si se tratase de una IA limitada por esas cartas y mucho retraso, como si fuera mucho más lento que el jugador. Sin mediar ninguna palabra comenzará el duelo cuando se dé la señal.</w:t>
+        <w:t>Una vez hecho el comentario de Nigel comenzará el duelo entre ambos personajes dentro de la universidad. Se trata de un duelo normal, en el que Nigel no fallará los hechizos y tan solo se encargará de jugar las cartas que presenta actualmente el usuario. Dichas cartas son ataques débil 1, ataque medio 1, curación débil 1 y aumento de defensa 1. Va a tratarse de un combate más cercano a la realidad pero como si se tratase de una IA limitada por esas cartas y mucho retraso, como si fuera mucho más lento que el jugador. Sin mediar ninguna palabra comenzará el duelo cuando se dé la señal.</w:t>
       </w:r>
     </w:p>
     <w:p>
@@ -13877,15 +13841,7 @@
         <w:t>Cegado</w:t>
       </w:r>
       <w:r>
-        <w:t xml:space="preserve">: siendo </w:t>
-      </w:r>
-      <w:proofErr w:type="gramStart"/>
-      <w:r>
-        <w:t>el último minijuego a realizar</w:t>
-      </w:r>
-      <w:proofErr w:type="gramEnd"/>
-      <w:r>
-        <w:t xml:space="preserve">, consistirá en que aparecen cartas en la zona del minijuego con unos números durante un breve periodo de tiempo. Tras eso, se dan la vuelta y el jugador debe poder pulsarlas en el orden en el que presentan los números. Lord </w:t>
+        <w:t xml:space="preserve">: siendo el último minijuego a realizar, consistirá en que aparecen cartas en la zona del minijuego con unos números durante un breve periodo de tiempo. Tras eso, se dan la vuelta y el jugador debe poder pulsarlas en el orden en el que presentan los números. Lord </w:t>
       </w:r>
       <w:proofErr w:type="spellStart"/>
       <w:r>
@@ -14012,18 +13968,10 @@
         <w:t>, uno de</w:t>
       </w:r>
       <w:r>
-        <w:t xml:space="preserve"> </w:t>
-      </w:r>
-      <w:proofErr w:type="gramStart"/>
-      <w:r>
-        <w:t xml:space="preserve">los </w:t>
-      </w:r>
-      <w:r>
-        <w:t xml:space="preserve"> integrantes</w:t>
-      </w:r>
-      <w:proofErr w:type="gramEnd"/>
-      <w:r>
-        <w:t xml:space="preserve"> novatos del Clan Salamandra. De esta forma, comunicará lo siguiente:</w:t>
+        <w:t xml:space="preserve"> los </w:t>
+      </w:r>
+      <w:r>
+        <w:t xml:space="preserve"> integrantes novatos del Clan Salamandra. De esta forma, comunicará lo siguiente:</w:t>
       </w:r>
     </w:p>
     <w:p>
@@ -14139,15 +14087,7 @@
         <w:jc w:val="both"/>
       </w:pPr>
       <w:r>
-        <w:t xml:space="preserve">Comenzará el combate contra Zachary y se tratará de mostrar al jugador el resto de </w:t>
-      </w:r>
-      <w:proofErr w:type="gramStart"/>
-      <w:r>
-        <w:t>minijuegos</w:t>
-      </w:r>
-      <w:proofErr w:type="gramEnd"/>
-      <w:r>
-        <w:t xml:space="preserve"> para suplir las debilidades que faltaban. Mantendrá un estilo de juego similar al de Magreb, diferenciándose porque las debilidades que mostrará hacia el jugador serán la de veneno y la de ceguera. De esta forma, los hechizos mostrados serán todos de nivel 1 y, cuando las cosas estén acabando, alguno de nivel 2 tanto de ataque como de defensa. En caso de las debilidades mandará los estados de ceguera y veneno, como quedó estipulado.</w:t>
+        <w:t>Comenzará el combate contra Zachary y se tratará de mostrar al jugador el resto de minijuegos para suplir las debilidades que faltaban. Mantendrá un estilo de juego similar al de Magreb, diferenciándose porque las debilidades que mostrará hacia el jugador serán la de veneno y la de ceguera. De esta forma, los hechizos mostrados serán todos de nivel 1 y, cuando las cosas estén acabando, alguno de nivel 2 tanto de ataque como de defensa. En caso de las debilidades mandará los estados de ceguera y veneno, como quedó estipulado.</w:t>
       </w:r>
     </w:p>
     <w:p>
@@ -14818,13 +14758,8 @@
         <w:spacing w:line="360" w:lineRule="auto"/>
         <w:jc w:val="both"/>
       </w:pPr>
-      <w:proofErr w:type="gramStart"/>
-      <w:r>
-        <w:t>Y</w:t>
-      </w:r>
-      <w:proofErr w:type="gramEnd"/>
-      <w:r>
-        <w:t xml:space="preserve"> por último, y el clan que nos interesa hoy, el Clan del Ratón, quienes destacan por sus actividades de debilidad hacia los rivales en los duelos. Si pueden hacer harán trampas y jugarán todo lo que puedan en tu contra. No son muy fuertes en ataques normales, pero te irán minando.</w:t>
+      <w:r>
+        <w:t>Y por último, y el clan que nos interesa hoy, el Clan del Ratón, quienes destacan por sus actividades de debilidad hacia los rivales en los duelos. Si pueden hacer harán trampas y jugarán todo lo que puedan en tu contra. No son muy fuertes en ataques normales, pero te irán minando.</w:t>
       </w:r>
     </w:p>
     <w:p>
@@ -15034,15 +14969,7 @@
         <w:jc w:val="both"/>
       </w:pPr>
       <w:r>
-        <w:t xml:space="preserve">Tras esto comenzará el combate contra Vivian, el cual será muy similar al caso anterior, ya que todos los hechizos podrán ser de nivel 2, pero usará muchos más hechizos de defensa. El combate finalizará en el momento en que uno de </w:t>
-      </w:r>
-      <w:proofErr w:type="gramStart"/>
-      <w:r>
-        <w:t>los dos alcance</w:t>
-      </w:r>
-      <w:proofErr w:type="gramEnd"/>
-      <w:r>
-        <w:t xml:space="preserve"> 1 de vida y mostrará la puntuación del jugador por pantalla, en caso de haber ganado. La puntuación será de 3 estrellas si la vida es igual o superior a 70%, de 2 estrellas si la vida es mayor a 50% y de 1 estrella si la vida es inferior a 50%. Tras finalizar, aparecerá un mensaje de Vivian por pantalla:</w:t>
+        <w:t>Tras esto comenzará el combate contra Vivian, el cual será muy similar al caso anterior, ya que todos los hechizos podrán ser de nivel 2, pero usará muchos más hechizos de defensa. El combate finalizará en el momento en que uno de los dos alcance 1 de vida y mostrará la puntuación del jugador por pantalla, en caso de haber ganado. La puntuación será de 3 estrellas si la vida es igual o superior a 70%, de 2 estrellas si la vida es mayor a 50% y de 1 estrella si la vida es inferior a 50%. Tras finalizar, aparecerá un mensaje de Vivian por pantalla:</w:t>
       </w:r>
     </w:p>
     <w:p>
@@ -15101,15 +15028,7 @@
         <w:jc w:val="both"/>
       </w:pPr>
       <w:r>
-        <w:t xml:space="preserve">Vale, solo falta que veamos al Clan de la Pantera </w:t>
-      </w:r>
-      <w:proofErr w:type="gramStart"/>
-      <w:r>
-        <w:t>a groso modo</w:t>
-      </w:r>
-      <w:proofErr w:type="gramEnd"/>
-      <w:r>
-        <w:t xml:space="preserve"> y sepas cómo funcionan. Aquí vas a ver a </w:t>
+        <w:t xml:space="preserve">Vale, solo falta que veamos al Clan de la Pantera a groso modo y sepas cómo funcionan. Aquí vas a ver a </w:t>
       </w:r>
       <w:proofErr w:type="spellStart"/>
       <w:r>
@@ -15236,15 +15155,7 @@
         <w:jc w:val="both"/>
       </w:pPr>
       <w:r>
-        <w:t xml:space="preserve">Con este nivel conseguido, se </w:t>
-      </w:r>
-      <w:proofErr w:type="gramStart"/>
-      <w:r>
-        <w:t>desbloquearan</w:t>
-      </w:r>
-      <w:proofErr w:type="gramEnd"/>
-      <w:r>
-        <w:t xml:space="preserve"> algunos de los hechizos de nivel 3 para que el jugador pueda tener acceso a ellos en sus mazos. </w:t>
+        <w:t xml:space="preserve">Con este nivel conseguido, se desbloquearan algunos de los hechizos de nivel 3 para que el jugador pueda tener acceso a ellos en sus mazos. </w:t>
       </w:r>
       <w:r>
         <w:t>Antes de poder seleccionar el nuevo nivel, se mostrará un fondo negro con un cuadro de texto no dicho por nadie, sino por un narrador:</w:t>
@@ -15695,27 +15606,11 @@
       </w:r>
       <w:proofErr w:type="spellEnd"/>
       <w:r>
-        <w:t xml:space="preserve"> destrozado en el centro, mientras el resto de </w:t>
-      </w:r>
-      <w:proofErr w:type="gramStart"/>
-      <w:r>
-        <w:t>personas</w:t>
-      </w:r>
-      <w:proofErr w:type="gramEnd"/>
-      <w:r>
-        <w:t xml:space="preserve"> del evento están celebrándolo. </w:t>
+        <w:t xml:space="preserve"> destrozado en el centro, mientras el resto de personas del evento están celebrándolo. </w:t>
       </w:r>
       <w:r>
         <w:lastRenderedPageBreak/>
-        <w:t xml:space="preserve">Aparece un mensaje del narrador por pantalla que indica lo siguiente: “Así fue como nuestro protagonista consiguió revertir </w:t>
-      </w:r>
-      <w:proofErr w:type="gramStart"/>
-      <w:r>
-        <w:t>todos su sufrimiento</w:t>
-      </w:r>
-      <w:proofErr w:type="gramEnd"/>
-      <w:r>
-        <w:t xml:space="preserve"> y demostró que con esfuerzo y perseverancia todo se puede llegar a conseguir. Esto solo ha sido su primer año en la Universidad Pseudo-Invisible, ¿qué le deparará el futuro?”.</w:t>
+        <w:t>Aparece un mensaje del narrador por pantalla que indica lo siguiente: “Así fue como nuestro protagonista consiguió revertir todos su sufrimiento y demostró que con esfuerzo y perseverancia todo se puede llegar a conseguir. Esto solo ha sido su primer año en la Universidad Pseudo-Invisible, ¿qué le deparará el futuro?”.</w:t>
       </w:r>
     </w:p>
     <w:p>
@@ -15804,15 +15699,7 @@
         <w:jc w:val="both"/>
       </w:pPr>
       <w:r>
-        <w:t xml:space="preserve">Comienza todo con una pantalla de combate y aparece un cuadro de diálogo del profesor de batallas de varitas. El texto que aparece por el recuadro </w:t>
-      </w:r>
-      <w:proofErr w:type="gramStart"/>
-      <w:r>
-        <w:t>serán</w:t>
-      </w:r>
-      <w:proofErr w:type="gramEnd"/>
-      <w:r>
-        <w:t xml:space="preserve">: “Bienvenido a las clases básicas de batallas con varitas. Hoy le explicaremos la conformación del entorno en el que jugará.” </w:t>
+        <w:t xml:space="preserve">Comienza todo con una pantalla de combate y aparece un cuadro de diálogo del profesor de batallas de varitas. El texto que aparece por el recuadro serán: “Bienvenido a las clases básicas de batallas con varitas. Hoy le explicaremos la conformación del entorno en el que jugará.” </w:t>
       </w:r>
     </w:p>
     <w:p>
@@ -16406,15 +16293,7 @@
       </w:r>
       <w:proofErr w:type="spellEnd"/>
       <w:r>
-        <w:t xml:space="preserve"> comentará el objetivo principal: “Muchas veces no conocemos qué veneno nos han </w:t>
-      </w:r>
-      <w:proofErr w:type="gramStart"/>
-      <w:r>
-        <w:t>lanzado</w:t>
-      </w:r>
-      <w:proofErr w:type="gramEnd"/>
-      <w:r>
-        <w:t xml:space="preserve"> pero es conveniente que probemos con todos los antídotos, es decir, las pócimas que no tienen una calavera pintada, para poder hallar la cura. Toma todas esas pócimas y podrás quitarte el veneno”. Con esas últimas palabras el jugador deberá realizar el minijuego, cerrando toda la pantalla de juego una vez que se ha terminado.</w:t>
+        <w:t xml:space="preserve"> comentará el objetivo principal: “Muchas veces no conocemos qué veneno nos han lanzado pero es conveniente que probemos con todos los antídotos, es decir, las pócimas que no tienen una calavera pintada, para poder hallar la cura. Toma todas esas pócimas y podrás quitarte el veneno”. Con esas últimas palabras el jugador deberá realizar el minijuego, cerrando toda la pantalla de juego una vez que se ha terminado.</w:t>
       </w:r>
     </w:p>
     <w:p>
@@ -16538,15 +16417,7 @@
       </w:r>
       <w:proofErr w:type="spellEnd"/>
       <w:r>
-        <w:t xml:space="preserve"> volverá a comentar algo: “Perfecto joven aprendiz del duelo con </w:t>
-      </w:r>
-      <w:proofErr w:type="gramStart"/>
-      <w:r>
-        <w:t>varitas,</w:t>
-      </w:r>
-      <w:proofErr w:type="gramEnd"/>
-      <w:r>
-        <w:t xml:space="preserve"> ya no falta nada, solo una lección más y estarás listo para cualquier batalla”. Con eso dicho, aparecerá la imagen de tutorial completado y se podrá dar acceso al jugador al resto de lecciones.</w:t>
+        <w:t xml:space="preserve"> volverá a comentar algo: “Perfecto joven aprendiz del duelo con varitas, ya no falta nada, solo una lección más y estarás listo para cualquier batalla”. Con eso dicho, aparecerá la imagen de tutorial completado y se podrá dar acceso al jugador al resto de lecciones.</w:t>
       </w:r>
     </w:p>
     <w:p>
@@ -17561,7 +17432,6 @@
           <w:u w:val="none"/>
         </w:rPr>
       </w:pPr>
-      <w:proofErr w:type="gramStart"/>
       <w:r>
         <w:rPr>
           <w:rStyle w:val="Hipervnculo"/>
@@ -17572,20 +17442,7 @@
           <w:color w:val="auto"/>
           <w:u w:val="none"/>
         </w:rPr>
-        <w:t>Portfolio</w:t>
-      </w:r>
-      <w:proofErr w:type="gramEnd"/>
-      <w:r>
-        <w:rPr>
-          <w:rStyle w:val="Hipervnculo"/>
-          <w:b/>
-          <w:bCs/>
-          <w:i/>
-          <w:iCs/>
-          <w:color w:val="auto"/>
-          <w:u w:val="none"/>
-        </w:rPr>
-        <w:t>:</w:t>
+        <w:t>Portfolio:</w:t>
       </w:r>
     </w:p>
     <w:p>
@@ -17744,15 +17601,7 @@
       </w:r>
       <w:proofErr w:type="spellEnd"/>
       <w:r>
-        <w:t xml:space="preserve"> de la primera sección de </w:t>
-      </w:r>
-      <w:proofErr w:type="gramStart"/>
-      <w:r>
-        <w:t>la misma</w:t>
-      </w:r>
-      <w:proofErr w:type="gramEnd"/>
-      <w:r>
-        <w:t xml:space="preserve">. De esta forma, desglosando cada uno de los </w:t>
+        <w:t xml:space="preserve"> de la primera sección de la misma. De esta forma, desglosando cada uno de los </w:t>
       </w:r>
       <w:proofErr w:type="spellStart"/>
       <w:r>
@@ -18127,15 +17976,7 @@
         <w:t>Cosas buenas</w:t>
       </w:r>
       <w:r>
-        <w:t xml:space="preserve">: Creo que he trabajado bien en el diseño de juego al haber podido dividir la carga de trabajo con mis otros dos compañeros para generar buenas ideas y tener diversas opiniones. Eso se ve reflejado en la variedad de mecánicas que han ido surgiendo en este tiempo. Por otra </w:t>
-      </w:r>
-      <w:proofErr w:type="gramStart"/>
-      <w:r>
-        <w:t>parte</w:t>
-      </w:r>
-      <w:proofErr w:type="gramEnd"/>
-      <w:r>
-        <w:t xml:space="preserve"> estoy contento del aspecto que tienen las redes sociales y el recibimiento inicial social, con varios seguidores activos.</w:t>
+        <w:t>: Creo que he trabajado bien en el diseño de juego al haber podido dividir la carga de trabajo con mis otros dos compañeros para generar buenas ideas y tener diversas opiniones. Eso se ve reflejado en la variedad de mecánicas que han ido surgiendo en este tiempo. Por otra parte estoy contento del aspecto que tienen las redes sociales y el recibimiento inicial social, con varios seguidores activos.</w:t>
       </w:r>
     </w:p>
     <w:p>
@@ -18144,13 +17985,8 @@
         <w:ind w:left="1440"/>
         <w:jc w:val="both"/>
       </w:pPr>
-      <w:proofErr w:type="gramStart"/>
-      <w:r>
-        <w:t>Además</w:t>
-      </w:r>
-      <w:proofErr w:type="gramEnd"/>
-      <w:r>
-        <w:t xml:space="preserve"> he prestado ayuda en diversos aspectos que lo requiriesen.</w:t>
+      <w:r>
+        <w:t>Además he prestado ayuda en diversos aspectos que lo requiriesen.</w:t>
       </w:r>
     </w:p>
     <w:p>
@@ -18196,15 +18032,7 @@
         <w:t>Mejoras</w:t>
       </w:r>
       <w:r>
-        <w:t xml:space="preserve">: Para la siguiente entrega quiero centrarme en ayudar en otros aspectos ya que por parte del diseño de juego el trabajo va a ser mucho más reducido. </w:t>
-      </w:r>
-      <w:proofErr w:type="gramStart"/>
-      <w:r>
-        <w:t>Además</w:t>
-      </w:r>
-      <w:proofErr w:type="gramEnd"/>
-      <w:r>
-        <w:t xml:space="preserve"> espero disponer de más material e ideas para las redes sociales, y darle más actividad para preparar la salida de la beta y del juego general con algo de expectación. </w:t>
+        <w:t xml:space="preserve">: Para la siguiente entrega quiero centrarme en ayudar en otros aspectos ya que por parte del diseño de juego el trabajo va a ser mucho más reducido. Además espero disponer de más material e ideas para las redes sociales, y darle más actividad para preparar la salida de la beta y del juego general con algo de expectación. </w:t>
       </w:r>
     </w:p>
     <w:p>
@@ -18266,15 +18094,7 @@
         <w:t>Cosas malas:</w:t>
       </w:r>
       <w:r>
-        <w:t xml:space="preserve"> Creo que hay muy pocas pegas en general por no decir que apenas hay. Ha habido algún momento de inactividad en algún </w:t>
-      </w:r>
-      <w:proofErr w:type="gramStart"/>
-      <w:r>
-        <w:t>ámbito</w:t>
-      </w:r>
-      <w:proofErr w:type="gramEnd"/>
-      <w:r>
-        <w:t xml:space="preserve"> pero se ha sabido corregir bien. Puede que se requiera más ayuda en algunos otros ámbitos de cara a la presentación de la beta.</w:t>
+        <w:t xml:space="preserve"> Creo que hay muy pocas pegas en general por no decir que apenas hay. Ha habido algún momento de inactividad en algún ámbito pero se ha sabido corregir bien. Puede que se requiera más ayuda en algunos otros ámbitos de cara a la presentación de la beta.</w:t>
       </w:r>
     </w:p>
     <w:p>
@@ -18387,15 +18207,7 @@
         <w:t>Cosas malas</w:t>
       </w:r>
       <w:r>
-        <w:t xml:space="preserve">: Creo que no he sido constante en el desarrollo de mi trabajo, con momentos en los que trabajaba más que en otros, pudiendo así desajustar la cadena de trabajo de mis compañeros. </w:t>
-      </w:r>
-      <w:proofErr w:type="gramStart"/>
-      <w:r>
-        <w:t>Además</w:t>
-      </w:r>
-      <w:proofErr w:type="gramEnd"/>
-      <w:r>
-        <w:t xml:space="preserve"> no he sabido cómo ayudar a mi compañero en la implementación de la jugabilidad, queriendo ayudar en esa parte ya que posee una mayor carga de trabajo.</w:t>
+        <w:t>: Creo que no he sido constante en el desarrollo de mi trabajo, con momentos en los que trabajaba más que en otros, pudiendo así desajustar la cadena de trabajo de mis compañeros. Además no he sabido cómo ayudar a mi compañero en la implementación de la jugabilidad, queriendo ayudar en esa parte ya que posee una mayor carga de trabajo.</w:t>
       </w:r>
     </w:p>
     <w:p>
@@ -18418,15 +18230,7 @@
         <w:t>Mejoras</w:t>
       </w:r>
       <w:r>
-        <w:t xml:space="preserve">: Para las próximas entregas me gustaría seguir trabajando en las interfaces para mejorar el apartado visual y que así sean más “amistosas” y atractivas para el usuario. </w:t>
-      </w:r>
-      <w:proofErr w:type="gramStart"/>
-      <w:r>
-        <w:t>Además</w:t>
-      </w:r>
-      <w:proofErr w:type="gramEnd"/>
-      <w:r>
-        <w:t xml:space="preserve"> me gustaría apoyar a mi compañero que está programando la parte jugable.</w:t>
+        <w:t>: Para las próximas entregas me gustaría seguir trabajando en las interfaces para mejorar el apartado visual y que así sean más “amistosas” y atractivas para el usuario. Además me gustaría apoyar a mi compañero que está programando la parte jugable.</w:t>
       </w:r>
     </w:p>
     <w:p>
@@ -18582,15 +18386,7 @@
         <w:jc w:val="both"/>
       </w:pPr>
       <w:r>
-        <w:t xml:space="preserve">Desde el punto de vista de scrum </w:t>
-      </w:r>
-      <w:proofErr w:type="gramStart"/>
-      <w:r>
-        <w:t>master</w:t>
-      </w:r>
-      <w:proofErr w:type="gramEnd"/>
-      <w:r>
-        <w:t>, estoy orgulloso de la cantidad de información que intercambiamos como miembros de un mismo grupo. Se realizan reuniones cortas con regularidad y todo el mundo está informado del trabajo del resto de personas.</w:t>
+        <w:t>Desde el punto de vista de scrum master, estoy orgulloso de la cantidad de información que intercambiamos como miembros de un mismo grupo. Se realizan reuniones cortas con regularidad y todo el mundo está informado del trabajo del resto de personas.</w:t>
       </w:r>
     </w:p>
     <w:p>
@@ -18633,15 +18429,7 @@
         <w:jc w:val="both"/>
       </w:pPr>
       <w:r>
-        <w:t xml:space="preserve">En el Trello empezamos definiendo hitos para cumplir en plazos fijos de tiempo. No </w:t>
-      </w:r>
-      <w:proofErr w:type="gramStart"/>
-      <w:r>
-        <w:t>obstante</w:t>
-      </w:r>
-      <w:proofErr w:type="gramEnd"/>
-      <w:r>
-        <w:t xml:space="preserve"> se olvidó por completo el propósito del mismo, y pronto dejó de estar actualizado.</w:t>
+        <w:t>En el Trello empezamos definiendo hitos para cumplir en plazos fijos de tiempo. No obstante se olvidó por completo el propósito del mismo, y pronto dejó de estar actualizado.</w:t>
       </w:r>
     </w:p>
     <w:p>
@@ -18790,6 +18578,188 @@
           <w:bCs/>
         </w:rPr>
         <w:t>Alejandro Orejudo Fraile</w:t>
+      </w:r>
+    </w:p>
+    <w:p>
+      <w:pPr>
+        <w:pStyle w:val="Prrafodelista"/>
+        <w:numPr>
+          <w:ilvl w:val="1"/>
+          <w:numId w:val="34"/>
+        </w:numPr>
+        <w:spacing w:line="360" w:lineRule="auto"/>
+        <w:jc w:val="both"/>
+        <w:rPr>
+          <w:u w:val="single"/>
+        </w:rPr>
+      </w:pPr>
+      <w:r>
+        <w:rPr>
+          <w:u w:val="single"/>
+        </w:rPr>
+        <w:t>Valoración personal</w:t>
+      </w:r>
+      <w:r>
+        <w:t xml:space="preserve">: </w:t>
+      </w:r>
+    </w:p>
+    <w:p>
+      <w:pPr>
+        <w:pStyle w:val="Prrafodelista"/>
+        <w:spacing w:line="360" w:lineRule="auto"/>
+        <w:ind w:left="1440"/>
+        <w:jc w:val="both"/>
+        <w:rPr>
+          <w:u w:val="single"/>
+        </w:rPr>
+      </w:pPr>
+      <w:r>
+        <w:rPr>
+          <w:u w:val="single"/>
+        </w:rPr>
+        <w:t>Cosas buenas:</w:t>
+      </w:r>
+      <w:r>
+        <w:t xml:space="preserve"> El trabajo ha sido constante a lo largo del tiempo de desarrollo implementando las distintas mecánicas del juego. La comunicación con el </w:t>
+      </w:r>
+      <w:r>
+        <w:rPr>
+          <w:u w:val="single"/>
+        </w:rPr>
+        <w:t>equipo</w:t>
+      </w:r>
+      <w:r>
+        <w:t xml:space="preserve"> de diseño de juego y arte ha sido constante, igual que la colaboración con mi compañero dentro del equipo de programación.</w:t>
+      </w:r>
+    </w:p>
+    <w:p>
+      <w:pPr>
+        <w:pStyle w:val="Prrafodelista"/>
+        <w:spacing w:line="360" w:lineRule="auto"/>
+        <w:ind w:left="1440"/>
+        <w:jc w:val="both"/>
+        <w:rPr>
+          <w:u w:val="single"/>
+        </w:rPr>
+      </w:pPr>
+      <w:r>
+        <w:rPr>
+          <w:u w:val="single"/>
+        </w:rPr>
+        <w:t>Cosas malas</w:t>
+      </w:r>
+      <w:r>
+        <w:t>: La planificación inicial de las tareas que debía realizar durante el periodo del alfa</w:t>
+      </w:r>
+      <w:r>
+        <w:t xml:space="preserve"> ha sido bastante mala, comenzando a desarrollar aspectos secundarios del juego como el control de la cámara o el sistema de inputs, en lugar de centrarme en las </w:t>
+      </w:r>
+      <w:r>
+        <w:t>mecánicas</w:t>
+      </w:r>
+      <w:r>
+        <w:t xml:space="preserve"> Core del juego desde el comienzo.</w:t>
+      </w:r>
+    </w:p>
+    <w:p>
+      <w:pPr>
+        <w:pStyle w:val="Prrafodelista"/>
+        <w:spacing w:line="360" w:lineRule="auto"/>
+        <w:ind w:left="1440"/>
+        <w:jc w:val="both"/>
+        <w:rPr>
+          <w:u w:val="single"/>
+        </w:rPr>
+      </w:pPr>
+      <w:r>
+        <w:rPr>
+          <w:u w:val="single"/>
+        </w:rPr>
+        <w:t xml:space="preserve">Mejoras: </w:t>
+      </w:r>
+      <w:r>
+        <w:t>Realizar una planificación durante los primeros días de la etapa y dividir por prioridades los distintos elementos a incluir en el juego, para repartir el trabajo y establecer unos tiempos más concretos para desarrollar cada elemento, y para poder descartar más fácilmente detalles en caso de falta de tiempo.</w:t>
+      </w:r>
+    </w:p>
+    <w:p>
+      <w:pPr>
+        <w:pStyle w:val="Prrafodelista"/>
+        <w:numPr>
+          <w:ilvl w:val="1"/>
+          <w:numId w:val="34"/>
+        </w:numPr>
+        <w:spacing w:line="360" w:lineRule="auto"/>
+        <w:jc w:val="both"/>
+        <w:rPr>
+          <w:u w:val="single"/>
+        </w:rPr>
+      </w:pPr>
+      <w:r>
+        <w:rPr>
+          <w:u w:val="single"/>
+        </w:rPr>
+        <w:t>Valoración de grupo:</w:t>
+      </w:r>
+      <w:r>
+        <w:t xml:space="preserve"> </w:t>
+      </w:r>
+    </w:p>
+    <w:p>
+      <w:pPr>
+        <w:pStyle w:val="Prrafodelista"/>
+        <w:spacing w:line="360" w:lineRule="auto"/>
+        <w:ind w:left="1440"/>
+        <w:jc w:val="both"/>
+        <w:rPr>
+          <w:u w:val="single"/>
+        </w:rPr>
+      </w:pPr>
+      <w:r>
+        <w:rPr>
+          <w:u w:val="single"/>
+        </w:rPr>
+        <w:t>Cosas buenas:</w:t>
+      </w:r>
+      <w:r>
+        <w:t xml:space="preserve"> La planificación y división de tareas estaba clara desde el comienzo del desarrollo. Finalmente se logró terminar una versión alfa funcional.</w:t>
+      </w:r>
+    </w:p>
+    <w:p>
+      <w:pPr>
+        <w:pStyle w:val="Prrafodelista"/>
+        <w:spacing w:line="360" w:lineRule="auto"/>
+        <w:ind w:left="1440"/>
+        <w:jc w:val="both"/>
+      </w:pPr>
+      <w:r>
+        <w:rPr>
+          <w:u w:val="single"/>
+        </w:rPr>
+        <w:lastRenderedPageBreak/>
+        <w:t>Cosas malas:</w:t>
+      </w:r>
+      <w:r>
+        <w:t xml:space="preserve"> </w:t>
+      </w:r>
+      <w:r>
+        <w:t>El trabajo ha sido desigual a lo largo del tiempo, habiendo equipos que trabajaron más al principio y otros al final. En algunos momentos hubo errores por no saber en que estábamos trabajando cada uno. La mayor parte del arte no estuvo lista para la entrega del alfa y varias funciones del juego tuvieron que posponerse o eliminarse.</w:t>
+      </w:r>
+    </w:p>
+    <w:p>
+      <w:pPr>
+        <w:pStyle w:val="Prrafodelista"/>
+        <w:spacing w:line="360" w:lineRule="auto"/>
+        <w:ind w:left="1440"/>
+        <w:jc w:val="both"/>
+      </w:pPr>
+      <w:r>
+        <w:rPr>
+          <w:u w:val="single"/>
+        </w:rPr>
+        <w:t>Mejoras:</w:t>
+      </w:r>
+      <w:r>
+        <w:t xml:space="preserve"> Comunicar constantemente en que está trabajando cada miembro del equipo y cuando estima que terminará su tarea mejorando el uso del tablero de Trello y GitHub.</w:t>
       </w:r>
     </w:p>
     <w:p/>
@@ -23635,25 +23605,16 @@
 </file>
 
 <file path=customXml/item1.xml><?xml version="1.0" encoding="utf-8"?>
+<b:Sources xmlns:b="http://schemas.openxmlformats.org/officeDocument/2006/bibliography" xmlns="http://schemas.openxmlformats.org/officeDocument/2006/bibliography" SelectedStyle="\APASixthEditionOfficeOnline.xsl" StyleName="APA" Version="6"/>
+</file>
+
+<file path=customXml/item2.xml><?xml version="1.0" encoding="utf-8"?>
 <p:properties xmlns:p="http://schemas.microsoft.com/office/2006/metadata/properties" xmlns:xsi="http://www.w3.org/2001/XMLSchema-instance" xmlns:pc="http://schemas.microsoft.com/office/infopath/2007/PartnerControls">
   <documentManagement/>
 </p:properties>
 </file>
 
-<file path=customXml/item2.xml><?xml version="1.0" encoding="utf-8"?>
-<b:Sources xmlns:b="http://schemas.openxmlformats.org/officeDocument/2006/bibliography" xmlns="http://schemas.openxmlformats.org/officeDocument/2006/bibliography" SelectedStyle="\APASixthEditionOfficeOnline.xsl" StyleName="APA" Version="6"/>
-</file>
-
 <file path=customXml/item3.xml><?xml version="1.0" encoding="utf-8"?>
-<?mso-contentType ?>
-<FormTemplates xmlns="http://schemas.microsoft.com/sharepoint/v3/contenttype/forms">
-  <Display>DocumentLibraryForm</Display>
-  <Edit>DocumentLibraryForm</Edit>
-  <New>DocumentLibraryForm</New>
-</FormTemplates>
-</file>
-
-<file path=customXml/item4.xml><?xml version="1.0" encoding="utf-8"?>
 <ct:contentTypeSchema xmlns:ct="http://schemas.microsoft.com/office/2006/metadata/contentType" xmlns:ma="http://schemas.microsoft.com/office/2006/metadata/properties/metaAttributes" ct:_="" ma:_="" ma:contentTypeName="Documento" ma:contentTypeID="0x0101001E940D37F1D6224B944182C7F58E3D79" ma:contentTypeVersion="8" ma:contentTypeDescription="Crear nuevo documento." ma:contentTypeScope="" ma:versionID="2d9a715b98476782950dbb5c5633bc9a">
   <xsd:schema xmlns:xsd="http://www.w3.org/2001/XMLSchema" xmlns:xs="http://www.w3.org/2001/XMLSchema" xmlns:p="http://schemas.microsoft.com/office/2006/metadata/properties" xmlns:ns2="f44c1561-e046-419c-ae02-5241319b114b" targetNamespace="http://schemas.microsoft.com/office/2006/metadata/properties" ma:root="true" ma:fieldsID="1427a9d90aa486aebdb9ef75dfc3ff2b" ns2:_="">
     <xsd:import namespace="f44c1561-e046-419c-ae02-5241319b114b"/>
@@ -23825,7 +23786,24 @@
 </ct:contentTypeSchema>
 </file>
 
+<file path=customXml/item4.xml><?xml version="1.0" encoding="utf-8"?>
+<?mso-contentType ?>
+<FormTemplates xmlns="http://schemas.microsoft.com/sharepoint/v3/contenttype/forms">
+  <Display>DocumentLibraryForm</Display>
+  <Edit>DocumentLibraryForm</Edit>
+  <New>DocumentLibraryForm</New>
+</FormTemplates>
+</file>
+
 <file path=customXml/itemProps1.xml><?xml version="1.0" encoding="utf-8"?>
+<ds:datastoreItem xmlns:ds="http://schemas.openxmlformats.org/officeDocument/2006/customXml" ds:itemID="{335CE471-9E0F-4598-A2E9-A32A9E34E83A}">
+  <ds:schemaRefs>
+    <ds:schemaRef ds:uri="http://schemas.openxmlformats.org/officeDocument/2006/bibliography"/>
+  </ds:schemaRefs>
+</ds:datastoreItem>
+</file>
+
+<file path=customXml/itemProps2.xml><?xml version="1.0" encoding="utf-8"?>
 <ds:datastoreItem xmlns:ds="http://schemas.openxmlformats.org/officeDocument/2006/customXml" ds:itemID="{26846F70-38C7-4076-9511-3083AA691AED}">
   <ds:schemaRefs>
     <ds:schemaRef ds:uri="http://schemas.microsoft.com/office/2006/metadata/properties"/>
@@ -23834,23 +23812,7 @@
 </ds:datastoreItem>
 </file>
 
-<file path=customXml/itemProps2.xml><?xml version="1.0" encoding="utf-8"?>
-<ds:datastoreItem xmlns:ds="http://schemas.openxmlformats.org/officeDocument/2006/customXml" ds:itemID="{335CE471-9E0F-4598-A2E9-A32A9E34E83A}">
-  <ds:schemaRefs>
-    <ds:schemaRef ds:uri="http://schemas.openxmlformats.org/officeDocument/2006/bibliography"/>
-  </ds:schemaRefs>
-</ds:datastoreItem>
-</file>
-
 <file path=customXml/itemProps3.xml><?xml version="1.0" encoding="utf-8"?>
-<ds:datastoreItem xmlns:ds="http://schemas.openxmlformats.org/officeDocument/2006/customXml" ds:itemID="{EF947E13-2F93-4540-8B72-8F5A7373E8BF}">
-  <ds:schemaRefs>
-    <ds:schemaRef ds:uri="http://schemas.microsoft.com/sharepoint/v3/contenttype/forms"/>
-  </ds:schemaRefs>
-</ds:datastoreItem>
-</file>
-
-<file path=customXml/itemProps4.xml><?xml version="1.0" encoding="utf-8"?>
 <ds:datastoreItem xmlns:ds="http://schemas.openxmlformats.org/officeDocument/2006/customXml" ds:itemID="{696AD1C9-360F-4A39-9545-EA1C9BAAFF89}">
   <ds:schemaRefs>
     <ds:schemaRef ds:uri="http://schemas.microsoft.com/office/2006/metadata/contentType"/>
@@ -23866,4 +23828,12 @@
     <ds:schemaRef ds:uri="http://schemas.microsoft.com/internal/obd"/>
   </ds:schemaRefs>
 </ds:datastoreItem>
+</file>
+
+<file path=customXml/itemProps4.xml><?xml version="1.0" encoding="utf-8"?>
+<ds:datastoreItem xmlns:ds="http://schemas.openxmlformats.org/officeDocument/2006/customXml" ds:itemID="{EF947E13-2F93-4540-8B72-8F5A7373E8BF}">
+  <ds:schemaRefs>
+    <ds:schemaRef ds:uri="http://schemas.microsoft.com/sharepoint/v3/contenttype/forms"/>
+  </ds:schemaRefs>
+</ds:datastoreItem>
 </file>
</xml_diff>

<commit_message>
Incorporado diagrama de flujo y cambios en descripción de interfaces
</commit_message>
<xml_diff>
--- a/source/Diseño Técnico/GDD/GDD - Spellers - Fire MeatBall Games.docx
+++ b/source/Diseño Técnico/GDD/GDD - Spellers - Fire MeatBall Games.docx
@@ -772,31 +772,7 @@
                                   <w:szCs w:val="28"/>
                                   <w:lang w:val="en-US"/>
                                 </w:rPr>
-                                <w:t xml:space="preserve">Fire </w:t>
-                              </w:r>
-                              <w:proofErr w:type="spellStart"/>
-                              <w:r>
-                                <w:rPr>
-                                  <w:b/>
-                                  <w:bCs/>
-                                  <w:color w:val="595959" w:themeColor="text1" w:themeTint="A6"/>
-                                  <w:sz w:val="28"/>
-                                  <w:szCs w:val="28"/>
-                                  <w:lang w:val="en-US"/>
-                                </w:rPr>
-                                <w:t>MeatBall</w:t>
-                              </w:r>
-                              <w:proofErr w:type="spellEnd"/>
-                              <w:r>
-                                <w:rPr>
-                                  <w:b/>
-                                  <w:bCs/>
-                                  <w:color w:val="595959" w:themeColor="text1" w:themeTint="A6"/>
-                                  <w:sz w:val="28"/>
-                                  <w:szCs w:val="28"/>
-                                  <w:lang w:val="en-US"/>
-                                </w:rPr>
-                                <w:t xml:space="preserve"> Games</w:t>
+                                <w:t>Fire MeatBall Games</w:t>
                               </w:r>
                             </w:p>
                           </w:sdtContent>
@@ -6268,7 +6244,15 @@
         <w:t xml:space="preserve"> </w:t>
       </w:r>
       <w:r>
-        <w:t>desarrollados por personas ajenas al proyecto. En ese caso se indicaría la procedencia de los mismos y su licencia de uso</w:t>
+        <w:t xml:space="preserve">desarrollados por personas ajenas al proyecto. En ese caso se indicaría la procedencia de </w:t>
+      </w:r>
+      <w:proofErr w:type="gramStart"/>
+      <w:r>
+        <w:t>los mismos</w:t>
+      </w:r>
+      <w:proofErr w:type="gramEnd"/>
+      <w:r>
+        <w:t xml:space="preserve"> y su licencia de uso</w:t>
       </w:r>
       <w:r>
         <w:t>, siempre que esta lo permita.</w:t>
@@ -6314,7 +6298,15 @@
           <w:b/>
           <w:bCs/>
         </w:rPr>
-        <w:t>Gold Maste</w:t>
+        <w:t xml:space="preserve">Gold </w:t>
+      </w:r>
+      <w:proofErr w:type="gramStart"/>
+      <w:r>
+        <w:rPr>
+          <w:b/>
+          <w:bCs/>
+        </w:rPr>
+        <w:t>Maste</w:t>
       </w:r>
       <w:r>
         <w:rPr>
@@ -6323,6 +6315,7 @@
         </w:rPr>
         <w:t>r</w:t>
       </w:r>
+      <w:proofErr w:type="gramEnd"/>
       <w:r>
         <w:t xml:space="preserve"> </w:t>
       </w:r>
@@ -6539,7 +6532,23 @@
           <w:b/>
           <w:bCs/>
         </w:rPr>
-        <w:t xml:space="preserve">Versión Gold Master </w:t>
+        <w:t xml:space="preserve">Versión Gold </w:t>
+      </w:r>
+      <w:proofErr w:type="gramStart"/>
+      <w:r>
+        <w:rPr>
+          <w:b/>
+          <w:bCs/>
+        </w:rPr>
+        <w:t>Master</w:t>
+      </w:r>
+      <w:proofErr w:type="gramEnd"/>
+      <w:r>
+        <w:rPr>
+          <w:b/>
+          <w:bCs/>
+        </w:rPr>
+        <w:t xml:space="preserve"> </w:t>
       </w:r>
       <w:r>
         <w:rPr>
@@ -6565,7 +6574,15 @@
         <w:jc w:val="both"/>
       </w:pPr>
       <w:r>
-        <w:t>Versión final del juego. Ha de notarse un buen acabado en todos los aspectos del mismo, de tal manera que el juego se sienta agradable</w:t>
+        <w:t xml:space="preserve">Versión final del juego. Ha de notarse un buen acabado en todos los aspectos </w:t>
+      </w:r>
+      <w:proofErr w:type="gramStart"/>
+      <w:r>
+        <w:t>del mismo</w:t>
+      </w:r>
+      <w:proofErr w:type="gramEnd"/>
+      <w:r>
+        <w:t>, de tal manera que el juego se sienta agradable</w:t>
       </w:r>
       <w:r>
         <w:t xml:space="preserve"> en todo momento. Se habrán corregido todos los fallos detectados antes de su salida y el producto desarrollado, aunque contará con mantenimiento y contenido adicional a futuro, ha de ser un juego plenamente funcional.</w:t>
@@ -6595,7 +6612,23 @@
           <w:bCs/>
         </w:rPr>
         <w:lastRenderedPageBreak/>
-        <w:t xml:space="preserve">Pitch + Redes Sociales + Portfolio </w:t>
+        <w:t xml:space="preserve">Pitch + Redes Sociales + </w:t>
+      </w:r>
+      <w:proofErr w:type="gramStart"/>
+      <w:r>
+        <w:rPr>
+          <w:b/>
+          <w:bCs/>
+        </w:rPr>
+        <w:t>Portfolio</w:t>
+      </w:r>
+      <w:proofErr w:type="gramEnd"/>
+      <w:r>
+        <w:rPr>
+          <w:b/>
+          <w:bCs/>
+        </w:rPr>
+        <w:t xml:space="preserve"> </w:t>
       </w:r>
       <w:r>
         <w:rPr>
@@ -6659,7 +6692,15 @@
         <w:jc w:val="both"/>
       </w:pPr>
       <w:r>
-        <w:t xml:space="preserve">Para desarrollar el proyecto se tendría que tener en cuenta el coste asociado al alquiler de una oficina </w:t>
+        <w:t xml:space="preserve">Para desarrollar el proyecto se </w:t>
+      </w:r>
+      <w:proofErr w:type="gramStart"/>
+      <w:r>
+        <w:t>tendría que tener</w:t>
+      </w:r>
+      <w:proofErr w:type="gramEnd"/>
+      <w:r>
+        <w:t xml:space="preserve"> en cuenta el coste asociado al alquiler de una oficina </w:t>
       </w:r>
       <w:r>
         <w:t>con capacidad para todos los integrantes del grupo. En caso de trabajar en remoto, el consumo eléctrico de los ordenadores de cada uno de estos</w:t>
@@ -7157,7 +7198,15 @@
         <w:jc w:val="both"/>
       </w:pPr>
       <w:r>
-        <w:t xml:space="preserve">El nivel de poder de cada carta mostrada al jugador será también escogido al azar. De esa manera deberá elegir entre cartas de mayor poder pero una ejecución más lenta y tediosa o cartas rápidas y sencillas de menor poder, en función de la situación de la partida. La aleatoriedad incluida por esta mecánica </w:t>
+        <w:t xml:space="preserve">El nivel de poder de cada carta mostrada al jugador será también escogido al azar. De esa manera deberá elegir entre cartas de mayor </w:t>
+      </w:r>
+      <w:proofErr w:type="gramStart"/>
+      <w:r>
+        <w:t>poder</w:t>
+      </w:r>
+      <w:proofErr w:type="gramEnd"/>
+      <w:r>
+        <w:t xml:space="preserve"> pero una ejecución más lenta y tediosa o cartas rápidas y sencillas de menor poder, en función de la situación de la partida. La aleatoriedad incluida por esta mecánica </w:t>
       </w:r>
       <w:r>
         <w:t>hace</w:t>
@@ -7460,8 +7509,13 @@
         <w:jc w:val="both"/>
       </w:pPr>
       <w:r>
-        <w:t>Explicación de la elección de hechizo y ejecución del mismo</w:t>
-      </w:r>
+        <w:t xml:space="preserve">Explicación de la elección de hechizo y ejecución </w:t>
+      </w:r>
+      <w:proofErr w:type="gramStart"/>
+      <w:r>
+        <w:t>del mismo</w:t>
+      </w:r>
+      <w:proofErr w:type="gramEnd"/>
     </w:p>
     <w:p>
       <w:pPr>
@@ -7696,7 +7750,15 @@
         <w:t>28</w:t>
       </w:r>
       <w:r>
-        <w:t xml:space="preserve"> cartas no estarán desde un comienzo accesibles para el jugador, siendo uno de los principales ítems con los que deberá contar, ya que las mecánicas de juego se centran en ellas. Tras la elaboración de las mismas, las cartas de hechizos a realizar, según su tip</w:t>
+        <w:t xml:space="preserve"> cartas no estarán desde un comienzo accesibles para el jugador, siendo uno de los principales ítems con los que deberá contar, ya que las mecánicas de juego se centran en ellas. Tras la elaboración de </w:t>
+      </w:r>
+      <w:proofErr w:type="gramStart"/>
+      <w:r>
+        <w:t>las mismas</w:t>
+      </w:r>
+      <w:proofErr w:type="gramEnd"/>
+      <w:r>
+        <w:t>, las cartas de hechizos a realizar, según su tip</w:t>
       </w:r>
       <w:r>
         <w:t>ología serán:</w:t>
@@ -8358,11 +8420,23 @@
     </w:p>
     <w:p>
       <w:pPr>
-        <w:spacing w:line="360" w:lineRule="auto"/>
-        <w:jc w:val="both"/>
-      </w:pPr>
-      <w:r>
-        <w:br w:type="page"/>
+        <w:pStyle w:val="Ttulo2"/>
+        <w:spacing w:line="360" w:lineRule="auto"/>
+        <w:rPr>
+          <w:rFonts w:ascii="Calibri Light" w:hAnsi="Calibri Light"/>
+        </w:rPr>
+      </w:pPr>
+      <w:r>
+        <w:t>4.</w:t>
+      </w:r>
+      <w:r>
+        <w:t>6</w:t>
+      </w:r>
+      <w:r>
+        <w:t xml:space="preserve">- </w:t>
+      </w:r>
+      <w:r>
+        <w:t>ELEMENTOS DE PERSONALIZACIÓN</w:t>
       </w:r>
     </w:p>
     <w:p>
@@ -8372,7 +8446,6 @@
         <w:jc w:val="both"/>
       </w:pPr>
       <w:r>
-        <w:lastRenderedPageBreak/>
         <w:t xml:space="preserve">Al presentar a un protagonista claramente personalizable por el jugador, tendrá muchas alternativas para poder vestir y preparar a su personaje para la ocasión. Es verdad que el único elemento que ayuda a que mejoren o empeoren las mecánicas son las cartas de hechizos, pero la apariencia </w:t>
       </w:r>
       <w:r>
@@ -8548,7 +8621,15 @@
         <w:t xml:space="preserve"> pero existe un 40% de la población que es capaz de gestionar esa habilidad que supera cualquiera de las leyes de la física existentes. </w:t>
       </w:r>
       <w:r>
-        <w:t xml:space="preserve"> A lo largo del globo existen varios lugares donde se trata de analizar e investigar el desarrollo de la misma, ayudando a los nuevos individuos que nacen con ella a encaminarla.</w:t>
+        <w:t xml:space="preserve"> A lo largo del globo existen varios lugares donde se trata de analizar e investigar el desarrollo de </w:t>
+      </w:r>
+      <w:proofErr w:type="gramStart"/>
+      <w:r>
+        <w:t>la misma</w:t>
+      </w:r>
+      <w:proofErr w:type="gramEnd"/>
+      <w:r>
+        <w:t>, ayudando a los nuevos individuos que nacen con ella a encaminarla.</w:t>
       </w:r>
     </w:p>
     <w:p>
@@ -8558,7 +8639,16 @@
         <w:jc w:val="both"/>
       </w:pPr>
       <w:r>
-        <w:t>Hasta los 10 años de edad, los niños crecen con sus familias como si fueran personas completamente normales, limitando su uso de magia. Es en estos momentos</w:t>
+        <w:lastRenderedPageBreak/>
+        <w:t xml:space="preserve">Hasta los 10 </w:t>
+      </w:r>
+      <w:proofErr w:type="gramStart"/>
+      <w:r>
+        <w:t>años de edad</w:t>
+      </w:r>
+      <w:proofErr w:type="gramEnd"/>
+      <w:r>
+        <w:t>, los niños crecen con sus familias como si fueran personas completamente normales, limitando su uso de magia. Es en estos momentos</w:t>
       </w:r>
       <w:r>
         <w:t xml:space="preserve"> será</w:t>
@@ -8586,11 +8676,7 @@
         <w:t>,</w:t>
       </w:r>
       <w:r>
-        <w:t xml:space="preserve"> y son los duelos de varitas. No cabe duda de que ha </w:t>
-      </w:r>
-      <w:r>
-        <w:lastRenderedPageBreak/>
-        <w:t xml:space="preserve">sido una atracción para muchos magos novatos en </w:t>
+        <w:t xml:space="preserve"> y son los duelos de varitas. No cabe duda de que ha sido una atracción para muchos magos novatos en </w:t>
       </w:r>
       <w:r>
         <w:t>esta materia</w:t>
@@ -8675,6 +8761,7 @@
       <w:bookmarkStart w:id="39" w:name="_Toc877980428"/>
       <w:bookmarkStart w:id="40" w:name="_Toc88303128"/>
       <w:r>
+        <w:lastRenderedPageBreak/>
         <w:t>5.2</w:t>
       </w:r>
       <w:r>
@@ -8745,11 +8832,7 @@
         <w:t xml:space="preserve"> habrá algunos alumnos que no pertenezcan a ninguno de estos</w:t>
       </w:r>
       <w:r>
-        <w:t xml:space="preserve">, </w:t>
-      </w:r>
-      <w:r>
-        <w:lastRenderedPageBreak/>
-        <w:t>ya que no se sienten identificados. A</w:t>
+        <w:t>, ya que no se sienten identificados. A</w:t>
       </w:r>
       <w:r>
         <w:t>u</w:t>
@@ -8787,7 +8870,15 @@
         <w:t>Clan del Búho:</w:t>
       </w:r>
       <w:r>
-        <w:t xml:space="preserve"> se trata de un grupo de alumnos que comenzó a conformarse hace muchos años entre los alumnos más aventajados a nivel académico. A día de hoy, se encuentran conformado por los grandes cerebros de la universidad que destacan por tener una gran cantidad de sabiduría, aunque no</w:t>
+        <w:t xml:space="preserve"> se trata de un grupo de alumnos que comenzó a conformarse hace muchos años entre los alumnos más aventajados a nivel académico. </w:t>
+      </w:r>
+      <w:proofErr w:type="gramStart"/>
+      <w:r>
+        <w:t>A día de hoy</w:t>
+      </w:r>
+      <w:proofErr w:type="gramEnd"/>
+      <w:r>
+        <w:t>, se encuentran conformado por los grandes cerebros de la universidad que destacan por tener una gran cantidad de sabiduría, aunque no</w:t>
       </w:r>
       <w:r>
         <w:t xml:space="preserve"> tiene por qué ser los más poderosos. Visten con elementos de colores azul marino y </w:t>
@@ -8886,7 +8977,11 @@
         <w:t>. Es cierto que gran parte de los integrantes de la Universidad Pseudo-Invisible provienen de grandes familias de magos que han usado su magia para poder crecer y enriquecerse en el mundo de los humanos, pero existe un pequeño porcentaje que no. Para estos magos que</w:t>
       </w:r>
       <w:r>
-        <w:t xml:space="preserve"> existe un clan que ayuda a aguantar el día a día, no realizando las tareas más legales posibles. El naranja es su color y suelen ser rastreros en los combates, tratando de empeorar la situación de su rival siempre que puedan.</w:t>
+        <w:t xml:space="preserve"> existe un clan que ayuda a aguantar el día a día, no realizando las </w:t>
+      </w:r>
+      <w:r>
+        <w:lastRenderedPageBreak/>
+        <w:t>tareas más legales posibles. El naranja es su color y suelen ser rastreros en los combates, tratando de empeorar la situación de su rival siempre que puedan.</w:t>
       </w:r>
     </w:p>
     <w:p>
@@ -8910,7 +9005,6 @@
       <w:bookmarkStart w:id="41" w:name="_Toc145847716"/>
       <w:bookmarkStart w:id="42" w:name="_Toc88303129"/>
       <w:r>
-        <w:lastRenderedPageBreak/>
         <w:t>5.3</w:t>
       </w:r>
       <w:r>
@@ -9088,7 +9182,11 @@
         <w:t xml:space="preserve">ya que se trata de </w:t>
       </w:r>
       <w:r>
-        <w:t>una zona subterránea cerrada y que solo se abre para esta ocasión. Siendo un gran salón donde se acoge tanto al público que viene a verlo como a los participantes, será el lugar donde el protagonista se encuentre en los momentos finales de la historia.</w:t>
+        <w:t xml:space="preserve">una zona </w:t>
+      </w:r>
+      <w:r>
+        <w:lastRenderedPageBreak/>
+        <w:t>subterránea cerrada y que solo se abre para esta ocasión. Siendo un gran salón donde se acoge tanto al público que viene a verlo como a los participantes, será el lugar donde el protagonista se encuentre en los momentos finales de la historia.</w:t>
       </w:r>
     </w:p>
     <w:p>
@@ -9128,7 +9226,6 @@
         <w:t xml:space="preserve"> por lo que deberá enfrentarse y aprender en cada uno de ellos. </w:t>
       </w:r>
       <w:r>
-        <w:lastRenderedPageBreak/>
         <w:t xml:space="preserve">En </w:t>
       </w:r>
       <w:r>
@@ -9342,7 +9439,15 @@
         <w:t xml:space="preserve"> y </w:t>
       </w:r>
       <w:r>
-        <w:t xml:space="preserve">predominando los sonidos ásperos de cuerda frotada así como la percusión sencilla, y los ritmos </w:t>
+        <w:t xml:space="preserve">predominando los sonidos ásperos de cuerda </w:t>
+      </w:r>
+      <w:proofErr w:type="gramStart"/>
+      <w:r>
+        <w:t>frotada</w:t>
+      </w:r>
+      <w:proofErr w:type="gramEnd"/>
+      <w:r>
+        <w:t xml:space="preserve"> así como la percusión sencilla, y los ritmos </w:t>
       </w:r>
       <w:r>
         <w:t>poco complejos</w:t>
@@ -9654,7 +9759,15 @@
         <w:t>Pantalla de introducción:</w:t>
       </w:r>
       <w:r>
-        <w:t xml:space="preserve"> nada más comenzar la aplicación habrá una pantalla de carga donde se hará una breve animación y aparición del logo del estudio, para hacer mención de los encargados detrás del título.</w:t>
+        <w:t xml:space="preserve"> nada más comenzar la aplicación habrá una pantalla de carga donde se hará una breve animación y aparición del logo del estudio, para </w:t>
+      </w:r>
+      <w:proofErr w:type="gramStart"/>
+      <w:r>
+        <w:t>hacer mención de</w:t>
+      </w:r>
+      <w:proofErr w:type="gramEnd"/>
+      <w:r>
+        <w:t xml:space="preserve"> los encargados detrás del título.</w:t>
       </w:r>
       <w:r>
         <w:t xml:space="preserve"> Junto a ello, también aparecerán algunos logos de los patrocinadores y empresas que están participando en la publicidad que tiene el juego en su ejecución.</w:t>
@@ -9723,14 +9836,27 @@
       <w:r>
         <w:t xml:space="preserve">Ilustración </w:t>
       </w:r>
-      <w:fldSimple w:instr=" SEQ Ilustración \* ARABIC ">
-        <w:r>
-          <w:rPr>
-            <w:noProof/>
-          </w:rPr>
-          <w:t>1</w:t>
-        </w:r>
-      </w:fldSimple>
+      <w:r>
+        <w:fldChar w:fldCharType="begin"/>
+      </w:r>
+      <w:r>
+        <w:instrText xml:space="preserve"> SEQ Ilustración \* ARABIC </w:instrText>
+      </w:r>
+      <w:r>
+        <w:fldChar w:fldCharType="separate"/>
+      </w:r>
+      <w:r>
+        <w:rPr>
+          <w:noProof/>
+        </w:rPr>
+        <w:t>1</w:t>
+      </w:r>
+      <w:r>
+        <w:rPr>
+          <w:noProof/>
+        </w:rPr>
+        <w:fldChar w:fldCharType="end"/>
+      </w:r>
       <w:r>
         <w:t xml:space="preserve"> - Ejemplo introducción</w:t>
       </w:r>
@@ -9867,7 +9993,13 @@
         <w:t>Pantalla de personalización del usuario:</w:t>
       </w:r>
       <w:r>
-        <w:t xml:space="preserve"> dentro de esta interfaz aparecerá el personaje que llevará el usuario con opciones para poder probarle los diferentes gorros y atuendos que haya podido ir desbloqueando. No obstante, tendrá acceso también hacia la tienda de productos del juego, lugar donde podrá canjear las monedas obtenidas en el videojuego y canjear dinero real por estas monedas. Junto con ello también tendrá acceso a la formación del mazo de juego, es decir, el editor de hechizos que llevará a los combates. Todo quedará englobado en una única interfaz con un botón que regresa al menú principal.</w:t>
+        <w:t xml:space="preserve"> dentro de esta interfaz aparecerá el personaje que llevará el usuario con opciones para poder probarle los diferentes gorros y atuendos que haya podido ir desbloqueando. No obstante, tendrá acceso también hacia la tienda de productos del juego, lugar donde podrá canjear las monedas obtenidas en el videojuego y canjear dinero real por estas monedas. Junto con ello también tendrá acceso a la formación del mazo de juego, es decir, el editor de hechizos que llevará a los combates. Todo quedará englobado en una única interfaz con un botón que regresa al menú principal</w:t>
+      </w:r>
+      <w:r>
+        <w:t xml:space="preserve"> o al modo del que provenga</w:t>
+      </w:r>
+      <w:r>
+        <w:t>.</w:t>
       </w:r>
     </w:p>
     <w:p>
@@ -10073,19 +10205,21 @@
         <w:t xml:space="preserve">, </w:t>
       </w:r>
       <w:r>
-        <w:t>la pantalla de un jugador</w:t>
-      </w:r>
-      <w:r>
-        <w:t xml:space="preserve"> o la de multijugador</w:t>
-      </w:r>
-      <w:r>
-        <w:t>, para preparar su mazo antes de introducirse en alguna partida</w:t>
+        <w:t>para preparar su mazo antes de introducirse en alguna partida</w:t>
       </w:r>
       <w:r>
         <w:t>.</w:t>
       </w:r>
       <w:r>
-        <w:t xml:space="preserve"> Si se pulsa un hechizo, aparece la descripción del mismo con todos los detalles de lo que hace.</w:t>
+        <w:t xml:space="preserve"> Si se pulsa un hechizo, aparece la descripción </w:t>
+      </w:r>
+      <w:proofErr w:type="gramStart"/>
+      <w:r>
+        <w:t>del mismo</w:t>
+      </w:r>
+      <w:proofErr w:type="gramEnd"/>
+      <w:r>
+        <w:t xml:space="preserve"> con todos los detalles de lo que hace.</w:t>
       </w:r>
     </w:p>
     <w:p>
@@ -10363,7 +10497,13 @@
         <w:t xml:space="preserve"> Previamente a seleccionar el nivel y arrancar, se le dará la opción al jugador de escoger la configuración de mazo, que previamente ha modificado y al elegirla comenzará el combate.</w:t>
       </w:r>
       <w:r>
-        <w:t xml:space="preserve"> En una primera instancia el modo historia presentará 10 niveles, pero se podrá ir expandiendo con la llegada de nuevo contenido descargable y eventos.</w:t>
+        <w:t xml:space="preserve"> En una primera instancia el modo historia presentará 1</w:t>
+      </w:r>
+      <w:r>
+        <w:t>5</w:t>
+      </w:r>
+      <w:r>
+        <w:t xml:space="preserve"> niveles, pero se podrá ir expandiendo con la llegada de nuevo contenido descargable y eventos.</w:t>
       </w:r>
     </w:p>
     <w:p>
@@ -10481,19 +10621,7 @@
         <w:jc w:val="both"/>
       </w:pPr>
       <w:r>
-        <w:t>El esquema que presentará</w:t>
-      </w:r>
-      <w:r>
-        <w:t>n</w:t>
-      </w:r>
-      <w:r>
-        <w:t xml:space="preserve"> los tutoriales será </w:t>
-      </w:r>
-      <w:r>
-        <w:t>el siguiente</w:t>
-      </w:r>
-      <w:r>
-        <w:t>:</w:t>
+        <w:t>El esquema que presentarán los tutoriales será el siguiente:</w:t>
       </w:r>
     </w:p>
     <w:p>
@@ -10593,7 +10721,15 @@
         <w:t>Pantalla de modo contra IA:</w:t>
       </w:r>
       <w:r>
-        <w:t xml:space="preserve"> en este apartado el jugador podrá escoger hasta tres rivales a los que enfrentarse. Los rivales se reparten en distintas categorías de dificultad: fácil, normal y difícil. Esta dificultad afecta al tiempo que tardan los enemigos en lanzar hechizos y al nivel de los mismos. Cada uno de los enemigos tendrá un mazo de hechizos distinto.</w:t>
+        <w:t xml:space="preserve"> en este apartado el jugador podrá escoger hasta tres rivales a los que enfrentarse. Los rivales se reparten en distintas categorías de dificultad: fácil, normal y difícil. Esta dificultad afecta al tiempo que tardan los enemigos en lanzar hechizos y al nivel de </w:t>
+      </w:r>
+      <w:proofErr w:type="gramStart"/>
+      <w:r>
+        <w:t>los mismos</w:t>
+      </w:r>
+      <w:proofErr w:type="gramEnd"/>
+      <w:r>
+        <w:t>. Cada uno de los enemigos tendrá un mazo de hechizos distinto.</w:t>
       </w:r>
     </w:p>
     <w:p>
@@ -10783,7 +10919,13 @@
         <w:jc w:val="both"/>
       </w:pPr>
       <w:r>
-        <w:t>Por último el jugador elegirá a quién lanzar el hechizo.</w:t>
+        <w:t>Por último</w:t>
+      </w:r>
+      <w:r>
+        <w:t>,</w:t>
+      </w:r>
+      <w:r>
+        <w:t xml:space="preserve"> el jugador elegirá a quién lanzar el hechizo.</w:t>
       </w:r>
     </w:p>
     <w:p>
@@ -11295,13 +11437,12 @@
       <w:r>
         <w:rPr>
           <w:noProof/>
-          <w:lang w:eastAsia="es-ES"/>
         </w:rPr>
         <w:drawing>
-          <wp:inline distT="0" distB="0" distL="0" distR="0" wp14:anchorId="4099C618" wp14:editId="01670D6B">
-            <wp:extent cx="5731510" cy="5768340"/>
+          <wp:inline distT="0" distB="0" distL="0" distR="0" wp14:anchorId="6CFDC8D0" wp14:editId="2EBE99B8">
+            <wp:extent cx="5731510" cy="6869430"/>
             <wp:effectExtent l="0" t="0" r="0" b="0"/>
-            <wp:docPr id="2" name="Imagen 2" descr="Esquemático&#10;&#10;Descripción generada automáticamente con confianza media"/>
+            <wp:docPr id="1" name="Imagen 1" descr="Diagrama&#10;&#10;Descripción generada automáticamente"/>
             <wp:cNvGraphicFramePr>
               <a:graphicFrameLocks xmlns:a="http://schemas.openxmlformats.org/drawingml/2006/main" noChangeAspect="1"/>
             </wp:cNvGraphicFramePr>
@@ -11309,7 +11450,7 @@
               <a:graphicData uri="http://schemas.openxmlformats.org/drawingml/2006/picture">
                 <pic:pic xmlns:pic="http://schemas.openxmlformats.org/drawingml/2006/picture">
                   <pic:nvPicPr>
-                    <pic:cNvPr id="2" name="Imagen 2" descr="Esquemático&#10;&#10;Descripción generada automáticamente con confianza media"/>
+                    <pic:cNvPr id="1" name="Imagen 1" descr="Diagrama&#10;&#10;Descripción generada automáticamente"/>
                     <pic:cNvPicPr/>
                   </pic:nvPicPr>
                   <pic:blipFill>
@@ -11327,7 +11468,7 @@
                   <pic:spPr>
                     <a:xfrm>
                       <a:off x="0" y="0"/>
-                      <a:ext cx="5731510" cy="5768340"/>
+                      <a:ext cx="5731510" cy="6869430"/>
                     </a:xfrm>
                     <a:prstGeom prst="rect">
                       <a:avLst/>
@@ -11348,14 +11489,27 @@
       <w:r>
         <w:t xml:space="preserve">Ilustración </w:t>
       </w:r>
-      <w:fldSimple w:instr=" SEQ Ilustración \* ARABIC ">
-        <w:r>
-          <w:rPr>
-            <w:noProof/>
-          </w:rPr>
-          <w:t>17</w:t>
-        </w:r>
-      </w:fldSimple>
+      <w:r>
+        <w:fldChar w:fldCharType="begin"/>
+      </w:r>
+      <w:r>
+        <w:instrText xml:space="preserve"> SEQ Ilustración \* ARABIC </w:instrText>
+      </w:r>
+      <w:r>
+        <w:fldChar w:fldCharType="separate"/>
+      </w:r>
+      <w:r>
+        <w:rPr>
+          <w:noProof/>
+        </w:rPr>
+        <w:t>17</w:t>
+      </w:r>
+      <w:r>
+        <w:rPr>
+          <w:noProof/>
+        </w:rPr>
+        <w:fldChar w:fldCharType="end"/>
+      </w:r>
       <w:r>
         <w:t xml:space="preserve"> - Diagrama de flujo para el título</w:t>
       </w:r>
@@ -11391,7 +11545,19 @@
         <w:t xml:space="preserve">Introducción: </w:t>
       </w:r>
       <w:r>
-        <w:t>si es la primera vez que el jugador trata de acceder al modo historia se va a presentar una la introducción del videojuego. Este tendrá una serie de imágenes y pequeñas animaciones, que se resumen en movimientos y zooms a través de imágenes estáticas. Mientras tanto aparecen cuadros de texto para dar información de la historia al jugador:</w:t>
+        <w:t xml:space="preserve">si es la primera vez que el jugador trata de acceder al modo historia se va a presentar una la introducción del videojuego. Este tendrá una serie de imágenes </w:t>
+      </w:r>
+      <w:r>
+        <w:lastRenderedPageBreak/>
+        <w:t xml:space="preserve">y pequeñas animaciones, que se resumen en movimientos y </w:t>
+      </w:r>
+      <w:proofErr w:type="gramStart"/>
+      <w:r>
+        <w:t>zooms</w:t>
+      </w:r>
+      <w:proofErr w:type="gramEnd"/>
+      <w:r>
+        <w:t xml:space="preserve"> a través de imágenes estáticas. Mientras tanto aparecen cuadros de texto para dar información de la historia al jugador:</w:t>
       </w:r>
     </w:p>
     <w:p>
@@ -11410,11 +11576,18 @@
           <w:iCs/>
           <w:u w:val="single"/>
         </w:rPr>
-        <w:lastRenderedPageBreak/>
         <w:t>Primera escena:</w:t>
       </w:r>
       <w:r>
-        <w:t xml:space="preserve"> se centra en zoom out del castillo que sirve como sede para la Universidad Pseudo-Invisible. Mientras esto ocurre aparecen los siguientes mensajes por pantalla, provenientes todos de un narrador:</w:t>
+        <w:t xml:space="preserve"> se centra en </w:t>
+      </w:r>
+      <w:proofErr w:type="gramStart"/>
+      <w:r>
+        <w:t>zoom</w:t>
+      </w:r>
+      <w:proofErr w:type="gramEnd"/>
+      <w:r>
+        <w:t xml:space="preserve"> out del castillo que sirve como sede para la Universidad Pseudo-Invisible. Mientras esto ocurre aparecen los siguientes mensajes por pantalla, provenientes todos de un narrador:</w:t>
       </w:r>
     </w:p>
     <w:p>
@@ -11441,8 +11614,13 @@
         <w:spacing w:line="360" w:lineRule="auto"/>
         <w:jc w:val="both"/>
       </w:pPr>
-      <w:r>
-        <w:t>Sin lugar a dudas, la magia existe y uno de los mejores lugares para estudiarla es la Universidad Pseudo-Invisible.</w:t>
+      <w:proofErr w:type="gramStart"/>
+      <w:r>
+        <w:t>Sin lugar a dudas</w:t>
+      </w:r>
+      <w:proofErr w:type="gramEnd"/>
+      <w:r>
+        <w:t>, la magia existe y uno de los mejores lugares para estudiarla es la Universidad Pseudo-Invisible.</w:t>
       </w:r>
     </w:p>
     <w:p>
@@ -11556,6 +11734,7 @@
         <w:jc w:val="both"/>
       </w:pPr>
       <w:r>
+        <w:lastRenderedPageBreak/>
         <w:t>Cuando se asciende de una gran familia de duelistas, la presión que hay sobre tus hombros es impresionante.</w:t>
       </w:r>
     </w:p>
@@ -11584,7 +11763,6 @@
         <w:jc w:val="both"/>
       </w:pPr>
       <w:r>
-        <w:lastRenderedPageBreak/>
         <w:t>¿Podrás estar a la altura que espera tu familia</w:t>
       </w:r>
       <w:r>
@@ -11711,6 +11889,7 @@
         <w:jc w:val="both"/>
       </w:pPr>
       <w:r>
+        <w:lastRenderedPageBreak/>
         <w:t>Una vez mostrado ese mensaje, aparecerá por pantalla la puntuación que ha obtenido de este nivel. Si ha ejecutado los cinco hechizos sin ningún error recibirá las 3 estrellas, en caso de haber fallado 1 o 2 veces recibirá 2 estrella y si ha fallado hasta 3 veces, solo recibirá una estrella. Tras ello se puede volver al menú del modo historia donde estará accesible el nivel 2.</w:t>
       </w:r>
     </w:p>
@@ -11731,7 +11910,6 @@
           <w:i/>
           <w:iCs/>
         </w:rPr>
-        <w:lastRenderedPageBreak/>
         <w:t>Nivel 2</w:t>
       </w:r>
       <w:r>
@@ -11749,7 +11927,15 @@
         <w:jc w:val="both"/>
       </w:pPr>
       <w:r>
-        <w:t>¡Qué nervios! No sé si voy a saber poder hacerlo a tiempo, pero probemos con estos primeros hechizos que nos ha enseñado el profe.</w:t>
+        <w:t xml:space="preserve">¡Qué nervios! No sé si voy a </w:t>
+      </w:r>
+      <w:proofErr w:type="gramStart"/>
+      <w:r>
+        <w:t>saber poder hacerlo</w:t>
+      </w:r>
+      <w:proofErr w:type="gramEnd"/>
+      <w:r>
+        <w:t xml:space="preserve"> a tiempo, pero probemos con estos primeros hechizos que nos ha enseñado el profe.</w:t>
       </w:r>
     </w:p>
     <w:p>
@@ -11785,7 +11971,15 @@
         <w:jc w:val="both"/>
       </w:pPr>
       <w:r>
-        <w:t>Acabado el duelo contra Nigel tocará el turno de terminar la partida, aparecerá la puntuación en estrellas, la cual vendrá determinada por el porcentaje de vida que haya tenido el jugador al final de la partida, como en futuros encuentros.  Si la vida es de 80% o más obtendrá 3 estrellas, si la vida es de 60% a 79% obtendrá 2 estrellas, mientras que si es mucho menor, solo obtendrá una. Una vez mostrada la puntuación volverá el jugador al mapa, pero comenzará una breve animación que servirá de preparación para el nivel 3.</w:t>
+        <w:t xml:space="preserve">Acabado el duelo contra Nigel tocará el turno de terminar la partida, aparecerá la puntuación en estrellas, la cual vendrá determinada por el porcentaje de vida que haya tenido el jugador al final de la partida, como en futuros encuentros.  Si la vida es de 80% o más obtendrá 3 estrellas, si la vida es de 60% a 79% obtendrá 2 estrellas, mientras </w:t>
+      </w:r>
+      <w:proofErr w:type="gramStart"/>
+      <w:r>
+        <w:t>que</w:t>
+      </w:r>
+      <w:proofErr w:type="gramEnd"/>
+      <w:r>
+        <w:t xml:space="preserve"> si es mucho menor, solo obtendrá una. Una vez mostrada la puntuación volverá el jugador al mapa, pero comenzará una breve animación que servirá de preparación para el nivel 3.</w:t>
       </w:r>
     </w:p>
     <w:p>
@@ -11804,10 +11998,19 @@
           <w:iCs/>
           <w:u w:val="single"/>
         </w:rPr>
+        <w:lastRenderedPageBreak/>
         <w:t>Primera escena</w:t>
       </w:r>
       <w:r>
-        <w:t>: aparece un encuentro entre el protagonista y el antagonista principal, con un zoom out que abarca a los dos encarados en la clase de duelos de varitas, obteniendo un mensaje por parte del villano: Lacert.</w:t>
+        <w:t xml:space="preserve">: aparece un encuentro entre el protagonista y el antagonista principal, con un </w:t>
+      </w:r>
+      <w:proofErr w:type="gramStart"/>
+      <w:r>
+        <w:t>zoom</w:t>
+      </w:r>
+      <w:proofErr w:type="gramEnd"/>
+      <w:r>
+        <w:t xml:space="preserve"> out que abarca a los dos encarados en la clase de duelos de varitas, obteniendo un mensaje por parte del villano: Lacert.</w:t>
       </w:r>
     </w:p>
     <w:p>
@@ -11821,11 +12024,7 @@
         <w:jc w:val="both"/>
       </w:pPr>
       <w:r>
-        <w:t xml:space="preserve">¿Te crees demasiado bueno para esto? No tienes ni para empezar chico, si tan confiados estas venme a ver a la </w:t>
-      </w:r>
-      <w:r>
-        <w:lastRenderedPageBreak/>
-        <w:t>taberna del Escupitajo Llameante, te enseñaré lo que es bueno.</w:t>
+        <w:t>¿Te crees demasiado bueno para esto? No tienes ni para empezar chico, si tan confiados estas venme a ver a la taberna del Escupitajo Llameante, te enseñaré lo que es bueno.</w:t>
       </w:r>
     </w:p>
     <w:p>
@@ -11865,7 +12064,15 @@
         <w:t xml:space="preserve">Nivel 3: </w:t>
       </w:r>
       <w:r>
-        <w:t>vuelve a aparecer un nivel en el cual el protagonista no podrá realizar un combate al uso, sino que solo se encargará de lanzar hechizos. Además, se comenzará a vislumbrar una situación nunca antes vista: las debilidades. El enemigo que aparece en el nivel es Lacert, quien comentará lo siguiente antes de poder entrar en el nivel:</w:t>
+        <w:t xml:space="preserve">vuelve a aparecer un nivel en el cual el protagonista no podrá realizar un combate al uso, sino que solo se encargará de lanzar hechizos. Además, se comenzará a vislumbrar una situación </w:t>
+      </w:r>
+      <w:proofErr w:type="gramStart"/>
+      <w:r>
+        <w:t>nunca antes</w:t>
+      </w:r>
+      <w:proofErr w:type="gramEnd"/>
+      <w:r>
+        <w:t xml:space="preserve"> vista: las debilidades. El enemigo que aparece en el nivel es Lacert, quien comentará lo siguiente antes de poder entrar en el nivel:</w:t>
       </w:r>
     </w:p>
     <w:p>
@@ -11943,7 +12150,16 @@
         <w:jc w:val="both"/>
       </w:pPr>
       <w:r>
-        <w:t>Mucho hablar pero poco mostrar en el campo. Vete a jugar a otras cosas y déjanos a los mayores continuar con los deportes de verdad.</w:t>
+        <w:lastRenderedPageBreak/>
+        <w:t xml:space="preserve">Mucho </w:t>
+      </w:r>
+      <w:proofErr w:type="gramStart"/>
+      <w:r>
+        <w:t>hablar</w:t>
+      </w:r>
+      <w:proofErr w:type="gramEnd"/>
+      <w:r>
+        <w:t xml:space="preserve"> pero poco mostrar en el campo. Vete a jugar a otras cosas y déjanos a los mayores continuar con los deportes de verdad.</w:t>
       </w:r>
     </w:p>
     <w:p>
@@ -11968,7 +12184,6 @@
         <w:jc w:val="both"/>
       </w:pPr>
       <w:r>
-        <w:lastRenderedPageBreak/>
         <w:t>Tío sé que estás preocupado, pero al menos estamos sanos y salvos. Habrá que entrenar y tratar de derrotar a este Lacert para ganar el Torneo del Mago de la Varita de Hierro. Es la única forma de recuperar tu dinero.</w:t>
       </w:r>
     </w:p>
@@ -12028,7 +12243,15 @@
         <w:jc w:val="both"/>
       </w:pPr>
       <w:r>
-        <w:t>Una vez hecho el comentario de Nigel comenzará el duelo entre ambos personajes dentro de la universidad. Se trata de un duelo normal, en el que Nigel no fallará los hechizos y tan solo se encargará de jugar las cartas que presenta actualmente el usuario. Dichas cartas son ataques débil 1, ataque medio 1, curación débil 1 y aumento de defensa 1. Va a tratarse de un combate más cercano a la realidad pero como si se tratase de una IA limitada por esas cartas y mucho retraso, como si fuera mucho más lento que el jugador. Sin mediar ninguna palabra comenzará el duelo cuando se dé la señal.</w:t>
+        <w:t xml:space="preserve">Una vez hecho el comentario de Nigel comenzará el duelo entre ambos personajes dentro de la universidad. Se trata de un duelo normal, en el que Nigel no fallará los hechizos y tan solo se encargará de jugar las cartas que presenta actualmente el usuario. Dichas cartas son </w:t>
+      </w:r>
+      <w:proofErr w:type="gramStart"/>
+      <w:r>
+        <w:t>ataques débil</w:t>
+      </w:r>
+      <w:proofErr w:type="gramEnd"/>
+      <w:r>
+        <w:t xml:space="preserve"> 1, ataque medio 1, curación débil 1 y aumento de defensa 1. Va a tratarse de un combate más cercano a la realidad pero como si se tratase de una IA limitada por esas cartas y mucho retraso, como si fuera mucho más lento que el jugador. Sin mediar ninguna palabra comenzará el duelo cuando se dé la señal.</w:t>
       </w:r>
     </w:p>
     <w:p>
@@ -12039,6 +12262,7 @@
         <w:jc w:val="both"/>
       </w:pPr>
       <w:r>
+        <w:lastRenderedPageBreak/>
         <w:t>Con el duelo acabado, es decir, cuando el jugador derrote a Nigel usando bien sus cartas, aparecerá un comentario del personaje:</w:t>
       </w:r>
     </w:p>
@@ -12064,7 +12288,6 @@
         <w:jc w:val="both"/>
       </w:pPr>
       <w:r>
-        <w:lastRenderedPageBreak/>
         <w:t>Tras el mensaje de Nigel aparecerá por pantalla la puntuación, la cual será de tres estrellas si se acaba el combate con el 70% de la vida o más, de dos estrellas si se acaba con el 40% o más y de una estrella si se acaba con menos. Al tener que ir a charlar con Lord Magulis tras este combate, el nivel cinco transcurrirá, también, en la universidad.</w:t>
       </w:r>
     </w:p>
@@ -12157,6 +12380,7 @@
           <w:iCs/>
           <w:u w:val="single"/>
         </w:rPr>
+        <w:lastRenderedPageBreak/>
         <w:t>Debilidad:</w:t>
       </w:r>
       <w:r>
@@ -12174,11 +12398,7 @@
         <w:jc w:val="both"/>
       </w:pPr>
       <w:r>
-        <w:t xml:space="preserve">Cuando tu cuerpo pierda fuerzas, recapacita y organiza tus ideas concentrándote en organizarlas bien y en su </w:t>
-      </w:r>
-      <w:r>
-        <w:lastRenderedPageBreak/>
-        <w:t>correspondiente lugar, de lo contrario no podrás seguir al 100%.</w:t>
+        <w:t>Cuando tu cuerpo pierda fuerzas, recapacita y organiza tus ideas concentrándote en organizarlas bien y en su correspondiente lugar, de lo contrario no podrás seguir al 100%.</w:t>
       </w:r>
     </w:p>
     <w:p>
@@ -12272,7 +12492,15 @@
         <w:t>Cegado</w:t>
       </w:r>
       <w:r>
-        <w:t>: siendo el último minijuego a realizar, consistirá en que aparecen cartas en la zona del minijuego con unos números durante un breve periodo de tiempo. Tras eso, se dan la vuelta y el jugador debe poder pulsarlas en el orden en el que presentan los números. Lord Magulis comentará lo siguiente antes de lanzar el hechizo:</w:t>
+        <w:t xml:space="preserve">: siendo </w:t>
+      </w:r>
+      <w:proofErr w:type="gramStart"/>
+      <w:r>
+        <w:t>el último minijuego a realizar</w:t>
+      </w:r>
+      <w:proofErr w:type="gramEnd"/>
+      <w:r>
+        <w:t>, consistirá en que aparecen cartas en la zona del minijuego con unos números durante un breve periodo de tiempo. Tras eso, se dan la vuelta y el jugador debe poder pulsarlas en el orden en el que presentan los números. Lord Magulis comentará lo siguiente antes de lanzar el hechizo:</w:t>
       </w:r>
     </w:p>
     <w:p>
@@ -12311,6 +12539,7 @@
         <w:jc w:val="both"/>
       </w:pPr>
       <w:r>
+        <w:lastRenderedPageBreak/>
         <w:t>Conociendo estas bases, ya puedes indagar un poco más en los duelos de varitas, pero recuerda que esto es solo en defensa propia, nunca utilices esas debilidades.</w:t>
       </w:r>
     </w:p>
@@ -12322,11 +12551,7 @@
         <w:jc w:val="both"/>
       </w:pPr>
       <w:r>
-        <w:t xml:space="preserve">Al comentar eso último aparecerá por pantalla la puntuación, la cual será de tres estrellas si se han completado los 4 minijuegos sin ningún tipo de error, de dos estrellas en caso de haber acumulado 2 errores y de 1 estrella si has acumulado 4 </w:t>
-      </w:r>
-      <w:r>
-        <w:lastRenderedPageBreak/>
-        <w:t>errores. Hay que recordar que los errores se producen cuando en la ejecución del minijuego el jugador se equivoca y pulsa lo que no debe, de forma que el minijuego se reinicia. Tras esto saldrá al modo historia, donde el nivel 6 enfocará a la Taberna del Escupitajo Llameante.</w:t>
+        <w:t>Al comentar eso último aparecerá por pantalla la puntuación, la cual será de tres estrellas si se han completado los 4 minijuegos sin ningún tipo de error, de dos estrellas en caso de haber acumulado 2 errores y de 1 estrella si has acumulado 4 errores. Hay que recordar que los errores se producen cuando en la ejecución del minijuego el jugador se equivoca y pulsa lo que no debe, de forma que el minijuego se reinicia. Tras esto saldrá al modo historia, donde el nivel 6 enfocará a la Taberna del Escupitajo Llameante.</w:t>
       </w:r>
     </w:p>
     <w:p>
@@ -12434,7 +12659,11 @@
         <w:jc w:val="both"/>
       </w:pPr>
       <w:r>
-        <w:t xml:space="preserve">Durante el combate, ya que ocurrirá un mínimo de 2, el jugador deberá de solventar estos momentos de debilidad. Cuando acabe la partida será mostrada la puntuación, la cual será de 3 estrellas si acaba la partida con 70% o más de la vida y ningún fallo en los minijuegos de debilidad probados, 2 estrellas si acaba con más del 60% de la vida y máximo 2 fallos en los minijuegos de debilidad y 1 estrella si tiene menos del 50% de la vida. </w:t>
+        <w:t xml:space="preserve">Durante el combate, ya que ocurrirá un mínimo de 2, el jugador deberá de solventar estos momentos de debilidad. Cuando acabe la partida será mostrada la puntuación, </w:t>
+      </w:r>
+      <w:r>
+        <w:lastRenderedPageBreak/>
+        <w:t xml:space="preserve">la cual será de 3 estrellas si acaba la partida con 70% o más de la vida y ningún fallo en los minijuegos de debilidad probados, 2 estrellas si acaba con más del 60% de la vida y máximo 2 fallos en los minijuegos de debilidad y 1 estrella si tiene menos del 50% de la vida. </w:t>
       </w:r>
       <w:r>
         <w:t>Una vez que ha terminado el combate, Magreb comentará lo siguiente y se pasará al nivel 7 que también tiene que ver con la Taberna del Escupitajo Llameante.</w:t>
@@ -12451,7 +12680,6 @@
         <w:jc w:val="both"/>
       </w:pPr>
       <w:r>
-        <w:lastRenderedPageBreak/>
         <w:t>Es imposible… esto no puede estar pasando. ¿Qué trampa has usado? Conmigo habrás tenido suerte, pero espera a Zachary. Él te pondrá en tu sitio.</w:t>
       </w:r>
     </w:p>
@@ -12500,7 +12728,15 @@
         <w:jc w:val="both"/>
       </w:pPr>
       <w:r>
-        <w:t>Comenzará el combate contra Zachary y se tratará de mostrar al jugador el resto de minijuegos para suplir las debilidades que faltaban. Mantendrá un estilo de juego similar al de Magreb, diferenciándose porque las debilidades que mostrará hacia el jugador serán la de veneno y la de ceguera. De esta forma, los hechizos mostrados serán todos de nivel 1 y, cuando las cosas estén acabando, alguno de nivel 2 tanto de ataque como de defensa. En caso de las debilidades mandará los estados de ceguera y veneno, como quedó estipulado.</w:t>
+        <w:t xml:space="preserve">Comenzará el combate contra Zachary y se tratará de mostrar al jugador el resto de </w:t>
+      </w:r>
+      <w:proofErr w:type="gramStart"/>
+      <w:r>
+        <w:t>minijuegos</w:t>
+      </w:r>
+      <w:proofErr w:type="gramEnd"/>
+      <w:r>
+        <w:t xml:space="preserve"> para suplir las debilidades que faltaban. Mantendrá un estilo de juego similar al de Magreb, diferenciándose porque las debilidades que mostrará hacia el jugador serán la de veneno y la de ceguera. De esta forma, los hechizos mostrados serán todos de nivel 1 y, cuando las cosas estén acabando, alguno de nivel 2 tanto de ataque como de defensa. En caso de las debilidades mandará los estados de ceguera y veneno, como quedó estipulado.</w:t>
       </w:r>
     </w:p>
     <w:p>
@@ -12533,7 +12769,11 @@
         <w:t>Primera escena:</w:t>
       </w:r>
       <w:r>
-        <w:t xml:space="preserve"> el protagonista quedará como una sombra en el lado inferior derecho de la imagen, mientras que en el resto se verá a Nigel apuntando a Magreb y Zachary en la Taberna del Escupitajo Llameante. Todo se mostrará con un travelling de derecha a izquierda mientras aparecen estos comentarios de Nigel:</w:t>
+        <w:t xml:space="preserve"> el protagonista quedará como una sombra en el lado inferior derecho de la imagen, mientras que en el resto se verá a Nigel apuntando a </w:t>
+      </w:r>
+      <w:r>
+        <w:lastRenderedPageBreak/>
+        <w:t>Magreb y Zachary en la Taberna del Escupitajo Llameante. Todo se mostrará con un travelling de derecha a izquierda mientras aparecen estos comentarios de Nigel:</w:t>
       </w:r>
     </w:p>
     <w:p>
@@ -12558,7 +12798,6 @@
         <w:jc w:val="both"/>
       </w:pPr>
       <w:r>
-        <w:lastRenderedPageBreak/>
         <w:t>Tras ello se verá un comentario de Magreb hacia Nigel que dicta lo siguiente:</w:t>
       </w:r>
     </w:p>
@@ -12645,7 +12884,11 @@
         <w:jc w:val="both"/>
       </w:pPr>
       <w:r>
-        <w:t>Existen dos formas de mantener estados en un duelo entre varitas: mejorarse uno mismo o empeorar a tu rival. Conoces al dedillo lo que se sufre al emporar a tu rival, pero hay que saber lanzarlos y estar preparado con los empoderamientos de uno mismo. Pruébalos conmigo para que aprendas mejor a usarlos.</w:t>
+        <w:t xml:space="preserve">Existen dos formas de mantener estados en un duelo entre varitas: mejorarse uno mismo o empeorar a tu rival. Conoces al dedillo lo que se sufre al emporar a tu rival, pero hay que saber lanzarlos y estar preparado con los empoderamientos </w:t>
+      </w:r>
+      <w:r>
+        <w:lastRenderedPageBreak/>
+        <w:t>de uno mismo. Pruébalos conmigo para que aprendas mejor a usarlos.</w:t>
       </w:r>
     </w:p>
     <w:p>
@@ -12670,7 +12913,6 @@
         <w:jc w:val="both"/>
       </w:pPr>
       <w:r>
-        <w:lastRenderedPageBreak/>
         <w:t>Muy bien, ya has acabado una de las tareas, solo te falta completar la otra y ya podrás ser un duelista en toda regla.</w:t>
       </w:r>
     </w:p>
@@ -12775,7 +13017,11 @@
         <w:jc w:val="both"/>
       </w:pPr>
       <w:r>
-        <w:t>Comienza el combate y se tratará de un combate habitual entre ambos personajes, siendo Saita una inteligencia artificial media que usa hechizos de nivel 2 de forma más recurrente que hasta ahora. El combate terminará cuando uno de los dos haya terminado, siendo un fracaso si pierde el jugador y una victoria si pierde Saita. En el momento de resolver la puntuación el jugador obtendrá 3 estrellas si consigue terminar el nivel con más del 65% de la vida, 2 estrellas si termina con más de 45% de vida y 1 estrella si acaba con menos del 45%. Al acabar se difuminará todo y dará acceso a una escena.</w:t>
+        <w:t xml:space="preserve">Comienza el combate y se tratará de un combate habitual entre ambos personajes, siendo Saita una inteligencia artificial media que usa hechizos de nivel 2 de forma más recurrente que hasta ahora. El combate terminará cuando uno de los dos haya terminado, siendo un fracaso si pierde el jugador y una victoria si pierde Saita. En el momento de resolver la puntuación el jugador obtendrá 3 estrellas si consigue terminar el nivel con más del 65% de la vida, 2 estrellas si termina con más de 45% de </w:t>
+      </w:r>
+      <w:r>
+        <w:lastRenderedPageBreak/>
+        <w:t>vida y 1 estrella si acaba con menos del 45%. Al acabar se difuminará todo y dará acceso a una escena.</w:t>
       </w:r>
     </w:p>
     <w:p>
@@ -12797,11 +13043,7 @@
         <w:t>Primera escena:</w:t>
       </w:r>
       <w:r>
-        <w:t xml:space="preserve"> se observa al protagonista como si fuera una sombra en la esquina inferior izquierda y se realiza un travelling hacia la derecha. Lo que la escena muestra es a Nigel victorioso en uno de los lados y Saita sentada en el </w:t>
-      </w:r>
-      <w:r>
-        <w:lastRenderedPageBreak/>
-        <w:t>suelo sonriendo. Los mensajes que aparecerán por pantalla vendrán por parte de Saita:</w:t>
+        <w:t xml:space="preserve"> se observa al protagonista como si fuera una sombra en la esquina inferior izquierda y se realiza un travelling hacia la derecha. Lo que la escena muestra es a Nigel victorioso en uno de los lados y Saita sentada en el suelo sonriendo. Los mensajes que aparecerán por pantalla vendrán por parte de Saita:</w:t>
       </w:r>
     </w:p>
     <w:p>
@@ -12952,6 +13194,7 @@
         <w:jc w:val="both"/>
       </w:pPr>
       <w:r>
+        <w:lastRenderedPageBreak/>
         <w:t>Quizás habéis empezado muy fuerte. Efectivamente el Clan de la Salamandra es uno de los cuatro que existen. Ya sabéis que tipo de calaña se mueve ahí, pero es importante que sepáis los otros que puede haber.</w:t>
       </w:r>
     </w:p>
@@ -12966,7 +13209,6 @@
         <w:jc w:val="both"/>
       </w:pPr>
       <w:r>
-        <w:lastRenderedPageBreak/>
         <w:t>En primer lugar</w:t>
       </w:r>
       <w:r>
@@ -13006,8 +13248,13 @@
         <w:spacing w:line="360" w:lineRule="auto"/>
         <w:jc w:val="both"/>
       </w:pPr>
-      <w:r>
-        <w:t>Y por último, y el clan que nos interesa hoy, el Clan del Ratón, quienes destacan por sus actividades de debilidad hacia los rivales en los duelos. Si pueden hacer harán trampas y jugarán todo lo que puedan en tu contra. No son muy fuertes en ataques normales, pero te irán minando.</w:t>
+      <w:proofErr w:type="gramStart"/>
+      <w:r>
+        <w:t>Y</w:t>
+      </w:r>
+      <w:proofErr w:type="gramEnd"/>
+      <w:r>
+        <w:t xml:space="preserve"> por último, y el clan que nos interesa hoy, el Clan del Ratón, quienes destacan por sus actividades de debilidad hacia los rivales en los duelos. Si pueden hacer harán trampas y jugarán todo lo que puedan en tu contra. No son muy fuertes en ataques normales, pero te irán minando.</w:t>
       </w:r>
     </w:p>
     <w:p>
@@ -13057,7 +13304,11 @@
         <w:jc w:val="both"/>
       </w:pPr>
       <w:r>
-        <w:t>Comienza el combate contra Rendall, el cual se ejecuta como un combate más. El enemigo tiene hechizos de nivel 2, pero usa mayor cantidad de cartas de debilidades, mientras el jugador no tenga una debilidad activada. La partida terminará cuando uno de los dos esté a 1 de vida. Cuando termine el combate, se mostrará la puntuación, la cual será de 3 estrellas si el jugador ha acabado con 70% o más de vida, de 2 estrellas si el jugador acaba con 50% o más de vida y de 1 estrella si acaba con menos del 50% de vida. Al acabar el combate, antes de pasar al mapa del modo historia, si el jugador ha ganado, mostrará este mensaje de Rendall:</w:t>
+        <w:t xml:space="preserve">Comienza el combate contra Rendall, el cual se ejecuta como un combate más. El enemigo tiene hechizos de nivel 2, pero usa mayor cantidad de cartas de debilidades, mientras el jugador no tenga una debilidad activada. La partida terminará cuando uno de los dos esté a 1 de vida. Cuando termine el combate, se mostrará la puntuación, la cual será de 3 estrellas si el jugador ha acabado con 70% o más de vida, de 2 estrellas si el jugador acaba con 50% o más de vida y de 1 estrella si acaba con menos del 50% </w:t>
+      </w:r>
+      <w:r>
+        <w:lastRenderedPageBreak/>
+        <w:t>de vida. Al acabar el combate, antes de pasar al mapa del modo historia, si el jugador ha ganado, mostrará este mensaje de Rendall:</w:t>
       </w:r>
     </w:p>
     <w:p>
@@ -13091,7 +13342,6 @@
           <w:i/>
           <w:iCs/>
         </w:rPr>
-        <w:lastRenderedPageBreak/>
         <w:t xml:space="preserve">Nivel 11: </w:t>
       </w:r>
       <w:r>
@@ -13145,7 +13395,15 @@
         <w:jc w:val="both"/>
       </w:pPr>
       <w:r>
-        <w:t>Tras esto comenzará el combate contra Vivian, el cual será muy similar al caso anterior, ya que todos los hechizos podrán ser de nivel 2, pero usará muchos más hechizos de defensa. El combate finalizará en el momento en que uno de los dos alcance 1 de vida y mostrará la puntuación del jugador por pantalla, en caso de haber ganado. La puntuación será de 3 estrellas si la vida es igual o superior a 70%, de 2 estrellas si la vida es mayor a 50% y de 1 estrella si la vida es inferior a 50%. Tras finalizar, aparecerá un mensaje de Vivian por pantalla:</w:t>
+        <w:t xml:space="preserve">Tras esto comenzará el combate contra Vivian, el cual será muy similar al caso anterior, ya que todos los hechizos podrán ser de nivel 2, pero usará muchos más hechizos de defensa. El combate finalizará en el momento en que uno de </w:t>
+      </w:r>
+      <w:proofErr w:type="gramStart"/>
+      <w:r>
+        <w:t>los dos alcance</w:t>
+      </w:r>
+      <w:proofErr w:type="gramEnd"/>
+      <w:r>
+        <w:t xml:space="preserve"> 1 de vida y mostrará la puntuación del jugador por pantalla, en caso de haber ganado. La puntuación será de 3 estrellas si la vida es igual o superior a 70%, de 2 estrellas si la vida es mayor a 50% y de 1 estrella si la vida es inferior a 50%. Tras finalizar, aparecerá un mensaje de Vivian por pantalla:</w:t>
       </w:r>
     </w:p>
     <w:p>
@@ -13196,7 +13454,19 @@
         <w:jc w:val="both"/>
       </w:pPr>
       <w:r>
-        <w:t>Vale, solo falta que veamos al Clan de la Pantera a groso modo y sepas cómo funcionan. Aquí vas a ver a Turk, es un prometedor atleta que tiene bastante futuro en el duelo de varitas, además de usar muy bien los hechizos para fortalecerte. Ten cuidado con él porque parece menos de lo que es y no suele hablar mucho.</w:t>
+        <w:t xml:space="preserve">Vale, solo falta que veamos al Clan de la Pantera </w:t>
+      </w:r>
+      <w:proofErr w:type="gramStart"/>
+      <w:r>
+        <w:t>a groso modo</w:t>
+      </w:r>
+      <w:proofErr w:type="gramEnd"/>
+      <w:r>
+        <w:t xml:space="preserve"> y sepas cómo funcionan. Aquí vas a ver a Turk, es un </w:t>
+      </w:r>
+      <w:r>
+        <w:lastRenderedPageBreak/>
+        <w:t>prometedor atleta que tiene bastante futuro en el duelo de varitas, además de usar muy bien los hechizos para fortalecerte. Ten cuidado con él porque parece menos de lo que es y no suele hablar mucho.</w:t>
       </w:r>
     </w:p>
     <w:p>
@@ -13207,7 +13477,6 @@
         <w:jc w:val="both"/>
       </w:pPr>
       <w:r>
-        <w:lastRenderedPageBreak/>
         <w:t>Con esas palabras, se muestra el cuadro de nivel por pantalla, donde se puede ver el retrato de Turk. Dicho personaje comentará lo siguiente antes de empezar la partida:</w:t>
       </w:r>
     </w:p>
@@ -13283,7 +13552,15 @@
         <w:jc w:val="both"/>
       </w:pPr>
       <w:r>
-        <w:t xml:space="preserve">Con este nivel conseguido, se desbloquearan algunos de los hechizos de nivel 3 para que el jugador pueda tener acceso a ellos en sus mazos. </w:t>
+        <w:t xml:space="preserve">Con este nivel conseguido, se </w:t>
+      </w:r>
+      <w:proofErr w:type="gramStart"/>
+      <w:r>
+        <w:t>desbloquearan</w:t>
+      </w:r>
+      <w:proofErr w:type="gramEnd"/>
+      <w:r>
+        <w:t xml:space="preserve"> algunos de los hechizos de nivel 3 para que el jugador pueda tener acceso a ellos en sus mazos. </w:t>
       </w:r>
       <w:r>
         <w:t>Antes de poder seleccionar el nuevo nivel, se mostrará un fondo negro con un cuadro de texto no dicho por nadie, sino por un narrador:</w:t>
@@ -13337,6 +13614,7 @@
         <w:jc w:val="both"/>
       </w:pPr>
       <w:r>
+        <w:lastRenderedPageBreak/>
         <w:t>El día clave ha llegado. Ya hemos pasado de grupos y ya solo falta la clasificatoria. Sabes lo que tienes que hacer, hemos entrenado duro. ¡Son tuyos!</w:t>
       </w:r>
     </w:p>
@@ -13348,11 +13626,7 @@
         <w:jc w:val="both"/>
       </w:pPr>
       <w:r>
-        <w:t xml:space="preserve">Una vez comentado eso último se muestra el cuadro del nivel, donde se puede ver al líder del Clan del Búho. El protagonista se encuentra en cuartos de final del torneo y su rival no es otro que el líder de dicho clan, conocido como Ostracis. Se trata de un </w:t>
-      </w:r>
-      <w:r>
-        <w:lastRenderedPageBreak/>
-        <w:t>individuo de lo más solitario, pero comentan que su nivel podría llegar a ser el mismo que el de Lacert. Antes de comenzar la batalla comentará lo siguiente:</w:t>
+        <w:t>Una vez comentado eso último se muestra el cuadro del nivel, donde se puede ver al líder del Clan del Búho. El protagonista se encuentra en cuartos de final del torneo y su rival no es otro que el líder de dicho clan, conocido como Ostracis. Se trata de un individuo de lo más solitario, pero comentan que su nivel podría llegar a ser el mismo que el de Lacert. Antes de comenzar la batalla comentará lo siguiente:</w:t>
       </w:r>
     </w:p>
     <w:p>
@@ -13453,6 +13727,7 @@
         <w:jc w:val="both"/>
       </w:pPr>
       <w:r>
+        <w:lastRenderedPageBreak/>
         <w:t>En efecto, volvemos a encontrarnos. No voy a ser tan blando como la otra vez, novato.</w:t>
       </w:r>
     </w:p>
@@ -13464,11 +13739,7 @@
         <w:jc w:val="both"/>
       </w:pPr>
       <w:r>
-        <w:t xml:space="preserve">El combate entre los dos personajes comienza y se tratará de uno muy similar al anterior, ya que los hechizos del rival serán de nivel 2, predominando los hechizos del tipo de potenciadores y usando hechizos de nivel 3 cuando le quede menos del 50% de la vida. La partida acabará cuando uno de los dos personajes tenga 1% y, en caso </w:t>
-      </w:r>
-      <w:r>
-        <w:lastRenderedPageBreak/>
-        <w:t>de que se trata del jugador, obtendrá una puntuación de 3 estrellas si termina el combate con 60% o más de vida, de 2 estrellas si termina el combate con 40% o más de vida y de 1 estrella si termina con menos del 40% de vida. Antes te pasar otra vez al mapa del modo historia, como es costumbre, el enemigo dirá las siguientes palabras:</w:t>
+        <w:t>El combate entre los dos personajes comienza y se tratará de uno muy similar al anterior, ya que los hechizos del rival serán de nivel 2, predominando los hechizos del tipo de potenciadores y usando hechizos de nivel 3 cuando le quede menos del 50% de la vida. La partida acabará cuando uno de los dos personajes tenga 1% y, en caso de que se trata del jugador, obtendrá una puntuación de 3 estrellas si termina el combate con 60% o más de vida, de 2 estrellas si termina el combate con 40% o más de vida y de 1 estrella si termina con menos del 40% de vida. Antes te pasar otra vez al mapa del modo historia, como es costumbre, el enemigo dirá las siguientes palabras:</w:t>
       </w:r>
     </w:p>
     <w:p>
@@ -13589,6 +13860,7 @@
         <w:jc w:val="both"/>
       </w:pPr>
       <w:r>
+        <w:lastRenderedPageBreak/>
         <w:t>No puede ser… Un novato ha acabado conmigo… con el emblema del Clan de la Salamandra…</w:t>
       </w:r>
     </w:p>
@@ -13622,11 +13894,23 @@
         <w:t>Primera escena:</w:t>
       </w:r>
       <w:r>
-        <w:t xml:space="preserve"> se ve el Torneo del Mago de la Varita de Hierro con una sombra que representa al protagonista en la izquierda y un Lacert destrozado en el centro, mientras el resto de personas del evento están celebrándolo. </w:t>
-      </w:r>
-      <w:r>
-        <w:lastRenderedPageBreak/>
-        <w:t>Aparece un mensaje del narrador por pantalla que indica lo siguiente: “Así fue como nuestro protagonista consiguió revertir todos su sufrimiento y demostró que con esfuerzo y perseverancia todo se puede llegar a conseguir. Esto solo ha sido su primer año en la Universidad Pseudo-Invisible, ¿qué le deparará el futuro?”.</w:t>
+        <w:t xml:space="preserve"> se ve el Torneo del Mago de la Varita de Hierro con una sombra que representa al protagonista en la izquierda y un Lacert destrozado en el centro, mientras el resto de </w:t>
+      </w:r>
+      <w:proofErr w:type="gramStart"/>
+      <w:r>
+        <w:t>personas</w:t>
+      </w:r>
+      <w:proofErr w:type="gramEnd"/>
+      <w:r>
+        <w:t xml:space="preserve"> del evento están celebrándolo. Aparece un mensaje del narrador por pantalla que indica lo siguiente: “Así fue como nuestro protagonista consiguió revertir </w:t>
+      </w:r>
+      <w:proofErr w:type="gramStart"/>
+      <w:r>
+        <w:t>todos su sufrimiento</w:t>
+      </w:r>
+      <w:proofErr w:type="gramEnd"/>
+      <w:r>
+        <w:t xml:space="preserve"> y demostró que con esfuerzo y perseverancia todo se puede llegar a conseguir. Esto solo ha sido su primer año en la Universidad Pseudo-Invisible, ¿qué le deparará el futuro?”.</w:t>
       </w:r>
     </w:p>
     <w:p>
@@ -14254,6 +14538,7 @@
           <w:b/>
           <w:bCs/>
         </w:rPr>
+        <w:lastRenderedPageBreak/>
         <w:t>Arte:</w:t>
       </w:r>
       <w:r>
@@ -14453,7 +14738,6 @@
           <w:b/>
           <w:bCs/>
         </w:rPr>
-        <w:lastRenderedPageBreak/>
         <w:t xml:space="preserve">Mecánicas: </w:t>
       </w:r>
       <w:r>
@@ -14960,6 +15244,7 @@
           <w:u w:val="none"/>
         </w:rPr>
       </w:pPr>
+      <w:proofErr w:type="gramStart"/>
       <w:r>
         <w:rPr>
           <w:rStyle w:val="Hipervnculo"/>
@@ -14970,7 +15255,20 @@
           <w:color w:val="auto"/>
           <w:u w:val="none"/>
         </w:rPr>
-        <w:t>Portfolio:</w:t>
+        <w:t>Portfolio</w:t>
+      </w:r>
+      <w:proofErr w:type="gramEnd"/>
+      <w:r>
+        <w:rPr>
+          <w:rStyle w:val="Hipervnculo"/>
+          <w:b/>
+          <w:bCs/>
+          <w:i/>
+          <w:iCs/>
+          <w:color w:val="auto"/>
+          <w:u w:val="none"/>
+        </w:rPr>
+        <w:t>:</w:t>
       </w:r>
     </w:p>
     <w:p>
@@ -14986,30 +15284,6 @@
         </w:rPr>
         <w:t>https://fire-meatball-games.github.io</w:t>
       </w:r>
-    </w:p>
-    <w:p>
-      <w:pPr>
-        <w:ind w:left="708"/>
-        <w:rPr>
-          <w:rStyle w:val="Hipervnculo"/>
-        </w:rPr>
-      </w:pPr>
-    </w:p>
-    <w:p>
-      <w:pPr>
-        <w:ind w:left="708"/>
-        <w:rPr>
-          <w:rStyle w:val="Hipervnculo"/>
-        </w:rPr>
-      </w:pPr>
-    </w:p>
-    <w:p>
-      <w:pPr>
-        <w:ind w:left="708"/>
-        <w:rPr>
-          <w:rStyle w:val="Hipervnculo"/>
-        </w:rPr>
-      </w:pPr>
     </w:p>
     <w:p>
       <w:pPr>
@@ -15064,7 +15338,15 @@
         <w:ind w:firstLine="708"/>
       </w:pPr>
       <w:r>
-        <w:t>Con el fin de poder analizar correctamente los puntos fuertes y débiles que se han tenido a lo largo de la progresión de la práctica, se ha decidido realizar un documento de post-mortem de la primera sección de la misma. De esta forma, desglosando cada uno de los post-mortem de los integrantes, se quedarán definidos uno a uno, con una misma estructura.</w:t>
+        <w:t xml:space="preserve">Con el fin de poder analizar correctamente los puntos fuertes y débiles que se han tenido a lo largo de la progresión de la práctica, se ha decidido realizar un documento de post-mortem de la primera sección de </w:t>
+      </w:r>
+      <w:proofErr w:type="gramStart"/>
+      <w:r>
+        <w:t>la misma</w:t>
+      </w:r>
+      <w:proofErr w:type="gramEnd"/>
+      <w:r>
+        <w:t>. De esta forma, desglosando cada uno de los post-mortem de los integrantes, se quedarán definidos uno a uno, con una misma estructura.</w:t>
       </w:r>
     </w:p>
     <w:p>
@@ -15178,19 +15460,33 @@
         <w:rPr>
           <w:rFonts w:cstheme="minorHAnsi"/>
         </w:rPr>
-        <w:t xml:space="preserve"> dicha idea, lo cual </w:t>
-      </w:r>
+        <w:t xml:space="preserve"> dicha idea, lo </w:t>
+      </w:r>
+      <w:proofErr w:type="gramStart"/>
       <w:r>
         <w:rPr>
           <w:rFonts w:cstheme="minorHAnsi"/>
         </w:rPr>
+        <w:t xml:space="preserve">cual </w:t>
+      </w:r>
+      <w:r>
+        <w:rPr>
+          <w:rFonts w:cstheme="minorHAnsi"/>
+        </w:rPr>
         <w:t xml:space="preserve"> </w:t>
       </w:r>
       <w:r>
         <w:rPr>
           <w:rFonts w:cstheme="minorHAnsi"/>
         </w:rPr>
-        <w:t>me resulta de catalizador para aportar al grupo, e</w:t>
+        <w:t>me</w:t>
+      </w:r>
+      <w:proofErr w:type="gramEnd"/>
+      <w:r>
+        <w:rPr>
+          <w:rFonts w:cstheme="minorHAnsi"/>
+        </w:rPr>
+        <w:t xml:space="preserve"> resulta de catalizador para aportar al grupo, e</w:t>
       </w:r>
       <w:r>
         <w:rPr>
@@ -15320,7 +15616,21 @@
         <w:rPr>
           <w:rFonts w:cstheme="minorHAnsi"/>
         </w:rPr>
-        <w:t xml:space="preserve">conseguir organizarme para poder asistir a más reuniones del grupo así como ir subiendo poco a poco el trabajo realizado en pequeños </w:t>
+        <w:t xml:space="preserve">conseguir organizarme para poder asistir a más reuniones del </w:t>
+      </w:r>
+      <w:proofErr w:type="gramStart"/>
+      <w:r>
+        <w:rPr>
+          <w:rFonts w:cstheme="minorHAnsi"/>
+        </w:rPr>
+        <w:t>grupo</w:t>
+      </w:r>
+      <w:proofErr w:type="gramEnd"/>
+      <w:r>
+        <w:rPr>
+          <w:rFonts w:cstheme="minorHAnsi"/>
+        </w:rPr>
+        <w:t xml:space="preserve"> así como ir subiendo poco a poco el trabajo realizado en pequeños </w:t>
       </w:r>
       <w:r>
         <w:rPr>
@@ -15743,7 +16053,15 @@
         <w:t>Cosas buenas</w:t>
       </w:r>
       <w:r>
-        <w:t>: Creo que he trabajado bien en el diseño de juego al haber podido dividir la carga de trabajo con mis otros dos compañeros para generar buenas ideas y tener diversas opiniones. Eso se ve reflejado en la variedad de mecánicas que han ido surgiendo en este tiempo. Por otra parte estoy contento del aspecto que tienen las redes sociales y el recibimiento inicial social, con varios seguidores activos.</w:t>
+        <w:t xml:space="preserve">: Creo que he trabajado bien en el diseño de juego al haber podido dividir la carga de trabajo con mis otros dos compañeros para generar buenas ideas y tener diversas opiniones. Eso se ve reflejado en la variedad de mecánicas que han ido surgiendo en este tiempo. Por otra </w:t>
+      </w:r>
+      <w:proofErr w:type="gramStart"/>
+      <w:r>
+        <w:t>parte</w:t>
+      </w:r>
+      <w:proofErr w:type="gramEnd"/>
+      <w:r>
+        <w:t xml:space="preserve"> estoy contento del aspecto que tienen las redes sociales y el recibimiento inicial social, con varios seguidores activos.</w:t>
       </w:r>
     </w:p>
     <w:p>
@@ -15752,8 +16070,13 @@
         <w:ind w:left="1440"/>
         <w:jc w:val="both"/>
       </w:pPr>
-      <w:r>
-        <w:t>Además he prestado ayuda en diversos aspectos que lo requiriesen.</w:t>
+      <w:proofErr w:type="gramStart"/>
+      <w:r>
+        <w:t>Además</w:t>
+      </w:r>
+      <w:proofErr w:type="gramEnd"/>
+      <w:r>
+        <w:t xml:space="preserve"> he prestado ayuda en diversos aspectos que lo requiriesen.</w:t>
       </w:r>
     </w:p>
     <w:p>
@@ -15799,7 +16122,15 @@
         <w:t>Mejoras</w:t>
       </w:r>
       <w:r>
-        <w:t xml:space="preserve">: Para la siguiente entrega quiero centrarme en ayudar en otros aspectos ya que por parte del diseño de juego el trabajo va a ser mucho más reducido. Además espero disponer de más material e ideas para las redes sociales, y darle más actividad para preparar la salida de la beta y del juego general con algo de expectación. </w:t>
+        <w:t xml:space="preserve">: Para la siguiente entrega quiero centrarme en ayudar en otros aspectos ya que por parte del diseño de juego el trabajo va a ser mucho más reducido. </w:t>
+      </w:r>
+      <w:proofErr w:type="gramStart"/>
+      <w:r>
+        <w:t>Además</w:t>
+      </w:r>
+      <w:proofErr w:type="gramEnd"/>
+      <w:r>
+        <w:t xml:space="preserve"> espero disponer de más material e ideas para las redes sociales, y darle más actividad para preparar la salida de la beta y del juego general con algo de expectación. </w:t>
       </w:r>
     </w:p>
     <w:p>
@@ -15861,7 +16192,15 @@
         <w:t>Cosas malas:</w:t>
       </w:r>
       <w:r>
-        <w:t xml:space="preserve"> Creo que hay muy pocas pegas en general por no decir que apenas hay. Ha habido algún momento de inactividad en algún ámbito pero se ha sabido corregir bien. Puede que se requiera más ayuda en algunos otros ámbitos de cara a la presentación de la beta.</w:t>
+        <w:t xml:space="preserve"> Creo que hay muy pocas pegas en general por no decir que apenas hay. Ha habido algún momento de inactividad en algún </w:t>
+      </w:r>
+      <w:proofErr w:type="gramStart"/>
+      <w:r>
+        <w:t>ámbito</w:t>
+      </w:r>
+      <w:proofErr w:type="gramEnd"/>
+      <w:r>
+        <w:t xml:space="preserve"> pero se ha sabido corregir bien. Puede que se requiera más ayuda en algunos otros ámbitos de cara a la presentación de la beta.</w:t>
       </w:r>
     </w:p>
     <w:p>
@@ -15973,7 +16312,15 @@
         <w:t>Cosas malas</w:t>
       </w:r>
       <w:r>
-        <w:t>: Creo que no he sido constante en el desarrollo de mi trabajo, con momentos en los que trabajaba más que en otros, pudiendo así desajustar la cadena de trabajo de mis compañeros. Además no he sabido cómo ayudar a mi compañero en la implementación de la jugabilidad, queriendo ayudar en esa parte ya que posee una mayor carga de trabajo.</w:t>
+        <w:t xml:space="preserve">: Creo que no he sido constante en el desarrollo de mi trabajo, con momentos en los que trabajaba más que en otros, pudiendo así desajustar la cadena de trabajo de mis compañeros. </w:t>
+      </w:r>
+      <w:proofErr w:type="gramStart"/>
+      <w:r>
+        <w:t>Además</w:t>
+      </w:r>
+      <w:proofErr w:type="gramEnd"/>
+      <w:r>
+        <w:t xml:space="preserve"> no he sabido cómo ayudar a mi compañero en la implementación de la jugabilidad, queriendo ayudar en esa parte ya que posee una mayor carga de trabajo.</w:t>
       </w:r>
     </w:p>
     <w:p>
@@ -15996,7 +16343,15 @@
         <w:t>Mejoras</w:t>
       </w:r>
       <w:r>
-        <w:t>: Para las próximas entregas me gustaría seguir trabajando en las interfaces para mejorar el apartado visual y que así sean más “amistosas” y atractivas para el usuario. Además me gustaría apoyar a mi compañero que está programando la parte jugable.</w:t>
+        <w:t xml:space="preserve">: Para las próximas entregas me gustaría seguir trabajando en las interfaces para mejorar el apartado visual y que así sean más “amistosas” y atractivas para el usuario. </w:t>
+      </w:r>
+      <w:proofErr w:type="gramStart"/>
+      <w:r>
+        <w:t>Además</w:t>
+      </w:r>
+      <w:proofErr w:type="gramEnd"/>
+      <w:r>
+        <w:t xml:space="preserve"> me gustaría apoyar a mi compañero que está programando la parte jugable.</w:t>
       </w:r>
     </w:p>
     <w:p>
@@ -16152,7 +16507,15 @@
         <w:jc w:val="both"/>
       </w:pPr>
       <w:r>
-        <w:t>Desde el punto de vista de scrum master, estoy orgulloso de la cantidad de información que intercambiamos como miembros de un mismo grupo. Se realizan reuniones cortas con regularidad y todo el mundo está informado del trabajo del resto de personas.</w:t>
+        <w:t xml:space="preserve">Desde el punto de vista de scrum </w:t>
+      </w:r>
+      <w:proofErr w:type="gramStart"/>
+      <w:r>
+        <w:t>master</w:t>
+      </w:r>
+      <w:proofErr w:type="gramEnd"/>
+      <w:r>
+        <w:t>, estoy orgulloso de la cantidad de información que intercambiamos como miembros de un mismo grupo. Se realizan reuniones cortas con regularidad y todo el mundo está informado del trabajo del resto de personas.</w:t>
       </w:r>
     </w:p>
     <w:p>
@@ -16195,7 +16558,15 @@
         <w:jc w:val="both"/>
       </w:pPr>
       <w:r>
-        <w:t>En el Trello empezamos definiendo hitos para cumplir en plazos fijos de tiempo. No obstante se olvidó por completo el propósito del mismo, y pronto dejó de estar actualizado.</w:t>
+        <w:t xml:space="preserve">En el Trello empezamos definiendo hitos para cumplir en plazos fijos de tiempo. No </w:t>
+      </w:r>
+      <w:proofErr w:type="gramStart"/>
+      <w:r>
+        <w:t>obstante</w:t>
+      </w:r>
+      <w:proofErr w:type="gramEnd"/>
+      <w:r>
+        <w:t xml:space="preserve"> se olvidó por completo el propósito del mismo, y pronto dejó de estar actualizado.</w:t>
       </w:r>
     </w:p>
     <w:p>
@@ -22029,25 +22400,16 @@
 </file>
 
 <file path=customXml/item1.xml><?xml version="1.0" encoding="utf-8"?>
+<b:Sources xmlns:b="http://schemas.openxmlformats.org/officeDocument/2006/bibliography" xmlns="http://schemas.openxmlformats.org/officeDocument/2006/bibliography" SelectedStyle="\APASixthEditionOfficeOnline.xsl" StyleName="APA" Version="6"/>
+</file>
+
+<file path=customXml/item2.xml><?xml version="1.0" encoding="utf-8"?>
 <p:properties xmlns:p="http://schemas.microsoft.com/office/2006/metadata/properties" xmlns:xsi="http://www.w3.org/2001/XMLSchema-instance" xmlns:pc="http://schemas.microsoft.com/office/infopath/2007/PartnerControls">
   <documentManagement/>
 </p:properties>
 </file>
 
-<file path=customXml/item2.xml><?xml version="1.0" encoding="utf-8"?>
-<b:Sources xmlns:b="http://schemas.openxmlformats.org/officeDocument/2006/bibliography" xmlns="http://schemas.openxmlformats.org/officeDocument/2006/bibliography" SelectedStyle="\APASixthEditionOfficeOnline.xsl" StyleName="APA" Version="6"/>
-</file>
-
 <file path=customXml/item3.xml><?xml version="1.0" encoding="utf-8"?>
-<?mso-contentType ?>
-<FormTemplates xmlns="http://schemas.microsoft.com/sharepoint/v3/contenttype/forms">
-  <Display>DocumentLibraryForm</Display>
-  <Edit>DocumentLibraryForm</Edit>
-  <New>DocumentLibraryForm</New>
-</FormTemplates>
-</file>
-
-<file path=customXml/item4.xml><?xml version="1.0" encoding="utf-8"?>
 <ct:contentTypeSchema xmlns:ct="http://schemas.microsoft.com/office/2006/metadata/contentType" xmlns:ma="http://schemas.microsoft.com/office/2006/metadata/properties/metaAttributes" ct:_="" ma:_="" ma:contentTypeName="Documento" ma:contentTypeID="0x0101001E940D37F1D6224B944182C7F58E3D79" ma:contentTypeVersion="8" ma:contentTypeDescription="Crear nuevo documento." ma:contentTypeScope="" ma:versionID="2d9a715b98476782950dbb5c5633bc9a">
   <xsd:schema xmlns:xsd="http://www.w3.org/2001/XMLSchema" xmlns:xs="http://www.w3.org/2001/XMLSchema" xmlns:p="http://schemas.microsoft.com/office/2006/metadata/properties" xmlns:ns2="f44c1561-e046-419c-ae02-5241319b114b" targetNamespace="http://schemas.microsoft.com/office/2006/metadata/properties" ma:root="true" ma:fieldsID="1427a9d90aa486aebdb9ef75dfc3ff2b" ns2:_="">
     <xsd:import namespace="f44c1561-e046-419c-ae02-5241319b114b"/>
@@ -22219,7 +22581,24 @@
 </ct:contentTypeSchema>
 </file>
 
+<file path=customXml/item4.xml><?xml version="1.0" encoding="utf-8"?>
+<?mso-contentType ?>
+<FormTemplates xmlns="http://schemas.microsoft.com/sharepoint/v3/contenttype/forms">
+  <Display>DocumentLibraryForm</Display>
+  <Edit>DocumentLibraryForm</Edit>
+  <New>DocumentLibraryForm</New>
+</FormTemplates>
+</file>
+
 <file path=customXml/itemProps1.xml><?xml version="1.0" encoding="utf-8"?>
+<ds:datastoreItem xmlns:ds="http://schemas.openxmlformats.org/officeDocument/2006/customXml" ds:itemID="{335CE471-9E0F-4598-A2E9-A32A9E34E83A}">
+  <ds:schemaRefs>
+    <ds:schemaRef ds:uri="http://schemas.openxmlformats.org/officeDocument/2006/bibliography"/>
+  </ds:schemaRefs>
+</ds:datastoreItem>
+</file>
+
+<file path=customXml/itemProps2.xml><?xml version="1.0" encoding="utf-8"?>
 <ds:datastoreItem xmlns:ds="http://schemas.openxmlformats.org/officeDocument/2006/customXml" ds:itemID="{26846F70-38C7-4076-9511-3083AA691AED}">
   <ds:schemaRefs>
     <ds:schemaRef ds:uri="http://schemas.microsoft.com/office/2006/metadata/properties"/>
@@ -22228,23 +22607,7 @@
 </ds:datastoreItem>
 </file>
 
-<file path=customXml/itemProps2.xml><?xml version="1.0" encoding="utf-8"?>
-<ds:datastoreItem xmlns:ds="http://schemas.openxmlformats.org/officeDocument/2006/customXml" ds:itemID="{335CE471-9E0F-4598-A2E9-A32A9E34E83A}">
-  <ds:schemaRefs>
-    <ds:schemaRef ds:uri="http://schemas.openxmlformats.org/officeDocument/2006/bibliography"/>
-  </ds:schemaRefs>
-</ds:datastoreItem>
-</file>
-
 <file path=customXml/itemProps3.xml><?xml version="1.0" encoding="utf-8"?>
-<ds:datastoreItem xmlns:ds="http://schemas.openxmlformats.org/officeDocument/2006/customXml" ds:itemID="{EF947E13-2F93-4540-8B72-8F5A7373E8BF}">
-  <ds:schemaRefs>
-    <ds:schemaRef ds:uri="http://schemas.microsoft.com/sharepoint/v3/contenttype/forms"/>
-  </ds:schemaRefs>
-</ds:datastoreItem>
-</file>
-
-<file path=customXml/itemProps4.xml><?xml version="1.0" encoding="utf-8"?>
 <ds:datastoreItem xmlns:ds="http://schemas.openxmlformats.org/officeDocument/2006/customXml" ds:itemID="{696AD1C9-360F-4A39-9545-EA1C9BAAFF89}">
   <ds:schemaRefs>
     <ds:schemaRef ds:uri="http://schemas.microsoft.com/office/2006/metadata/contentType"/>
@@ -22260,4 +22623,12 @@
     <ds:schemaRef ds:uri="http://schemas.microsoft.com/internal/obd"/>
   </ds:schemaRefs>
 </ds:datastoreItem>
+</file>
+
+<file path=customXml/itemProps4.xml><?xml version="1.0" encoding="utf-8"?>
+<ds:datastoreItem xmlns:ds="http://schemas.openxmlformats.org/officeDocument/2006/customXml" ds:itemID="{EF947E13-2F93-4540-8B72-8F5A7373E8BF}">
+  <ds:schemaRefs>
+    <ds:schemaRef ds:uri="http://schemas.microsoft.com/sharepoint/v3/contenttype/forms"/>
+  </ds:schemaRefs>
+</ds:datastoreItem>
 </file>
</xml_diff>

<commit_message>
capturas combate y modo historia
</commit_message>
<xml_diff>
--- a/source/Diseño Técnico/GDD/GDD - Spellers - Fire MeatBall Games.docx
+++ b/source/Diseño Técnico/GDD/GDD - Spellers - Fire MeatBall Games.docx
@@ -6281,15 +6281,7 @@
         <w:t xml:space="preserve"> de ejemplificaciones del modelo de negocio buscado, no necesariamente incluyendo </w:t>
       </w:r>
       <w:r>
-        <w:t xml:space="preserve">específicamente los elementos cosméticos detallados en estas en </w:t>
-      </w:r>
-      <w:proofErr w:type="spellStart"/>
-      <w:r>
-        <w:t>el</w:t>
-      </w:r>
-      <w:proofErr w:type="spellEnd"/>
-      <w:r>
-        <w:t xml:space="preserve"> mismo.</w:t>
+        <w:t>específicamente los elementos cosméticos detallados en estas en el mismo.</w:t>
       </w:r>
     </w:p>
     <w:p>
@@ -6454,7 +6446,15 @@
         <w:t xml:space="preserve"> </w:t>
       </w:r>
       <w:r>
-        <w:t>desarrollados por personas ajenas al proyecto. En ese caso se indicaría la procedencia de los mismos y su licencia de uso</w:t>
+        <w:t xml:space="preserve">desarrollados por personas ajenas al proyecto. En ese caso se indicaría la procedencia de </w:t>
+      </w:r>
+      <w:proofErr w:type="gramStart"/>
+      <w:r>
+        <w:t>los mismos</w:t>
+      </w:r>
+      <w:proofErr w:type="gramEnd"/>
+      <w:r>
+        <w:t xml:space="preserve"> y su licencia de uso</w:t>
       </w:r>
       <w:r>
         <w:t>, siempre que esta lo permita.</w:t>
@@ -6500,15 +6500,24 @@
           <w:b/>
           <w:bCs/>
         </w:rPr>
-        <w:t>Gold Maste</w:t>
-      </w:r>
+        <w:t xml:space="preserve">Gold </w:t>
+      </w:r>
+      <w:proofErr w:type="gramStart"/>
       <w:r>
         <w:rPr>
           <w:b/>
           <w:bCs/>
         </w:rPr>
+        <w:t>Maste</w:t>
+      </w:r>
+      <w:r>
+        <w:rPr>
+          <w:b/>
+          <w:bCs/>
+        </w:rPr>
         <w:t>r</w:t>
       </w:r>
+      <w:proofErr w:type="gramEnd"/>
       <w:r>
         <w:t xml:space="preserve"> </w:t>
       </w:r>
@@ -6734,7 +6743,23 @@
           <w:b/>
           <w:bCs/>
         </w:rPr>
-        <w:t xml:space="preserve">Versión Gold Master </w:t>
+        <w:t xml:space="preserve">Versión Gold </w:t>
+      </w:r>
+      <w:proofErr w:type="gramStart"/>
+      <w:r>
+        <w:rPr>
+          <w:b/>
+          <w:bCs/>
+        </w:rPr>
+        <w:t>Master</w:t>
+      </w:r>
+      <w:proofErr w:type="gramEnd"/>
+      <w:r>
+        <w:rPr>
+          <w:b/>
+          <w:bCs/>
+        </w:rPr>
+        <w:t xml:space="preserve"> </w:t>
       </w:r>
       <w:r>
         <w:rPr>
@@ -6760,7 +6785,15 @@
         <w:jc w:val="both"/>
       </w:pPr>
       <w:r>
-        <w:t>Versión final del juego. Ha de notarse un buen acabado en todos los aspectos del mismo, de tal manera que el juego se sienta agradable</w:t>
+        <w:t xml:space="preserve">Versión final del juego. Ha de notarse un buen acabado en todos los aspectos </w:t>
+      </w:r>
+      <w:proofErr w:type="gramStart"/>
+      <w:r>
+        <w:t>del mismo</w:t>
+      </w:r>
+      <w:proofErr w:type="gramEnd"/>
+      <w:r>
+        <w:t>, de tal manera que el juego se sienta agradable</w:t>
       </w:r>
       <w:r>
         <w:t xml:space="preserve"> en todo momento. Se habrán corregido todos los fallos detectados antes de su salida y el producto desarrollado, aunque contará con mantenimiento y contenido adicional a futuro, ha de ser un juego plenamente funcional.</w:t>
@@ -6790,7 +6823,23 @@
           <w:bCs/>
         </w:rPr>
         <w:lastRenderedPageBreak/>
-        <w:t xml:space="preserve">Pitch + Redes Sociales + Portfolio </w:t>
+        <w:t xml:space="preserve">Pitch + Redes Sociales + </w:t>
+      </w:r>
+      <w:proofErr w:type="gramStart"/>
+      <w:r>
+        <w:rPr>
+          <w:b/>
+          <w:bCs/>
+        </w:rPr>
+        <w:t>Portfolio</w:t>
+      </w:r>
+      <w:proofErr w:type="gramEnd"/>
+      <w:r>
+        <w:rPr>
+          <w:b/>
+          <w:bCs/>
+        </w:rPr>
+        <w:t xml:space="preserve"> </w:t>
       </w:r>
       <w:r>
         <w:rPr>
@@ -6854,7 +6903,15 @@
         <w:jc w:val="both"/>
       </w:pPr>
       <w:r>
-        <w:t xml:space="preserve">Para desarrollar el proyecto se tendría que tener en cuenta el coste asociado al alquiler de una oficina </w:t>
+        <w:t xml:space="preserve">Para desarrollar el proyecto se </w:t>
+      </w:r>
+      <w:proofErr w:type="gramStart"/>
+      <w:r>
+        <w:t>tendría que tener</w:t>
+      </w:r>
+      <w:proofErr w:type="gramEnd"/>
+      <w:r>
+        <w:t xml:space="preserve"> en cuenta el coste asociado al alquiler de una oficina </w:t>
       </w:r>
       <w:r>
         <w:t>con capacidad para todos los integrantes del grupo. En caso de trabajar en remoto, el consumo eléctrico de los ordenadores de cada uno de estos</w:t>
@@ -7354,7 +7411,15 @@
         <w:jc w:val="both"/>
       </w:pPr>
       <w:r>
-        <w:t xml:space="preserve">El nivel de poder de cada carta mostrada al jugador será también escogido al azar. De esa manera deberá elegir entre cartas de mayor poder pero una ejecución más lenta y tediosa o cartas rápidas y sencillas de menor poder, en función de la situación de la partida. La aleatoriedad incluida por esta mecánica </w:t>
+        <w:t xml:space="preserve">El nivel de poder de cada carta mostrada al jugador será también escogido al azar. De esa manera deberá elegir entre cartas de mayor </w:t>
+      </w:r>
+      <w:proofErr w:type="gramStart"/>
+      <w:r>
+        <w:t>poder</w:t>
+      </w:r>
+      <w:proofErr w:type="gramEnd"/>
+      <w:r>
+        <w:t xml:space="preserve"> pero una ejecución más lenta y tediosa o cartas rápidas y sencillas de menor poder, en función de la situación de la partida. La aleatoriedad incluida por esta mecánica </w:t>
       </w:r>
       <w:r>
         <w:t>hace</w:t>
@@ -7669,8 +7734,13 @@
         <w:jc w:val="both"/>
       </w:pPr>
       <w:r>
-        <w:t>Explicación de la elección de hechizo y ejecución del mismo</w:t>
-      </w:r>
+        <w:t xml:space="preserve">Explicación de la elección de hechizo y ejecución </w:t>
+      </w:r>
+      <w:proofErr w:type="gramStart"/>
+      <w:r>
+        <w:t>del mismo</w:t>
+      </w:r>
+      <w:proofErr w:type="gramEnd"/>
     </w:p>
     <w:p>
       <w:pPr>
@@ -7909,7 +7979,15 @@
         <w:t>28</w:t>
       </w:r>
       <w:r>
-        <w:t xml:space="preserve"> cartas no estarán desde un comienzo accesibles para el jugador, siendo uno de los principales ítems con los que deberá contar, ya que las mecánicas de juego se centran en ellas. Tras la elaboración de las mismas, las cartas de hechizos a realizar, según su tip</w:t>
+        <w:t xml:space="preserve"> cartas no estarán desde un comienzo accesibles para el jugador, siendo uno de los principales ítems con los que deberá contar, ya que las mecánicas de juego se centran en ellas. Tras la elaboración de </w:t>
+      </w:r>
+      <w:proofErr w:type="gramStart"/>
+      <w:r>
+        <w:t>las mismas</w:t>
+      </w:r>
+      <w:proofErr w:type="gramEnd"/>
+      <w:r>
+        <w:t>, las cartas de hechizos a realizar, según su tip</w:t>
       </w:r>
       <w:r>
         <w:t>ología serán:</w:t>
@@ -9002,7 +9080,15 @@
         <w:t xml:space="preserve"> pero existe un 40% de la población que es capaz de gestionar esa habilidad que supera cualquiera de las leyes de la física existentes. </w:t>
       </w:r>
       <w:r>
-        <w:t xml:space="preserve"> A lo largo del globo existen varios lugares donde se trata de analizar e investigar el desarrollo de la misma, ayudando a los nuevos individuos que nacen con ella a encaminarla.</w:t>
+        <w:t xml:space="preserve"> A lo largo del globo existen varios lugares donde se trata de analizar e investigar el desarrollo de </w:t>
+      </w:r>
+      <w:proofErr w:type="gramStart"/>
+      <w:r>
+        <w:t>la misma</w:t>
+      </w:r>
+      <w:proofErr w:type="gramEnd"/>
+      <w:r>
+        <w:t>, ayudando a los nuevos individuos que nacen con ella a encaminarla.</w:t>
       </w:r>
     </w:p>
     <w:p>
@@ -9012,7 +9098,15 @@
         <w:jc w:val="both"/>
       </w:pPr>
       <w:r>
-        <w:t>Hasta los 10 años de edad, los niños crecen con sus familias como si fueran personas completamente normales, limitando su uso de magia. Es en estos momentos</w:t>
+        <w:t xml:space="preserve">Hasta los 10 </w:t>
+      </w:r>
+      <w:proofErr w:type="gramStart"/>
+      <w:r>
+        <w:t>años de edad</w:t>
+      </w:r>
+      <w:proofErr w:type="gramEnd"/>
+      <w:r>
+        <w:t>, los niños crecen con sus familias como si fueran personas completamente normales, limitando su uso de magia. Es en estos momentos</w:t>
       </w:r>
       <w:r>
         <w:t xml:space="preserve"> será</w:t>
@@ -9236,7 +9330,15 @@
         <w:t>Clan del Búho:</w:t>
       </w:r>
       <w:r>
-        <w:t xml:space="preserve"> se trata de un grupo de alumnos que comenzó a conformarse hace muchos años entre los alumnos más aventajados a nivel académico. A día de hoy, se encuentran conformado por los grandes cerebros de la universidad que destacan por tener una gran cantidad de sabiduría, aunque no</w:t>
+        <w:t xml:space="preserve"> se trata de un grupo de alumnos que comenzó a conformarse hace muchos años entre los alumnos más aventajados a nivel académico. </w:t>
+      </w:r>
+      <w:proofErr w:type="gramStart"/>
+      <w:r>
+        <w:t>A día de hoy</w:t>
+      </w:r>
+      <w:proofErr w:type="gramEnd"/>
+      <w:r>
+        <w:t>, se encuentran conformado por los grandes cerebros de la universidad que destacan por tener una gran cantidad de sabiduría, aunque no</w:t>
       </w:r>
       <w:r>
         <w:t xml:space="preserve"> tiene por qué ser los más poderosos. Visten con elementos de colores azul marino y </w:t>
@@ -9800,7 +9902,15 @@
         <w:t xml:space="preserve"> y </w:t>
       </w:r>
       <w:r>
-        <w:t xml:space="preserve">predominando los sonidos ásperos de cuerda frotada así como la percusión sencilla, y los ritmos </w:t>
+        <w:t xml:space="preserve">predominando los sonidos ásperos de cuerda </w:t>
+      </w:r>
+      <w:proofErr w:type="gramStart"/>
+      <w:r>
+        <w:t>frotada</w:t>
+      </w:r>
+      <w:proofErr w:type="gramEnd"/>
+      <w:r>
+        <w:t xml:space="preserve"> así como la percusión sencilla, y los ritmos </w:t>
       </w:r>
       <w:r>
         <w:t>poco complejos</w:t>
@@ -10184,7 +10294,15 @@
         <w:t>Pantalla de introducción:</w:t>
       </w:r>
       <w:r>
-        <w:t xml:space="preserve"> nada más comenzar la aplicación habrá una pantalla de carga donde se hará una breve animación y aparición del logo del estudio, para hacer mención de los encargados detrás del título.</w:t>
+        <w:t xml:space="preserve"> nada más comenzar la aplicación habrá una pantalla de carga donde se hará una breve animación y aparición del logo del estudio, para </w:t>
+      </w:r>
+      <w:proofErr w:type="gramStart"/>
+      <w:r>
+        <w:t>hacer mención de</w:t>
+      </w:r>
+      <w:proofErr w:type="gramEnd"/>
+      <w:r>
+        <w:t xml:space="preserve"> los encargados detrás del título.</w:t>
       </w:r>
       <w:r>
         <w:t xml:space="preserve"> Junto a ello, también aparecerán algunos logos de los patrocinadores y empresas que están participando en la publicidad que tiene el juego en su ejecución.</w:t>
@@ -10253,27 +10371,14 @@
       <w:r>
         <w:t xml:space="preserve">Ilustración </w:t>
       </w:r>
-      <w:r>
-        <w:fldChar w:fldCharType="begin"/>
-      </w:r>
-      <w:r>
-        <w:instrText xml:space="preserve"> SEQ Ilustración \* ARABIC </w:instrText>
-      </w:r>
-      <w:r>
-        <w:fldChar w:fldCharType="separate"/>
-      </w:r>
-      <w:r>
-        <w:rPr>
-          <w:noProof/>
-        </w:rPr>
-        <w:t>1</w:t>
-      </w:r>
-      <w:r>
-        <w:rPr>
-          <w:noProof/>
-        </w:rPr>
-        <w:fldChar w:fldCharType="end"/>
-      </w:r>
+      <w:fldSimple w:instr=" SEQ Ilustración \* ARABIC ">
+        <w:r>
+          <w:rPr>
+            <w:noProof/>
+          </w:rPr>
+          <w:t>1</w:t>
+        </w:r>
+      </w:fldSimple>
       <w:r>
         <w:t xml:space="preserve"> - Ejemplo introducción</w:t>
       </w:r>
@@ -10628,7 +10733,15 @@
         <w:t>.</w:t>
       </w:r>
       <w:r>
-        <w:t xml:space="preserve"> Si se pulsa un hechizo, aparece la descripción del mismo con todos los detalles de lo que hace.</w:t>
+        <w:t xml:space="preserve"> Si se pulsa un hechizo, aparece la descripción </w:t>
+      </w:r>
+      <w:proofErr w:type="gramStart"/>
+      <w:r>
+        <w:t>del mismo</w:t>
+      </w:r>
+      <w:proofErr w:type="gramEnd"/>
+      <w:r>
+        <w:t xml:space="preserve"> con todos los detalles de lo que hace.</w:t>
       </w:r>
     </w:p>
     <w:p>
@@ -10931,18 +11044,14 @@
       </w:pPr>
       <w:r>
         <w:rPr>
-          <w:b/>
-          <w:bCs/>
-          <w:i/>
-          <w:iCs/>
           <w:noProof/>
         </w:rPr>
         <w:lastRenderedPageBreak/>
         <w:drawing>
-          <wp:inline distT="0" distB="0" distL="0" distR="0" wp14:anchorId="3B60196C" wp14:editId="76F33677">
-            <wp:extent cx="4251325" cy="3028315"/>
-            <wp:effectExtent l="0" t="0" r="0" b="635"/>
-            <wp:docPr id="14" name="Imagen 14"/>
+          <wp:inline distT="0" distB="0" distL="0" distR="0" wp14:anchorId="69883476" wp14:editId="4411EB5C">
+            <wp:extent cx="5029200" cy="2817712"/>
+            <wp:effectExtent l="0" t="0" r="0" b="1905"/>
+            <wp:docPr id="23" name="Imagen 23" descr="Imagen que contiene Interfaz de usuario gráfica&#10;&#10;Descripción generada automáticamente"/>
             <wp:cNvGraphicFramePr>
               <a:graphicFrameLocks xmlns:a="http://schemas.openxmlformats.org/drawingml/2006/main" noChangeAspect="1"/>
             </wp:cNvGraphicFramePr>
@@ -10950,36 +11059,29 @@
               <a:graphicData uri="http://schemas.openxmlformats.org/drawingml/2006/picture">
                 <pic:pic xmlns:pic="http://schemas.openxmlformats.org/drawingml/2006/picture">
                   <pic:nvPicPr>
-                    <pic:cNvPr id="0" name="Picture 5"/>
-                    <pic:cNvPicPr>
-                      <a:picLocks noChangeAspect="1" noChangeArrowheads="1"/>
-                    </pic:cNvPicPr>
+                    <pic:cNvPr id="23" name="Imagen 23" descr="Imagen que contiene Interfaz de usuario gráfica&#10;&#10;Descripción generada automáticamente"/>
+                    <pic:cNvPicPr/>
                   </pic:nvPicPr>
                   <pic:blipFill>
-                    <a:blip r:embed="rId23">
+                    <a:blip r:embed="rId23" cstate="print">
                       <a:extLst>
                         <a:ext uri="{28A0092B-C50C-407E-A947-70E740481C1C}">
                           <a14:useLocalDpi xmlns:a14="http://schemas.microsoft.com/office/drawing/2010/main" val="0"/>
                         </a:ext>
                       </a:extLst>
                     </a:blip>
-                    <a:srcRect/>
                     <a:stretch>
                       <a:fillRect/>
                     </a:stretch>
                   </pic:blipFill>
-                  <pic:spPr bwMode="auto">
+                  <pic:spPr>
                     <a:xfrm>
                       <a:off x="0" y="0"/>
-                      <a:ext cx="4251325" cy="3028315"/>
+                      <a:ext cx="5033075" cy="2819883"/>
                     </a:xfrm>
                     <a:prstGeom prst="rect">
                       <a:avLst/>
                     </a:prstGeom>
-                    <a:noFill/>
-                    <a:ln>
-                      <a:noFill/>
-                    </a:ln>
                   </pic:spPr>
                 </pic:pic>
               </a:graphicData>
@@ -11137,7 +11239,15 @@
         <w:t>Pantalla de modo contra IA:</w:t>
       </w:r>
       <w:r>
-        <w:t xml:space="preserve"> en este apartado el jugador podrá escoger hasta tres rivales a los que enfrentarse. Los rivales se reparten en distintas categorías de dificultad: fácil, normal y difícil. Esta dificultad afecta al tiempo que tardan los enemigos en lanzar hechizos y al nivel de los mismos. Cada uno de los enemigos tendrá un mazo de hechizos distinto.</w:t>
+        <w:t xml:space="preserve"> en este apartado el jugador podrá escoger hasta tres rivales a los que enfrentarse. Los rivales se reparten en distintas categorías de dificultad: fácil, normal y difícil. Esta dificultad afecta al tiempo que tardan los enemigos en lanzar hechizos y al nivel de </w:t>
+      </w:r>
+      <w:proofErr w:type="gramStart"/>
+      <w:r>
+        <w:t>los mismos</w:t>
+      </w:r>
+      <w:proofErr w:type="gramEnd"/>
+      <w:r>
+        <w:t>. Cada uno de los enemigos tendrá un mazo de hechizos distinto.</w:t>
       </w:r>
     </w:p>
     <w:p>
@@ -11375,13 +11485,12 @@
       <w:r>
         <w:rPr>
           <w:noProof/>
-          <w:lang w:eastAsia="es-ES"/>
         </w:rPr>
         <w:drawing>
-          <wp:inline distT="0" distB="0" distL="0" distR="0" wp14:anchorId="5F741786" wp14:editId="7B56EBDD">
-            <wp:extent cx="4130522" cy="2945080"/>
-            <wp:effectExtent l="0" t="0" r="3810" b="8255"/>
-            <wp:docPr id="5" name="Imagen 5" descr="Diagrama&#10;&#10;Descripción generada automáticamente"/>
+          <wp:inline distT="0" distB="0" distL="0" distR="0" wp14:anchorId="6A3D5327" wp14:editId="3188DFD1">
+            <wp:extent cx="5192289" cy="2886075"/>
+            <wp:effectExtent l="0" t="0" r="8890" b="0"/>
+            <wp:docPr id="4" name="Imagen 4" descr="Interfaz de usuario gráfica&#10;&#10;Descripción generada automáticamente"/>
             <wp:cNvGraphicFramePr>
               <a:graphicFrameLocks xmlns:a="http://schemas.openxmlformats.org/drawingml/2006/main" noChangeAspect="1"/>
             </wp:cNvGraphicFramePr>
@@ -11389,11 +11498,11 @@
               <a:graphicData uri="http://schemas.openxmlformats.org/drawingml/2006/picture">
                 <pic:pic xmlns:pic="http://schemas.openxmlformats.org/drawingml/2006/picture">
                   <pic:nvPicPr>
-                    <pic:cNvPr id="5" name="Imagen 5" descr="Diagrama&#10;&#10;Descripción generada automáticamente"/>
+                    <pic:cNvPr id="4" name="Imagen 4" descr="Interfaz de usuario gráfica&#10;&#10;Descripción generada automáticamente"/>
                     <pic:cNvPicPr/>
                   </pic:nvPicPr>
                   <pic:blipFill>
-                    <a:blip r:embed="rId26">
+                    <a:blip r:embed="rId26" cstate="print">
                       <a:extLst>
                         <a:ext uri="{28A0092B-C50C-407E-A947-70E740481C1C}">
                           <a14:useLocalDpi xmlns:a14="http://schemas.microsoft.com/office/drawing/2010/main" val="0"/>
@@ -11407,7 +11516,7 @@
                   <pic:spPr>
                     <a:xfrm>
                       <a:off x="0" y="0"/>
-                      <a:ext cx="4130522" cy="2945080"/>
+                      <a:ext cx="5206431" cy="2893936"/>
                     </a:xfrm>
                     <a:prstGeom prst="rect">
                       <a:avLst/>
@@ -11448,14 +11557,13 @@
       <w:r>
         <w:rPr>
           <w:noProof/>
-          <w:lang w:eastAsia="es-ES"/>
         </w:rPr>
         <w:lastRenderedPageBreak/>
         <w:drawing>
-          <wp:inline distT="0" distB="0" distL="0" distR="0" wp14:anchorId="08CF0538" wp14:editId="57B59011">
-            <wp:extent cx="4130040" cy="2944737"/>
-            <wp:effectExtent l="0" t="0" r="3810" b="8255"/>
-            <wp:docPr id="6" name="Imagen 6" descr="Diagrama&#10;&#10;Descripción generada automáticamente"/>
+          <wp:inline distT="0" distB="0" distL="0" distR="0" wp14:anchorId="161527A4" wp14:editId="294080FB">
+            <wp:extent cx="5085321" cy="2838450"/>
+            <wp:effectExtent l="0" t="0" r="1270" b="0"/>
+            <wp:docPr id="9" name="Imagen 9" descr="Interfaz de usuario gráfica&#10;&#10;Descripción generada automáticamente"/>
             <wp:cNvGraphicFramePr>
               <a:graphicFrameLocks xmlns:a="http://schemas.openxmlformats.org/drawingml/2006/main" noChangeAspect="1"/>
             </wp:cNvGraphicFramePr>
@@ -11463,11 +11571,11 @@
               <a:graphicData uri="http://schemas.openxmlformats.org/drawingml/2006/picture">
                 <pic:pic xmlns:pic="http://schemas.openxmlformats.org/drawingml/2006/picture">
                   <pic:nvPicPr>
-                    <pic:cNvPr id="6" name="Imagen 6" descr="Diagrama&#10;&#10;Descripción generada automáticamente"/>
+                    <pic:cNvPr id="9" name="Imagen 9" descr="Interfaz de usuario gráfica&#10;&#10;Descripción generada automáticamente"/>
                     <pic:cNvPicPr/>
                   </pic:nvPicPr>
                   <pic:blipFill>
-                    <a:blip r:embed="rId27">
+                    <a:blip r:embed="rId27" cstate="print">
                       <a:extLst>
                         <a:ext uri="{28A0092B-C50C-407E-A947-70E740481C1C}">
                           <a14:useLocalDpi xmlns:a14="http://schemas.microsoft.com/office/drawing/2010/main" val="0"/>
@@ -11481,7 +11589,7 @@
                   <pic:spPr>
                     <a:xfrm>
                       <a:off x="0" y="0"/>
-                      <a:ext cx="4140714" cy="2952348"/>
+                      <a:ext cx="5102151" cy="2847844"/>
                     </a:xfrm>
                     <a:prstGeom prst="rect">
                       <a:avLst/>
@@ -11522,13 +11630,12 @@
       <w:r>
         <w:rPr>
           <w:noProof/>
-          <w:lang w:eastAsia="es-ES"/>
         </w:rPr>
         <w:drawing>
-          <wp:inline distT="0" distB="0" distL="0" distR="0" wp14:anchorId="461F7C3C" wp14:editId="38F7052A">
-            <wp:extent cx="4061361" cy="2895768"/>
-            <wp:effectExtent l="0" t="0" r="0" b="0"/>
-            <wp:docPr id="7" name="Imagen 7" descr="Diagrama&#10;&#10;Descripción generada automáticamente"/>
+          <wp:inline distT="0" distB="0" distL="0" distR="0" wp14:anchorId="26ACFC5C" wp14:editId="2379A4AA">
+            <wp:extent cx="5114925" cy="2869708"/>
+            <wp:effectExtent l="0" t="0" r="0" b="6985"/>
+            <wp:docPr id="18" name="Imagen 18" descr="Imagen de la pantalla de un video juego&#10;&#10;Descripción generada automáticamente con confianza baja"/>
             <wp:cNvGraphicFramePr>
               <a:graphicFrameLocks xmlns:a="http://schemas.openxmlformats.org/drawingml/2006/main" noChangeAspect="1"/>
             </wp:cNvGraphicFramePr>
@@ -11536,11 +11643,11 @@
               <a:graphicData uri="http://schemas.openxmlformats.org/drawingml/2006/picture">
                 <pic:pic xmlns:pic="http://schemas.openxmlformats.org/drawingml/2006/picture">
                   <pic:nvPicPr>
-                    <pic:cNvPr id="7" name="Imagen 7" descr="Diagrama&#10;&#10;Descripción generada automáticamente"/>
+                    <pic:cNvPr id="18" name="Imagen 18" descr="Imagen de la pantalla de un video juego&#10;&#10;Descripción generada automáticamente con confianza baja"/>
                     <pic:cNvPicPr/>
                   </pic:nvPicPr>
                   <pic:blipFill>
-                    <a:blip r:embed="rId28">
+                    <a:blip r:embed="rId28" cstate="print">
                       <a:extLst>
                         <a:ext uri="{28A0092B-C50C-407E-A947-70E740481C1C}">
                           <a14:useLocalDpi xmlns:a14="http://schemas.microsoft.com/office/drawing/2010/main" val="0"/>
@@ -11554,7 +11661,7 @@
                   <pic:spPr>
                     <a:xfrm>
                       <a:off x="0" y="0"/>
-                      <a:ext cx="4067088" cy="2899851"/>
+                      <a:ext cx="5128447" cy="2877294"/>
                     </a:xfrm>
                     <a:prstGeom prst="rect">
                       <a:avLst/>
@@ -11600,10 +11707,10 @@
           <w:noProof/>
         </w:rPr>
         <w:drawing>
-          <wp:inline distT="0" distB="0" distL="0" distR="0" wp14:anchorId="45A44B9A" wp14:editId="6A3D36FD">
-            <wp:extent cx="4251325" cy="3028315"/>
-            <wp:effectExtent l="0" t="0" r="0" b="635"/>
-            <wp:docPr id="19" name="Imagen 19"/>
+          <wp:inline distT="0" distB="0" distL="0" distR="0" wp14:anchorId="0FA0E748" wp14:editId="645E25CF">
+            <wp:extent cx="4924425" cy="2762828"/>
+            <wp:effectExtent l="0" t="0" r="0" b="0"/>
+            <wp:docPr id="24" name="Imagen 24" descr="Una captura de pantalla de un celular&#10;&#10;Descripción generada automáticamente"/>
             <wp:cNvGraphicFramePr>
               <a:graphicFrameLocks xmlns:a="http://schemas.openxmlformats.org/drawingml/2006/main" noChangeAspect="1"/>
             </wp:cNvGraphicFramePr>
@@ -11611,36 +11718,29 @@
               <a:graphicData uri="http://schemas.openxmlformats.org/drawingml/2006/picture">
                 <pic:pic xmlns:pic="http://schemas.openxmlformats.org/drawingml/2006/picture">
                   <pic:nvPicPr>
-                    <pic:cNvPr id="0" name="Picture 3"/>
-                    <pic:cNvPicPr>
-                      <a:picLocks noChangeAspect="1" noChangeArrowheads="1"/>
-                    </pic:cNvPicPr>
+                    <pic:cNvPr id="24" name="Imagen 24" descr="Una captura de pantalla de un celular&#10;&#10;Descripción generada automáticamente"/>
+                    <pic:cNvPicPr/>
                   </pic:nvPicPr>
                   <pic:blipFill>
-                    <a:blip r:embed="rId29">
+                    <a:blip r:embed="rId29" cstate="print">
                       <a:extLst>
                         <a:ext uri="{28A0092B-C50C-407E-A947-70E740481C1C}">
                           <a14:useLocalDpi xmlns:a14="http://schemas.microsoft.com/office/drawing/2010/main" val="0"/>
                         </a:ext>
                       </a:extLst>
                     </a:blip>
-                    <a:srcRect/>
                     <a:stretch>
                       <a:fillRect/>
                     </a:stretch>
                   </pic:blipFill>
-                  <pic:spPr bwMode="auto">
+                  <pic:spPr>
                     <a:xfrm>
                       <a:off x="0" y="0"/>
-                      <a:ext cx="4251325" cy="3028315"/>
+                      <a:ext cx="4927657" cy="2764641"/>
                     </a:xfrm>
                     <a:prstGeom prst="rect">
                       <a:avLst/>
                     </a:prstGeom>
-                    <a:noFill/>
-                    <a:ln>
-                      <a:noFill/>
-                    </a:ln>
                   </pic:spPr>
                 </pic:pic>
               </a:graphicData>
@@ -11910,27 +12010,14 @@
       <w:r>
         <w:t xml:space="preserve">Ilustración </w:t>
       </w:r>
-      <w:r>
-        <w:fldChar w:fldCharType="begin"/>
-      </w:r>
-      <w:r>
-        <w:instrText xml:space="preserve"> SEQ Ilustración \* ARABIC </w:instrText>
-      </w:r>
-      <w:r>
-        <w:fldChar w:fldCharType="separate"/>
-      </w:r>
-      <w:r>
-        <w:rPr>
-          <w:noProof/>
-        </w:rPr>
-        <w:t>17</w:t>
-      </w:r>
-      <w:r>
-        <w:rPr>
-          <w:noProof/>
-        </w:rPr>
-        <w:fldChar w:fldCharType="end"/>
-      </w:r>
+      <w:fldSimple w:instr=" SEQ Ilustración \* ARABIC ">
+        <w:r>
+          <w:rPr>
+            <w:noProof/>
+          </w:rPr>
+          <w:t>17</w:t>
+        </w:r>
+      </w:fldSimple>
       <w:r>
         <w:t xml:space="preserve"> - Diagrama de flujo para el título</w:t>
       </w:r>
@@ -11982,7 +12069,15 @@
         <w:t xml:space="preserve">Introducción: </w:t>
       </w:r>
       <w:r>
-        <w:t>si es la primera vez que el jugador trata de acceder al modo historia se va a presentar una la introducción del videojuego. Este tendrá una serie de imágenes y pequeñas animaciones, que se resumen en movimientos y zooms a través de imágenes estáticas. Mientras tanto aparecen cuadros de texto para dar información de la historia al jugador:</w:t>
+        <w:t xml:space="preserve">si es la primera vez que el jugador trata de acceder al modo historia se va a presentar una la introducción del videojuego. Este tendrá una serie de imágenes y pequeñas animaciones, que se resumen en movimientos y </w:t>
+      </w:r>
+      <w:proofErr w:type="gramStart"/>
+      <w:r>
+        <w:t>zooms</w:t>
+      </w:r>
+      <w:proofErr w:type="gramEnd"/>
+      <w:r>
+        <w:t xml:space="preserve"> a través de imágenes estáticas. Mientras tanto aparecen cuadros de texto para dar información de la historia al jugador:</w:t>
       </w:r>
     </w:p>
     <w:p>
@@ -12004,7 +12099,15 @@
         <w:t>Primera escena:</w:t>
       </w:r>
       <w:r>
-        <w:t xml:space="preserve"> se centra en zoom </w:t>
+        <w:t xml:space="preserve"> se centra en </w:t>
+      </w:r>
+      <w:proofErr w:type="gramStart"/>
+      <w:r>
+        <w:t>zoom</w:t>
+      </w:r>
+      <w:proofErr w:type="gramEnd"/>
+      <w:r>
+        <w:t xml:space="preserve"> </w:t>
       </w:r>
       <w:proofErr w:type="spellStart"/>
       <w:r>
@@ -12039,8 +12142,13 @@
         <w:spacing w:line="360" w:lineRule="auto"/>
         <w:jc w:val="both"/>
       </w:pPr>
-      <w:r>
-        <w:t>Sin lugar a dudas, la magia existe y uno de los mejores lugares para estudiarla es la Universidad Pseudo-Invisible.</w:t>
+      <w:proofErr w:type="gramStart"/>
+      <w:r>
+        <w:t>Sin lugar a dudas</w:t>
+      </w:r>
+      <w:proofErr w:type="gramEnd"/>
+      <w:r>
+        <w:t>, la magia existe y uno de los mejores lugares para estudiarla es la Universidad Pseudo-Invisible.</w:t>
       </w:r>
     </w:p>
     <w:p>
@@ -12389,7 +12497,15 @@
         <w:jc w:val="both"/>
       </w:pPr>
       <w:r>
-        <w:t>¡Qué nervios! No sé si voy a saber poder hacerlo a tiempo, pero probemos con estos primeros hechizos que nos ha enseñado el profe.</w:t>
+        <w:t xml:space="preserve">¡Qué nervios! No sé si voy a </w:t>
+      </w:r>
+      <w:proofErr w:type="gramStart"/>
+      <w:r>
+        <w:t>saber poder hacerlo</w:t>
+      </w:r>
+      <w:proofErr w:type="gramEnd"/>
+      <w:r>
+        <w:t xml:space="preserve"> a tiempo, pero probemos con estos primeros hechizos que nos ha enseñado el profe.</w:t>
       </w:r>
     </w:p>
     <w:p>
@@ -12436,7 +12552,15 @@
         <w:jc w:val="both"/>
       </w:pPr>
       <w:r>
-        <w:t>Acabado el duelo contra Nigel tocará el turno de terminar la partida, aparecerá la puntuación en estrellas, la cual vendrá determinada por el porcentaje de vida que haya tenido el jugador al final de la partida, como en futuros encuentros.  Si la vida es de 80% o más obtendrá 3 estrellas, si la vida es de 60% a 79% obtendrá 2 estrellas, mientras que si es mucho menor, solo obtendrá una. Una vez mostrada la puntuación volverá el jugador al mapa, pero comenzará una breve animación que servirá de preparación para el nivel 3.</w:t>
+        <w:t xml:space="preserve">Acabado el duelo contra Nigel tocará el turno de terminar la partida, aparecerá la puntuación en estrellas, la cual vendrá determinada por el porcentaje de vida que haya tenido el jugador al final de la partida, como en futuros encuentros.  Si la vida es de 80% o más obtendrá 3 estrellas, si la vida es de 60% a 79% obtendrá 2 estrellas, mientras </w:t>
+      </w:r>
+      <w:proofErr w:type="gramStart"/>
+      <w:r>
+        <w:t>que</w:t>
+      </w:r>
+      <w:proofErr w:type="gramEnd"/>
+      <w:r>
+        <w:t xml:space="preserve"> si es mucho menor, solo obtendrá una. Una vez mostrada la puntuación volverá el jugador al mapa, pero comenzará una breve animación que servirá de preparación para el nivel 3.</w:t>
       </w:r>
     </w:p>
     <w:p>
@@ -12458,7 +12582,15 @@
         <w:t>Primera escena</w:t>
       </w:r>
       <w:r>
-        <w:t xml:space="preserve">: aparece un encuentro entre el protagonista y el antagonista principal, con un zoom </w:t>
+        <w:t xml:space="preserve">: aparece un encuentro entre el protagonista y el antagonista principal, con un </w:t>
+      </w:r>
+      <w:proofErr w:type="gramStart"/>
+      <w:r>
+        <w:t>zoom</w:t>
+      </w:r>
+      <w:proofErr w:type="gramEnd"/>
+      <w:r>
+        <w:t xml:space="preserve"> </w:t>
       </w:r>
       <w:proofErr w:type="spellStart"/>
       <w:r>
@@ -12528,7 +12660,15 @@
         <w:t xml:space="preserve">Nivel 3: </w:t>
       </w:r>
       <w:r>
-        <w:t xml:space="preserve">vuelve a aparecer un nivel en el cual el protagonista no podrá realizar un combate al uso, sino que solo se encargará de lanzar hechizos. Además, se comenzará a vislumbrar una situación nunca antes vista: las debilidades. El enemigo que aparece en el nivel es </w:t>
+        <w:t xml:space="preserve">vuelve a aparecer un nivel en el cual el protagonista no podrá realizar un combate al uso, sino que solo se encargará de lanzar hechizos. Además, se comenzará a vislumbrar una situación </w:t>
+      </w:r>
+      <w:proofErr w:type="gramStart"/>
+      <w:r>
+        <w:t>nunca antes</w:t>
+      </w:r>
+      <w:proofErr w:type="gramEnd"/>
+      <w:r>
+        <w:t xml:space="preserve"> vista: las debilidades. El enemigo que aparece en el nivel es </w:t>
       </w:r>
       <w:proofErr w:type="spellStart"/>
       <w:r>
@@ -12655,7 +12795,15 @@
         <w:jc w:val="both"/>
       </w:pPr>
       <w:r>
-        <w:t>Mucho hablar pero poco mostrar en el campo. Vete a jugar a otras cosas y déjanos a los mayores continuar con los deportes de verdad.</w:t>
+        <w:t xml:space="preserve">Mucho </w:t>
+      </w:r>
+      <w:proofErr w:type="gramStart"/>
+      <w:r>
+        <w:t>hablar</w:t>
+      </w:r>
+      <w:proofErr w:type="gramEnd"/>
+      <w:r>
+        <w:t xml:space="preserve"> pero poco mostrar en el campo. Vete a jugar a otras cosas y déjanos a los mayores continuar con los deportes de verdad.</w:t>
       </w:r>
     </w:p>
     <w:p>
@@ -12777,7 +12925,15 @@
         <w:jc w:val="both"/>
       </w:pPr>
       <w:r>
-        <w:t>Una vez hecho el comentario de Nigel comenzará el duelo entre ambos personajes dentro de la universidad. Se trata de un duelo normal, en el que Nigel no fallará los hechizos y tan solo se encargará de jugar las cartas que presenta actualmente el usuario. Dichas cartas son ataque débil 1, ataque medio 1, curación débil 1 y aumento de defensa 1. Va a tratarse de un combate más cercano a la realidad pero como si se tratase de una IA limitada por esas cartas y mucho retraso, como si fuera mucho más lento que el jugador. Sin mediar ninguna palabra comenzará el duelo cuando se dé la señal.</w:t>
+        <w:t xml:space="preserve">Una vez hecho el comentario de Nigel comenzará el duelo entre ambos personajes dentro de la universidad. Se trata de un duelo normal, en el que Nigel no fallará los hechizos y tan solo se encargará de jugar las cartas que presenta actualmente el usuario. Dichas cartas son ataque débil 1, ataque medio 1, curación débil 1 y aumento de defensa 1. Va a tratarse de un combate más cercano a la </w:t>
+      </w:r>
+      <w:proofErr w:type="gramStart"/>
+      <w:r>
+        <w:t>realidad</w:t>
+      </w:r>
+      <w:proofErr w:type="gramEnd"/>
+      <w:r>
+        <w:t xml:space="preserve"> pero como si se tratase de una IA limitada por esas cartas y mucho retraso, como si fuera mucho más lento que el jugador. Sin mediar ninguna palabra comenzará el duelo cuando se dé la señal.</w:t>
       </w:r>
     </w:p>
     <w:p>
@@ -13098,7 +13254,15 @@
         <w:t>Cegado</w:t>
       </w:r>
       <w:r>
-        <w:t xml:space="preserve">: siendo el último minijuego a realizar, consistirá en que aparecen cartas en la zona del minijuego con unos números durante un breve periodo de tiempo. Tras eso, se dan la vuelta y el jugador debe poder pulsarlas en el orden en el que presentan los números. Lord </w:t>
+        <w:t xml:space="preserve">: siendo </w:t>
+      </w:r>
+      <w:proofErr w:type="gramStart"/>
+      <w:r>
+        <w:t>el último minijuego a realizar</w:t>
+      </w:r>
+      <w:proofErr w:type="gramEnd"/>
+      <w:r>
+        <w:t xml:space="preserve">, consistirá en que aparecen cartas en la zona del minijuego con unos números durante un breve periodo de tiempo. Tras eso, se dan la vuelta y el jugador debe poder pulsarlas en el orden en el que presentan los números. Lord </w:t>
       </w:r>
       <w:proofErr w:type="spellStart"/>
       <w:r>
@@ -13352,7 +13516,15 @@
         <w:jc w:val="both"/>
       </w:pPr>
       <w:r>
-        <w:t>Comenzará el combate contra Zachary y se tratará de mostrar al jugador el resto de minijuegos para suplir las debilidades que faltaban. Mantendrá un estilo de juego similar al de Magreb, diferenciándose porque las debilidades que mostrará hacia el jugador serán la de veneno y la de ceguera. De esta forma, los hechizos mostrados serán todos de nivel 1 y, cuando las cosas estén acabando, alguno de nivel 2 tanto de ataque como de defensa. En caso de las debilidades mandará los estados de ceguera y veneno, como quedó estipulado.</w:t>
+        <w:t xml:space="preserve">Comenzará el combate contra Zachary y se tratará de mostrar al jugador el resto de </w:t>
+      </w:r>
+      <w:proofErr w:type="gramStart"/>
+      <w:r>
+        <w:t>minijuegos</w:t>
+      </w:r>
+      <w:proofErr w:type="gramEnd"/>
+      <w:r>
+        <w:t xml:space="preserve"> para suplir las debilidades que faltaban. Mantendrá un estilo de juego similar al de Magreb, diferenciándose porque las debilidades que mostrará hacia el jugador serán la de veneno y la de ceguera. De esta forma, los hechizos mostrados serán todos de nivel 1 y, cuando las cosas estén acabando, alguno de nivel 2 tanto de ataque como de defensa. En caso de las debilidades mandará los estados de ceguera y veneno, como quedó estipulado.</w:t>
       </w:r>
     </w:p>
     <w:p>
@@ -14028,8 +14200,13 @@
         <w:spacing w:line="360" w:lineRule="auto"/>
         <w:jc w:val="both"/>
       </w:pPr>
-      <w:r>
-        <w:t>Y por último, y el clan que nos interesa hoy, el Clan del Ratón, quienes destacan por sus actividades de debilidad hacia los rivales en los duelos. Si pueden hacer harán trampas y jugarán todo lo que puedan en tu contra. No son muy fuertes en ataques normales, pero te irán minando.</w:t>
+      <w:proofErr w:type="gramStart"/>
+      <w:r>
+        <w:t>Y</w:t>
+      </w:r>
+      <w:proofErr w:type="gramEnd"/>
+      <w:r>
+        <w:t xml:space="preserve"> por último, y el clan que nos interesa hoy, el Clan del Ratón, quienes destacan por sus actividades de debilidad hacia los rivales en los duelos. Si pueden hacer harán trampas y jugarán todo lo que puedan en tu contra. No son muy fuertes en ataques normales, pero te irán minando.</w:t>
       </w:r>
     </w:p>
     <w:p>
@@ -14244,7 +14421,15 @@
         <w:jc w:val="both"/>
       </w:pPr>
       <w:r>
-        <w:t>Tras esto comenzará el combate contra Vivian, el cual será muy similar al caso anterior, ya que todos los hechizos podrán ser de nivel 2, pero usará muchos más hechizos de defensa. El combate finalizará en el momento en que uno de los dos alcance 1 de vida y mostrará la puntuación del jugador por pantalla, en caso de haber ganado. La puntuación será de 3 estrellas si la vida es igual o superior a 70%, de 2 estrellas si la vida es mayor a 50% y de 1 estrella si la vida es inferior a 50%. Tras finalizar, aparecerá un mensaje de Vivian por pantalla:</w:t>
+        <w:t xml:space="preserve">Tras esto comenzará el combate contra Vivian, el cual será muy similar al caso anterior, ya que todos los hechizos podrán ser de nivel 2, pero usará muchos más hechizos de defensa. El combate finalizará en el momento en que uno de </w:t>
+      </w:r>
+      <w:proofErr w:type="gramStart"/>
+      <w:r>
+        <w:t>los dos alcance</w:t>
+      </w:r>
+      <w:proofErr w:type="gramEnd"/>
+      <w:r>
+        <w:t xml:space="preserve"> 1 de vida y mostrará la puntuación del jugador por pantalla, en caso de haber ganado. La puntuación será de 3 estrellas si la vida es igual o superior a 70%, de 2 estrellas si la vida es mayor a 50% y de 1 estrella si la vida es inferior a 50%. Tras finalizar, aparecerá un mensaje de Vivian por pantalla:</w:t>
       </w:r>
     </w:p>
     <w:p>
@@ -14304,7 +14489,15 @@
         <w:jc w:val="both"/>
       </w:pPr>
       <w:r>
-        <w:t xml:space="preserve">Vale, solo falta que veamos al Clan de la Pantera a groso modo y sepas cómo funcionan. Aquí vas a ver a </w:t>
+        <w:t xml:space="preserve">Vale, solo falta que veamos al Clan de la Pantera </w:t>
+      </w:r>
+      <w:proofErr w:type="gramStart"/>
+      <w:r>
+        <w:t>a groso modo</w:t>
+      </w:r>
+      <w:proofErr w:type="gramEnd"/>
+      <w:r>
+        <w:t xml:space="preserve"> y sepas cómo funcionan. Aquí vas a ver a </w:t>
       </w:r>
       <w:proofErr w:type="spellStart"/>
       <w:r>
@@ -14893,7 +15086,15 @@
       </w:r>
       <w:proofErr w:type="spellEnd"/>
       <w:r>
-        <w:t xml:space="preserve"> destrozado en el centro, mientras el resto de personas del evento están celebrándolo. Aparece un mensaje del narrador por pantalla que indica lo siguiente: “Así fue como nuestro protagonista consiguió revertir </w:t>
+        <w:t xml:space="preserve"> destrozado en el centro, mientras el resto de </w:t>
+      </w:r>
+      <w:proofErr w:type="gramStart"/>
+      <w:r>
+        <w:t>personas</w:t>
+      </w:r>
+      <w:proofErr w:type="gramEnd"/>
+      <w:r>
+        <w:t xml:space="preserve"> del evento están celebrándolo. Aparece un mensaje del narrador por pantalla que indica lo siguiente: “Así fue como nuestro protagonista consiguió revertir </w:t>
       </w:r>
       <w:r>
         <w:t>todos sus sufrimientos</w:t>
@@ -16239,6 +16440,7 @@
           <w:u w:val="none"/>
         </w:rPr>
       </w:pPr>
+      <w:proofErr w:type="gramStart"/>
       <w:r>
         <w:rPr>
           <w:rStyle w:val="Hipervnculo"/>
@@ -16249,7 +16451,20 @@
           <w:color w:val="auto"/>
           <w:u w:val="none"/>
         </w:rPr>
-        <w:t>Portfolio:</w:t>
+        <w:t>Portfolio</w:t>
+      </w:r>
+      <w:proofErr w:type="gramEnd"/>
+      <w:r>
+        <w:rPr>
+          <w:rStyle w:val="Hipervnculo"/>
+          <w:b/>
+          <w:bCs/>
+          <w:i/>
+          <w:iCs/>
+          <w:color w:val="auto"/>
+          <w:u w:val="none"/>
+        </w:rPr>
+        <w:t>:</w:t>
       </w:r>
     </w:p>
     <w:p>
@@ -16310,7 +16525,15 @@
       </w:r>
       <w:proofErr w:type="spellEnd"/>
       <w:r>
-        <w:t xml:space="preserve"> de la primera sección de la misma. De esta forma, desglosando cada uno de los </w:t>
+        <w:t xml:space="preserve"> de la primera sección de </w:t>
+      </w:r>
+      <w:proofErr w:type="gramStart"/>
+      <w:r>
+        <w:t>la misma</w:t>
+      </w:r>
+      <w:proofErr w:type="gramEnd"/>
+      <w:r>
+        <w:t xml:space="preserve">. De esta forma, desglosando cada uno de los </w:t>
       </w:r>
       <w:proofErr w:type="spellStart"/>
       <w:r>
@@ -16586,7 +16809,21 @@
         <w:rPr>
           <w:rFonts w:cstheme="minorHAnsi"/>
         </w:rPr>
-        <w:t xml:space="preserve">conseguir organizarme para poder asistir a más reuniones del grupo así como ir subiendo poco a poco el trabajo realizado en pequeños </w:t>
+        <w:t xml:space="preserve">conseguir organizarme para poder asistir a más reuniones del </w:t>
+      </w:r>
+      <w:proofErr w:type="gramStart"/>
+      <w:r>
+        <w:rPr>
+          <w:rFonts w:cstheme="minorHAnsi"/>
+        </w:rPr>
+        <w:t>grupo</w:t>
+      </w:r>
+      <w:proofErr w:type="gramEnd"/>
+      <w:r>
+        <w:rPr>
+          <w:rFonts w:cstheme="minorHAnsi"/>
+        </w:rPr>
+        <w:t xml:space="preserve"> así como ir subiendo poco a poco el trabajo realizado en pequeños </w:t>
       </w:r>
       <w:proofErr w:type="spellStart"/>
       <w:r>
@@ -17064,7 +17301,15 @@
         <w:t xml:space="preserve">: </w:t>
       </w:r>
       <w:r>
-        <w:t>A pesar de que la versión alfa solo disponía del logotipo y título del juego como pieza de arte acabada, la calidad del mismo es muy alta</w:t>
+        <w:t xml:space="preserve">A pesar de que la versión alfa solo disponía del logotipo y título del juego como pieza de arte acabada, la calidad </w:t>
+      </w:r>
+      <w:proofErr w:type="gramStart"/>
+      <w:r>
+        <w:t>del mismo</w:t>
+      </w:r>
+      <w:proofErr w:type="gramEnd"/>
+      <w:r>
+        <w:t xml:space="preserve"> es muy alta</w:t>
       </w:r>
       <w:r>
         <w:t>.</w:t>
@@ -17293,7 +17538,15 @@
         <w:t>Cosas buenas</w:t>
       </w:r>
       <w:r>
-        <w:t>: Creo que he trabajado bien en el diseño de juego al haber podido dividir la carga de trabajo con mis otros dos compañeros para generar buenas ideas y tener diversas opiniones. Eso se ve reflejado en la variedad de mecánicas que han ido surgiendo en este tiempo. Por otra parte estoy contento del aspecto que tienen las redes sociales y el recibimiento inicial social, con varios seguidores activos.</w:t>
+        <w:t xml:space="preserve">: Creo que he trabajado bien en el diseño de juego al haber podido dividir la carga de trabajo con mis otros dos compañeros para generar buenas ideas y tener diversas opiniones. Eso se ve reflejado en la variedad de mecánicas que han ido surgiendo en este tiempo. Por otra </w:t>
+      </w:r>
+      <w:proofErr w:type="gramStart"/>
+      <w:r>
+        <w:t>parte</w:t>
+      </w:r>
+      <w:proofErr w:type="gramEnd"/>
+      <w:r>
+        <w:t xml:space="preserve"> estoy contento del aspecto que tienen las redes sociales y el recibimiento inicial social, con varios seguidores activos.</w:t>
       </w:r>
     </w:p>
     <w:p>
@@ -17302,8 +17555,13 @@
         <w:ind w:left="1440"/>
         <w:jc w:val="both"/>
       </w:pPr>
-      <w:r>
-        <w:t>Además he prestado ayuda en diversos aspectos que lo requiriesen.</w:t>
+      <w:proofErr w:type="gramStart"/>
+      <w:r>
+        <w:t>Además</w:t>
+      </w:r>
+      <w:proofErr w:type="gramEnd"/>
+      <w:r>
+        <w:t xml:space="preserve"> he prestado ayuda en diversos aspectos que lo requiriesen.</w:t>
       </w:r>
     </w:p>
     <w:p>
@@ -17349,7 +17607,15 @@
         <w:t>Mejoras</w:t>
       </w:r>
       <w:r>
-        <w:t xml:space="preserve">: Para la siguiente entrega quiero centrarme en ayudar en otros aspectos ya que por parte del diseño de juego el trabajo va a ser mucho más reducido. Además espero disponer de más material e ideas para las redes sociales, y darle más actividad para preparar la salida de la beta y del juego general con algo de expectación. </w:t>
+        <w:t xml:space="preserve">: Para la siguiente entrega quiero centrarme en ayudar en otros aspectos ya que por parte del diseño de juego el trabajo va a ser mucho más reducido. </w:t>
+      </w:r>
+      <w:proofErr w:type="gramStart"/>
+      <w:r>
+        <w:t>Además</w:t>
+      </w:r>
+      <w:proofErr w:type="gramEnd"/>
+      <w:r>
+        <w:t xml:space="preserve"> espero disponer de más material e ideas para las redes sociales, y darle más actividad para preparar la salida de la beta y del juego general con algo de expectación. </w:t>
       </w:r>
     </w:p>
     <w:p>
@@ -17411,7 +17677,15 @@
         <w:t>Cosas malas:</w:t>
       </w:r>
       <w:r>
-        <w:t xml:space="preserve"> Creo que hay muy pocas pegas en general por no decir que apenas hay. Ha habido algún momento de inactividad en algún ámbito pero se ha sabido corregir bien. Puede que se requiera más ayuda en algunos otros ámbitos de cara a la presentación de la beta.</w:t>
+        <w:t xml:space="preserve"> Creo que hay muy pocas pegas en general por no decir que apenas hay. Ha habido algún momento de inactividad en algún </w:t>
+      </w:r>
+      <w:proofErr w:type="gramStart"/>
+      <w:r>
+        <w:t>ámbito</w:t>
+      </w:r>
+      <w:proofErr w:type="gramEnd"/>
+      <w:r>
+        <w:t xml:space="preserve"> pero se ha sabido corregir bien. Puede que se requiera más ayuda en algunos otros ámbitos de cara a la presentación de la beta.</w:t>
       </w:r>
     </w:p>
     <w:p>
@@ -17529,7 +17803,15 @@
         <w:t>Cosas malas</w:t>
       </w:r>
       <w:r>
-        <w:t>: Creo que no he sido constante en el desarrollo de mi trabajo, con momentos en los que trabajaba más que en otros, pudiendo así desajustar la cadena de trabajo de mis compañeros. Además no he sabido cómo ayudar a mi compañero en la implementación de la jugabilidad, queriendo ayudar en esa parte ya que posee una mayor carga de trabajo.</w:t>
+        <w:t xml:space="preserve">: Creo que no he sido constante en el desarrollo de mi trabajo, con momentos en los que trabajaba más que en otros, pudiendo así desajustar la cadena de trabajo de mis compañeros. </w:t>
+      </w:r>
+      <w:proofErr w:type="gramStart"/>
+      <w:r>
+        <w:t>Además</w:t>
+      </w:r>
+      <w:proofErr w:type="gramEnd"/>
+      <w:r>
+        <w:t xml:space="preserve"> no he sabido cómo ayudar a mi compañero en la implementación de la jugabilidad, queriendo ayudar en esa parte ya que posee una mayor carga de trabajo.</w:t>
       </w:r>
     </w:p>
     <w:p>
@@ -17552,7 +17834,15 @@
         <w:t>Mejoras</w:t>
       </w:r>
       <w:r>
-        <w:t>: Para las próximas entregas me gustaría seguir trabajando en las interfaces para mejorar el apartado visual y que así sean más “amistosas” y atractivas para el usuario. Además me gustaría apoyar a mi compañero que está programando la parte jugable.</w:t>
+        <w:t xml:space="preserve">: Para las próximas entregas me gustaría seguir trabajando en las interfaces para mejorar el apartado visual y que así sean más “amistosas” y atractivas para el usuario. </w:t>
+      </w:r>
+      <w:proofErr w:type="gramStart"/>
+      <w:r>
+        <w:t>Además</w:t>
+      </w:r>
+      <w:proofErr w:type="gramEnd"/>
+      <w:r>
+        <w:t xml:space="preserve"> me gustaría apoyar a mi compañero que está programando la parte jugable.</w:t>
       </w:r>
     </w:p>
     <w:p>
@@ -17714,7 +18004,15 @@
         <w:jc w:val="both"/>
       </w:pPr>
       <w:r>
-        <w:t>Desde el punto de vista de scrum master, estoy orgulloso de</w:t>
+        <w:t xml:space="preserve">Desde el punto de vista de scrum </w:t>
+      </w:r>
+      <w:proofErr w:type="gramStart"/>
+      <w:r>
+        <w:t>master</w:t>
+      </w:r>
+      <w:proofErr w:type="gramEnd"/>
+      <w:r>
+        <w:t>, estoy orgulloso de</w:t>
       </w:r>
       <w:r>
         <w:t>l ambiente de trabajo que se genera durante las reuniones del grupo</w:t>
@@ -17763,7 +18061,15 @@
         <w:jc w:val="both"/>
       </w:pPr>
       <w:r>
-        <w:t>En el Trello empezamos definiendo hitos para cumplir en plazos fijos de tiempo. No obstante se olvidó por completo el propósito del mismo, y pronto dejó de estar actualizado.</w:t>
+        <w:t xml:space="preserve">En el Trello empezamos definiendo hitos para cumplir en plazos fijos de tiempo. No </w:t>
+      </w:r>
+      <w:proofErr w:type="gramStart"/>
+      <w:r>
+        <w:t>obstante</w:t>
+      </w:r>
+      <w:proofErr w:type="gramEnd"/>
+      <w:r>
+        <w:t xml:space="preserve"> se olvidó por completo el propósito del mismo, y pronto dejó de estar actualizado.</w:t>
       </w:r>
     </w:p>
     <w:p>
@@ -18160,6 +18466,7 @@
         <w:docPartUnique/>
       </w:docPartObj>
     </w:sdtPr>
+    <w:sdtEndPr/>
     <w:sdtContent>
       <w:p>
         <w:pPr>
@@ -23086,6 +23393,7 @@
   <w:style w:type="character" w:default="1" w:styleId="Fuentedeprrafopredeter">
     <w:name w:val="Default Paragraph Font"/>
     <w:uiPriority w:val="1"/>
+    <w:semiHidden/>
     <w:unhideWhenUsed/>
   </w:style>
   <w:style w:type="table" w:default="1" w:styleId="Tablanormal">
@@ -23627,16 +23935,6 @@
 </file>
 
 <file path=customXml/item2.xml><?xml version="1.0" encoding="utf-8"?>
-<b:Sources xmlns:b="http://schemas.openxmlformats.org/officeDocument/2006/bibliography" xmlns="http://schemas.openxmlformats.org/officeDocument/2006/bibliography" SelectedStyle="\APASixthEditionOfficeOnline.xsl" StyleName="APA" Version="6"/>
-</file>
-
-<file path=customXml/item3.xml><?xml version="1.0" encoding="utf-8"?>
-<p:properties xmlns:p="http://schemas.microsoft.com/office/2006/metadata/properties" xmlns:xsi="http://www.w3.org/2001/XMLSchema-instance" xmlns:pc="http://schemas.microsoft.com/office/infopath/2007/PartnerControls">
-  <documentManagement/>
-</p:properties>
-</file>
-
-<file path=customXml/item4.xml><?xml version="1.0" encoding="utf-8"?>
 <ct:contentTypeSchema xmlns:ct="http://schemas.microsoft.com/office/2006/metadata/contentType" xmlns:ma="http://schemas.microsoft.com/office/2006/metadata/properties/metaAttributes" ct:_="" ma:_="" ma:contentTypeName="Documento" ma:contentTypeID="0x0101001E940D37F1D6224B944182C7F58E3D79" ma:contentTypeVersion="8" ma:contentTypeDescription="Crear nuevo documento." ma:contentTypeScope="" ma:versionID="2d9a715b98476782950dbb5c5633bc9a">
   <xsd:schema xmlns:xsd="http://www.w3.org/2001/XMLSchema" xmlns:xs="http://www.w3.org/2001/XMLSchema" xmlns:p="http://schemas.microsoft.com/office/2006/metadata/properties" xmlns:ns2="f44c1561-e046-419c-ae02-5241319b114b" targetNamespace="http://schemas.microsoft.com/office/2006/metadata/properties" ma:root="true" ma:fieldsID="1427a9d90aa486aebdb9ef75dfc3ff2b" ns2:_="">
     <xsd:import namespace="f44c1561-e046-419c-ae02-5241319b114b"/>
@@ -23808,6 +24106,16 @@
 </ct:contentTypeSchema>
 </file>
 
+<file path=customXml/item3.xml><?xml version="1.0" encoding="utf-8"?>
+<p:properties xmlns:p="http://schemas.microsoft.com/office/2006/metadata/properties" xmlns:xsi="http://www.w3.org/2001/XMLSchema-instance" xmlns:pc="http://schemas.microsoft.com/office/infopath/2007/PartnerControls">
+  <documentManagement/>
+</p:properties>
+</file>
+
+<file path=customXml/item4.xml><?xml version="1.0" encoding="utf-8"?>
+<b:Sources xmlns:b="http://schemas.openxmlformats.org/officeDocument/2006/bibliography" xmlns="http://schemas.openxmlformats.org/officeDocument/2006/bibliography" SelectedStyle="\APASixthEditionOfficeOnline.xsl" StyleName="APA" Version="6"/>
+</file>
+
 <file path=customXml/itemProps1.xml><?xml version="1.0" encoding="utf-8"?>
 <ds:datastoreItem xmlns:ds="http://schemas.openxmlformats.org/officeDocument/2006/customXml" ds:itemID="{EF947E13-2F93-4540-8B72-8F5A7373E8BF}">
   <ds:schemaRefs>
@@ -23817,23 +24125,6 @@
 </file>
 
 <file path=customXml/itemProps2.xml><?xml version="1.0" encoding="utf-8"?>
-<ds:datastoreItem xmlns:ds="http://schemas.openxmlformats.org/officeDocument/2006/customXml" ds:itemID="{335CE471-9E0F-4598-A2E9-A32A9E34E83A}">
-  <ds:schemaRefs>
-    <ds:schemaRef ds:uri="http://schemas.openxmlformats.org/officeDocument/2006/bibliography"/>
-  </ds:schemaRefs>
-</ds:datastoreItem>
-</file>
-
-<file path=customXml/itemProps3.xml><?xml version="1.0" encoding="utf-8"?>
-<ds:datastoreItem xmlns:ds="http://schemas.openxmlformats.org/officeDocument/2006/customXml" ds:itemID="{26846F70-38C7-4076-9511-3083AA691AED}">
-  <ds:schemaRefs>
-    <ds:schemaRef ds:uri="http://schemas.microsoft.com/office/2006/metadata/properties"/>
-    <ds:schemaRef ds:uri="http://schemas.microsoft.com/office/infopath/2007/PartnerControls"/>
-  </ds:schemaRefs>
-</ds:datastoreItem>
-</file>
-
-<file path=customXml/itemProps4.xml><?xml version="1.0" encoding="utf-8"?>
 <ds:datastoreItem xmlns:ds="http://schemas.openxmlformats.org/officeDocument/2006/customXml" ds:itemID="{696AD1C9-360F-4A39-9545-EA1C9BAAFF89}">
   <ds:schemaRefs>
     <ds:schemaRef ds:uri="http://schemas.microsoft.com/office/2006/metadata/contentType"/>
@@ -23849,4 +24140,21 @@
     <ds:schemaRef ds:uri="http://schemas.microsoft.com/internal/obd"/>
   </ds:schemaRefs>
 </ds:datastoreItem>
+</file>
+
+<file path=customXml/itemProps3.xml><?xml version="1.0" encoding="utf-8"?>
+<ds:datastoreItem xmlns:ds="http://schemas.openxmlformats.org/officeDocument/2006/customXml" ds:itemID="{26846F70-38C7-4076-9511-3083AA691AED}">
+  <ds:schemaRefs>
+    <ds:schemaRef ds:uri="http://schemas.microsoft.com/office/2006/metadata/properties"/>
+    <ds:schemaRef ds:uri="http://schemas.microsoft.com/office/infopath/2007/PartnerControls"/>
+  </ds:schemaRefs>
+</ds:datastoreItem>
+</file>
+
+<file path=customXml/itemProps4.xml><?xml version="1.0" encoding="utf-8"?>
+<ds:datastoreItem xmlns:ds="http://schemas.openxmlformats.org/officeDocument/2006/customXml" ds:itemID="{335CE471-9E0F-4598-A2E9-A32A9E34E83A}">
+  <ds:schemaRefs>
+    <ds:schemaRef ds:uri="http://schemas.openxmlformats.org/officeDocument/2006/bibliography"/>
+  </ds:schemaRefs>
+</ds:datastoreItem>
 </file>
</xml_diff>

<commit_message>
Todas las capturas de interfaces metidas en GDD y en formato pdf
</commit_message>
<xml_diff>
--- a/source/Diseño Técnico/GDD/GDD - Spellers - Fire MeatBall Games.docx
+++ b/source/Diseño Técnico/GDD/GDD - Spellers - Fire MeatBall Games.docx
@@ -10318,13 +10318,12 @@
       <w:r>
         <w:rPr>
           <w:noProof/>
-          <w:lang w:eastAsia="es-ES"/>
         </w:rPr>
         <w:drawing>
-          <wp:inline distT="0" distB="0" distL="0" distR="0" wp14:anchorId="12AEC653" wp14:editId="4B2E2E6B">
-            <wp:extent cx="3954483" cy="2819564"/>
-            <wp:effectExtent l="0" t="0" r="8255" b="0"/>
-            <wp:docPr id="3" name="Imagen 3" descr="Interfaz de usuario gráfica, Aplicación&#10;&#10;Descripción generada automáticamente"/>
+          <wp:inline distT="0" distB="0" distL="0" distR="0" wp14:anchorId="43693294" wp14:editId="6F4EDF76">
+            <wp:extent cx="5248275" cy="2956152"/>
+            <wp:effectExtent l="0" t="0" r="0" b="0"/>
+            <wp:docPr id="2" name="Imagen 2" descr="Imagen que contiene Texto&#10;&#10;Descripción generada automáticamente"/>
             <wp:cNvGraphicFramePr>
               <a:graphicFrameLocks xmlns:a="http://schemas.openxmlformats.org/drawingml/2006/main" noChangeAspect="1"/>
             </wp:cNvGraphicFramePr>
@@ -10332,7 +10331,7 @@
               <a:graphicData uri="http://schemas.openxmlformats.org/drawingml/2006/picture">
                 <pic:pic xmlns:pic="http://schemas.openxmlformats.org/drawingml/2006/picture">
                   <pic:nvPicPr>
-                    <pic:cNvPr id="3" name="Imagen 3" descr="Interfaz de usuario gráfica, Aplicación&#10;&#10;Descripción generada automáticamente"/>
+                    <pic:cNvPr id="2" name="Imagen 2" descr="Imagen que contiene Texto&#10;&#10;Descripción generada automáticamente"/>
                     <pic:cNvPicPr/>
                   </pic:nvPicPr>
                   <pic:blipFill>
@@ -10350,7 +10349,7 @@
                   <pic:spPr>
                     <a:xfrm>
                       <a:off x="0" y="0"/>
-                      <a:ext cx="3963852" cy="2826244"/>
+                      <a:ext cx="5251551" cy="2957997"/>
                     </a:xfrm>
                     <a:prstGeom prst="rect">
                       <a:avLst/>
@@ -10371,14 +10370,27 @@
       <w:r>
         <w:t xml:space="preserve">Ilustración </w:t>
       </w:r>
-      <w:fldSimple w:instr=" SEQ Ilustración \* ARABIC ">
-        <w:r>
-          <w:rPr>
-            <w:noProof/>
-          </w:rPr>
-          <w:t>1</w:t>
-        </w:r>
-      </w:fldSimple>
+      <w:r>
+        <w:fldChar w:fldCharType="begin"/>
+      </w:r>
+      <w:r>
+        <w:instrText xml:space="preserve"> SEQ Ilustración \* ARABIC </w:instrText>
+      </w:r>
+      <w:r>
+        <w:fldChar w:fldCharType="separate"/>
+      </w:r>
+      <w:r>
+        <w:rPr>
+          <w:noProof/>
+        </w:rPr>
+        <w:t>1</w:t>
+      </w:r>
+      <w:r>
+        <w:rPr>
+          <w:noProof/>
+        </w:rPr>
+        <w:fldChar w:fldCharType="end"/>
+      </w:r>
       <w:r>
         <w:t xml:space="preserve"> - Ejemplo introducción</w:t>
       </w:r>
@@ -10431,10 +10443,10 @@
           <w:noProof/>
         </w:rPr>
         <w:drawing>
-          <wp:inline distT="0" distB="0" distL="0" distR="0" wp14:anchorId="52F8BB00" wp14:editId="348D9927">
-            <wp:extent cx="4358244" cy="3104476"/>
-            <wp:effectExtent l="0" t="0" r="4445" b="1270"/>
-            <wp:docPr id="10" name="Imagen 10"/>
+          <wp:inline distT="0" distB="0" distL="0" distR="0" wp14:anchorId="0397889D" wp14:editId="363C3DD9">
+            <wp:extent cx="5067300" cy="2870497"/>
+            <wp:effectExtent l="0" t="0" r="0" b="6350"/>
+            <wp:docPr id="5" name="Imagen 5" descr="Texto&#10;&#10;Descripción generada automáticamente"/>
             <wp:cNvGraphicFramePr>
               <a:graphicFrameLocks xmlns:a="http://schemas.openxmlformats.org/drawingml/2006/main" noChangeAspect="1"/>
             </wp:cNvGraphicFramePr>
@@ -10442,10 +10454,8 @@
               <a:graphicData uri="http://schemas.openxmlformats.org/drawingml/2006/picture">
                 <pic:pic xmlns:pic="http://schemas.openxmlformats.org/drawingml/2006/picture">
                   <pic:nvPicPr>
-                    <pic:cNvPr id="0" name="Picture 1"/>
-                    <pic:cNvPicPr>
-                      <a:picLocks noChangeAspect="1" noChangeArrowheads="1"/>
-                    </pic:cNvPicPr>
+                    <pic:cNvPr id="5" name="Imagen 5" descr="Texto&#10;&#10;Descripción generada automáticamente"/>
+                    <pic:cNvPicPr/>
                   </pic:nvPicPr>
                   <pic:blipFill>
                     <a:blip r:embed="rId18">
@@ -10455,23 +10465,18 @@
                         </a:ext>
                       </a:extLst>
                     </a:blip>
-                    <a:srcRect/>
                     <a:stretch>
                       <a:fillRect/>
                     </a:stretch>
                   </pic:blipFill>
-                  <pic:spPr bwMode="auto">
+                  <pic:spPr>
                     <a:xfrm>
                       <a:off x="0" y="0"/>
-                      <a:ext cx="4365356" cy="3109542"/>
+                      <a:ext cx="5073086" cy="2873774"/>
                     </a:xfrm>
                     <a:prstGeom prst="rect">
                       <a:avLst/>
                     </a:prstGeom>
-                    <a:noFill/>
-                    <a:ln>
-                      <a:noFill/>
-                    </a:ln>
                   </pic:spPr>
                 </pic:pic>
               </a:graphicData>
@@ -10537,10 +10542,10 @@
         </w:rPr>
         <w:lastRenderedPageBreak/>
         <w:drawing>
-          <wp:inline distT="0" distB="0" distL="0" distR="0" wp14:anchorId="64DCE242" wp14:editId="13CD5E56">
-            <wp:extent cx="4251325" cy="3028315"/>
-            <wp:effectExtent l="0" t="0" r="0" b="635"/>
-            <wp:docPr id="11" name="Imagen 11"/>
+          <wp:inline distT="0" distB="0" distL="0" distR="0" wp14:anchorId="03A7C302" wp14:editId="42FE8470">
+            <wp:extent cx="5057775" cy="2855015"/>
+            <wp:effectExtent l="0" t="0" r="0" b="2540"/>
+            <wp:docPr id="27" name="Imagen 27" descr="Interfaz de usuario gráfica, Texto&#10;&#10;Descripción generada automáticamente"/>
             <wp:cNvGraphicFramePr>
               <a:graphicFrameLocks xmlns:a="http://schemas.openxmlformats.org/drawingml/2006/main" noChangeAspect="1"/>
             </wp:cNvGraphicFramePr>
@@ -10548,10 +10553,8 @@
               <a:graphicData uri="http://schemas.openxmlformats.org/drawingml/2006/picture">
                 <pic:pic xmlns:pic="http://schemas.openxmlformats.org/drawingml/2006/picture">
                   <pic:nvPicPr>
-                    <pic:cNvPr id="0" name="Picture 2"/>
-                    <pic:cNvPicPr>
-                      <a:picLocks noChangeAspect="1" noChangeArrowheads="1"/>
-                    </pic:cNvPicPr>
+                    <pic:cNvPr id="27" name="Imagen 27" descr="Interfaz de usuario gráfica, Texto&#10;&#10;Descripción generada automáticamente"/>
+                    <pic:cNvPicPr/>
                   </pic:nvPicPr>
                   <pic:blipFill>
                     <a:blip r:embed="rId19">
@@ -10561,23 +10564,18 @@
                         </a:ext>
                       </a:extLst>
                     </a:blip>
-                    <a:srcRect/>
                     <a:stretch>
                       <a:fillRect/>
                     </a:stretch>
                   </pic:blipFill>
-                  <pic:spPr bwMode="auto">
+                  <pic:spPr>
                     <a:xfrm>
                       <a:off x="0" y="0"/>
-                      <a:ext cx="4251325" cy="3028315"/>
+                      <a:ext cx="5065269" cy="2859245"/>
                     </a:xfrm>
                     <a:prstGeom prst="rect">
                       <a:avLst/>
                     </a:prstGeom>
-                    <a:noFill/>
-                    <a:ln>
-                      <a:noFill/>
-                    </a:ln>
                   </pic:spPr>
                 </pic:pic>
               </a:graphicData>
@@ -10636,10 +10634,10 @@
           <w:noProof/>
         </w:rPr>
         <w:drawing>
-          <wp:inline distT="0" distB="0" distL="0" distR="0" wp14:anchorId="57671C21" wp14:editId="6669D0B1">
-            <wp:extent cx="4251325" cy="3028315"/>
-            <wp:effectExtent l="0" t="0" r="0" b="635"/>
-            <wp:docPr id="12" name="Imagen 12"/>
+          <wp:inline distT="0" distB="0" distL="0" distR="0" wp14:anchorId="04EAA18F" wp14:editId="44C116D9">
+            <wp:extent cx="5105400" cy="2893211"/>
+            <wp:effectExtent l="0" t="0" r="0" b="2540"/>
+            <wp:docPr id="6" name="Imagen 6" descr="Interfaz de usuario gráfica&#10;&#10;Descripción generada automáticamente"/>
             <wp:cNvGraphicFramePr>
               <a:graphicFrameLocks xmlns:a="http://schemas.openxmlformats.org/drawingml/2006/main" noChangeAspect="1"/>
             </wp:cNvGraphicFramePr>
@@ -10647,10 +10645,8 @@
               <a:graphicData uri="http://schemas.openxmlformats.org/drawingml/2006/picture">
                 <pic:pic xmlns:pic="http://schemas.openxmlformats.org/drawingml/2006/picture">
                   <pic:nvPicPr>
-                    <pic:cNvPr id="0" name="Picture 3"/>
-                    <pic:cNvPicPr>
-                      <a:picLocks noChangeAspect="1" noChangeArrowheads="1"/>
-                    </pic:cNvPicPr>
+                    <pic:cNvPr id="6" name="Imagen 6" descr="Interfaz de usuario gráfica&#10;&#10;Descripción generada automáticamente"/>
+                    <pic:cNvPicPr/>
                   </pic:nvPicPr>
                   <pic:blipFill>
                     <a:blip r:embed="rId20">
@@ -10660,23 +10656,18 @@
                         </a:ext>
                       </a:extLst>
                     </a:blip>
-                    <a:srcRect/>
                     <a:stretch>
                       <a:fillRect/>
                     </a:stretch>
                   </pic:blipFill>
-                  <pic:spPr bwMode="auto">
+                  <pic:spPr>
                     <a:xfrm>
                       <a:off x="0" y="0"/>
-                      <a:ext cx="4251325" cy="3028315"/>
+                      <a:ext cx="5117656" cy="2900156"/>
                     </a:xfrm>
                     <a:prstGeom prst="rect">
                       <a:avLst/>
                     </a:prstGeom>
-                    <a:noFill/>
-                    <a:ln>
-                      <a:noFill/>
-                    </a:ln>
                   </pic:spPr>
                 </pic:pic>
               </a:graphicData>
@@ -10717,11 +10708,14 @@
           <w:i/>
           <w:iCs/>
         </w:rPr>
+        <w:t xml:space="preserve">Pantalla de editor de hechizos: </w:t>
+      </w:r>
+      <w:r>
+        <w:t xml:space="preserve">se podrá observar una pantalla donde se tiene acceso al listado completo de hechizos del videojuego, mostrando en gris los que no se poseen y en </w:t>
+      </w:r>
+      <w:r>
         <w:lastRenderedPageBreak/>
-        <w:t xml:space="preserve">Pantalla de editor de hechizos: </w:t>
-      </w:r>
-      <w:r>
-        <w:t>se podrá observar una pantalla donde se tiene acceso al listado completo de hechizos del videojuego, mostrando en gris los que no se poseen y en color los que sí. Además, presentará un listado de formaciones de hechizos que podrá preparar el usuario para elegir una estrategia u otra según el rival con el que se encuentre. Para conformar estas formaciones de hechizos, el jugador deberá accionar esta opción y elegir las cartas que usará, una vez elegidas aceptará y lo guardará con un nombre. La interfaz presenta un botón para poder volver hacia atrás, es decir, hacia la pantalla de personalización</w:t>
+        <w:t>color los que sí. Además, presentará un listado de formaciones de hechizos que podrá preparar el usuario para elegir una estrategia u otra según el rival con el que se encuentre. Para conformar estas formaciones de hechizos, el jugador deberá accionar esta opción y elegir las cartas que usará, una vez elegidas aceptará y lo guardará con un nombre. La interfaz presenta un botón para poder volver hacia atrás, es decir, hacia la pantalla de personalización</w:t>
       </w:r>
       <w:r>
         <w:t xml:space="preserve">, </w:t>
@@ -10756,10 +10750,10 @@
           <w:noProof/>
         </w:rPr>
         <w:drawing>
-          <wp:inline distT="0" distB="0" distL="0" distR="0" wp14:anchorId="00B9B91D" wp14:editId="1ECB0B45">
-            <wp:extent cx="4251325" cy="3028315"/>
-            <wp:effectExtent l="0" t="0" r="0" b="635"/>
-            <wp:docPr id="17" name="Imagen 17"/>
+          <wp:inline distT="0" distB="0" distL="0" distR="0" wp14:anchorId="0924C412" wp14:editId="7E317473">
+            <wp:extent cx="5238750" cy="2968199"/>
+            <wp:effectExtent l="0" t="0" r="0" b="3810"/>
+            <wp:docPr id="7" name="Imagen 7" descr="Imagen de la pantalla de un video juego&#10;&#10;Descripción generada automáticamente con confianza media"/>
             <wp:cNvGraphicFramePr>
               <a:graphicFrameLocks xmlns:a="http://schemas.openxmlformats.org/drawingml/2006/main" noChangeAspect="1"/>
             </wp:cNvGraphicFramePr>
@@ -10767,10 +10761,8 @@
               <a:graphicData uri="http://schemas.openxmlformats.org/drawingml/2006/picture">
                 <pic:pic xmlns:pic="http://schemas.openxmlformats.org/drawingml/2006/picture">
                   <pic:nvPicPr>
-                    <pic:cNvPr id="0" name="Picture 1"/>
-                    <pic:cNvPicPr>
-                      <a:picLocks noChangeAspect="1" noChangeArrowheads="1"/>
-                    </pic:cNvPicPr>
+                    <pic:cNvPr id="7" name="Imagen 7" descr="Imagen de la pantalla de un video juego&#10;&#10;Descripción generada automáticamente con confianza media"/>
+                    <pic:cNvPicPr/>
                   </pic:nvPicPr>
                   <pic:blipFill>
                     <a:blip r:embed="rId21">
@@ -10780,23 +10772,18 @@
                         </a:ext>
                       </a:extLst>
                     </a:blip>
-                    <a:srcRect/>
                     <a:stretch>
                       <a:fillRect/>
                     </a:stretch>
                   </pic:blipFill>
-                  <pic:spPr bwMode="auto">
+                  <pic:spPr>
                     <a:xfrm>
                       <a:off x="0" y="0"/>
-                      <a:ext cx="4251325" cy="3028315"/>
+                      <a:ext cx="5247672" cy="2973254"/>
                     </a:xfrm>
                     <a:prstGeom prst="rect">
                       <a:avLst/>
                     </a:prstGeom>
-                    <a:noFill/>
-                    <a:ln>
-                      <a:noFill/>
-                    </a:ln>
                   </pic:spPr>
                 </pic:pic>
               </a:graphicData>
@@ -10889,18 +10876,14 @@
       </w:pPr>
       <w:r>
         <w:rPr>
-          <w:b/>
-          <w:bCs/>
-          <w:i/>
-          <w:iCs/>
           <w:noProof/>
         </w:rPr>
         <w:lastRenderedPageBreak/>
         <w:drawing>
-          <wp:inline distT="0" distB="0" distL="0" distR="0" wp14:anchorId="40CE1107" wp14:editId="691F184B">
-            <wp:extent cx="4251325" cy="3028315"/>
-            <wp:effectExtent l="0" t="0" r="0" b="635"/>
-            <wp:docPr id="13" name="Imagen 13"/>
+          <wp:inline distT="0" distB="0" distL="0" distR="0" wp14:anchorId="64A8A2DF" wp14:editId="1460321E">
+            <wp:extent cx="4924425" cy="2775377"/>
+            <wp:effectExtent l="0" t="0" r="0" b="6350"/>
+            <wp:docPr id="26" name="Imagen 26" descr="Texto&#10;&#10;Descripción generada automáticamente"/>
             <wp:cNvGraphicFramePr>
               <a:graphicFrameLocks xmlns:a="http://schemas.openxmlformats.org/drawingml/2006/main" noChangeAspect="1"/>
             </wp:cNvGraphicFramePr>
@@ -10908,36 +10891,29 @@
               <a:graphicData uri="http://schemas.openxmlformats.org/drawingml/2006/picture">
                 <pic:pic xmlns:pic="http://schemas.openxmlformats.org/drawingml/2006/picture">
                   <pic:nvPicPr>
-                    <pic:cNvPr id="0" name="Picture 4"/>
-                    <pic:cNvPicPr>
-                      <a:picLocks noChangeAspect="1" noChangeArrowheads="1"/>
-                    </pic:cNvPicPr>
+                    <pic:cNvPr id="26" name="Imagen 26" descr="Texto&#10;&#10;Descripción generada automáticamente"/>
+                    <pic:cNvPicPr/>
                   </pic:nvPicPr>
                   <pic:blipFill>
-                    <a:blip r:embed="rId22">
+                    <a:blip r:embed="rId22" cstate="print">
                       <a:extLst>
                         <a:ext uri="{28A0092B-C50C-407E-A947-70E740481C1C}">
                           <a14:useLocalDpi xmlns:a14="http://schemas.microsoft.com/office/drawing/2010/main" val="0"/>
                         </a:ext>
                       </a:extLst>
                     </a:blip>
-                    <a:srcRect/>
                     <a:stretch>
                       <a:fillRect/>
                     </a:stretch>
                   </pic:blipFill>
-                  <pic:spPr bwMode="auto">
+                  <pic:spPr>
                     <a:xfrm>
                       <a:off x="0" y="0"/>
-                      <a:ext cx="4251325" cy="3028315"/>
+                      <a:ext cx="4935635" cy="2781695"/>
                     </a:xfrm>
                     <a:prstGeom prst="rect">
                       <a:avLst/>
                     </a:prstGeom>
-                    <a:noFill/>
-                    <a:ln>
-                      <a:noFill/>
-                    </a:ln>
                   </pic:spPr>
                 </pic:pic>
               </a:graphicData>
@@ -11154,10 +11130,10 @@
           <w:noProof/>
         </w:rPr>
         <w:drawing>
-          <wp:inline distT="0" distB="0" distL="0" distR="0" wp14:anchorId="7D44EA49" wp14:editId="5A6B99AA">
-            <wp:extent cx="3810000" cy="2713950"/>
+          <wp:inline distT="0" distB="0" distL="0" distR="0" wp14:anchorId="0B6F69AD" wp14:editId="5277A1FB">
+            <wp:extent cx="5029200" cy="2862287"/>
             <wp:effectExtent l="0" t="0" r="0" b="0"/>
-            <wp:docPr id="15" name="Imagen 15"/>
+            <wp:docPr id="19" name="Imagen 19" descr="Interfaz de usuario gráfica, Aplicación&#10;&#10;Descripción generada automáticamente"/>
             <wp:cNvGraphicFramePr>
               <a:graphicFrameLocks xmlns:a="http://schemas.openxmlformats.org/drawingml/2006/main" noChangeAspect="1"/>
             </wp:cNvGraphicFramePr>
@@ -11165,10 +11141,8 @@
               <a:graphicData uri="http://schemas.openxmlformats.org/drawingml/2006/picture">
                 <pic:pic xmlns:pic="http://schemas.openxmlformats.org/drawingml/2006/picture">
                   <pic:nvPicPr>
-                    <pic:cNvPr id="0" name="Picture 6"/>
-                    <pic:cNvPicPr>
-                      <a:picLocks noChangeAspect="1" noChangeArrowheads="1"/>
-                    </pic:cNvPicPr>
+                    <pic:cNvPr id="19" name="Imagen 19" descr="Interfaz de usuario gráfica, Aplicación&#10;&#10;Descripción generada automáticamente"/>
+                    <pic:cNvPicPr/>
                   </pic:nvPicPr>
                   <pic:blipFill>
                     <a:blip r:embed="rId24">
@@ -11178,23 +11152,18 @@
                         </a:ext>
                       </a:extLst>
                     </a:blip>
-                    <a:srcRect/>
                     <a:stretch>
                       <a:fillRect/>
                     </a:stretch>
                   </pic:blipFill>
-                  <pic:spPr bwMode="auto">
+                  <pic:spPr>
                     <a:xfrm>
                       <a:off x="0" y="0"/>
-                      <a:ext cx="3813362" cy="2716345"/>
+                      <a:ext cx="5036916" cy="2866679"/>
                     </a:xfrm>
                     <a:prstGeom prst="rect">
                       <a:avLst/>
                     </a:prstGeom>
-                    <a:noFill/>
-                    <a:ln>
-                      <a:noFill/>
-                    </a:ln>
                   </pic:spPr>
                 </pic:pic>
               </a:graphicData>
@@ -11280,10 +11249,10 @@
           <w:noProof/>
         </w:rPr>
         <w:drawing>
-          <wp:inline distT="0" distB="0" distL="0" distR="0" wp14:anchorId="1DCF5BB2" wp14:editId="589D6898">
-            <wp:extent cx="4251325" cy="3028315"/>
-            <wp:effectExtent l="0" t="0" r="0" b="635"/>
-            <wp:docPr id="16" name="Imagen 16"/>
+          <wp:inline distT="0" distB="0" distL="0" distR="0" wp14:anchorId="27FBF56F" wp14:editId="6B96B915">
+            <wp:extent cx="5162550" cy="2927885"/>
+            <wp:effectExtent l="0" t="0" r="0" b="6350"/>
+            <wp:docPr id="25" name="Imagen 25" descr="Interfaz de usuario gráfica&#10;&#10;Descripción generada automáticamente"/>
             <wp:cNvGraphicFramePr>
               <a:graphicFrameLocks xmlns:a="http://schemas.openxmlformats.org/drawingml/2006/main" noChangeAspect="1"/>
             </wp:cNvGraphicFramePr>
@@ -11291,10 +11260,8 @@
               <a:graphicData uri="http://schemas.openxmlformats.org/drawingml/2006/picture">
                 <pic:pic xmlns:pic="http://schemas.openxmlformats.org/drawingml/2006/picture">
                   <pic:nvPicPr>
-                    <pic:cNvPr id="0" name="Picture 7"/>
-                    <pic:cNvPicPr>
-                      <a:picLocks noChangeAspect="1" noChangeArrowheads="1"/>
-                    </pic:cNvPicPr>
+                    <pic:cNvPr id="25" name="Imagen 25" descr="Interfaz de usuario gráfica&#10;&#10;Descripción generada automáticamente"/>
+                    <pic:cNvPicPr/>
                   </pic:nvPicPr>
                   <pic:blipFill>
                     <a:blip r:embed="rId25">
@@ -11304,23 +11271,18 @@
                         </a:ext>
                       </a:extLst>
                     </a:blip>
-                    <a:srcRect/>
                     <a:stretch>
                       <a:fillRect/>
                     </a:stretch>
                   </pic:blipFill>
-                  <pic:spPr bwMode="auto">
+                  <pic:spPr>
                     <a:xfrm>
                       <a:off x="0" y="0"/>
-                      <a:ext cx="4251325" cy="3028315"/>
+                      <a:ext cx="5167948" cy="2930947"/>
                     </a:xfrm>
                     <a:prstGeom prst="rect">
                       <a:avLst/>
                     </a:prstGeom>
-                    <a:noFill/>
-                    <a:ln>
-                      <a:noFill/>
-                    </a:ln>
                   </pic:spPr>
                 </pic:pic>
               </a:graphicData>
@@ -11830,10 +11792,10 @@
         </w:rPr>
         <w:lastRenderedPageBreak/>
         <w:drawing>
-          <wp:inline distT="0" distB="0" distL="0" distR="0" wp14:anchorId="63F96AB5" wp14:editId="20DFC4A6">
-            <wp:extent cx="4251325" cy="3028315"/>
-            <wp:effectExtent l="0" t="0" r="0" b="635"/>
-            <wp:docPr id="20" name="Imagen 20"/>
+          <wp:inline distT="0" distB="0" distL="0" distR="0" wp14:anchorId="7DFD38A0" wp14:editId="02937E2E">
+            <wp:extent cx="5220670" cy="2952750"/>
+            <wp:effectExtent l="0" t="0" r="0" b="0"/>
+            <wp:docPr id="14" name="Imagen 14" descr="Texto&#10;&#10;Descripción generada automáticamente"/>
             <wp:cNvGraphicFramePr>
               <a:graphicFrameLocks xmlns:a="http://schemas.openxmlformats.org/drawingml/2006/main" noChangeAspect="1"/>
             </wp:cNvGraphicFramePr>
@@ -11841,10 +11803,8 @@
               <a:graphicData uri="http://schemas.openxmlformats.org/drawingml/2006/picture">
                 <pic:pic xmlns:pic="http://schemas.openxmlformats.org/drawingml/2006/picture">
                   <pic:nvPicPr>
-                    <pic:cNvPr id="0" name="Picture 4"/>
-                    <pic:cNvPicPr>
-                      <a:picLocks noChangeAspect="1" noChangeArrowheads="1"/>
-                    </pic:cNvPicPr>
+                    <pic:cNvPr id="14" name="Imagen 14" descr="Texto&#10;&#10;Descripción generada automáticamente"/>
+                    <pic:cNvPicPr/>
                   </pic:nvPicPr>
                   <pic:blipFill>
                     <a:blip r:embed="rId30">
@@ -11854,23 +11814,18 @@
                         </a:ext>
                       </a:extLst>
                     </a:blip>
-                    <a:srcRect/>
                     <a:stretch>
                       <a:fillRect/>
                     </a:stretch>
                   </pic:blipFill>
-                  <pic:spPr bwMode="auto">
+                  <pic:spPr>
                     <a:xfrm>
                       <a:off x="0" y="0"/>
-                      <a:ext cx="4251325" cy="3028315"/>
+                      <a:ext cx="5225487" cy="2955475"/>
                     </a:xfrm>
                     <a:prstGeom prst="rect">
                       <a:avLst/>
                     </a:prstGeom>
-                    <a:noFill/>
-                    <a:ln>
-                      <a:noFill/>
-                    </a:ln>
                   </pic:spPr>
                 </pic:pic>
               </a:graphicData>
@@ -12010,14 +11965,27 @@
       <w:r>
         <w:t xml:space="preserve">Ilustración </w:t>
       </w:r>
-      <w:fldSimple w:instr=" SEQ Ilustración \* ARABIC ">
-        <w:r>
-          <w:rPr>
-            <w:noProof/>
-          </w:rPr>
-          <w:t>17</w:t>
-        </w:r>
-      </w:fldSimple>
+      <w:r>
+        <w:fldChar w:fldCharType="begin"/>
+      </w:r>
+      <w:r>
+        <w:instrText xml:space="preserve"> SEQ Ilustración \* ARABIC </w:instrText>
+      </w:r>
+      <w:r>
+        <w:fldChar w:fldCharType="separate"/>
+      </w:r>
+      <w:r>
+        <w:rPr>
+          <w:noProof/>
+        </w:rPr>
+        <w:t>17</w:t>
+      </w:r>
+      <w:r>
+        <w:rPr>
+          <w:noProof/>
+        </w:rPr>
+        <w:fldChar w:fldCharType="end"/>
+      </w:r>
       <w:r>
         <w:t xml:space="preserve"> - Diagrama de flujo para el título</w:t>
       </w:r>
@@ -23926,15 +23894,6 @@
 </file>
 
 <file path=customXml/item1.xml><?xml version="1.0" encoding="utf-8"?>
-<?mso-contentType ?>
-<FormTemplates xmlns="http://schemas.microsoft.com/sharepoint/v3/contenttype/forms">
-  <Display>DocumentLibraryForm</Display>
-  <Edit>DocumentLibraryForm</Edit>
-  <New>DocumentLibraryForm</New>
-</FormTemplates>
-</file>
-
-<file path=customXml/item2.xml><?xml version="1.0" encoding="utf-8"?>
 <ct:contentTypeSchema xmlns:ct="http://schemas.microsoft.com/office/2006/metadata/contentType" xmlns:ma="http://schemas.microsoft.com/office/2006/metadata/properties/metaAttributes" ct:_="" ma:_="" ma:contentTypeName="Documento" ma:contentTypeID="0x0101001E940D37F1D6224B944182C7F58E3D79" ma:contentTypeVersion="8" ma:contentTypeDescription="Crear nuevo documento." ma:contentTypeScope="" ma:versionID="2d9a715b98476782950dbb5c5633bc9a">
   <xsd:schema xmlns:xsd="http://www.w3.org/2001/XMLSchema" xmlns:xs="http://www.w3.org/2001/XMLSchema" xmlns:p="http://schemas.microsoft.com/office/2006/metadata/properties" xmlns:ns2="f44c1561-e046-419c-ae02-5241319b114b" targetNamespace="http://schemas.microsoft.com/office/2006/metadata/properties" ma:root="true" ma:fieldsID="1427a9d90aa486aebdb9ef75dfc3ff2b" ns2:_="">
     <xsd:import namespace="f44c1561-e046-419c-ae02-5241319b114b"/>
@@ -24106,25 +24065,26 @@
 </ct:contentTypeSchema>
 </file>
 
+<file path=customXml/item2.xml><?xml version="1.0" encoding="utf-8"?>
+<?mso-contentType ?>
+<FormTemplates xmlns="http://schemas.microsoft.com/sharepoint/v3/contenttype/forms">
+  <Display>DocumentLibraryForm</Display>
+  <Edit>DocumentLibraryForm</Edit>
+  <New>DocumentLibraryForm</New>
+</FormTemplates>
+</file>
+
 <file path=customXml/item3.xml><?xml version="1.0" encoding="utf-8"?>
+<b:Sources xmlns:b="http://schemas.openxmlformats.org/officeDocument/2006/bibliography" xmlns="http://schemas.openxmlformats.org/officeDocument/2006/bibliography" SelectedStyle="\APASixthEditionOfficeOnline.xsl" StyleName="APA" Version="6"/>
+</file>
+
+<file path=customXml/item4.xml><?xml version="1.0" encoding="utf-8"?>
 <p:properties xmlns:p="http://schemas.microsoft.com/office/2006/metadata/properties" xmlns:xsi="http://www.w3.org/2001/XMLSchema-instance" xmlns:pc="http://schemas.microsoft.com/office/infopath/2007/PartnerControls">
   <documentManagement/>
 </p:properties>
 </file>
 
-<file path=customXml/item4.xml><?xml version="1.0" encoding="utf-8"?>
-<b:Sources xmlns:b="http://schemas.openxmlformats.org/officeDocument/2006/bibliography" xmlns="http://schemas.openxmlformats.org/officeDocument/2006/bibliography" SelectedStyle="\APASixthEditionOfficeOnline.xsl" StyleName="APA" Version="6"/>
-</file>
-
 <file path=customXml/itemProps1.xml><?xml version="1.0" encoding="utf-8"?>
-<ds:datastoreItem xmlns:ds="http://schemas.openxmlformats.org/officeDocument/2006/customXml" ds:itemID="{EF947E13-2F93-4540-8B72-8F5A7373E8BF}">
-  <ds:schemaRefs>
-    <ds:schemaRef ds:uri="http://schemas.microsoft.com/sharepoint/v3/contenttype/forms"/>
-  </ds:schemaRefs>
-</ds:datastoreItem>
-</file>
-
-<file path=customXml/itemProps2.xml><?xml version="1.0" encoding="utf-8"?>
 <ds:datastoreItem xmlns:ds="http://schemas.openxmlformats.org/officeDocument/2006/customXml" ds:itemID="{696AD1C9-360F-4A39-9545-EA1C9BAAFF89}">
   <ds:schemaRefs>
     <ds:schemaRef ds:uri="http://schemas.microsoft.com/office/2006/metadata/contentType"/>
@@ -24142,19 +24102,27 @@
 </ds:datastoreItem>
 </file>
 
+<file path=customXml/itemProps2.xml><?xml version="1.0" encoding="utf-8"?>
+<ds:datastoreItem xmlns:ds="http://schemas.openxmlformats.org/officeDocument/2006/customXml" ds:itemID="{EF947E13-2F93-4540-8B72-8F5A7373E8BF}">
+  <ds:schemaRefs>
+    <ds:schemaRef ds:uri="http://schemas.microsoft.com/sharepoint/v3/contenttype/forms"/>
+  </ds:schemaRefs>
+</ds:datastoreItem>
+</file>
+
 <file path=customXml/itemProps3.xml><?xml version="1.0" encoding="utf-8"?>
+<ds:datastoreItem xmlns:ds="http://schemas.openxmlformats.org/officeDocument/2006/customXml" ds:itemID="{335CE471-9E0F-4598-A2E9-A32A9E34E83A}">
+  <ds:schemaRefs>
+    <ds:schemaRef ds:uri="http://schemas.openxmlformats.org/officeDocument/2006/bibliography"/>
+  </ds:schemaRefs>
+</ds:datastoreItem>
+</file>
+
+<file path=customXml/itemProps4.xml><?xml version="1.0" encoding="utf-8"?>
 <ds:datastoreItem xmlns:ds="http://schemas.openxmlformats.org/officeDocument/2006/customXml" ds:itemID="{26846F70-38C7-4076-9511-3083AA691AED}">
   <ds:schemaRefs>
     <ds:schemaRef ds:uri="http://schemas.microsoft.com/office/2006/metadata/properties"/>
     <ds:schemaRef ds:uri="http://schemas.microsoft.com/office/infopath/2007/PartnerControls"/>
   </ds:schemaRefs>
 </ds:datastoreItem>
-</file>
-
-<file path=customXml/itemProps4.xml><?xml version="1.0" encoding="utf-8"?>
-<ds:datastoreItem xmlns:ds="http://schemas.openxmlformats.org/officeDocument/2006/customXml" ds:itemID="{335CE471-9E0F-4598-A2E9-A32A9E34E83A}">
-  <ds:schemaRefs>
-    <ds:schemaRef ds:uri="http://schemas.openxmlformats.org/officeDocument/2006/bibliography"/>
-  </ds:schemaRefs>
-</ds:datastoreItem>
 </file>
</xml_diff>

<commit_message>
Arreglo referencias PDF GDD
</commit_message>
<xml_diff>
--- a/source/Diseño Técnico/GDD/GDD - Spellers - Fire MeatBall Games.docx
+++ b/source/Diseño Técnico/GDD/GDD - Spellers - Fire MeatBall Games.docx
@@ -6446,15 +6446,7 @@
         <w:t xml:space="preserve"> </w:t>
       </w:r>
       <w:r>
-        <w:t xml:space="preserve">desarrollados por personas ajenas al proyecto. En ese caso se indicaría la procedencia de </w:t>
-      </w:r>
-      <w:proofErr w:type="gramStart"/>
-      <w:r>
-        <w:t>los mismos</w:t>
-      </w:r>
-      <w:proofErr w:type="gramEnd"/>
-      <w:r>
-        <w:t xml:space="preserve"> y su licencia de uso</w:t>
+        <w:t>desarrollados por personas ajenas al proyecto. En ese caso se indicaría la procedencia de los mismos y su licencia de uso</w:t>
       </w:r>
       <w:r>
         <w:t>, siempre que esta lo permita.</w:t>
@@ -6500,24 +6492,15 @@
           <w:b/>
           <w:bCs/>
         </w:rPr>
-        <w:t xml:space="preserve">Gold </w:t>
-      </w:r>
-      <w:proofErr w:type="gramStart"/>
+        <w:t>Gold Maste</w:t>
+      </w:r>
       <w:r>
         <w:rPr>
           <w:b/>
           <w:bCs/>
         </w:rPr>
-        <w:t>Maste</w:t>
-      </w:r>
-      <w:r>
-        <w:rPr>
-          <w:b/>
-          <w:bCs/>
-        </w:rPr>
         <w:t>r</w:t>
       </w:r>
-      <w:proofErr w:type="gramEnd"/>
       <w:r>
         <w:t xml:space="preserve"> </w:t>
       </w:r>
@@ -6743,23 +6726,7 @@
           <w:b/>
           <w:bCs/>
         </w:rPr>
-        <w:t xml:space="preserve">Versión Gold </w:t>
-      </w:r>
-      <w:proofErr w:type="gramStart"/>
-      <w:r>
-        <w:rPr>
-          <w:b/>
-          <w:bCs/>
-        </w:rPr>
-        <w:t>Master</w:t>
-      </w:r>
-      <w:proofErr w:type="gramEnd"/>
-      <w:r>
-        <w:rPr>
-          <w:b/>
-          <w:bCs/>
-        </w:rPr>
-        <w:t xml:space="preserve"> </w:t>
+        <w:t xml:space="preserve">Versión Gold Master </w:t>
       </w:r>
       <w:r>
         <w:rPr>
@@ -6785,15 +6752,7 @@
         <w:jc w:val="both"/>
       </w:pPr>
       <w:r>
-        <w:t xml:space="preserve">Versión final del juego. Ha de notarse un buen acabado en todos los aspectos </w:t>
-      </w:r>
-      <w:proofErr w:type="gramStart"/>
-      <w:r>
-        <w:t>del mismo</w:t>
-      </w:r>
-      <w:proofErr w:type="gramEnd"/>
-      <w:r>
-        <w:t>, de tal manera que el juego se sienta agradable</w:t>
+        <w:t>Versión final del juego. Ha de notarse un buen acabado en todos los aspectos del mismo, de tal manera que el juego se sienta agradable</w:t>
       </w:r>
       <w:r>
         <w:t xml:space="preserve"> en todo momento. Se habrán corregido todos los fallos detectados antes de su salida y el producto desarrollado, aunque contará con mantenimiento y contenido adicional a futuro, ha de ser un juego plenamente funcional.</w:t>
@@ -6823,23 +6782,7 @@
           <w:bCs/>
         </w:rPr>
         <w:lastRenderedPageBreak/>
-        <w:t xml:space="preserve">Pitch + Redes Sociales + </w:t>
-      </w:r>
-      <w:proofErr w:type="gramStart"/>
-      <w:r>
-        <w:rPr>
-          <w:b/>
-          <w:bCs/>
-        </w:rPr>
-        <w:t>Portfolio</w:t>
-      </w:r>
-      <w:proofErr w:type="gramEnd"/>
-      <w:r>
-        <w:rPr>
-          <w:b/>
-          <w:bCs/>
-        </w:rPr>
-        <w:t xml:space="preserve"> </w:t>
+        <w:t xml:space="preserve">Pitch + Redes Sociales + Portfolio </w:t>
       </w:r>
       <w:r>
         <w:rPr>
@@ -6903,15 +6846,7 @@
         <w:jc w:val="both"/>
       </w:pPr>
       <w:r>
-        <w:t xml:space="preserve">Para desarrollar el proyecto se </w:t>
-      </w:r>
-      <w:proofErr w:type="gramStart"/>
-      <w:r>
-        <w:t>tendría que tener</w:t>
-      </w:r>
-      <w:proofErr w:type="gramEnd"/>
-      <w:r>
-        <w:t xml:space="preserve"> en cuenta el coste asociado al alquiler de una oficina </w:t>
+        <w:t xml:space="preserve">Para desarrollar el proyecto se tendría que tener en cuenta el coste asociado al alquiler de una oficina </w:t>
       </w:r>
       <w:r>
         <w:t>con capacidad para todos los integrantes del grupo. En caso de trabajar en remoto, el consumo eléctrico de los ordenadores de cada uno de estos</w:t>
@@ -7411,15 +7346,7 @@
         <w:jc w:val="both"/>
       </w:pPr>
       <w:r>
-        <w:t xml:space="preserve">El nivel de poder de cada carta mostrada al jugador será también escogido al azar. De esa manera deberá elegir entre cartas de mayor </w:t>
-      </w:r>
-      <w:proofErr w:type="gramStart"/>
-      <w:r>
-        <w:t>poder</w:t>
-      </w:r>
-      <w:proofErr w:type="gramEnd"/>
-      <w:r>
-        <w:t xml:space="preserve"> pero una ejecución más lenta y tediosa o cartas rápidas y sencillas de menor poder, en función de la situación de la partida. La aleatoriedad incluida por esta mecánica </w:t>
+        <w:t xml:space="preserve">El nivel de poder de cada carta mostrada al jugador será también escogido al azar. De esa manera deberá elegir entre cartas de mayor poder pero una ejecución más lenta y tediosa o cartas rápidas y sencillas de menor poder, en función de la situación de la partida. La aleatoriedad incluida por esta mecánica </w:t>
       </w:r>
       <w:r>
         <w:t>hace</w:t>
@@ -7734,13 +7661,8 @@
         <w:jc w:val="both"/>
       </w:pPr>
       <w:r>
-        <w:t xml:space="preserve">Explicación de la elección de hechizo y ejecución </w:t>
-      </w:r>
-      <w:proofErr w:type="gramStart"/>
-      <w:r>
-        <w:t>del mismo</w:t>
-      </w:r>
-      <w:proofErr w:type="gramEnd"/>
+        <w:t>Explicación de la elección de hechizo y ejecución del mismo</w:t>
+      </w:r>
     </w:p>
     <w:p>
       <w:pPr>
@@ -7979,15 +7901,7 @@
         <w:t>28</w:t>
       </w:r>
       <w:r>
-        <w:t xml:space="preserve"> cartas no estarán desde un comienzo accesibles para el jugador, siendo uno de los principales ítems con los que deberá contar, ya que las mecánicas de juego se centran en ellas. Tras la elaboración de </w:t>
-      </w:r>
-      <w:proofErr w:type="gramStart"/>
-      <w:r>
-        <w:t>las mismas</w:t>
-      </w:r>
-      <w:proofErr w:type="gramEnd"/>
-      <w:r>
-        <w:t>, las cartas de hechizos a realizar, según su tip</w:t>
+        <w:t xml:space="preserve"> cartas no estarán desde un comienzo accesibles para el jugador, siendo uno de los principales ítems con los que deberá contar, ya que las mecánicas de juego se centran en ellas. Tras la elaboración de las mismas, las cartas de hechizos a realizar, según su tip</w:t>
       </w:r>
       <w:r>
         <w:t>ología serán:</w:t>
@@ -9080,15 +8994,7 @@
         <w:t xml:space="preserve"> pero existe un 40% de la población que es capaz de gestionar esa habilidad que supera cualquiera de las leyes de la física existentes. </w:t>
       </w:r>
       <w:r>
-        <w:t xml:space="preserve"> A lo largo del globo existen varios lugares donde se trata de analizar e investigar el desarrollo de </w:t>
-      </w:r>
-      <w:proofErr w:type="gramStart"/>
-      <w:r>
-        <w:t>la misma</w:t>
-      </w:r>
-      <w:proofErr w:type="gramEnd"/>
-      <w:r>
-        <w:t>, ayudando a los nuevos individuos que nacen con ella a encaminarla.</w:t>
+        <w:t xml:space="preserve"> A lo largo del globo existen varios lugares donde se trata de analizar e investigar el desarrollo de la misma, ayudando a los nuevos individuos que nacen con ella a encaminarla.</w:t>
       </w:r>
     </w:p>
     <w:p>
@@ -9098,15 +9004,7 @@
         <w:jc w:val="both"/>
       </w:pPr>
       <w:r>
-        <w:t xml:space="preserve">Hasta los 10 </w:t>
-      </w:r>
-      <w:proofErr w:type="gramStart"/>
-      <w:r>
-        <w:t>años de edad</w:t>
-      </w:r>
-      <w:proofErr w:type="gramEnd"/>
-      <w:r>
-        <w:t>, los niños crecen con sus familias como si fueran personas completamente normales, limitando su uso de magia. Es en estos momentos</w:t>
+        <w:t>Hasta los 10 años de edad, los niños crecen con sus familias como si fueran personas completamente normales, limitando su uso de magia. Es en estos momentos</w:t>
       </w:r>
       <w:r>
         <w:t xml:space="preserve"> será</w:t>
@@ -9330,15 +9228,7 @@
         <w:t>Clan del Búho:</w:t>
       </w:r>
       <w:r>
-        <w:t xml:space="preserve"> se trata de un grupo de alumnos que comenzó a conformarse hace muchos años entre los alumnos más aventajados a nivel académico. </w:t>
-      </w:r>
-      <w:proofErr w:type="gramStart"/>
-      <w:r>
-        <w:t>A día de hoy</w:t>
-      </w:r>
-      <w:proofErr w:type="gramEnd"/>
-      <w:r>
-        <w:t>, se encuentran conformado por los grandes cerebros de la universidad que destacan por tener una gran cantidad de sabiduría, aunque no</w:t>
+        <w:t xml:space="preserve"> se trata de un grupo de alumnos que comenzó a conformarse hace muchos años entre los alumnos más aventajados a nivel académico. A día de hoy, se encuentran conformado por los grandes cerebros de la universidad que destacan por tener una gran cantidad de sabiduría, aunque no</w:t>
       </w:r>
       <w:r>
         <w:t xml:space="preserve"> tiene por qué ser los más poderosos. Visten con elementos de colores azul marino y </w:t>
@@ -9902,15 +9792,7 @@
         <w:t xml:space="preserve"> y </w:t>
       </w:r>
       <w:r>
-        <w:t xml:space="preserve">predominando los sonidos ásperos de cuerda </w:t>
-      </w:r>
-      <w:proofErr w:type="gramStart"/>
-      <w:r>
-        <w:t>frotada</w:t>
-      </w:r>
-      <w:proofErr w:type="gramEnd"/>
-      <w:r>
-        <w:t xml:space="preserve"> así como la percusión sencilla, y los ritmos </w:t>
+        <w:t xml:space="preserve">predominando los sonidos ásperos de cuerda frotada así como la percusión sencilla, y los ritmos </w:t>
       </w:r>
       <w:r>
         <w:t>poco complejos</w:t>
@@ -10294,15 +10176,7 @@
         <w:t>Pantalla de introducción:</w:t>
       </w:r>
       <w:r>
-        <w:t xml:space="preserve"> nada más comenzar la aplicación habrá una pantalla de carga donde se hará una breve animación y aparición del logo del estudio, para </w:t>
-      </w:r>
-      <w:proofErr w:type="gramStart"/>
-      <w:r>
-        <w:t>hacer mención de</w:t>
-      </w:r>
-      <w:proofErr w:type="gramEnd"/>
-      <w:r>
-        <w:t xml:space="preserve"> los encargados detrás del título.</w:t>
+        <w:t xml:space="preserve"> nada más comenzar la aplicación habrá una pantalla de carga donde se hará una breve animación y aparición del logo del estudio, para hacer mención de los encargados detrás del título.</w:t>
       </w:r>
       <w:r>
         <w:t xml:space="preserve"> Junto a ello, también aparecerán algunos logos de los patrocinadores y empresas que están participando en la publicidad que tiene el juego en su ejecución.</w:t>
@@ -10370,27 +10244,14 @@
       <w:r>
         <w:t xml:space="preserve">Ilustración </w:t>
       </w:r>
-      <w:r>
-        <w:fldChar w:fldCharType="begin"/>
-      </w:r>
-      <w:r>
-        <w:instrText xml:space="preserve"> SEQ Ilustración \* ARABIC </w:instrText>
-      </w:r>
-      <w:r>
-        <w:fldChar w:fldCharType="separate"/>
-      </w:r>
-      <w:r>
-        <w:rPr>
-          <w:noProof/>
-        </w:rPr>
-        <w:t>1</w:t>
-      </w:r>
-      <w:r>
-        <w:rPr>
-          <w:noProof/>
-        </w:rPr>
-        <w:fldChar w:fldCharType="end"/>
-      </w:r>
+      <w:fldSimple w:instr=" SEQ Ilustración \* ARABIC ">
+        <w:r>
+          <w:rPr>
+            <w:noProof/>
+          </w:rPr>
+          <w:t>1</w:t>
+        </w:r>
+      </w:fldSimple>
       <w:r>
         <w:t xml:space="preserve"> - Ejemplo introducción</w:t>
       </w:r>
@@ -10727,15 +10588,7 @@
         <w:t>.</w:t>
       </w:r>
       <w:r>
-        <w:t xml:space="preserve"> Si se pulsa un hechizo, aparece la descripción </w:t>
-      </w:r>
-      <w:proofErr w:type="gramStart"/>
-      <w:r>
-        <w:t>del mismo</w:t>
-      </w:r>
-      <w:proofErr w:type="gramEnd"/>
-      <w:r>
-        <w:t xml:space="preserve"> con todos los detalles de lo que hace.</w:t>
+        <w:t xml:space="preserve"> Si se pulsa un hechizo, aparece la descripción del mismo con todos los detalles de lo que hace.</w:t>
       </w:r>
     </w:p>
     <w:p>
@@ -11208,15 +11061,7 @@
         <w:t>Pantalla de modo contra IA:</w:t>
       </w:r>
       <w:r>
-        <w:t xml:space="preserve"> en este apartado el jugador podrá escoger hasta tres rivales a los que enfrentarse. Los rivales se reparten en distintas categorías de dificultad: fácil, normal y difícil. Esta dificultad afecta al tiempo que tardan los enemigos en lanzar hechizos y al nivel de </w:t>
-      </w:r>
-      <w:proofErr w:type="gramStart"/>
-      <w:r>
-        <w:t>los mismos</w:t>
-      </w:r>
-      <w:proofErr w:type="gramEnd"/>
-      <w:r>
-        <w:t>. Cada uno de los enemigos tendrá un mazo de hechizos distinto.</w:t>
+        <w:t xml:space="preserve"> en este apartado el jugador podrá escoger hasta tres rivales a los que enfrentarse. Los rivales se reparten en distintas categorías de dificultad: fácil, normal y difícil. Esta dificultad afecta al tiempo que tardan los enemigos en lanzar hechizos y al nivel de los mismos. Cada uno de los enemigos tendrá un mazo de hechizos distinto.</w:t>
       </w:r>
     </w:p>
     <w:p>
@@ -11965,27 +11810,14 @@
       <w:r>
         <w:t xml:space="preserve">Ilustración </w:t>
       </w:r>
-      <w:r>
-        <w:fldChar w:fldCharType="begin"/>
-      </w:r>
-      <w:r>
-        <w:instrText xml:space="preserve"> SEQ Ilustración \* ARABIC </w:instrText>
-      </w:r>
-      <w:r>
-        <w:fldChar w:fldCharType="separate"/>
-      </w:r>
-      <w:r>
-        <w:rPr>
-          <w:noProof/>
-        </w:rPr>
-        <w:t>17</w:t>
-      </w:r>
-      <w:r>
-        <w:rPr>
-          <w:noProof/>
-        </w:rPr>
-        <w:fldChar w:fldCharType="end"/>
-      </w:r>
+      <w:fldSimple w:instr=" SEQ Ilustración \* ARABIC ">
+        <w:r>
+          <w:rPr>
+            <w:noProof/>
+          </w:rPr>
+          <w:t>2</w:t>
+        </w:r>
+      </w:fldSimple>
       <w:r>
         <w:t xml:space="preserve"> - Diagrama de flujo para el título</w:t>
       </w:r>
@@ -12037,15 +11869,7 @@
         <w:t xml:space="preserve">Introducción: </w:t>
       </w:r>
       <w:r>
-        <w:t xml:space="preserve">si es la primera vez que el jugador trata de acceder al modo historia se va a presentar una la introducción del videojuego. Este tendrá una serie de imágenes y pequeñas animaciones, que se resumen en movimientos y </w:t>
-      </w:r>
-      <w:proofErr w:type="gramStart"/>
-      <w:r>
-        <w:t>zooms</w:t>
-      </w:r>
-      <w:proofErr w:type="gramEnd"/>
-      <w:r>
-        <w:t xml:space="preserve"> a través de imágenes estáticas. Mientras tanto aparecen cuadros de texto para dar información de la historia al jugador:</w:t>
+        <w:t>si es la primera vez que el jugador trata de acceder al modo historia se va a presentar una la introducción del videojuego. Este tendrá una serie de imágenes y pequeñas animaciones, que se resumen en movimientos y zooms a través de imágenes estáticas. Mientras tanto aparecen cuadros de texto para dar información de la historia al jugador:</w:t>
       </w:r>
     </w:p>
     <w:p>
@@ -12067,15 +11891,7 @@
         <w:t>Primera escena:</w:t>
       </w:r>
       <w:r>
-        <w:t xml:space="preserve"> se centra en </w:t>
-      </w:r>
-      <w:proofErr w:type="gramStart"/>
-      <w:r>
-        <w:t>zoom</w:t>
-      </w:r>
-      <w:proofErr w:type="gramEnd"/>
-      <w:r>
-        <w:t xml:space="preserve"> </w:t>
+        <w:t xml:space="preserve"> se centra en zoom </w:t>
       </w:r>
       <w:proofErr w:type="spellStart"/>
       <w:r>
@@ -12110,13 +11926,8 @@
         <w:spacing w:line="360" w:lineRule="auto"/>
         <w:jc w:val="both"/>
       </w:pPr>
-      <w:proofErr w:type="gramStart"/>
-      <w:r>
-        <w:t>Sin lugar a dudas</w:t>
-      </w:r>
-      <w:proofErr w:type="gramEnd"/>
-      <w:r>
-        <w:t>, la magia existe y uno de los mejores lugares para estudiarla es la Universidad Pseudo-Invisible.</w:t>
+      <w:r>
+        <w:t>Sin lugar a dudas, la magia existe y uno de los mejores lugares para estudiarla es la Universidad Pseudo-Invisible.</w:t>
       </w:r>
     </w:p>
     <w:p>
@@ -12465,15 +12276,7 @@
         <w:jc w:val="both"/>
       </w:pPr>
       <w:r>
-        <w:t xml:space="preserve">¡Qué nervios! No sé si voy a </w:t>
-      </w:r>
-      <w:proofErr w:type="gramStart"/>
-      <w:r>
-        <w:t>saber poder hacerlo</w:t>
-      </w:r>
-      <w:proofErr w:type="gramEnd"/>
-      <w:r>
-        <w:t xml:space="preserve"> a tiempo, pero probemos con estos primeros hechizos que nos ha enseñado el profe.</w:t>
+        <w:t>¡Qué nervios! No sé si voy a saber poder hacerlo a tiempo, pero probemos con estos primeros hechizos que nos ha enseñado el profe.</w:t>
       </w:r>
     </w:p>
     <w:p>
@@ -12520,15 +12323,7 @@
         <w:jc w:val="both"/>
       </w:pPr>
       <w:r>
-        <w:t xml:space="preserve">Acabado el duelo contra Nigel tocará el turno de terminar la partida, aparecerá la puntuación en estrellas, la cual vendrá determinada por el porcentaje de vida que haya tenido el jugador al final de la partida, como en futuros encuentros.  Si la vida es de 80% o más obtendrá 3 estrellas, si la vida es de 60% a 79% obtendrá 2 estrellas, mientras </w:t>
-      </w:r>
-      <w:proofErr w:type="gramStart"/>
-      <w:r>
-        <w:t>que</w:t>
-      </w:r>
-      <w:proofErr w:type="gramEnd"/>
-      <w:r>
-        <w:t xml:space="preserve"> si es mucho menor, solo obtendrá una. Una vez mostrada la puntuación volverá el jugador al mapa, pero comenzará una breve animación que servirá de preparación para el nivel 3.</w:t>
+        <w:t>Acabado el duelo contra Nigel tocará el turno de terminar la partida, aparecerá la puntuación en estrellas, la cual vendrá determinada por el porcentaje de vida que haya tenido el jugador al final de la partida, como en futuros encuentros.  Si la vida es de 80% o más obtendrá 3 estrellas, si la vida es de 60% a 79% obtendrá 2 estrellas, mientras que si es mucho menor, solo obtendrá una. Una vez mostrada la puntuación volverá el jugador al mapa, pero comenzará una breve animación que servirá de preparación para el nivel 3.</w:t>
       </w:r>
     </w:p>
     <w:p>
@@ -12550,15 +12345,7 @@
         <w:t>Primera escena</w:t>
       </w:r>
       <w:r>
-        <w:t xml:space="preserve">: aparece un encuentro entre el protagonista y el antagonista principal, con un </w:t>
-      </w:r>
-      <w:proofErr w:type="gramStart"/>
-      <w:r>
-        <w:t>zoom</w:t>
-      </w:r>
-      <w:proofErr w:type="gramEnd"/>
-      <w:r>
-        <w:t xml:space="preserve"> </w:t>
+        <w:t xml:space="preserve">: aparece un encuentro entre el protagonista y el antagonista principal, con un zoom </w:t>
       </w:r>
       <w:proofErr w:type="spellStart"/>
       <w:r>
@@ -12628,15 +12415,7 @@
         <w:t xml:space="preserve">Nivel 3: </w:t>
       </w:r>
       <w:r>
-        <w:t xml:space="preserve">vuelve a aparecer un nivel en el cual el protagonista no podrá realizar un combate al uso, sino que solo se encargará de lanzar hechizos. Además, se comenzará a vislumbrar una situación </w:t>
-      </w:r>
-      <w:proofErr w:type="gramStart"/>
-      <w:r>
-        <w:t>nunca antes</w:t>
-      </w:r>
-      <w:proofErr w:type="gramEnd"/>
-      <w:r>
-        <w:t xml:space="preserve"> vista: las debilidades. El enemigo que aparece en el nivel es </w:t>
+        <w:t xml:space="preserve">vuelve a aparecer un nivel en el cual el protagonista no podrá realizar un combate al uso, sino que solo se encargará de lanzar hechizos. Además, se comenzará a vislumbrar una situación nunca antes vista: las debilidades. El enemigo que aparece en el nivel es </w:t>
       </w:r>
       <w:proofErr w:type="spellStart"/>
       <w:r>
@@ -12763,15 +12542,7 @@
         <w:jc w:val="both"/>
       </w:pPr>
       <w:r>
-        <w:t xml:space="preserve">Mucho </w:t>
-      </w:r>
-      <w:proofErr w:type="gramStart"/>
-      <w:r>
-        <w:t>hablar</w:t>
-      </w:r>
-      <w:proofErr w:type="gramEnd"/>
-      <w:r>
-        <w:t xml:space="preserve"> pero poco mostrar en el campo. Vete a jugar a otras cosas y déjanos a los mayores continuar con los deportes de verdad.</w:t>
+        <w:t>Mucho hablar pero poco mostrar en el campo. Vete a jugar a otras cosas y déjanos a los mayores continuar con los deportes de verdad.</w:t>
       </w:r>
     </w:p>
     <w:p>
@@ -12893,15 +12664,7 @@
         <w:jc w:val="both"/>
       </w:pPr>
       <w:r>
-        <w:t xml:space="preserve">Una vez hecho el comentario de Nigel comenzará el duelo entre ambos personajes dentro de la universidad. Se trata de un duelo normal, en el que Nigel no fallará los hechizos y tan solo se encargará de jugar las cartas que presenta actualmente el usuario. Dichas cartas son ataque débil 1, ataque medio 1, curación débil 1 y aumento de defensa 1. Va a tratarse de un combate más cercano a la </w:t>
-      </w:r>
-      <w:proofErr w:type="gramStart"/>
-      <w:r>
-        <w:t>realidad</w:t>
-      </w:r>
-      <w:proofErr w:type="gramEnd"/>
-      <w:r>
-        <w:t xml:space="preserve"> pero como si se tratase de una IA limitada por esas cartas y mucho retraso, como si fuera mucho más lento que el jugador. Sin mediar ninguna palabra comenzará el duelo cuando se dé la señal.</w:t>
+        <w:t>Una vez hecho el comentario de Nigel comenzará el duelo entre ambos personajes dentro de la universidad. Se trata de un duelo normal, en el que Nigel no fallará los hechizos y tan solo se encargará de jugar las cartas que presenta actualmente el usuario. Dichas cartas son ataque débil 1, ataque medio 1, curación débil 1 y aumento de defensa 1. Va a tratarse de un combate más cercano a la realidad pero como si se tratase de una IA limitada por esas cartas y mucho retraso, como si fuera mucho más lento que el jugador. Sin mediar ninguna palabra comenzará el duelo cuando se dé la señal.</w:t>
       </w:r>
     </w:p>
     <w:p>
@@ -13222,15 +12985,7 @@
         <w:t>Cegado</w:t>
       </w:r>
       <w:r>
-        <w:t xml:space="preserve">: siendo </w:t>
-      </w:r>
-      <w:proofErr w:type="gramStart"/>
-      <w:r>
-        <w:t>el último minijuego a realizar</w:t>
-      </w:r>
-      <w:proofErr w:type="gramEnd"/>
-      <w:r>
-        <w:t xml:space="preserve">, consistirá en que aparecen cartas en la zona del minijuego con unos números durante un breve periodo de tiempo. Tras eso, se dan la vuelta y el jugador debe poder pulsarlas en el orden en el que presentan los números. Lord </w:t>
+        <w:t xml:space="preserve">: siendo el último minijuego a realizar, consistirá en que aparecen cartas en la zona del minijuego con unos números durante un breve periodo de tiempo. Tras eso, se dan la vuelta y el jugador debe poder pulsarlas en el orden en el que presentan los números. Lord </w:t>
       </w:r>
       <w:proofErr w:type="spellStart"/>
       <w:r>
@@ -13484,15 +13239,7 @@
         <w:jc w:val="both"/>
       </w:pPr>
       <w:r>
-        <w:t xml:space="preserve">Comenzará el combate contra Zachary y se tratará de mostrar al jugador el resto de </w:t>
-      </w:r>
-      <w:proofErr w:type="gramStart"/>
-      <w:r>
-        <w:t>minijuegos</w:t>
-      </w:r>
-      <w:proofErr w:type="gramEnd"/>
-      <w:r>
-        <w:t xml:space="preserve"> para suplir las debilidades que faltaban. Mantendrá un estilo de juego similar al de Magreb, diferenciándose porque las debilidades que mostrará hacia el jugador serán la de veneno y la de ceguera. De esta forma, los hechizos mostrados serán todos de nivel 1 y, cuando las cosas estén acabando, alguno de nivel 2 tanto de ataque como de defensa. En caso de las debilidades mandará los estados de ceguera y veneno, como quedó estipulado.</w:t>
+        <w:t>Comenzará el combate contra Zachary y se tratará de mostrar al jugador el resto de minijuegos para suplir las debilidades que faltaban. Mantendrá un estilo de juego similar al de Magreb, diferenciándose porque las debilidades que mostrará hacia el jugador serán la de veneno y la de ceguera. De esta forma, los hechizos mostrados serán todos de nivel 1 y, cuando las cosas estén acabando, alguno de nivel 2 tanto de ataque como de defensa. En caso de las debilidades mandará los estados de ceguera y veneno, como quedó estipulado.</w:t>
       </w:r>
     </w:p>
     <w:p>
@@ -14168,13 +13915,8 @@
         <w:spacing w:line="360" w:lineRule="auto"/>
         <w:jc w:val="both"/>
       </w:pPr>
-      <w:proofErr w:type="gramStart"/>
-      <w:r>
-        <w:t>Y</w:t>
-      </w:r>
-      <w:proofErr w:type="gramEnd"/>
-      <w:r>
-        <w:t xml:space="preserve"> por último, y el clan que nos interesa hoy, el Clan del Ratón, quienes destacan por sus actividades de debilidad hacia los rivales en los duelos. Si pueden hacer harán trampas y jugarán todo lo que puedan en tu contra. No son muy fuertes en ataques normales, pero te irán minando.</w:t>
+      <w:r>
+        <w:t>Y por último, y el clan que nos interesa hoy, el Clan del Ratón, quienes destacan por sus actividades de debilidad hacia los rivales en los duelos. Si pueden hacer harán trampas y jugarán todo lo que puedan en tu contra. No son muy fuertes en ataques normales, pero te irán minando.</w:t>
       </w:r>
     </w:p>
     <w:p>
@@ -14457,15 +14199,7 @@
         <w:jc w:val="both"/>
       </w:pPr>
       <w:r>
-        <w:t xml:space="preserve">Vale, solo falta que veamos al Clan de la Pantera </w:t>
-      </w:r>
-      <w:proofErr w:type="gramStart"/>
-      <w:r>
-        <w:t>a groso modo</w:t>
-      </w:r>
-      <w:proofErr w:type="gramEnd"/>
-      <w:r>
-        <w:t xml:space="preserve"> y sepas cómo funcionan. Aquí vas a ver a </w:t>
+        <w:t xml:space="preserve">Vale, solo falta que veamos al Clan de la Pantera a groso modo y sepas cómo funcionan. Aquí vas a ver a </w:t>
       </w:r>
       <w:proofErr w:type="spellStart"/>
       <w:r>
@@ -15054,15 +14788,7 @@
       </w:r>
       <w:proofErr w:type="spellEnd"/>
       <w:r>
-        <w:t xml:space="preserve"> destrozado en el centro, mientras el resto de </w:t>
-      </w:r>
-      <w:proofErr w:type="gramStart"/>
-      <w:r>
-        <w:t>personas</w:t>
-      </w:r>
-      <w:proofErr w:type="gramEnd"/>
-      <w:r>
-        <w:t xml:space="preserve"> del evento están celebrándolo. Aparece un mensaje del narrador por pantalla que indica lo siguiente: “Así fue como nuestro protagonista consiguió revertir </w:t>
+        <w:t xml:space="preserve"> destrozado en el centro, mientras el resto de personas del evento están celebrándolo. Aparece un mensaje del narrador por pantalla que indica lo siguiente: “Así fue como nuestro protagonista consiguió revertir </w:t>
       </w:r>
       <w:r>
         <w:t>todos sus sufrimientos</w:t>
@@ -16408,7 +16134,6 @@
           <w:u w:val="none"/>
         </w:rPr>
       </w:pPr>
-      <w:proofErr w:type="gramStart"/>
       <w:r>
         <w:rPr>
           <w:rStyle w:val="Hipervnculo"/>
@@ -16419,20 +16144,7 @@
           <w:color w:val="auto"/>
           <w:u w:val="none"/>
         </w:rPr>
-        <w:t>Portfolio</w:t>
-      </w:r>
-      <w:proofErr w:type="gramEnd"/>
-      <w:r>
-        <w:rPr>
-          <w:rStyle w:val="Hipervnculo"/>
-          <w:b/>
-          <w:bCs/>
-          <w:i/>
-          <w:iCs/>
-          <w:color w:val="auto"/>
-          <w:u w:val="none"/>
-        </w:rPr>
-        <w:t>:</w:t>
+        <w:t>Portfolio:</w:t>
       </w:r>
     </w:p>
     <w:p>
@@ -16493,15 +16205,7 @@
       </w:r>
       <w:proofErr w:type="spellEnd"/>
       <w:r>
-        <w:t xml:space="preserve"> de la primera sección de </w:t>
-      </w:r>
-      <w:proofErr w:type="gramStart"/>
-      <w:r>
-        <w:t>la misma</w:t>
-      </w:r>
-      <w:proofErr w:type="gramEnd"/>
-      <w:r>
-        <w:t xml:space="preserve">. De esta forma, desglosando cada uno de los </w:t>
+        <w:t xml:space="preserve"> de la primera sección de la misma. De esta forma, desglosando cada uno de los </w:t>
       </w:r>
       <w:proofErr w:type="spellStart"/>
       <w:r>
@@ -16777,21 +16481,7 @@
         <w:rPr>
           <w:rFonts w:cstheme="minorHAnsi"/>
         </w:rPr>
-        <w:t xml:space="preserve">conseguir organizarme para poder asistir a más reuniones del </w:t>
-      </w:r>
-      <w:proofErr w:type="gramStart"/>
-      <w:r>
-        <w:rPr>
-          <w:rFonts w:cstheme="minorHAnsi"/>
-        </w:rPr>
-        <w:t>grupo</w:t>
-      </w:r>
-      <w:proofErr w:type="gramEnd"/>
-      <w:r>
-        <w:rPr>
-          <w:rFonts w:cstheme="minorHAnsi"/>
-        </w:rPr>
-        <w:t xml:space="preserve"> así como ir subiendo poco a poco el trabajo realizado en pequeños </w:t>
+        <w:t xml:space="preserve">conseguir organizarme para poder asistir a más reuniones del grupo así como ir subiendo poco a poco el trabajo realizado en pequeños </w:t>
       </w:r>
       <w:proofErr w:type="spellStart"/>
       <w:r>
@@ -17269,15 +16959,7 @@
         <w:t xml:space="preserve">: </w:t>
       </w:r>
       <w:r>
-        <w:t xml:space="preserve">A pesar de que la versión alfa solo disponía del logotipo y título del juego como pieza de arte acabada, la calidad </w:t>
-      </w:r>
-      <w:proofErr w:type="gramStart"/>
-      <w:r>
-        <w:t>del mismo</w:t>
-      </w:r>
-      <w:proofErr w:type="gramEnd"/>
-      <w:r>
-        <w:t xml:space="preserve"> es muy alta</w:t>
+        <w:t>A pesar de que la versión alfa solo disponía del logotipo y título del juego como pieza de arte acabada, la calidad del mismo es muy alta</w:t>
       </w:r>
       <w:r>
         <w:t>.</w:t>
@@ -17506,15 +17188,7 @@
         <w:t>Cosas buenas</w:t>
       </w:r>
       <w:r>
-        <w:t xml:space="preserve">: Creo que he trabajado bien en el diseño de juego al haber podido dividir la carga de trabajo con mis otros dos compañeros para generar buenas ideas y tener diversas opiniones. Eso se ve reflejado en la variedad de mecánicas que han ido surgiendo en este tiempo. Por otra </w:t>
-      </w:r>
-      <w:proofErr w:type="gramStart"/>
-      <w:r>
-        <w:t>parte</w:t>
-      </w:r>
-      <w:proofErr w:type="gramEnd"/>
-      <w:r>
-        <w:t xml:space="preserve"> estoy contento del aspecto que tienen las redes sociales y el recibimiento inicial social, con varios seguidores activos.</w:t>
+        <w:t>: Creo que he trabajado bien en el diseño de juego al haber podido dividir la carga de trabajo con mis otros dos compañeros para generar buenas ideas y tener diversas opiniones. Eso se ve reflejado en la variedad de mecánicas que han ido surgiendo en este tiempo. Por otra parte estoy contento del aspecto que tienen las redes sociales y el recibimiento inicial social, con varios seguidores activos.</w:t>
       </w:r>
     </w:p>
     <w:p>
@@ -17523,13 +17197,8 @@
         <w:ind w:left="1440"/>
         <w:jc w:val="both"/>
       </w:pPr>
-      <w:proofErr w:type="gramStart"/>
-      <w:r>
-        <w:t>Además</w:t>
-      </w:r>
-      <w:proofErr w:type="gramEnd"/>
-      <w:r>
-        <w:t xml:space="preserve"> he prestado ayuda en diversos aspectos que lo requiriesen.</w:t>
+      <w:r>
+        <w:t>Además he prestado ayuda en diversos aspectos que lo requiriesen.</w:t>
       </w:r>
     </w:p>
     <w:p>
@@ -17575,15 +17244,7 @@
         <w:t>Mejoras</w:t>
       </w:r>
       <w:r>
-        <w:t xml:space="preserve">: Para la siguiente entrega quiero centrarme en ayudar en otros aspectos ya que por parte del diseño de juego el trabajo va a ser mucho más reducido. </w:t>
-      </w:r>
-      <w:proofErr w:type="gramStart"/>
-      <w:r>
-        <w:t>Además</w:t>
-      </w:r>
-      <w:proofErr w:type="gramEnd"/>
-      <w:r>
-        <w:t xml:space="preserve"> espero disponer de más material e ideas para las redes sociales, y darle más actividad para preparar la salida de la beta y del juego general con algo de expectación. </w:t>
+        <w:t xml:space="preserve">: Para la siguiente entrega quiero centrarme en ayudar en otros aspectos ya que por parte del diseño de juego el trabajo va a ser mucho más reducido. Además espero disponer de más material e ideas para las redes sociales, y darle más actividad para preparar la salida de la beta y del juego general con algo de expectación. </w:t>
       </w:r>
     </w:p>
     <w:p>
@@ -17645,15 +17306,7 @@
         <w:t>Cosas malas:</w:t>
       </w:r>
       <w:r>
-        <w:t xml:space="preserve"> Creo que hay muy pocas pegas en general por no decir que apenas hay. Ha habido algún momento de inactividad en algún </w:t>
-      </w:r>
-      <w:proofErr w:type="gramStart"/>
-      <w:r>
-        <w:t>ámbito</w:t>
-      </w:r>
-      <w:proofErr w:type="gramEnd"/>
-      <w:r>
-        <w:t xml:space="preserve"> pero se ha sabido corregir bien. Puede que se requiera más ayuda en algunos otros ámbitos de cara a la presentación de la beta.</w:t>
+        <w:t xml:space="preserve"> Creo que hay muy pocas pegas en general por no decir que apenas hay. Ha habido algún momento de inactividad en algún ámbito pero se ha sabido corregir bien. Puede que se requiera más ayuda en algunos otros ámbitos de cara a la presentación de la beta.</w:t>
       </w:r>
     </w:p>
     <w:p>
@@ -17771,15 +17424,7 @@
         <w:t>Cosas malas</w:t>
       </w:r>
       <w:r>
-        <w:t xml:space="preserve">: Creo que no he sido constante en el desarrollo de mi trabajo, con momentos en los que trabajaba más que en otros, pudiendo así desajustar la cadena de trabajo de mis compañeros. </w:t>
-      </w:r>
-      <w:proofErr w:type="gramStart"/>
-      <w:r>
-        <w:t>Además</w:t>
-      </w:r>
-      <w:proofErr w:type="gramEnd"/>
-      <w:r>
-        <w:t xml:space="preserve"> no he sabido cómo ayudar a mi compañero en la implementación de la jugabilidad, queriendo ayudar en esa parte ya que posee una mayor carga de trabajo.</w:t>
+        <w:t>: Creo que no he sido constante en el desarrollo de mi trabajo, con momentos en los que trabajaba más que en otros, pudiendo así desajustar la cadena de trabajo de mis compañeros. Además no he sabido cómo ayudar a mi compañero en la implementación de la jugabilidad, queriendo ayudar en esa parte ya que posee una mayor carga de trabajo.</w:t>
       </w:r>
     </w:p>
     <w:p>
@@ -17802,15 +17447,7 @@
         <w:t>Mejoras</w:t>
       </w:r>
       <w:r>
-        <w:t xml:space="preserve">: Para las próximas entregas me gustaría seguir trabajando en las interfaces para mejorar el apartado visual y que así sean más “amistosas” y atractivas para el usuario. </w:t>
-      </w:r>
-      <w:proofErr w:type="gramStart"/>
-      <w:r>
-        <w:t>Además</w:t>
-      </w:r>
-      <w:proofErr w:type="gramEnd"/>
-      <w:r>
-        <w:t xml:space="preserve"> me gustaría apoyar a mi compañero que está programando la parte jugable.</w:t>
+        <w:t>: Para las próximas entregas me gustaría seguir trabajando en las interfaces para mejorar el apartado visual y que así sean más “amistosas” y atractivas para el usuario. Además me gustaría apoyar a mi compañero que está programando la parte jugable.</w:t>
       </w:r>
     </w:p>
     <w:p>
@@ -17972,15 +17609,7 @@
         <w:jc w:val="both"/>
       </w:pPr>
       <w:r>
-        <w:t xml:space="preserve">Desde el punto de vista de scrum </w:t>
-      </w:r>
-      <w:proofErr w:type="gramStart"/>
-      <w:r>
-        <w:t>master</w:t>
-      </w:r>
-      <w:proofErr w:type="gramEnd"/>
-      <w:r>
-        <w:t>, estoy orgulloso de</w:t>
+        <w:t>Desde el punto de vista de scrum master, estoy orgulloso de</w:t>
       </w:r>
       <w:r>
         <w:t>l ambiente de trabajo que se genera durante las reuniones del grupo</w:t>
@@ -18029,15 +17658,7 @@
         <w:jc w:val="both"/>
       </w:pPr>
       <w:r>
-        <w:t xml:space="preserve">En el Trello empezamos definiendo hitos para cumplir en plazos fijos de tiempo. No </w:t>
-      </w:r>
-      <w:proofErr w:type="gramStart"/>
-      <w:r>
-        <w:t>obstante</w:t>
-      </w:r>
-      <w:proofErr w:type="gramEnd"/>
-      <w:r>
-        <w:t xml:space="preserve"> se olvidó por completo el propósito del mismo, y pronto dejó de estar actualizado.</w:t>
+        <w:t>En el Trello empezamos definiendo hitos para cumplir en plazos fijos de tiempo. No obstante se olvidó por completo el propósito del mismo, y pronto dejó de estar actualizado.</w:t>
       </w:r>
     </w:p>
     <w:p>
@@ -23894,6 +23515,19 @@
 </file>
 
 <file path=customXml/item1.xml><?xml version="1.0" encoding="utf-8"?>
+<b:Sources xmlns:b="http://schemas.openxmlformats.org/officeDocument/2006/bibliography" xmlns="http://schemas.openxmlformats.org/officeDocument/2006/bibliography" SelectedStyle="\APASixthEditionOfficeOnline.xsl" StyleName="APA" Version="6"/>
+</file>
+
+<file path=customXml/item2.xml><?xml version="1.0" encoding="utf-8"?>
+<?mso-contentType ?>
+<FormTemplates xmlns="http://schemas.microsoft.com/sharepoint/v3/contenttype/forms">
+  <Display>DocumentLibraryForm</Display>
+  <Edit>DocumentLibraryForm</Edit>
+  <New>DocumentLibraryForm</New>
+</FormTemplates>
+</file>
+
+<file path=customXml/item3.xml><?xml version="1.0" encoding="utf-8"?>
 <ct:contentTypeSchema xmlns:ct="http://schemas.microsoft.com/office/2006/metadata/contentType" xmlns:ma="http://schemas.microsoft.com/office/2006/metadata/properties/metaAttributes" ct:_="" ma:_="" ma:contentTypeName="Documento" ma:contentTypeID="0x0101001E940D37F1D6224B944182C7F58E3D79" ma:contentTypeVersion="8" ma:contentTypeDescription="Crear nuevo documento." ma:contentTypeScope="" ma:versionID="2d9a715b98476782950dbb5c5633bc9a">
   <xsd:schema xmlns:xsd="http://www.w3.org/2001/XMLSchema" xmlns:xs="http://www.w3.org/2001/XMLSchema" xmlns:p="http://schemas.microsoft.com/office/2006/metadata/properties" xmlns:ns2="f44c1561-e046-419c-ae02-5241319b114b" targetNamespace="http://schemas.microsoft.com/office/2006/metadata/properties" ma:root="true" ma:fieldsID="1427a9d90aa486aebdb9ef75dfc3ff2b" ns2:_="">
     <xsd:import namespace="f44c1561-e046-419c-ae02-5241319b114b"/>
@@ -24065,19 +23699,6 @@
 </ct:contentTypeSchema>
 </file>
 
-<file path=customXml/item2.xml><?xml version="1.0" encoding="utf-8"?>
-<?mso-contentType ?>
-<FormTemplates xmlns="http://schemas.microsoft.com/sharepoint/v3/contenttype/forms">
-  <Display>DocumentLibraryForm</Display>
-  <Edit>DocumentLibraryForm</Edit>
-  <New>DocumentLibraryForm</New>
-</FormTemplates>
-</file>
-
-<file path=customXml/item3.xml><?xml version="1.0" encoding="utf-8"?>
-<b:Sources xmlns:b="http://schemas.openxmlformats.org/officeDocument/2006/bibliography" xmlns="http://schemas.openxmlformats.org/officeDocument/2006/bibliography" SelectedStyle="\APASixthEditionOfficeOnline.xsl" StyleName="APA" Version="6"/>
-</file>
-
 <file path=customXml/item4.xml><?xml version="1.0" encoding="utf-8"?>
 <p:properties xmlns:p="http://schemas.microsoft.com/office/2006/metadata/properties" xmlns:xsi="http://www.w3.org/2001/XMLSchema-instance" xmlns:pc="http://schemas.microsoft.com/office/infopath/2007/PartnerControls">
   <documentManagement/>
@@ -24085,6 +23706,22 @@
 </file>
 
 <file path=customXml/itemProps1.xml><?xml version="1.0" encoding="utf-8"?>
+<ds:datastoreItem xmlns:ds="http://schemas.openxmlformats.org/officeDocument/2006/customXml" ds:itemID="{335CE471-9E0F-4598-A2E9-A32A9E34E83A}">
+  <ds:schemaRefs>
+    <ds:schemaRef ds:uri="http://schemas.openxmlformats.org/officeDocument/2006/bibliography"/>
+  </ds:schemaRefs>
+</ds:datastoreItem>
+</file>
+
+<file path=customXml/itemProps2.xml><?xml version="1.0" encoding="utf-8"?>
+<ds:datastoreItem xmlns:ds="http://schemas.openxmlformats.org/officeDocument/2006/customXml" ds:itemID="{EF947E13-2F93-4540-8B72-8F5A7373E8BF}">
+  <ds:schemaRefs>
+    <ds:schemaRef ds:uri="http://schemas.microsoft.com/sharepoint/v3/contenttype/forms"/>
+  </ds:schemaRefs>
+</ds:datastoreItem>
+</file>
+
+<file path=customXml/itemProps3.xml><?xml version="1.0" encoding="utf-8"?>
 <ds:datastoreItem xmlns:ds="http://schemas.openxmlformats.org/officeDocument/2006/customXml" ds:itemID="{696AD1C9-360F-4A39-9545-EA1C9BAAFF89}">
   <ds:schemaRefs>
     <ds:schemaRef ds:uri="http://schemas.microsoft.com/office/2006/metadata/contentType"/>
@@ -24102,22 +23739,6 @@
 </ds:datastoreItem>
 </file>
 
-<file path=customXml/itemProps2.xml><?xml version="1.0" encoding="utf-8"?>
-<ds:datastoreItem xmlns:ds="http://schemas.openxmlformats.org/officeDocument/2006/customXml" ds:itemID="{EF947E13-2F93-4540-8B72-8F5A7373E8BF}">
-  <ds:schemaRefs>
-    <ds:schemaRef ds:uri="http://schemas.microsoft.com/sharepoint/v3/contenttype/forms"/>
-  </ds:schemaRefs>
-</ds:datastoreItem>
-</file>
-
-<file path=customXml/itemProps3.xml><?xml version="1.0" encoding="utf-8"?>
-<ds:datastoreItem xmlns:ds="http://schemas.openxmlformats.org/officeDocument/2006/customXml" ds:itemID="{335CE471-9E0F-4598-A2E9-A32A9E34E83A}">
-  <ds:schemaRefs>
-    <ds:schemaRef ds:uri="http://schemas.openxmlformats.org/officeDocument/2006/bibliography"/>
-  </ds:schemaRefs>
-</ds:datastoreItem>
-</file>
-
 <file path=customXml/itemProps4.xml><?xml version="1.0" encoding="utf-8"?>
 <ds:datastoreItem xmlns:ds="http://schemas.openxmlformats.org/officeDocument/2006/customXml" ds:itemID="{26846F70-38C7-4076-9511-3083AA691AED}">
   <ds:schemaRefs>

</xml_diff>